<commit_message>
Removed 2nd file from tracking
</commit_message>
<xml_diff>
--- a/Documentation.docx
+++ b/Documentation.docx
@@ -25,17 +25,67 @@
           <w:sz w:val="28"/>
           <w:szCs w:val="28"/>
         </w:rPr>
-        <w:t xml:space="preserve">DOCUMENT SUMMARIZATION AND PLAGIARISM CHECK: ARTIFICIAL INTELLIGENCE WITH FOCUS ON </w:t>
-      </w:r>
-      <w:r>
-        <w:rPr>
-          <w:rFonts w:ascii="Times New Roman" w:hAnsi="Times New Roman" w:cs="Times New Roman"/>
-          <w:b/>
-          <w:bCs/>
-          <w:sz w:val="28"/>
-          <w:szCs w:val="28"/>
-        </w:rPr>
-        <w:t>NLP</w:t>
+        <w:t>A WEB</w:t>
+      </w:r>
+      <w:r>
+        <w:rPr>
+          <w:rFonts w:ascii="Times New Roman" w:hAnsi="Times New Roman" w:cs="Times New Roman"/>
+          <w:b/>
+          <w:bCs/>
+          <w:sz w:val="28"/>
+          <w:szCs w:val="28"/>
+        </w:rPr>
+        <w:t>-</w:t>
+      </w:r>
+      <w:r>
+        <w:rPr>
+          <w:rFonts w:ascii="Times New Roman" w:hAnsi="Times New Roman" w:cs="Times New Roman"/>
+          <w:b/>
+          <w:bCs/>
+          <w:sz w:val="28"/>
+          <w:szCs w:val="28"/>
+        </w:rPr>
+        <w:t xml:space="preserve">BASED TEXT/DOCUMENT SUMMARIZING </w:t>
+      </w:r>
+      <w:r>
+        <w:rPr>
+          <w:rFonts w:ascii="Times New Roman" w:hAnsi="Times New Roman" w:cs="Times New Roman"/>
+          <w:b/>
+          <w:bCs/>
+          <w:sz w:val="28"/>
+          <w:szCs w:val="28"/>
+        </w:rPr>
+        <w:t xml:space="preserve">AND TOPIC MODELING </w:t>
+      </w:r>
+      <w:r>
+        <w:rPr>
+          <w:rFonts w:ascii="Times New Roman" w:hAnsi="Times New Roman" w:cs="Times New Roman"/>
+          <w:b/>
+          <w:bCs/>
+          <w:sz w:val="28"/>
+          <w:szCs w:val="28"/>
+        </w:rPr>
+        <w:t>SYSTEM: AN AI (NLP)</w:t>
+      </w:r>
+      <w:r>
+        <w:rPr>
+          <w:rFonts w:ascii="Times New Roman" w:hAnsi="Times New Roman" w:cs="Times New Roman"/>
+          <w:b/>
+          <w:bCs/>
+          <w:sz w:val="28"/>
+          <w:szCs w:val="28"/>
+        </w:rPr>
+        <w:t xml:space="preserve"> </w:t>
+      </w:r>
+      <w:r>
+        <w:rPr>
+          <w:rFonts w:ascii="Times New Roman" w:hAnsi="Times New Roman" w:cs="Times New Roman"/>
+          <w:b/>
+          <w:bCs/>
+          <w:sz w:val="28"/>
+          <w:szCs w:val="28"/>
+        </w:rPr>
+        <w:t>APPROCAH TO SUMMARIZING TEXT</w:t>
       </w:r>
     </w:p>
     <w:p>
@@ -53,16 +103,6 @@
           <w:szCs w:val="28"/>
         </w:rPr>
       </w:pPr>
-      <w:r>
-        <w:rPr>
-          <w:rFonts w:ascii="Times New Roman" w:hAnsi="Times New Roman" w:cs="Times New Roman"/>
-          <w:b/>
-          <w:bCs/>
-          <w:sz w:val="28"/>
-          <w:szCs w:val="28"/>
-        </w:rPr>
-        <w:t>(NATURAL LANGUAGE PROCESSING)</w:t>
-      </w:r>
     </w:p>
     <w:p>
       <w:pPr>
@@ -79,6 +119,16 @@
           <w:szCs w:val="28"/>
         </w:rPr>
       </w:pPr>
+      <w:r>
+        <w:rPr>
+          <w:rFonts w:ascii="Times New Roman" w:hAnsi="Times New Roman" w:cs="Times New Roman"/>
+          <w:b/>
+          <w:bCs/>
+          <w:sz w:val="28"/>
+          <w:szCs w:val="28"/>
+        </w:rPr>
+        <w:t>BY:</w:t>
+      </w:r>
     </w:p>
     <w:p>
       <w:pPr>
@@ -103,7 +153,27 @@
           <w:sz w:val="28"/>
           <w:szCs w:val="28"/>
         </w:rPr>
-        <w:t>BY:</w:t>
+        <w:t xml:space="preserve">EBEREONWU EINSTEIN MUNACHISO </w:t>
+      </w:r>
+      <w:r>
+        <w:rPr>
+          <w:rFonts w:ascii="Times New Roman" w:hAnsi="Times New Roman" w:cs="Times New Roman"/>
+          <w:b/>
+          <w:bCs/>
+          <w:sz w:val="28"/>
+          <w:szCs w:val="28"/>
+        </w:rPr>
+        <w:t xml:space="preserve"> </w:t>
+      </w:r>
+      <w:r>
+        <w:rPr>
+          <w:rFonts w:ascii="Times New Roman" w:hAnsi="Times New Roman" w:cs="Times New Roman"/>
+          <w:b/>
+          <w:bCs/>
+          <w:sz w:val="28"/>
+          <w:szCs w:val="28"/>
+        </w:rPr>
+        <w:t>19/0512</w:t>
       </w:r>
     </w:p>
     <w:p>
@@ -121,6 +191,16 @@
           <w:szCs w:val="28"/>
         </w:rPr>
       </w:pPr>
+      <w:r>
+        <w:rPr>
+          <w:rFonts w:ascii="Times New Roman" w:hAnsi="Times New Roman" w:cs="Times New Roman"/>
+          <w:b/>
+          <w:bCs/>
+          <w:sz w:val="28"/>
+          <w:szCs w:val="28"/>
+        </w:rPr>
+        <w:t>SHOYEMI OLASUBOMI TUTULORO  19/1167</w:t>
+      </w:r>
     </w:p>
     <w:p>
       <w:pPr>
@@ -145,7 +225,7 @@
           <w:sz w:val="28"/>
           <w:szCs w:val="28"/>
         </w:rPr>
-        <w:t xml:space="preserve">EBEREONWU EINSTEIN MUNACHISO </w:t>
+        <w:t>UDO DAVID</w:t>
       </w:r>
       <w:r>
         <w:rPr>
@@ -157,15 +237,27 @@
         </w:rPr>
         <w:t xml:space="preserve"> </w:t>
       </w:r>
-      <w:r>
-        <w:rPr>
-          <w:rFonts w:ascii="Times New Roman" w:hAnsi="Times New Roman" w:cs="Times New Roman"/>
-          <w:b/>
-          <w:bCs/>
-          <w:sz w:val="28"/>
-          <w:szCs w:val="28"/>
-        </w:rPr>
-        <w:t>19/0512</w:t>
+      <w:proofErr w:type="spellStart"/>
+      <w:r>
+        <w:rPr>
+          <w:rFonts w:ascii="Times New Roman" w:hAnsi="Times New Roman" w:cs="Times New Roman"/>
+          <w:b/>
+          <w:bCs/>
+          <w:sz w:val="28"/>
+          <w:szCs w:val="28"/>
+        </w:rPr>
+        <w:t>DAVID</w:t>
+      </w:r>
+      <w:proofErr w:type="spellEnd"/>
+      <w:r>
+        <w:rPr>
+          <w:rFonts w:ascii="Times New Roman" w:hAnsi="Times New Roman" w:cs="Times New Roman"/>
+          <w:b/>
+          <w:bCs/>
+          <w:sz w:val="28"/>
+          <w:szCs w:val="28"/>
+        </w:rPr>
+        <w:t xml:space="preserve">  19/1326</w:t>
       </w:r>
     </w:p>
     <w:p>
@@ -183,16 +275,6 @@
           <w:szCs w:val="28"/>
         </w:rPr>
       </w:pPr>
-      <w:r>
-        <w:rPr>
-          <w:rFonts w:ascii="Times New Roman" w:hAnsi="Times New Roman" w:cs="Times New Roman"/>
-          <w:b/>
-          <w:bCs/>
-          <w:sz w:val="28"/>
-          <w:szCs w:val="28"/>
-        </w:rPr>
-        <w:t>SHOYEMI OLASUBOMI TUTULORO  19/1167</w:t>
-      </w:r>
     </w:p>
     <w:p>
       <w:pPr>
@@ -217,39 +299,7 @@
           <w:sz w:val="28"/>
           <w:szCs w:val="28"/>
         </w:rPr>
-        <w:t>UDO DAVID</w:t>
-      </w:r>
-      <w:r>
-        <w:rPr>
-          <w:rFonts w:ascii="Times New Roman" w:hAnsi="Times New Roman" w:cs="Times New Roman"/>
-          <w:b/>
-          <w:bCs/>
-          <w:sz w:val="28"/>
-          <w:szCs w:val="28"/>
-        </w:rPr>
-        <w:t xml:space="preserve"> </w:t>
-      </w:r>
-      <w:proofErr w:type="spellStart"/>
-      <w:r>
-        <w:rPr>
-          <w:rFonts w:ascii="Times New Roman" w:hAnsi="Times New Roman" w:cs="Times New Roman"/>
-          <w:b/>
-          <w:bCs/>
-          <w:sz w:val="28"/>
-          <w:szCs w:val="28"/>
-        </w:rPr>
-        <w:t>DAVID</w:t>
-      </w:r>
-      <w:proofErr w:type="spellEnd"/>
-      <w:r>
-        <w:rPr>
-          <w:rFonts w:ascii="Times New Roman" w:hAnsi="Times New Roman" w:cs="Times New Roman"/>
-          <w:b/>
-          <w:bCs/>
-          <w:sz w:val="28"/>
-          <w:szCs w:val="28"/>
-        </w:rPr>
-        <w:t xml:space="preserve">  19/1326</w:t>
+        <w:t>A PROJECT WORK SUBMITTED IN PARTIAL FULFILMENT OF THE REQUIREMENTS FOR THE AWARD OF BACHELOR OF SCIENCE B.Sc. (HONS) IN SOFTWARE ENGINEERING</w:t>
       </w:r>
     </w:p>
     <w:p>
@@ -291,7 +341,7 @@
           <w:sz w:val="28"/>
           <w:szCs w:val="28"/>
         </w:rPr>
-        <w:t>A PROJECT WORK SUBMITTED IN PARTIAL FULFILMENT OF THE REQUIREMENTS FOR THE AWARD OF BACHELOR OF SCIENCE B.Sc. (HONS) IN SOFTWARE ENGINEERING</w:t>
+        <w:t>SUBMITTED TO:</w:t>
       </w:r>
     </w:p>
     <w:p>
@@ -309,16 +359,6 @@
           <w:szCs w:val="28"/>
         </w:rPr>
       </w:pPr>
-      <w:r>
-        <w:rPr>
-          <w:rFonts w:ascii="Times New Roman" w:hAnsi="Times New Roman" w:cs="Times New Roman"/>
-          <w:b/>
-          <w:bCs/>
-          <w:sz w:val="28"/>
-          <w:szCs w:val="28"/>
-        </w:rPr>
-        <w:t>SUBMITTED TO:</w:t>
-      </w:r>
     </w:p>
     <w:p>
       <w:pPr>
@@ -430,6 +470,7 @@
           <w:tab w:val="left" w:pos="0"/>
         </w:tabs>
         <w:spacing w:after="0" w:line="480" w:lineRule="auto"/>
+        <w:jc w:val="center"/>
         <w:rPr>
           <w:rFonts w:ascii="Times New Roman" w:hAnsi="Times New Roman" w:cs="Times New Roman"/>
           <w:b/>
@@ -466,7 +507,17 @@
           <w:sz w:val="28"/>
           <w:szCs w:val="28"/>
         </w:rPr>
-        <w:t>MAY 2022</w:t>
+        <w:lastRenderedPageBreak/>
+        <w:t>MAY 202</w:t>
+      </w:r>
+      <w:r>
+        <w:rPr>
+          <w:rFonts w:ascii="Times New Roman" w:eastAsia="Times New Roman" w:hAnsi="Times New Roman" w:cs="Times New Roman"/>
+          <w:b/>
+          <w:sz w:val="28"/>
+          <w:szCs w:val="28"/>
+        </w:rPr>
+        <w:t>3</w:t>
       </w:r>
     </w:p>
     <w:p>
@@ -514,7 +565,24 @@
           <w:sz w:val="24"/>
           <w:szCs w:val="24"/>
         </w:rPr>
-        <w:t>We declare that the project work, “Motion detection and light activation system: an IoT based solution to security breaches” was carried out by the following people</w:t>
+        <w:t>We declare that the project work, “</w:t>
+      </w:r>
+      <w:r>
+        <w:rPr>
+          <w:rFonts w:ascii="Times New Roman" w:hAnsi="Times New Roman" w:cs="Times New Roman"/>
+          <w:sz w:val="24"/>
+          <w:szCs w:val="24"/>
+        </w:rPr>
+        <w:t>A WEB-BASED TEXT/DOCUMENT SUMMARIZING AND TOPIC MODELING SYSTEM: AN AI (NLP) APPROCAH TO SUMMARIZING TEXT</w:t>
+      </w:r>
+      <w:r>
+        <w:rPr>
+          <w:rFonts w:ascii="Times New Roman" w:eastAsia="Times New Roman" w:hAnsi="Times New Roman" w:cs="Times New Roman"/>
+          <w:bCs/>
+          <w:sz w:val="24"/>
+          <w:szCs w:val="24"/>
+        </w:rPr>
+        <w:t>” was carried out by the following people</w:t>
       </w:r>
     </w:p>
     <w:p>
@@ -558,22 +626,6 @@
           <w:sz w:val="24"/>
           <w:szCs w:val="24"/>
         </w:rPr>
-        <w:t xml:space="preserve"> 19/0596</w:t>
-      </w:r>
-      <w:r>
-        <w:rPr>
-          <w:rFonts w:ascii="Times New Roman" w:eastAsia="Times New Roman" w:hAnsi="Times New Roman" w:cs="Times New Roman"/>
-          <w:sz w:val="24"/>
-          <w:szCs w:val="24"/>
-        </w:rPr>
-        <w:t xml:space="preserve">                </w:t>
-      </w:r>
-      <w:r>
-        <w:rPr>
-          <w:rFonts w:ascii="Times New Roman" w:eastAsia="Times New Roman" w:hAnsi="Times New Roman" w:cs="Times New Roman"/>
-          <w:sz w:val="24"/>
-          <w:szCs w:val="24"/>
-        </w:rPr>
         <w:t xml:space="preserve"> </w:t>
       </w:r>
       <w:r>
@@ -582,6 +634,62 @@
           <w:sz w:val="24"/>
           <w:szCs w:val="24"/>
         </w:rPr>
+        <w:t xml:space="preserve">      </w:t>
+      </w:r>
+      <w:r>
+        <w:rPr>
+          <w:rFonts w:ascii="Times New Roman" w:eastAsia="Times New Roman" w:hAnsi="Times New Roman" w:cs="Times New Roman"/>
+          <w:sz w:val="24"/>
+          <w:szCs w:val="24"/>
+        </w:rPr>
+        <w:t>19/05</w:t>
+      </w:r>
+      <w:r>
+        <w:rPr>
+          <w:rFonts w:ascii="Times New Roman" w:eastAsia="Times New Roman" w:hAnsi="Times New Roman" w:cs="Times New Roman"/>
+          <w:sz w:val="24"/>
+          <w:szCs w:val="24"/>
+        </w:rPr>
+        <w:t>12</w:t>
+      </w:r>
+      <w:r>
+        <w:rPr>
+          <w:rFonts w:ascii="Times New Roman" w:eastAsia="Times New Roman" w:hAnsi="Times New Roman" w:cs="Times New Roman"/>
+          <w:sz w:val="24"/>
+          <w:szCs w:val="24"/>
+        </w:rPr>
+        <w:t xml:space="preserve">               </w:t>
+      </w:r>
+      <w:r>
+        <w:rPr>
+          <w:rFonts w:ascii="Times New Roman" w:eastAsia="Times New Roman" w:hAnsi="Times New Roman" w:cs="Times New Roman"/>
+          <w:sz w:val="24"/>
+          <w:szCs w:val="24"/>
+        </w:rPr>
+        <w:t xml:space="preserve"> </w:t>
+      </w:r>
+      <w:r>
+        <w:rPr>
+          <w:rFonts w:ascii="Times New Roman" w:eastAsia="Times New Roman" w:hAnsi="Times New Roman" w:cs="Times New Roman"/>
+          <w:sz w:val="24"/>
+          <w:szCs w:val="24"/>
+        </w:rPr>
+        <w:t xml:space="preserve"> </w:t>
+      </w:r>
+      <w:r>
+        <w:rPr>
+          <w:rFonts w:ascii="Times New Roman" w:eastAsia="Times New Roman" w:hAnsi="Times New Roman" w:cs="Times New Roman"/>
+          <w:sz w:val="24"/>
+          <w:szCs w:val="24"/>
+        </w:rPr>
+        <w:t xml:space="preserve"> </w:t>
+      </w:r>
+      <w:r>
+        <w:rPr>
+          <w:rFonts w:ascii="Times New Roman" w:eastAsia="Times New Roman" w:hAnsi="Times New Roman" w:cs="Times New Roman"/>
+          <w:sz w:val="24"/>
+          <w:szCs w:val="24"/>
+        </w:rPr>
         <w:t xml:space="preserve">     </w:t>
       </w:r>
       <w:r>
@@ -661,7 +769,23 @@
           <w:szCs w:val="24"/>
         </w:rPr>
         <w:tab/>
-        <w:t xml:space="preserve">                     SIGNATURE/ DATE </w:t>
+        <w:t xml:space="preserve">                     </w:t>
+      </w:r>
+      <w:r>
+        <w:rPr>
+          <w:rFonts w:ascii="Times New Roman" w:eastAsia="Times New Roman" w:hAnsi="Times New Roman" w:cs="Times New Roman"/>
+          <w:sz w:val="24"/>
+          <w:szCs w:val="24"/>
+        </w:rPr>
+        <w:t xml:space="preserve">       </w:t>
+      </w:r>
+      <w:r>
+        <w:rPr>
+          <w:rFonts w:ascii="Times New Roman" w:eastAsia="Times New Roman" w:hAnsi="Times New Roman" w:cs="Times New Roman"/>
+          <w:sz w:val="24"/>
+          <w:szCs w:val="24"/>
+        </w:rPr>
+        <w:t xml:space="preserve">SIGNATURE/ DATE </w:t>
       </w:r>
     </w:p>
     <w:p>
@@ -697,7 +821,93 @@
           <w:sz w:val="24"/>
           <w:szCs w:val="24"/>
         </w:rPr>
-        <w:t>SHOYEMI OLASUBOMI TUTULORO  19/1167</w:t>
+        <w:t xml:space="preserve">SHOYEMI OLASUBOMI TUTULORO  </w:t>
+      </w:r>
+      <w:r>
+        <w:rPr>
+          <w:rFonts w:ascii="Times New Roman" w:hAnsi="Times New Roman" w:cs="Times New Roman"/>
+          <w:sz w:val="24"/>
+          <w:szCs w:val="24"/>
+        </w:rPr>
+        <w:t xml:space="preserve">        </w:t>
+      </w:r>
+      <w:r>
+        <w:rPr>
+          <w:rFonts w:ascii="Times New Roman" w:hAnsi="Times New Roman" w:cs="Times New Roman"/>
+          <w:sz w:val="24"/>
+          <w:szCs w:val="24"/>
+        </w:rPr>
+        <w:t>19/1167</w:t>
+      </w:r>
+      <w:r>
+        <w:rPr>
+          <w:rFonts w:ascii="Times New Roman" w:eastAsia="Times New Roman" w:hAnsi="Times New Roman" w:cs="Times New Roman"/>
+          <w:sz w:val="24"/>
+          <w:szCs w:val="24"/>
+        </w:rPr>
+        <w:t xml:space="preserve">        </w:t>
+      </w:r>
+      <w:r>
+        <w:rPr>
+          <w:rFonts w:ascii="Times New Roman" w:eastAsia="Times New Roman" w:hAnsi="Times New Roman" w:cs="Times New Roman"/>
+          <w:sz w:val="24"/>
+          <w:szCs w:val="24"/>
+        </w:rPr>
+        <w:t xml:space="preserve">         </w:t>
+      </w:r>
+      <w:r>
+        <w:rPr>
+          <w:rFonts w:ascii="Times New Roman" w:eastAsia="Times New Roman" w:hAnsi="Times New Roman" w:cs="Times New Roman"/>
+          <w:sz w:val="24"/>
+          <w:szCs w:val="24"/>
+        </w:rPr>
+        <w:t xml:space="preserve"> </w:t>
+      </w:r>
+      <w:r>
+        <w:rPr>
+          <w:rFonts w:ascii="Times New Roman" w:eastAsia="Times New Roman" w:hAnsi="Times New Roman" w:cs="Times New Roman"/>
+          <w:sz w:val="24"/>
+          <w:szCs w:val="24"/>
+        </w:rPr>
+        <w:t xml:space="preserve">      </w:t>
+      </w:r>
+      <w:r>
+        <w:rPr>
+          <w:rFonts w:ascii="Times New Roman" w:eastAsia="Times New Roman" w:hAnsi="Times New Roman" w:cs="Times New Roman"/>
+          <w:sz w:val="24"/>
+          <w:szCs w:val="24"/>
+        </w:rPr>
+        <w:t>_______________</w:t>
+      </w:r>
+      <w:r>
+        <w:rPr>
+          <w:rFonts w:ascii="Times New Roman" w:eastAsia="Times New Roman" w:hAnsi="Times New Roman" w:cs="Times New Roman"/>
+          <w:sz w:val="24"/>
+          <w:szCs w:val="24"/>
+        </w:rPr>
+        <w:t>__</w:t>
+      </w:r>
+    </w:p>
+    <w:p>
+      <w:pPr>
+        <w:tabs>
+          <w:tab w:val="left" w:pos="0"/>
+        </w:tabs>
+        <w:spacing w:after="0" w:line="480" w:lineRule="auto"/>
+        <w:jc w:val="both"/>
+        <w:rPr>
+          <w:rFonts w:ascii="Times New Roman" w:eastAsia="Times New Roman" w:hAnsi="Times New Roman" w:cs="Times New Roman"/>
+          <w:sz w:val="24"/>
+          <w:szCs w:val="24"/>
+        </w:rPr>
+      </w:pPr>
+      <w:r>
+        <w:rPr>
+          <w:rFonts w:ascii="Times New Roman" w:eastAsia="Times New Roman" w:hAnsi="Times New Roman" w:cs="Times New Roman"/>
+          <w:sz w:val="24"/>
+          <w:szCs w:val="24"/>
+        </w:rPr>
+        <w:t xml:space="preserve">                        </w:t>
       </w:r>
       <w:r>
         <w:rPr>
@@ -721,7 +931,142 @@
           <w:sz w:val="24"/>
           <w:szCs w:val="24"/>
         </w:rPr>
-        <w:t xml:space="preserve">         </w:t>
+        <w:tab/>
+      </w:r>
+      <w:r>
+        <w:rPr>
+          <w:rFonts w:ascii="Times New Roman" w:eastAsia="Times New Roman" w:hAnsi="Times New Roman" w:cs="Times New Roman"/>
+          <w:sz w:val="24"/>
+          <w:szCs w:val="24"/>
+        </w:rPr>
+        <w:tab/>
+      </w:r>
+      <w:r>
+        <w:rPr>
+          <w:rFonts w:ascii="Times New Roman" w:eastAsia="Times New Roman" w:hAnsi="Times New Roman" w:cs="Times New Roman"/>
+          <w:sz w:val="24"/>
+          <w:szCs w:val="24"/>
+        </w:rPr>
+        <w:tab/>
+        <w:t xml:space="preserve">             </w:t>
+      </w:r>
+      <w:r>
+        <w:rPr>
+          <w:rFonts w:ascii="Times New Roman" w:eastAsia="Times New Roman" w:hAnsi="Times New Roman" w:cs="Times New Roman"/>
+          <w:sz w:val="24"/>
+          <w:szCs w:val="24"/>
+        </w:rPr>
+        <w:t xml:space="preserve">       </w:t>
+      </w:r>
+      <w:r>
+        <w:rPr>
+          <w:rFonts w:ascii="Times New Roman" w:eastAsia="Times New Roman" w:hAnsi="Times New Roman" w:cs="Times New Roman"/>
+          <w:sz w:val="24"/>
+          <w:szCs w:val="24"/>
+        </w:rPr>
+        <w:t xml:space="preserve">        SIGNATURE/ DATE </w:t>
+      </w:r>
+    </w:p>
+    <w:p>
+      <w:pPr>
+        <w:tabs>
+          <w:tab w:val="left" w:pos="0"/>
+        </w:tabs>
+        <w:spacing w:after="0" w:line="480" w:lineRule="auto"/>
+        <w:jc w:val="both"/>
+        <w:rPr>
+          <w:rFonts w:ascii="Times New Roman" w:eastAsia="Times New Roman" w:hAnsi="Times New Roman" w:cs="Times New Roman"/>
+          <w:sz w:val="24"/>
+          <w:szCs w:val="24"/>
+        </w:rPr>
+      </w:pPr>
+    </w:p>
+    <w:p>
+      <w:pPr>
+        <w:tabs>
+          <w:tab w:val="left" w:pos="0"/>
+        </w:tabs>
+        <w:spacing w:after="0" w:line="480" w:lineRule="auto"/>
+        <w:jc w:val="both"/>
+        <w:rPr>
+          <w:rFonts w:ascii="Times New Roman" w:eastAsia="Times New Roman" w:hAnsi="Times New Roman" w:cs="Times New Roman"/>
+          <w:sz w:val="24"/>
+          <w:szCs w:val="24"/>
+        </w:rPr>
+      </w:pPr>
+      <w:r>
+        <w:rPr>
+          <w:rFonts w:ascii="Times New Roman" w:hAnsi="Times New Roman" w:cs="Times New Roman"/>
+          <w:sz w:val="24"/>
+          <w:szCs w:val="24"/>
+        </w:rPr>
+        <w:t xml:space="preserve">UDO DAVID </w:t>
+      </w:r>
+      <w:proofErr w:type="spellStart"/>
+      <w:r>
+        <w:rPr>
+          <w:rFonts w:ascii="Times New Roman" w:hAnsi="Times New Roman" w:cs="Times New Roman"/>
+          <w:sz w:val="24"/>
+          <w:szCs w:val="24"/>
+        </w:rPr>
+        <w:t>DAVID</w:t>
+      </w:r>
+      <w:proofErr w:type="spellEnd"/>
+      <w:r>
+        <w:rPr>
+          <w:rFonts w:ascii="Times New Roman" w:hAnsi="Times New Roman" w:cs="Times New Roman"/>
+          <w:sz w:val="24"/>
+          <w:szCs w:val="24"/>
+        </w:rPr>
+        <w:t xml:space="preserve"> </w:t>
+      </w:r>
+      <w:r>
+        <w:rPr>
+          <w:rFonts w:ascii="Times New Roman" w:hAnsi="Times New Roman" w:cs="Times New Roman"/>
+          <w:sz w:val="24"/>
+          <w:szCs w:val="24"/>
+        </w:rPr>
+        <w:t xml:space="preserve">                                      </w:t>
+      </w:r>
+      <w:r>
+        <w:rPr>
+          <w:rFonts w:ascii="Times New Roman" w:hAnsi="Times New Roman" w:cs="Times New Roman"/>
+          <w:sz w:val="24"/>
+          <w:szCs w:val="24"/>
+        </w:rPr>
+        <w:t>19/1326</w:t>
+      </w:r>
+      <w:r>
+        <w:rPr>
+          <w:rFonts w:ascii="Times New Roman" w:eastAsia="Times New Roman" w:hAnsi="Times New Roman" w:cs="Times New Roman"/>
+          <w:sz w:val="24"/>
+          <w:szCs w:val="24"/>
+        </w:rPr>
+        <w:t xml:space="preserve">       </w:t>
+      </w:r>
+      <w:r>
+        <w:rPr>
+          <w:rFonts w:ascii="Times New Roman" w:eastAsia="Times New Roman" w:hAnsi="Times New Roman" w:cs="Times New Roman"/>
+          <w:sz w:val="24"/>
+          <w:szCs w:val="24"/>
+        </w:rPr>
+        <w:t xml:space="preserve">      </w:t>
+      </w:r>
+      <w:r>
+        <w:rPr>
+          <w:rFonts w:ascii="Times New Roman" w:eastAsia="Times New Roman" w:hAnsi="Times New Roman" w:cs="Times New Roman"/>
+          <w:sz w:val="24"/>
+          <w:szCs w:val="24"/>
+        </w:rPr>
+        <w:t xml:space="preserve">     </w:t>
+      </w:r>
+      <w:r>
+        <w:rPr>
+          <w:rFonts w:ascii="Times New Roman" w:eastAsia="Times New Roman" w:hAnsi="Times New Roman" w:cs="Times New Roman"/>
+          <w:sz w:val="24"/>
+          <w:szCs w:val="24"/>
+        </w:rPr>
+        <w:t xml:space="preserve">     </w:t>
       </w:r>
       <w:r>
         <w:rPr>
@@ -746,163 +1091,14 @@
           <w:tab w:val="left" w:pos="0"/>
         </w:tabs>
         <w:spacing w:after="0" w:line="480" w:lineRule="auto"/>
-        <w:jc w:val="both"/>
-        <w:rPr>
-          <w:rFonts w:ascii="Times New Roman" w:eastAsia="Times New Roman" w:hAnsi="Times New Roman" w:cs="Times New Roman"/>
-          <w:sz w:val="24"/>
-          <w:szCs w:val="24"/>
-        </w:rPr>
-      </w:pPr>
-      <w:r>
-        <w:rPr>
-          <w:rFonts w:ascii="Times New Roman" w:eastAsia="Times New Roman" w:hAnsi="Times New Roman" w:cs="Times New Roman"/>
-          <w:sz w:val="24"/>
-          <w:szCs w:val="24"/>
-        </w:rPr>
-        <w:t xml:space="preserve">                        </w:t>
-      </w:r>
-      <w:r>
-        <w:rPr>
-          <w:rFonts w:ascii="Times New Roman" w:eastAsia="Times New Roman" w:hAnsi="Times New Roman" w:cs="Times New Roman"/>
-          <w:sz w:val="24"/>
-          <w:szCs w:val="24"/>
-        </w:rPr>
-        <w:tab/>
-      </w:r>
-      <w:r>
-        <w:rPr>
-          <w:rFonts w:ascii="Times New Roman" w:eastAsia="Times New Roman" w:hAnsi="Times New Roman" w:cs="Times New Roman"/>
-          <w:sz w:val="24"/>
-          <w:szCs w:val="24"/>
-        </w:rPr>
-        <w:tab/>
-      </w:r>
-      <w:r>
-        <w:rPr>
-          <w:rFonts w:ascii="Times New Roman" w:eastAsia="Times New Roman" w:hAnsi="Times New Roman" w:cs="Times New Roman"/>
-          <w:sz w:val="24"/>
-          <w:szCs w:val="24"/>
-        </w:rPr>
-        <w:tab/>
-      </w:r>
-      <w:r>
-        <w:rPr>
-          <w:rFonts w:ascii="Times New Roman" w:eastAsia="Times New Roman" w:hAnsi="Times New Roman" w:cs="Times New Roman"/>
-          <w:sz w:val="24"/>
-          <w:szCs w:val="24"/>
-        </w:rPr>
-        <w:tab/>
-      </w:r>
-      <w:r>
-        <w:rPr>
-          <w:rFonts w:ascii="Times New Roman" w:eastAsia="Times New Roman" w:hAnsi="Times New Roman" w:cs="Times New Roman"/>
-          <w:sz w:val="24"/>
-          <w:szCs w:val="24"/>
-        </w:rPr>
-        <w:tab/>
-        <w:t xml:space="preserve">                     SIGNATURE/ DATE </w:t>
-      </w:r>
-    </w:p>
-    <w:p>
-      <w:pPr>
-        <w:tabs>
-          <w:tab w:val="left" w:pos="0"/>
-        </w:tabs>
-        <w:spacing w:after="0" w:line="480" w:lineRule="auto"/>
-        <w:jc w:val="both"/>
-        <w:rPr>
-          <w:rFonts w:ascii="Times New Roman" w:eastAsia="Times New Roman" w:hAnsi="Times New Roman" w:cs="Times New Roman"/>
-          <w:sz w:val="24"/>
-          <w:szCs w:val="24"/>
-        </w:rPr>
-      </w:pPr>
-    </w:p>
-    <w:p>
-      <w:pPr>
-        <w:tabs>
-          <w:tab w:val="left" w:pos="0"/>
-        </w:tabs>
-        <w:spacing w:after="0" w:line="480" w:lineRule="auto"/>
-        <w:jc w:val="both"/>
-        <w:rPr>
-          <w:rFonts w:ascii="Times New Roman" w:eastAsia="Times New Roman" w:hAnsi="Times New Roman" w:cs="Times New Roman"/>
-          <w:sz w:val="24"/>
-          <w:szCs w:val="24"/>
-        </w:rPr>
-      </w:pPr>
-      <w:r>
-        <w:rPr>
-          <w:rFonts w:ascii="Times New Roman" w:hAnsi="Times New Roman" w:cs="Times New Roman"/>
-          <w:sz w:val="24"/>
-          <w:szCs w:val="24"/>
-        </w:rPr>
-        <w:t xml:space="preserve">UDO DAVID </w:t>
-      </w:r>
-      <w:proofErr w:type="spellStart"/>
-      <w:r>
-        <w:rPr>
-          <w:rFonts w:ascii="Times New Roman" w:hAnsi="Times New Roman" w:cs="Times New Roman"/>
-          <w:sz w:val="24"/>
-          <w:szCs w:val="24"/>
-        </w:rPr>
-        <w:t>DAVID</w:t>
-      </w:r>
-      <w:proofErr w:type="spellEnd"/>
-      <w:r>
-        <w:rPr>
-          <w:rFonts w:ascii="Times New Roman" w:hAnsi="Times New Roman" w:cs="Times New Roman"/>
-          <w:sz w:val="24"/>
-          <w:szCs w:val="24"/>
-        </w:rPr>
-        <w:t xml:space="preserve">  19/1326</w:t>
-      </w:r>
-      <w:r>
-        <w:rPr>
-          <w:rFonts w:ascii="Times New Roman" w:eastAsia="Times New Roman" w:hAnsi="Times New Roman" w:cs="Times New Roman"/>
-          <w:sz w:val="24"/>
-          <w:szCs w:val="24"/>
-        </w:rPr>
-        <w:t xml:space="preserve">                    </w:t>
-      </w:r>
-      <w:r>
-        <w:rPr>
-          <w:rFonts w:ascii="Times New Roman" w:eastAsia="Times New Roman" w:hAnsi="Times New Roman" w:cs="Times New Roman"/>
-          <w:sz w:val="24"/>
-          <w:szCs w:val="24"/>
-        </w:rPr>
-        <w:t xml:space="preserve">                    </w:t>
-      </w:r>
-      <w:r>
-        <w:rPr>
-          <w:rFonts w:ascii="Times New Roman" w:eastAsia="Times New Roman" w:hAnsi="Times New Roman" w:cs="Times New Roman"/>
-          <w:sz w:val="24"/>
-          <w:szCs w:val="24"/>
-        </w:rPr>
-        <w:t xml:space="preserve">              _______________</w:t>
-      </w:r>
-      <w:r>
-        <w:rPr>
-          <w:rFonts w:ascii="Times New Roman" w:eastAsia="Times New Roman" w:hAnsi="Times New Roman" w:cs="Times New Roman"/>
-          <w:sz w:val="24"/>
-          <w:szCs w:val="24"/>
-        </w:rPr>
-        <w:t>__</w:t>
-      </w:r>
-    </w:p>
-    <w:p>
-      <w:pPr>
-        <w:tabs>
-          <w:tab w:val="left" w:pos="0"/>
-        </w:tabs>
-        <w:spacing w:after="0" w:line="480" w:lineRule="auto"/>
         <w:rPr>
           <w:rFonts w:ascii="Times New Roman" w:eastAsia="Times New Roman" w:hAnsi="Times New Roman" w:cs="Times New Roman"/>
           <w:sz w:val="24"/>
           <w:szCs w:val="24"/>
         </w:rPr>
         <w:sectPr>
-          <w:headerReference w:type="default" r:id="rId6"/>
-          <w:footerReference w:type="default" r:id="rId7"/>
+          <w:headerReference w:type="default" r:id="rId7"/>
+          <w:footerReference w:type="default" r:id="rId8"/>
           <w:pgSz w:w="12240" w:h="15840"/>
           <w:pgMar w:top="1440" w:right="1440" w:bottom="1440" w:left="1440" w:header="720" w:footer="720" w:gutter="0"/>
           <w:cols w:space="720"/>
@@ -956,7 +1152,23 @@
           <w:szCs w:val="24"/>
         </w:rPr>
         <w:tab/>
-        <w:t xml:space="preserve">                     SIGNATURE/ DAT</w:t>
+        <w:t xml:space="preserve">                  </w:t>
+      </w:r>
+      <w:r>
+        <w:rPr>
+          <w:rFonts w:ascii="Times New Roman" w:eastAsia="Times New Roman" w:hAnsi="Times New Roman" w:cs="Times New Roman"/>
+          <w:sz w:val="24"/>
+          <w:szCs w:val="24"/>
+        </w:rPr>
+        <w:t xml:space="preserve">       </w:t>
+      </w:r>
+      <w:r>
+        <w:rPr>
+          <w:rFonts w:ascii="Times New Roman" w:eastAsia="Times New Roman" w:hAnsi="Times New Roman" w:cs="Times New Roman"/>
+          <w:sz w:val="24"/>
+          <w:szCs w:val="24"/>
+        </w:rPr>
+        <w:t xml:space="preserve">   SIGNATURE/ DAT</w:t>
       </w:r>
       <w:r>
         <w:rPr>
@@ -1024,7 +1236,7 @@
           <w:sz w:val="24"/>
           <w:szCs w:val="24"/>
         </w:rPr>
-        <w:t>This is to certify that this project entitled</w:t>
+        <w:t>This is to certify that this project titled</w:t>
       </w:r>
       <w:r>
         <w:rPr>
@@ -1046,12 +1258,11 @@
       </w:r>
       <w:r>
         <w:rPr>
-          <w:rFonts w:ascii="Times New Roman" w:eastAsia="Times New Roman" w:hAnsi="Times New Roman" w:cs="Times New Roman"/>
-          <w:b/>
-          <w:sz w:val="24"/>
-          <w:szCs w:val="24"/>
-        </w:rPr>
-        <w:t>PROJECT NAME GOES HERE…</w:t>
+          <w:rFonts w:ascii="Times New Roman" w:hAnsi="Times New Roman" w:cs="Times New Roman"/>
+          <w:sz w:val="24"/>
+          <w:szCs w:val="24"/>
+        </w:rPr>
+        <w:t>A WEB-BASED TEXT/DOCUMENT SUMMARIZING AND TOPIC MODELING SYSTEM: AN AI (NLP) APPROCAH TO SUMMARIZING TEXT</w:t>
       </w:r>
       <w:r>
         <w:rPr>
@@ -1207,25 +1418,7 @@
           <w:sz w:val="24"/>
           <w:szCs w:val="24"/>
         </w:rPr>
-        <w:t xml:space="preserve">UDO DAVID </w:t>
-      </w:r>
-      <w:proofErr w:type="spellStart"/>
-      <w:r>
-        <w:rPr>
-          <w:rFonts w:ascii="Times New Roman" w:hAnsi="Times New Roman" w:cs="Times New Roman"/>
-          <w:sz w:val="24"/>
-          <w:szCs w:val="24"/>
-        </w:rPr>
-        <w:t>DAVID</w:t>
-      </w:r>
-      <w:proofErr w:type="spellEnd"/>
-      <w:r>
-        <w:rPr>
-          <w:rFonts w:ascii="Times New Roman" w:hAnsi="Times New Roman" w:cs="Times New Roman"/>
-          <w:sz w:val="24"/>
-          <w:szCs w:val="24"/>
-        </w:rPr>
-        <w:t xml:space="preserve">  </w:t>
+        <w:t xml:space="preserve">UDO DAVID DAVID  </w:t>
       </w:r>
       <w:r>
         <w:rPr>
@@ -1514,14 +1707,6 @@
           <w:szCs w:val="24"/>
         </w:rPr>
       </w:pPr>
-      <w:r>
-        <w:rPr>
-          <w:rFonts w:ascii="Times New Roman" w:eastAsia="Times New Roman" w:hAnsi="Times New Roman" w:cs="Times New Roman"/>
-          <w:sz w:val="24"/>
-          <w:szCs w:val="24"/>
-        </w:rPr>
-        <w:t>(NAME &amp; SIGNATURE)</w:t>
-      </w:r>
     </w:p>
     <w:p>
       <w:pPr>
@@ -1536,6 +1721,46 @@
           <w:szCs w:val="24"/>
         </w:rPr>
       </w:pPr>
+      <w:r>
+        <w:rPr>
+          <w:rFonts w:ascii="Times New Roman" w:eastAsia="Times New Roman" w:hAnsi="Times New Roman" w:cs="Times New Roman"/>
+          <w:sz w:val="24"/>
+          <w:szCs w:val="24"/>
+        </w:rPr>
+        <w:t>___________________</w:t>
+      </w:r>
+      <w:r>
+        <w:rPr>
+          <w:rFonts w:ascii="Times New Roman" w:eastAsia="Times New Roman" w:hAnsi="Times New Roman" w:cs="Times New Roman"/>
+          <w:sz w:val="24"/>
+          <w:szCs w:val="24"/>
+        </w:rPr>
+        <w:t>____</w:t>
+      </w:r>
+      <w:r>
+        <w:rPr>
+          <w:rFonts w:ascii="Times New Roman" w:eastAsia="Times New Roman" w:hAnsi="Times New Roman" w:cs="Times New Roman"/>
+          <w:sz w:val="24"/>
+          <w:szCs w:val="24"/>
+        </w:rPr>
+        <w:t xml:space="preserve">                                                               </w:t>
+      </w:r>
+      <w:r>
+        <w:rPr>
+          <w:rFonts w:ascii="Times New Roman" w:eastAsia="Times New Roman" w:hAnsi="Times New Roman" w:cs="Times New Roman"/>
+          <w:sz w:val="24"/>
+          <w:szCs w:val="24"/>
+        </w:rPr>
+        <w:t xml:space="preserve"> </w:t>
+      </w:r>
+      <w:r>
+        <w:rPr>
+          <w:rFonts w:ascii="Times New Roman" w:eastAsia="Times New Roman" w:hAnsi="Times New Roman" w:cs="Times New Roman"/>
+          <w:sz w:val="24"/>
+          <w:szCs w:val="24"/>
+        </w:rPr>
+        <w:t xml:space="preserve">  ____________________                                                                      </w:t>
+      </w:r>
     </w:p>
     <w:p>
       <w:pPr>
@@ -1556,23 +1781,7 @@
           <w:sz w:val="24"/>
           <w:szCs w:val="24"/>
         </w:rPr>
-        <w:t>___________________</w:t>
-      </w:r>
-      <w:r>
-        <w:rPr>
-          <w:rFonts w:ascii="Times New Roman" w:eastAsia="Times New Roman" w:hAnsi="Times New Roman" w:cs="Times New Roman"/>
-          <w:sz w:val="24"/>
-          <w:szCs w:val="24"/>
-        </w:rPr>
-        <w:t>____</w:t>
-      </w:r>
-      <w:r>
-        <w:rPr>
-          <w:rFonts w:ascii="Times New Roman" w:eastAsia="Times New Roman" w:hAnsi="Times New Roman" w:cs="Times New Roman"/>
-          <w:sz w:val="24"/>
-          <w:szCs w:val="24"/>
-        </w:rPr>
-        <w:t xml:space="preserve">                                                               </w:t>
+        <w:t xml:space="preserve">DR. ADEKOLA OLUBUKOLA                                                               </w:t>
       </w:r>
       <w:r>
         <w:rPr>
@@ -1588,7 +1797,7 @@
           <w:sz w:val="24"/>
           <w:szCs w:val="24"/>
         </w:rPr>
-        <w:t xml:space="preserve">  ____________________                                                                      </w:t>
+        <w:t>DATE</w:t>
       </w:r>
     </w:p>
     <w:p>
@@ -1603,47 +1812,9 @@
           <w:sz w:val="24"/>
           <w:szCs w:val="24"/>
         </w:rPr>
-      </w:pPr>
-      <w:r>
-        <w:rPr>
-          <w:rFonts w:ascii="Times New Roman" w:eastAsia="Times New Roman" w:hAnsi="Times New Roman" w:cs="Times New Roman"/>
-          <w:sz w:val="24"/>
-          <w:szCs w:val="24"/>
-        </w:rPr>
-        <w:t xml:space="preserve">DR. ADEKOLA OLUBUKOLA                                                               </w:t>
-      </w:r>
-      <w:r>
-        <w:rPr>
-          <w:rFonts w:ascii="Times New Roman" w:eastAsia="Times New Roman" w:hAnsi="Times New Roman" w:cs="Times New Roman"/>
-          <w:sz w:val="24"/>
-          <w:szCs w:val="24"/>
-        </w:rPr>
-        <w:t xml:space="preserve"> </w:t>
-      </w:r>
-      <w:r>
-        <w:rPr>
-          <w:rFonts w:ascii="Times New Roman" w:eastAsia="Times New Roman" w:hAnsi="Times New Roman" w:cs="Times New Roman"/>
-          <w:sz w:val="24"/>
-          <w:szCs w:val="24"/>
-        </w:rPr>
-        <w:t>DATE</w:t>
-      </w:r>
-    </w:p>
-    <w:p>
-      <w:pPr>
-        <w:tabs>
-          <w:tab w:val="left" w:pos="0"/>
-        </w:tabs>
-        <w:spacing w:after="0" w:line="480" w:lineRule="auto"/>
-        <w:jc w:val="both"/>
-        <w:rPr>
-          <w:rFonts w:ascii="Times New Roman" w:eastAsia="Times New Roman" w:hAnsi="Times New Roman" w:cs="Times New Roman"/>
-          <w:sz w:val="24"/>
-          <w:szCs w:val="24"/>
-        </w:rPr>
         <w:sectPr>
-          <w:headerReference w:type="default" r:id="rId8"/>
-          <w:footerReference w:type="default" r:id="rId9"/>
+          <w:headerReference w:type="default" r:id="rId9"/>
+          <w:footerReference w:type="default" r:id="rId10"/>
           <w:pgSz w:w="12240" w:h="15840"/>
           <w:pgMar w:top="1440" w:right="1440" w:bottom="1440" w:left="1440" w:header="720" w:footer="720" w:gutter="0"/>
           <w:cols w:space="720"/>
@@ -1701,12 +1872,12 @@
         <w:rPr>
           <w:rFonts w:ascii="Times New Roman" w:eastAsia="Times New Roman" w:hAnsi="Times New Roman" w:cs="Times New Roman"/>
           <w:bCs/>
-          <w:sz w:val="28"/>
-          <w:szCs w:val="28"/>
+          <w:sz w:val="24"/>
+          <w:szCs w:val="24"/>
         </w:rPr>
         <w:sectPr>
-          <w:headerReference w:type="default" r:id="rId10"/>
-          <w:footerReference w:type="default" r:id="rId11"/>
+          <w:headerReference w:type="default" r:id="rId11"/>
+          <w:footerReference w:type="default" r:id="rId12"/>
           <w:pgSz w:w="12240" w:h="15840"/>
           <w:pgMar w:top="1440" w:right="1440" w:bottom="1440" w:left="1440" w:header="720" w:footer="720" w:gutter="0"/>
           <w:cols w:space="720"/>
@@ -1717,19 +1888,19 @@
         <w:rPr>
           <w:rFonts w:ascii="Times New Roman" w:eastAsia="Times New Roman" w:hAnsi="Times New Roman" w:cs="Times New Roman"/>
           <w:bCs/>
-          <w:sz w:val="28"/>
-          <w:szCs w:val="28"/>
-        </w:rPr>
-        <w:t>De</w:t>
-      </w:r>
-      <w:r>
-        <w:rPr>
-          <w:rFonts w:ascii="Times New Roman" w:eastAsia="Times New Roman" w:hAnsi="Times New Roman" w:cs="Times New Roman"/>
-          <w:bCs/>
-          <w:sz w:val="28"/>
-          <w:szCs w:val="28"/>
-        </w:rPr>
-        <w:t>dication goes here………………</w:t>
+          <w:sz w:val="24"/>
+          <w:szCs w:val="24"/>
+        </w:rPr>
+        <w:t>This project is dedicated to God almighty</w:t>
+      </w:r>
+      <w:r>
+        <w:rPr>
+          <w:rFonts w:ascii="Times New Roman" w:eastAsia="Times New Roman" w:hAnsi="Times New Roman" w:cs="Times New Roman"/>
+          <w:bCs/>
+          <w:sz w:val="24"/>
+          <w:szCs w:val="24"/>
+        </w:rPr>
+        <w:t>, who has led us through our four years in his own university; Babcock University and has granted us the grace to produce this project which is a proof of knowledge gained at our time in the university.</w:t>
       </w:r>
     </w:p>
     <w:p>
@@ -1745,9 +1916,33 @@
           <w:sz w:val="28"/>
           <w:szCs w:val="28"/>
         </w:rPr>
+      </w:pPr>
+      <w:r>
+        <w:rPr>
+          <w:rFonts w:ascii="Times New Roman" w:eastAsia="Times New Roman" w:hAnsi="Times New Roman" w:cs="Times New Roman"/>
+          <w:b/>
+          <w:sz w:val="28"/>
+          <w:szCs w:val="28"/>
+        </w:rPr>
+        <w:lastRenderedPageBreak/>
+        <w:t>ACKNOWLEDGEMENTS</w:t>
+      </w:r>
+    </w:p>
+    <w:p>
+      <w:pPr>
+        <w:tabs>
+          <w:tab w:val="left" w:pos="0"/>
+        </w:tabs>
+        <w:spacing w:after="0" w:line="480" w:lineRule="auto"/>
+        <w:rPr>
+          <w:rFonts w:ascii="Times New Roman" w:eastAsia="Times New Roman" w:hAnsi="Times New Roman" w:cs="Times New Roman"/>
+          <w:bCs/>
+          <w:sz w:val="24"/>
+          <w:szCs w:val="24"/>
+        </w:rPr>
         <w:sectPr>
-          <w:headerReference w:type="default" r:id="rId12"/>
-          <w:footerReference w:type="default" r:id="rId13"/>
+          <w:headerReference w:type="default" r:id="rId13"/>
+          <w:footerReference w:type="default" r:id="rId14"/>
           <w:pgSz w:w="12240" w:h="15840"/>
           <w:pgMar w:top="1440" w:right="1440" w:bottom="1440" w:left="1440" w:header="720" w:footer="720" w:gutter="0"/>
           <w:cols w:space="720"/>
@@ -1757,12 +1952,108 @@
       <w:r>
         <w:rPr>
           <w:rFonts w:ascii="Times New Roman" w:eastAsia="Times New Roman" w:hAnsi="Times New Roman" w:cs="Times New Roman"/>
+          <w:bCs/>
+          <w:sz w:val="24"/>
+          <w:szCs w:val="24"/>
+        </w:rPr>
+        <w:t xml:space="preserve">We thank God </w:t>
+      </w:r>
+      <w:r>
+        <w:rPr>
+          <w:rFonts w:ascii="Times New Roman" w:eastAsia="Times New Roman" w:hAnsi="Times New Roman" w:cs="Times New Roman"/>
+          <w:bCs/>
+          <w:sz w:val="24"/>
+          <w:szCs w:val="24"/>
+        </w:rPr>
+        <w:t xml:space="preserve">for his guidance, protection and intervention </w:t>
+      </w:r>
+      <w:r>
+        <w:rPr>
+          <w:rFonts w:ascii="Times New Roman" w:eastAsia="Times New Roman" w:hAnsi="Times New Roman" w:cs="Times New Roman"/>
+          <w:bCs/>
+          <w:sz w:val="24"/>
+          <w:szCs w:val="24"/>
+        </w:rPr>
+        <w:t>in</w:t>
+      </w:r>
+      <w:r>
+        <w:rPr>
+          <w:rFonts w:ascii="Times New Roman" w:eastAsia="Times New Roman" w:hAnsi="Times New Roman" w:cs="Times New Roman"/>
+          <w:bCs/>
+          <w:sz w:val="24"/>
+          <w:szCs w:val="24"/>
+        </w:rPr>
+        <w:t xml:space="preserve"> our lives throughout our journey in Babcock University and especially for the grace to overcome all challenges </w:t>
+      </w:r>
+      <w:r>
+        <w:rPr>
+          <w:rFonts w:ascii="Times New Roman" w:eastAsia="Times New Roman" w:hAnsi="Times New Roman" w:cs="Times New Roman"/>
+          <w:bCs/>
+          <w:sz w:val="24"/>
+          <w:szCs w:val="24"/>
+        </w:rPr>
+        <w:t xml:space="preserve">faced in our every endeavors. We also </w:t>
+      </w:r>
+      <w:r>
+        <w:rPr>
+          <w:rFonts w:ascii="Times New Roman" w:eastAsia="Times New Roman" w:hAnsi="Times New Roman" w:cs="Times New Roman"/>
+          <w:bCs/>
+          <w:sz w:val="24"/>
+          <w:szCs w:val="24"/>
+        </w:rPr>
+        <w:t>thank our beloved family members, friends and all other</w:t>
+      </w:r>
+      <w:r>
+        <w:rPr>
+          <w:rFonts w:ascii="Times New Roman" w:eastAsia="Times New Roman" w:hAnsi="Times New Roman" w:cs="Times New Roman"/>
+          <w:bCs/>
+          <w:sz w:val="24"/>
+          <w:szCs w:val="24"/>
+        </w:rPr>
+        <w:t xml:space="preserve"> well-wishers</w:t>
+      </w:r>
+      <w:r>
+        <w:rPr>
+          <w:rFonts w:ascii="Times New Roman" w:eastAsia="Times New Roman" w:hAnsi="Times New Roman" w:cs="Times New Roman"/>
+          <w:bCs/>
+          <w:sz w:val="24"/>
+          <w:szCs w:val="24"/>
+        </w:rPr>
+        <w:t xml:space="preserve"> who have added to our growth and knowledge in one way or the other throughout our 4 years of </w:t>
+      </w:r>
+      <w:r>
+        <w:rPr>
+          <w:rFonts w:ascii="Times New Roman" w:eastAsia="Times New Roman" w:hAnsi="Times New Roman" w:cs="Times New Roman"/>
+          <w:bCs/>
+          <w:sz w:val="24"/>
+          <w:szCs w:val="24"/>
+        </w:rPr>
+        <w:t>studies.</w:t>
+      </w:r>
+    </w:p>
+    <w:p>
+      <w:pPr>
+        <w:tabs>
+          <w:tab w:val="left" w:pos="0"/>
+        </w:tabs>
+        <w:spacing w:after="0" w:line="480" w:lineRule="auto"/>
+        <w:jc w:val="center"/>
+        <w:rPr>
+          <w:rFonts w:ascii="Times New Roman" w:eastAsia="Times New Roman" w:hAnsi="Times New Roman" w:cs="Times New Roman"/>
+          <w:b/>
+          <w:sz w:val="28"/>
+          <w:szCs w:val="28"/>
+        </w:rPr>
+      </w:pPr>
+      <w:r>
+        <w:rPr>
+          <w:rFonts w:ascii="Times New Roman" w:eastAsia="Times New Roman" w:hAnsi="Times New Roman" w:cs="Times New Roman"/>
           <w:b/>
           <w:sz w:val="28"/>
           <w:szCs w:val="28"/>
         </w:rPr>
         <w:lastRenderedPageBreak/>
-        <w:t>ACKNOWLEDGEMENTS</w:t>
+        <w:t>TABLE OF CONTENT</w:t>
       </w:r>
     </w:p>
     <w:p>
@@ -1779,34 +2070,940 @@
           <w:szCs w:val="28"/>
         </w:rPr>
       </w:pPr>
-      <w:r>
-        <w:rPr>
-          <w:rFonts w:ascii="Times New Roman" w:eastAsia="Times New Roman" w:hAnsi="Times New Roman" w:cs="Times New Roman"/>
-          <w:b/>
+    </w:p>
+    <w:p>
+      <w:pPr>
+        <w:tabs>
+          <w:tab w:val="left" w:pos="0"/>
+        </w:tabs>
+        <w:spacing w:after="0" w:line="480" w:lineRule="auto"/>
+        <w:rPr>
+          <w:rFonts w:ascii="Times New Roman" w:eastAsia="Times New Roman" w:hAnsi="Times New Roman" w:cs="Times New Roman"/>
+          <w:bCs/>
+          <w:sz w:val="28"/>
+          <w:szCs w:val="28"/>
+        </w:rPr>
+      </w:pPr>
+      <w:r>
+        <w:rPr>
+          <w:rFonts w:ascii="Times New Roman" w:eastAsia="Times New Roman" w:hAnsi="Times New Roman" w:cs="Times New Roman"/>
+          <w:bCs/>
+          <w:sz w:val="28"/>
+          <w:szCs w:val="28"/>
+        </w:rPr>
+        <w:t>DECLARATION</w:t>
+      </w:r>
+      <w:r>
+        <w:rPr>
+          <w:rFonts w:ascii="Times New Roman" w:eastAsia="Times New Roman" w:hAnsi="Times New Roman" w:cs="Times New Roman"/>
+          <w:bCs/>
+          <w:sz w:val="28"/>
+          <w:szCs w:val="28"/>
+        </w:rPr>
+        <w:t>………………………………………………………………….</w:t>
+      </w:r>
+      <w:r>
+        <w:rPr>
+          <w:rFonts w:ascii="Times New Roman" w:eastAsia="Times New Roman" w:hAnsi="Times New Roman" w:cs="Times New Roman"/>
+          <w:bCs/>
+          <w:sz w:val="28"/>
+          <w:szCs w:val="28"/>
+        </w:rPr>
+        <w:t>..</w:t>
+      </w:r>
+      <w:proofErr w:type="spellStart"/>
+      <w:r>
+        <w:rPr>
+          <w:rFonts w:ascii="Times New Roman" w:eastAsia="Times New Roman" w:hAnsi="Times New Roman" w:cs="Times New Roman"/>
+          <w:bCs/>
+          <w:sz w:val="28"/>
+          <w:szCs w:val="28"/>
+        </w:rPr>
+        <w:t>i</w:t>
+      </w:r>
+      <w:proofErr w:type="spellEnd"/>
+    </w:p>
+    <w:p>
+      <w:pPr>
+        <w:tabs>
+          <w:tab w:val="left" w:pos="0"/>
+        </w:tabs>
+        <w:spacing w:after="0" w:line="480" w:lineRule="auto"/>
+        <w:rPr>
+          <w:rFonts w:ascii="Times New Roman" w:eastAsia="Times New Roman" w:hAnsi="Times New Roman" w:cs="Times New Roman"/>
+          <w:bCs/>
+          <w:sz w:val="28"/>
+          <w:szCs w:val="28"/>
+        </w:rPr>
+      </w:pPr>
+      <w:r>
+        <w:rPr>
+          <w:rFonts w:ascii="Times New Roman" w:eastAsia="Times New Roman" w:hAnsi="Times New Roman" w:cs="Times New Roman"/>
+          <w:bCs/>
+          <w:sz w:val="28"/>
+          <w:szCs w:val="28"/>
+        </w:rPr>
+        <w:t>CERTIFICATION</w:t>
+      </w:r>
+      <w:r>
+        <w:rPr>
+          <w:rFonts w:ascii="Times New Roman" w:eastAsia="Times New Roman" w:hAnsi="Times New Roman" w:cs="Times New Roman"/>
+          <w:bCs/>
+          <w:sz w:val="28"/>
+          <w:szCs w:val="28"/>
+        </w:rPr>
+        <w:t>………………………………………………………………</w:t>
+      </w:r>
+      <w:proofErr w:type="gramStart"/>
+      <w:r>
+        <w:rPr>
+          <w:rFonts w:ascii="Times New Roman" w:eastAsia="Times New Roman" w:hAnsi="Times New Roman" w:cs="Times New Roman"/>
+          <w:bCs/>
+          <w:sz w:val="28"/>
+          <w:szCs w:val="28"/>
+        </w:rPr>
+        <w:t>.</w:t>
+      </w:r>
+      <w:r>
+        <w:rPr>
+          <w:rFonts w:ascii="Times New Roman" w:eastAsia="Times New Roman" w:hAnsi="Times New Roman" w:cs="Times New Roman"/>
+          <w:bCs/>
+          <w:sz w:val="28"/>
+          <w:szCs w:val="28"/>
+        </w:rPr>
+        <w:t>..</w:t>
+      </w:r>
+      <w:r>
+        <w:rPr>
+          <w:rFonts w:ascii="Times New Roman" w:eastAsia="Times New Roman" w:hAnsi="Times New Roman" w:cs="Times New Roman"/>
+          <w:bCs/>
+          <w:sz w:val="28"/>
+          <w:szCs w:val="28"/>
+        </w:rPr>
+        <w:t>.</w:t>
+      </w:r>
+      <w:r>
+        <w:rPr>
+          <w:rFonts w:ascii="Times New Roman" w:eastAsia="Times New Roman" w:hAnsi="Times New Roman" w:cs="Times New Roman"/>
+          <w:bCs/>
+          <w:sz w:val="28"/>
+          <w:szCs w:val="28"/>
+        </w:rPr>
+        <w:t>ii</w:t>
+      </w:r>
+      <w:proofErr w:type="gramEnd"/>
+    </w:p>
+    <w:p>
+      <w:pPr>
+        <w:tabs>
+          <w:tab w:val="left" w:pos="0"/>
+        </w:tabs>
+        <w:spacing w:after="0" w:line="480" w:lineRule="auto"/>
+        <w:rPr>
+          <w:rFonts w:ascii="Times New Roman" w:eastAsia="Times New Roman" w:hAnsi="Times New Roman" w:cs="Times New Roman"/>
+          <w:bCs/>
+          <w:sz w:val="28"/>
+          <w:szCs w:val="28"/>
+        </w:rPr>
+      </w:pPr>
+      <w:r>
+        <w:rPr>
+          <w:rFonts w:ascii="Times New Roman" w:eastAsia="Times New Roman" w:hAnsi="Times New Roman" w:cs="Times New Roman"/>
+          <w:bCs/>
+          <w:sz w:val="28"/>
+          <w:szCs w:val="28"/>
+        </w:rPr>
+        <w:t>DEDICATION</w:t>
+      </w:r>
+      <w:r>
+        <w:rPr>
+          <w:rFonts w:ascii="Times New Roman" w:eastAsia="Times New Roman" w:hAnsi="Times New Roman" w:cs="Times New Roman"/>
+          <w:bCs/>
+          <w:sz w:val="28"/>
+          <w:szCs w:val="28"/>
+        </w:rPr>
+        <w:t>…………………………………………………………………</w:t>
+      </w:r>
+      <w:proofErr w:type="gramStart"/>
+      <w:r>
+        <w:rPr>
+          <w:rFonts w:ascii="Times New Roman" w:eastAsia="Times New Roman" w:hAnsi="Times New Roman" w:cs="Times New Roman"/>
+          <w:bCs/>
+          <w:sz w:val="28"/>
+          <w:szCs w:val="28"/>
+        </w:rPr>
+        <w:t>…</w:t>
+      </w:r>
+      <w:r>
+        <w:rPr>
+          <w:rFonts w:ascii="Times New Roman" w:eastAsia="Times New Roman" w:hAnsi="Times New Roman" w:cs="Times New Roman"/>
+          <w:bCs/>
+          <w:sz w:val="28"/>
+          <w:szCs w:val="28"/>
+        </w:rPr>
+        <w:t>.</w:t>
+      </w:r>
+      <w:r>
+        <w:rPr>
+          <w:rFonts w:ascii="Times New Roman" w:eastAsia="Times New Roman" w:hAnsi="Times New Roman" w:cs="Times New Roman"/>
+          <w:bCs/>
+          <w:sz w:val="28"/>
+          <w:szCs w:val="28"/>
+        </w:rPr>
+        <w:t>i</w:t>
+      </w:r>
+      <w:r>
+        <w:rPr>
+          <w:rFonts w:ascii="Times New Roman" w:eastAsia="Times New Roman" w:hAnsi="Times New Roman" w:cs="Times New Roman"/>
+          <w:bCs/>
+          <w:sz w:val="28"/>
+          <w:szCs w:val="28"/>
+        </w:rPr>
+        <w:t>ii</w:t>
+      </w:r>
+      <w:proofErr w:type="gramEnd"/>
+    </w:p>
+    <w:p>
+      <w:pPr>
+        <w:tabs>
+          <w:tab w:val="left" w:pos="0"/>
+        </w:tabs>
+        <w:spacing w:after="0" w:line="480" w:lineRule="auto"/>
+        <w:rPr>
+          <w:rFonts w:ascii="Times New Roman" w:eastAsia="Times New Roman" w:hAnsi="Times New Roman" w:cs="Times New Roman"/>
+          <w:bCs/>
+          <w:sz w:val="28"/>
+          <w:szCs w:val="28"/>
+        </w:rPr>
+      </w:pPr>
+      <w:r>
+        <w:rPr>
+          <w:rFonts w:ascii="Times New Roman" w:eastAsia="Times New Roman" w:hAnsi="Times New Roman" w:cs="Times New Roman"/>
+          <w:bCs/>
+          <w:sz w:val="28"/>
+          <w:szCs w:val="28"/>
+        </w:rPr>
+        <w:t>ACKNOWLEDGEMENT</w:t>
+      </w:r>
+      <w:r>
+        <w:rPr>
+          <w:rFonts w:ascii="Times New Roman" w:eastAsia="Times New Roman" w:hAnsi="Times New Roman" w:cs="Times New Roman"/>
+          <w:bCs/>
+          <w:sz w:val="28"/>
+          <w:szCs w:val="28"/>
+        </w:rPr>
+        <w:t>………………………………………………………</w:t>
+      </w:r>
+      <w:r>
+        <w:rPr>
+          <w:rFonts w:ascii="Times New Roman" w:eastAsia="Times New Roman" w:hAnsi="Times New Roman" w:cs="Times New Roman"/>
+          <w:bCs/>
+          <w:sz w:val="28"/>
+          <w:szCs w:val="28"/>
+        </w:rPr>
+        <w:t>…</w:t>
+      </w:r>
+      <w:r>
+        <w:rPr>
+          <w:rFonts w:ascii="Times New Roman" w:eastAsia="Times New Roman" w:hAnsi="Times New Roman" w:cs="Times New Roman"/>
+          <w:bCs/>
+          <w:sz w:val="28"/>
+          <w:szCs w:val="28"/>
+        </w:rPr>
+        <w:t>iv</w:t>
+      </w:r>
+    </w:p>
+    <w:p>
+      <w:pPr>
+        <w:tabs>
+          <w:tab w:val="left" w:pos="0"/>
+        </w:tabs>
+        <w:spacing w:after="0" w:line="480" w:lineRule="auto"/>
+        <w:rPr>
+          <w:rFonts w:ascii="Times New Roman" w:eastAsia="Times New Roman" w:hAnsi="Times New Roman" w:cs="Times New Roman"/>
+          <w:b/>
+          <w:sz w:val="28"/>
+          <w:szCs w:val="28"/>
+        </w:rPr>
+      </w:pPr>
+      <w:r>
+        <w:rPr>
+          <w:rFonts w:ascii="Times New Roman" w:eastAsia="Times New Roman" w:hAnsi="Times New Roman" w:cs="Times New Roman"/>
+          <w:bCs/>
+          <w:sz w:val="28"/>
+          <w:szCs w:val="28"/>
+        </w:rPr>
+        <w:t>LIST</w:t>
+      </w:r>
+      <w:r>
+        <w:rPr>
+          <w:rFonts w:ascii="Times New Roman" w:eastAsia="Times New Roman" w:hAnsi="Times New Roman" w:cs="Times New Roman"/>
+          <w:bCs/>
+          <w:sz w:val="28"/>
+          <w:szCs w:val="28"/>
+        </w:rPr>
+        <w:t xml:space="preserve"> OF FIGURES</w:t>
+      </w:r>
+      <w:r>
+        <w:rPr>
+          <w:rFonts w:ascii="Times New Roman" w:eastAsia="Times New Roman" w:hAnsi="Times New Roman" w:cs="Times New Roman"/>
+          <w:bCs/>
+          <w:sz w:val="28"/>
+          <w:szCs w:val="28"/>
+        </w:rPr>
+        <w:t>………………………………………………………………</w:t>
+      </w:r>
+      <w:r>
+        <w:rPr>
+          <w:rFonts w:ascii="Times New Roman" w:eastAsia="Times New Roman" w:hAnsi="Times New Roman" w:cs="Times New Roman"/>
+          <w:bCs/>
+          <w:sz w:val="28"/>
+          <w:szCs w:val="28"/>
+        </w:rPr>
+        <w:t>….</w:t>
+      </w:r>
+    </w:p>
+    <w:p>
+      <w:pPr>
+        <w:tabs>
+          <w:tab w:val="left" w:pos="0"/>
+        </w:tabs>
+        <w:spacing w:after="0" w:line="480" w:lineRule="auto"/>
+        <w:rPr>
+          <w:rFonts w:ascii="Times New Roman" w:eastAsia="Times New Roman" w:hAnsi="Times New Roman" w:cs="Times New Roman"/>
+          <w:b/>
+          <w:sz w:val="28"/>
+          <w:szCs w:val="28"/>
+        </w:rPr>
+      </w:pPr>
+      <w:r>
+        <w:rPr>
+          <w:rFonts w:ascii="Times New Roman" w:eastAsia="Times New Roman" w:hAnsi="Times New Roman" w:cs="Times New Roman"/>
+          <w:bCs/>
+          <w:sz w:val="28"/>
+          <w:szCs w:val="28"/>
+        </w:rPr>
+        <w:t>ABSTRACT</w:t>
+      </w:r>
+      <w:r>
+        <w:rPr>
+          <w:rFonts w:ascii="Times New Roman" w:eastAsia="Times New Roman" w:hAnsi="Times New Roman" w:cs="Times New Roman"/>
+          <w:bCs/>
+          <w:sz w:val="28"/>
+          <w:szCs w:val="28"/>
+        </w:rPr>
+        <w:t>……………………………………………………………………...</w:t>
+      </w:r>
+      <w:r>
+        <w:rPr>
+          <w:rFonts w:ascii="Times New Roman" w:eastAsia="Times New Roman" w:hAnsi="Times New Roman" w:cs="Times New Roman"/>
+          <w:bCs/>
+          <w:sz w:val="28"/>
+          <w:szCs w:val="28"/>
+        </w:rPr>
+        <w:t>....</w:t>
+      </w:r>
+    </w:p>
+    <w:p>
+      <w:pPr>
+        <w:pStyle w:val="ListParagraph"/>
+        <w:numPr>
+          <w:ilvl w:val="0"/>
+          <w:numId w:val="5"/>
+        </w:numPr>
+        <w:tabs>
+          <w:tab w:val="left" w:pos="0"/>
+        </w:tabs>
+        <w:spacing w:after="0" w:line="480" w:lineRule="auto"/>
+        <w:rPr>
+          <w:rFonts w:ascii="Times New Roman" w:eastAsia="Times New Roman" w:hAnsi="Times New Roman" w:cs="Times New Roman"/>
+          <w:bCs/>
+          <w:sz w:val="28"/>
+          <w:szCs w:val="28"/>
+        </w:rPr>
+      </w:pPr>
+      <w:r>
+        <w:rPr>
+          <w:rFonts w:ascii="Times New Roman" w:eastAsia="Times New Roman" w:hAnsi="Times New Roman" w:cs="Times New Roman"/>
+          <w:bCs/>
+          <w:sz w:val="28"/>
+          <w:szCs w:val="28"/>
+        </w:rPr>
+        <w:t>CHAPTER ONE: INTRODUCTION...................................................................</w:t>
+      </w:r>
+      <w:r>
+        <w:rPr>
+          <w:rFonts w:ascii="Times New Roman" w:eastAsia="Times New Roman" w:hAnsi="Times New Roman" w:cs="Times New Roman"/>
+          <w:bCs/>
+          <w:sz w:val="28"/>
+          <w:szCs w:val="28"/>
+        </w:rPr>
+        <w:t>.</w:t>
+      </w:r>
+    </w:p>
+    <w:p>
+      <w:pPr>
+        <w:pStyle w:val="ListParagraph"/>
+        <w:numPr>
+          <w:ilvl w:val="1"/>
+          <w:numId w:val="5"/>
+        </w:numPr>
+        <w:tabs>
+          <w:tab w:val="left" w:pos="0"/>
+        </w:tabs>
+        <w:spacing w:after="0" w:line="480" w:lineRule="auto"/>
+        <w:rPr>
+          <w:rFonts w:ascii="Times New Roman" w:eastAsia="Times New Roman" w:hAnsi="Times New Roman" w:cs="Times New Roman"/>
+          <w:bCs/>
+          <w:sz w:val="28"/>
+          <w:szCs w:val="28"/>
+        </w:rPr>
+      </w:pPr>
+      <w:r>
+        <w:rPr>
+          <w:rFonts w:ascii="Times New Roman" w:eastAsia="Times New Roman" w:hAnsi="Times New Roman" w:cs="Times New Roman"/>
+          <w:bCs/>
+          <w:sz w:val="28"/>
+          <w:szCs w:val="28"/>
+        </w:rPr>
+        <w:t xml:space="preserve"> </w:t>
+      </w:r>
+      <w:r>
+        <w:rPr>
+          <w:rFonts w:ascii="Times New Roman" w:eastAsia="Times New Roman" w:hAnsi="Times New Roman" w:cs="Times New Roman"/>
+          <w:bCs/>
+          <w:sz w:val="28"/>
+          <w:szCs w:val="28"/>
+        </w:rPr>
+        <w:t>BACKGROUND OF STUDY………………………………………</w:t>
+      </w:r>
+      <w:r>
+        <w:rPr>
+          <w:rFonts w:ascii="Times New Roman" w:eastAsia="Times New Roman" w:hAnsi="Times New Roman" w:cs="Times New Roman"/>
+          <w:bCs/>
+          <w:sz w:val="28"/>
+          <w:szCs w:val="28"/>
+        </w:rPr>
+        <w:t>…</w:t>
+      </w:r>
+      <w:proofErr w:type="gramStart"/>
+      <w:r>
+        <w:rPr>
+          <w:rFonts w:ascii="Times New Roman" w:eastAsia="Times New Roman" w:hAnsi="Times New Roman" w:cs="Times New Roman"/>
+          <w:bCs/>
+          <w:sz w:val="28"/>
+          <w:szCs w:val="28"/>
+        </w:rPr>
+        <w:t>…..</w:t>
+      </w:r>
+      <w:proofErr w:type="gramEnd"/>
+    </w:p>
+    <w:p>
+      <w:pPr>
+        <w:pStyle w:val="ListParagraph"/>
+        <w:numPr>
+          <w:ilvl w:val="1"/>
+          <w:numId w:val="5"/>
+        </w:numPr>
+        <w:tabs>
+          <w:tab w:val="left" w:pos="0"/>
+        </w:tabs>
+        <w:spacing w:after="0" w:line="480" w:lineRule="auto"/>
+        <w:rPr>
+          <w:rFonts w:ascii="Times New Roman" w:eastAsia="Times New Roman" w:hAnsi="Times New Roman" w:cs="Times New Roman"/>
+          <w:bCs/>
+          <w:sz w:val="28"/>
+          <w:szCs w:val="28"/>
+        </w:rPr>
+      </w:pPr>
+      <w:r>
+        <w:rPr>
+          <w:rFonts w:ascii="Times New Roman" w:eastAsia="Times New Roman" w:hAnsi="Times New Roman" w:cs="Times New Roman"/>
+          <w:bCs/>
+          <w:sz w:val="28"/>
+          <w:szCs w:val="28"/>
+        </w:rPr>
+        <w:t xml:space="preserve"> </w:t>
+      </w:r>
+      <w:r>
+        <w:rPr>
+          <w:rFonts w:ascii="Times New Roman" w:eastAsia="Times New Roman" w:hAnsi="Times New Roman" w:cs="Times New Roman"/>
+          <w:bCs/>
+          <w:sz w:val="28"/>
+          <w:szCs w:val="28"/>
+        </w:rPr>
+        <w:t>STATEMENT OF PROBLEM………………………………………</w:t>
+      </w:r>
+      <w:r>
+        <w:rPr>
+          <w:rFonts w:ascii="Times New Roman" w:eastAsia="Times New Roman" w:hAnsi="Times New Roman" w:cs="Times New Roman"/>
+          <w:bCs/>
+          <w:sz w:val="28"/>
+          <w:szCs w:val="28"/>
+        </w:rPr>
+        <w:t>…….</w:t>
+      </w:r>
+    </w:p>
+    <w:p>
+      <w:pPr>
+        <w:pStyle w:val="ListParagraph"/>
+        <w:numPr>
+          <w:ilvl w:val="1"/>
+          <w:numId w:val="5"/>
+        </w:numPr>
+        <w:tabs>
+          <w:tab w:val="left" w:pos="0"/>
+        </w:tabs>
+        <w:spacing w:after="0" w:line="480" w:lineRule="auto"/>
+        <w:rPr>
+          <w:rFonts w:ascii="Times New Roman" w:eastAsia="Times New Roman" w:hAnsi="Times New Roman" w:cs="Times New Roman"/>
+          <w:bCs/>
+          <w:sz w:val="28"/>
+          <w:szCs w:val="28"/>
+        </w:rPr>
+      </w:pPr>
+      <w:r>
+        <w:rPr>
+          <w:rFonts w:ascii="Times New Roman" w:eastAsia="Times New Roman" w:hAnsi="Times New Roman" w:cs="Times New Roman"/>
+          <w:bCs/>
+          <w:sz w:val="28"/>
+          <w:szCs w:val="28"/>
+        </w:rPr>
+        <w:t xml:space="preserve"> </w:t>
+      </w:r>
+      <w:r>
+        <w:rPr>
+          <w:rFonts w:ascii="Times New Roman" w:eastAsia="Times New Roman" w:hAnsi="Times New Roman" w:cs="Times New Roman"/>
+          <w:bCs/>
+          <w:sz w:val="28"/>
+          <w:szCs w:val="28"/>
+        </w:rPr>
+        <w:t>OBJECTIVE OF THE STUDY……………….……………………</w:t>
+      </w:r>
+      <w:r>
+        <w:rPr>
+          <w:rFonts w:ascii="Times New Roman" w:eastAsia="Times New Roman" w:hAnsi="Times New Roman" w:cs="Times New Roman"/>
+          <w:bCs/>
+          <w:sz w:val="28"/>
+          <w:szCs w:val="28"/>
+        </w:rPr>
+        <w:t>…</w:t>
+      </w:r>
+      <w:proofErr w:type="gramStart"/>
+      <w:r>
+        <w:rPr>
+          <w:rFonts w:ascii="Times New Roman" w:eastAsia="Times New Roman" w:hAnsi="Times New Roman" w:cs="Times New Roman"/>
+          <w:bCs/>
+          <w:sz w:val="28"/>
+          <w:szCs w:val="28"/>
+        </w:rPr>
+        <w:t>…..</w:t>
+      </w:r>
+      <w:proofErr w:type="gramEnd"/>
+    </w:p>
+    <w:p>
+      <w:pPr>
+        <w:pStyle w:val="ListParagraph"/>
+        <w:numPr>
+          <w:ilvl w:val="1"/>
+          <w:numId w:val="5"/>
+        </w:numPr>
+        <w:tabs>
+          <w:tab w:val="left" w:pos="0"/>
+        </w:tabs>
+        <w:spacing w:after="0" w:line="480" w:lineRule="auto"/>
+        <w:rPr>
+          <w:rFonts w:ascii="Times New Roman" w:eastAsia="Times New Roman" w:hAnsi="Times New Roman" w:cs="Times New Roman"/>
+          <w:bCs/>
+          <w:sz w:val="28"/>
+          <w:szCs w:val="28"/>
+        </w:rPr>
+      </w:pPr>
+      <w:r>
+        <w:rPr>
+          <w:rFonts w:ascii="Times New Roman" w:eastAsia="Times New Roman" w:hAnsi="Times New Roman" w:cs="Times New Roman"/>
+          <w:bCs/>
+          <w:sz w:val="28"/>
+          <w:szCs w:val="28"/>
+        </w:rPr>
+        <w:t xml:space="preserve"> </w:t>
+      </w:r>
+      <w:r>
+        <w:rPr>
+          <w:rFonts w:ascii="Times New Roman" w:eastAsia="Times New Roman" w:hAnsi="Times New Roman" w:cs="Times New Roman"/>
+          <w:bCs/>
+          <w:sz w:val="28"/>
+          <w:szCs w:val="28"/>
+        </w:rPr>
+        <w:t>METHODOLOGY…………………………………………………</w:t>
+      </w:r>
+      <w:r>
+        <w:rPr>
+          <w:rFonts w:ascii="Times New Roman" w:eastAsia="Times New Roman" w:hAnsi="Times New Roman" w:cs="Times New Roman"/>
+          <w:bCs/>
+          <w:sz w:val="28"/>
+          <w:szCs w:val="28"/>
+        </w:rPr>
+        <w:t>……...</w:t>
+      </w:r>
+    </w:p>
+    <w:p>
+      <w:pPr>
+        <w:pStyle w:val="ListParagraph"/>
+        <w:numPr>
+          <w:ilvl w:val="1"/>
+          <w:numId w:val="5"/>
+        </w:numPr>
+        <w:tabs>
+          <w:tab w:val="left" w:pos="0"/>
+        </w:tabs>
+        <w:spacing w:after="0" w:line="480" w:lineRule="auto"/>
+        <w:rPr>
+          <w:rFonts w:ascii="Times New Roman" w:eastAsia="Times New Roman" w:hAnsi="Times New Roman" w:cs="Times New Roman"/>
+          <w:bCs/>
+          <w:sz w:val="28"/>
+          <w:szCs w:val="28"/>
+        </w:rPr>
+      </w:pPr>
+      <w:r>
+        <w:rPr>
+          <w:rFonts w:ascii="Times New Roman" w:eastAsia="Times New Roman" w:hAnsi="Times New Roman" w:cs="Times New Roman"/>
+          <w:bCs/>
+          <w:sz w:val="28"/>
+          <w:szCs w:val="28"/>
+        </w:rPr>
+        <w:t xml:space="preserve"> </w:t>
+      </w:r>
+      <w:r>
+        <w:rPr>
+          <w:rFonts w:ascii="Times New Roman" w:eastAsia="Times New Roman" w:hAnsi="Times New Roman" w:cs="Times New Roman"/>
+          <w:bCs/>
+          <w:sz w:val="28"/>
+          <w:szCs w:val="28"/>
+        </w:rPr>
+        <w:t>SCOPE OF STUDY</w:t>
+      </w:r>
+      <w:r>
+        <w:rPr>
+          <w:rFonts w:ascii="Times New Roman" w:eastAsia="Times New Roman" w:hAnsi="Times New Roman" w:cs="Times New Roman"/>
+          <w:bCs/>
+          <w:sz w:val="28"/>
+          <w:szCs w:val="28"/>
+        </w:rPr>
+        <w:t>……………………………………………………….</w:t>
+      </w:r>
+    </w:p>
+    <w:p>
+      <w:pPr>
+        <w:pStyle w:val="ListParagraph"/>
+        <w:numPr>
+          <w:ilvl w:val="1"/>
+          <w:numId w:val="5"/>
+        </w:numPr>
+        <w:tabs>
+          <w:tab w:val="left" w:pos="0"/>
+        </w:tabs>
+        <w:spacing w:after="0" w:line="480" w:lineRule="auto"/>
+        <w:rPr>
+          <w:rFonts w:ascii="Times New Roman" w:eastAsia="Times New Roman" w:hAnsi="Times New Roman" w:cs="Times New Roman"/>
+          <w:bCs/>
+          <w:sz w:val="28"/>
+          <w:szCs w:val="28"/>
+        </w:rPr>
+      </w:pPr>
+      <w:r>
+        <w:rPr>
+          <w:rFonts w:ascii="Times New Roman" w:eastAsia="Times New Roman" w:hAnsi="Times New Roman" w:cs="Times New Roman"/>
+          <w:bCs/>
+          <w:sz w:val="28"/>
+          <w:szCs w:val="28"/>
+        </w:rPr>
+        <w:t xml:space="preserve"> SIGNIFICANCE OF STUDY…………………………………………</w:t>
+      </w:r>
+      <w:proofErr w:type="gramStart"/>
+      <w:r>
+        <w:rPr>
+          <w:rFonts w:ascii="Times New Roman" w:eastAsia="Times New Roman" w:hAnsi="Times New Roman" w:cs="Times New Roman"/>
+          <w:bCs/>
+          <w:sz w:val="28"/>
+          <w:szCs w:val="28"/>
+        </w:rPr>
+        <w:t>…..</w:t>
+      </w:r>
+      <w:proofErr w:type="gramEnd"/>
+    </w:p>
+    <w:p>
+      <w:pPr>
+        <w:pStyle w:val="ListParagraph"/>
+        <w:numPr>
+          <w:ilvl w:val="1"/>
+          <w:numId w:val="5"/>
+        </w:numPr>
+        <w:tabs>
+          <w:tab w:val="left" w:pos="0"/>
+        </w:tabs>
+        <w:spacing w:after="0" w:line="480" w:lineRule="auto"/>
+        <w:rPr>
+          <w:rFonts w:ascii="Times New Roman" w:eastAsia="Times New Roman" w:hAnsi="Times New Roman" w:cs="Times New Roman"/>
+          <w:bCs/>
+          <w:sz w:val="28"/>
+          <w:szCs w:val="28"/>
+        </w:rPr>
+      </w:pPr>
+      <w:r>
+        <w:rPr>
+          <w:rFonts w:ascii="Times New Roman" w:eastAsia="Times New Roman" w:hAnsi="Times New Roman" w:cs="Times New Roman"/>
+          <w:bCs/>
+          <w:sz w:val="28"/>
+          <w:szCs w:val="28"/>
+        </w:rPr>
+        <w:t>ORGANIZATION OF DISSERTATION………………………………….</w:t>
+      </w:r>
+    </w:p>
+    <w:p>
+      <w:pPr>
+        <w:pStyle w:val="ListParagraph"/>
+        <w:numPr>
+          <w:ilvl w:val="0"/>
+          <w:numId w:val="5"/>
+        </w:numPr>
+        <w:tabs>
+          <w:tab w:val="left" w:pos="0"/>
+        </w:tabs>
+        <w:spacing w:after="0" w:line="480" w:lineRule="auto"/>
+        <w:rPr>
+          <w:rFonts w:ascii="Times New Roman" w:eastAsia="Times New Roman" w:hAnsi="Times New Roman" w:cs="Times New Roman"/>
+          <w:bCs/>
+          <w:sz w:val="28"/>
+          <w:szCs w:val="28"/>
+        </w:rPr>
+      </w:pPr>
+      <w:r>
+        <w:rPr>
+          <w:rFonts w:ascii="Times New Roman" w:eastAsia="Times New Roman" w:hAnsi="Times New Roman" w:cs="Times New Roman"/>
+          <w:bCs/>
+          <w:sz w:val="28"/>
+          <w:szCs w:val="28"/>
+        </w:rPr>
+        <w:t>CHAPTER TWO: LITERATURE</w:t>
+      </w:r>
+    </w:p>
+    <w:p>
+      <w:pPr>
+        <w:pStyle w:val="ListParagraph"/>
+        <w:numPr>
+          <w:ilvl w:val="1"/>
+          <w:numId w:val="5"/>
+        </w:numPr>
+        <w:tabs>
+          <w:tab w:val="left" w:pos="0"/>
+        </w:tabs>
+        <w:spacing w:after="0" w:line="480" w:lineRule="auto"/>
+        <w:rPr>
+          <w:rFonts w:ascii="Times New Roman" w:eastAsia="Times New Roman" w:hAnsi="Times New Roman" w:cs="Times New Roman"/>
+          <w:bCs/>
+          <w:sz w:val="28"/>
+          <w:szCs w:val="28"/>
+        </w:rPr>
+      </w:pPr>
+      <w:r>
+        <w:rPr>
+          <w:rFonts w:ascii="Times New Roman" w:eastAsia="Times New Roman" w:hAnsi="Times New Roman" w:cs="Times New Roman"/>
+          <w:bCs/>
+          <w:sz w:val="28"/>
+          <w:szCs w:val="28"/>
+        </w:rPr>
+        <w:t xml:space="preserve"> </w:t>
+      </w:r>
+      <w:r>
+        <w:rPr>
+          <w:rFonts w:ascii="Times New Roman" w:eastAsia="Times New Roman" w:hAnsi="Times New Roman" w:cs="Times New Roman"/>
+          <w:bCs/>
+          <w:sz w:val="28"/>
+          <w:szCs w:val="28"/>
+        </w:rPr>
+        <w:t>REVIEW……………………………………</w:t>
+      </w:r>
+      <w:r>
+        <w:rPr>
+          <w:rFonts w:ascii="Times New Roman" w:eastAsia="Times New Roman" w:hAnsi="Times New Roman" w:cs="Times New Roman"/>
+          <w:bCs/>
+          <w:sz w:val="28"/>
+          <w:szCs w:val="28"/>
+        </w:rPr>
+        <w:t>….</w:t>
+      </w:r>
+    </w:p>
+    <w:p>
+      <w:pPr>
+        <w:tabs>
+          <w:tab w:val="left" w:pos="0"/>
+        </w:tabs>
+        <w:spacing w:after="0" w:line="480" w:lineRule="auto"/>
+        <w:rPr>
+          <w:rFonts w:ascii="Times New Roman" w:eastAsia="Times New Roman" w:hAnsi="Times New Roman" w:cs="Times New Roman"/>
+          <w:bCs/>
+          <w:sz w:val="28"/>
+          <w:szCs w:val="28"/>
+        </w:rPr>
+      </w:pPr>
+      <w:r>
+        <w:rPr>
+          <w:rFonts w:ascii="Times New Roman" w:eastAsia="Times New Roman" w:hAnsi="Times New Roman" w:cs="Times New Roman"/>
+          <w:bCs/>
+          <w:sz w:val="28"/>
+          <w:szCs w:val="28"/>
+        </w:rPr>
+        <w:t>CHAPTER THREE: METHODOLOGY………………………………………</w:t>
+      </w:r>
+      <w:r>
+        <w:rPr>
+          <w:rFonts w:ascii="Times New Roman" w:eastAsia="Times New Roman" w:hAnsi="Times New Roman" w:cs="Times New Roman"/>
+          <w:bCs/>
+          <w:sz w:val="28"/>
+          <w:szCs w:val="28"/>
+        </w:rPr>
+        <w:t>……</w:t>
+      </w:r>
+    </w:p>
+    <w:p>
+      <w:pPr>
+        <w:tabs>
+          <w:tab w:val="left" w:pos="0"/>
+        </w:tabs>
+        <w:spacing w:after="0" w:line="480" w:lineRule="auto"/>
+        <w:rPr>
+          <w:rFonts w:ascii="Times New Roman" w:eastAsia="Times New Roman" w:hAnsi="Times New Roman" w:cs="Times New Roman"/>
+          <w:bCs/>
+          <w:sz w:val="28"/>
+          <w:szCs w:val="28"/>
+        </w:rPr>
+      </w:pPr>
+      <w:r>
+        <w:rPr>
+          <w:rFonts w:ascii="Times New Roman" w:eastAsia="Times New Roman" w:hAnsi="Times New Roman" w:cs="Times New Roman"/>
+          <w:bCs/>
+          <w:sz w:val="28"/>
+          <w:szCs w:val="28"/>
+        </w:rPr>
+        <w:t>CHAPTER FOUR: IMPLEMENTATION…………………………………………</w:t>
+      </w:r>
+      <w:r>
+        <w:rPr>
+          <w:rFonts w:ascii="Times New Roman" w:eastAsia="Times New Roman" w:hAnsi="Times New Roman" w:cs="Times New Roman"/>
+          <w:bCs/>
+          <w:sz w:val="28"/>
+          <w:szCs w:val="28"/>
+        </w:rPr>
+        <w:t>.</w:t>
+      </w:r>
+    </w:p>
+    <w:p>
+      <w:pPr>
+        <w:tabs>
+          <w:tab w:val="left" w:pos="0"/>
+        </w:tabs>
+        <w:spacing w:after="0" w:line="480" w:lineRule="auto"/>
+        <w:rPr>
+          <w:rFonts w:ascii="Times New Roman" w:eastAsia="Times New Roman" w:hAnsi="Times New Roman" w:cs="Times New Roman"/>
+          <w:bCs/>
+          <w:sz w:val="28"/>
+          <w:szCs w:val="28"/>
+        </w:rPr>
+      </w:pPr>
+      <w:r>
+        <w:rPr>
+          <w:rFonts w:ascii="Times New Roman" w:eastAsia="Times New Roman" w:hAnsi="Times New Roman" w:cs="Times New Roman"/>
+          <w:bCs/>
           <w:sz w:val="28"/>
           <w:szCs w:val="28"/>
         </w:rPr>
         <w:lastRenderedPageBreak/>
-        <w:t>TABLE OF CONTENTS</w:t>
-      </w:r>
-    </w:p>
-    <w:p>
-      <w:pPr>
-        <w:tabs>
-          <w:tab w:val="left" w:pos="0"/>
-        </w:tabs>
-        <w:spacing w:after="0" w:line="480" w:lineRule="auto"/>
-        <w:rPr>
-          <w:rFonts w:ascii="Times New Roman" w:eastAsia="Times New Roman" w:hAnsi="Times New Roman" w:cs="Times New Roman"/>
-          <w:b/>
-          <w:sz w:val="28"/>
-          <w:szCs w:val="28"/>
-        </w:rPr>
-      </w:pPr>
+        <w:t>CHAPTER FIVE: SUMMARY, CONCLUSION AND RECOMMENDATION….</w:t>
+      </w:r>
+    </w:p>
+    <w:p>
+      <w:pPr>
+        <w:tabs>
+          <w:tab w:val="left" w:pos="0"/>
+        </w:tabs>
+        <w:spacing w:after="0" w:line="480" w:lineRule="auto"/>
+        <w:rPr>
+          <w:rFonts w:ascii="Times New Roman" w:eastAsia="Times New Roman" w:hAnsi="Times New Roman" w:cs="Times New Roman"/>
+          <w:bCs/>
+          <w:sz w:val="28"/>
+          <w:szCs w:val="28"/>
+        </w:rPr>
+        <w:sectPr>
+          <w:headerReference w:type="default" r:id="rId15"/>
+          <w:footerReference w:type="default" r:id="rId16"/>
+          <w:pgSz w:w="12240" w:h="15840"/>
+          <w:pgMar w:top="1440" w:right="1440" w:bottom="1440" w:left="1440" w:header="720" w:footer="720" w:gutter="0"/>
+          <w:cols w:space="720"/>
+          <w:docGrid w:linePitch="360"/>
+        </w:sectPr>
+      </w:pPr>
+      <w:r>
+        <w:rPr>
+          <w:rFonts w:ascii="Times New Roman" w:eastAsia="Times New Roman" w:hAnsi="Times New Roman" w:cs="Times New Roman"/>
+          <w:bCs/>
+          <w:sz w:val="28"/>
+          <w:szCs w:val="28"/>
+        </w:rPr>
+        <w:t>REFERENCES</w:t>
+      </w:r>
+    </w:p>
+    <w:p>
+      <w:pPr>
+        <w:tabs>
+          <w:tab w:val="left" w:pos="0"/>
+        </w:tabs>
+        <w:spacing w:after="0" w:line="480" w:lineRule="auto"/>
+        <w:jc w:val="center"/>
+        <w:rPr>
+          <w:rFonts w:ascii="Times New Roman" w:eastAsia="Times New Roman" w:hAnsi="Times New Roman" w:cs="Times New Roman"/>
+          <w:b/>
+          <w:sz w:val="28"/>
+          <w:szCs w:val="28"/>
+        </w:rPr>
+      </w:pPr>
+      <w:r>
+        <w:rPr>
+          <w:rFonts w:ascii="Times New Roman" w:eastAsia="Times New Roman" w:hAnsi="Times New Roman" w:cs="Times New Roman"/>
+          <w:b/>
+          <w:sz w:val="28"/>
+          <w:szCs w:val="28"/>
+        </w:rPr>
+        <w:lastRenderedPageBreak/>
+        <w:t>ABSTRACT</w:t>
+      </w:r>
+    </w:p>
+    <w:p>
+      <w:pPr>
+        <w:tabs>
+          <w:tab w:val="left" w:pos="0"/>
+        </w:tabs>
+        <w:spacing w:after="0" w:line="480" w:lineRule="auto"/>
+        <w:rPr>
+          <w:rFonts w:ascii="Times New Roman" w:eastAsia="Times New Roman" w:hAnsi="Times New Roman" w:cs="Times New Roman"/>
+          <w:bCs/>
+          <w:sz w:val="28"/>
+          <w:szCs w:val="28"/>
+        </w:rPr>
+      </w:pPr>
+      <w:r>
+        <w:rPr>
+          <w:rFonts w:ascii="Times New Roman" w:eastAsia="Times New Roman" w:hAnsi="Times New Roman" w:cs="Times New Roman"/>
+          <w:bCs/>
+          <w:sz w:val="28"/>
+          <w:szCs w:val="28"/>
+        </w:rPr>
+        <w:t>Text summarization</w:t>
+      </w:r>
     </w:p>
     <w:sectPr>
-      <w:headerReference w:type="default" r:id="rId14"/>
-      <w:footerReference w:type="default" r:id="rId15"/>
+      <w:headerReference w:type="default" r:id="rId17"/>
+      <w:footerReference w:type="default" r:id="rId18"/>
       <w:pgSz w:w="12240" w:h="15840"/>
       <w:pgMar w:top="1440" w:right="1440" w:bottom="1440" w:left="1440" w:header="720" w:footer="720" w:gutter="0"/>
       <w:cols w:space="720"/>
@@ -1846,7 +3043,13 @@
   <w:p>
     <w:pPr>
       <w:pStyle w:val="Footer"/>
+      <w:jc w:val="center"/>
     </w:pPr>
+    <w:proofErr w:type="spellStart"/>
+    <w:r>
+      <w:t>i</w:t>
+    </w:r>
+    <w:proofErr w:type="spellEnd"/>
   </w:p>
 </w:ftr>
 </file>
@@ -1856,7 +3059,11 @@
   <w:p>
     <w:pPr>
       <w:pStyle w:val="Footer"/>
+      <w:jc w:val="center"/>
     </w:pPr>
+    <w:r>
+      <w:t>ii</w:t>
+    </w:r>
   </w:p>
 </w:ftr>
 </file>
@@ -1866,7 +3073,11 @@
   <w:p>
     <w:pPr>
       <w:pStyle w:val="Footer"/>
+      <w:jc w:val="center"/>
     </w:pPr>
+    <w:r>
+      <w:t>iii</w:t>
+    </w:r>
   </w:p>
 </w:ftr>
 </file>
@@ -1876,7 +3087,11 @@
   <w:p>
     <w:pPr>
       <w:pStyle w:val="Footer"/>
+      <w:jc w:val="center"/>
     </w:pPr>
+    <w:r>
+      <w:t>iv</w:t>
+    </w:r>
   </w:p>
 </w:ftr>
 </file>
@@ -1886,7 +3101,25 @@
   <w:p>
     <w:pPr>
       <w:pStyle w:val="Footer"/>
+      <w:jc w:val="center"/>
     </w:pPr>
+    <w:r>
+      <w:t>v</w:t>
+    </w:r>
+  </w:p>
+</w:ftr>
+</file>
+
+<file path=word/footer6.xml><?xml version="1.0" encoding="utf-8"?>
+<w:ftr xmlns:wpc="http://schemas.microsoft.com/office/word/2010/wordprocessingCanvas" xmlns:cx="http://schemas.microsoft.com/office/drawing/2014/chartex" xmlns:cx1="http://schemas.microsoft.com/office/drawing/2015/9/8/chartex" xmlns:cx2="http://schemas.microsoft.com/office/drawing/2015/10/21/chartex" xmlns:cx3="http://schemas.microsoft.com/office/drawing/2016/5/9/chartex" xmlns:cx4="http://schemas.microsoft.com/office/drawing/2016/5/10/chartex" xmlns:cx5="http://schemas.microsoft.com/office/drawing/2016/5/11/chartex" xmlns:cx6="http://schemas.microsoft.com/office/drawing/2016/5/12/chartex" xmlns:cx7="http://schemas.microsoft.com/office/drawing/2016/5/13/chartex" xmlns:cx8="http://schemas.microsoft.com/office/drawing/2016/5/14/chartex" xmlns:mc="http://schemas.openxmlformats.org/markup-compatibility/2006" xmlns:aink="http://schemas.microsoft.com/office/drawing/2016/ink" xmlns:am3d="http://schemas.microsoft.com/office/drawing/2017/model3d" xmlns:o="urn:schemas-microsoft-com:office:office" xmlns:oel="http://schemas.microsoft.com/office/2019/extlst" xmlns:r="http://schemas.openxmlformats.org/officeDocument/2006/relationships" xmlns:m="http://schemas.openxmlformats.org/officeDocument/2006/math" xmlns:v="urn:schemas-microsoft-com:vml" xmlns:wp14="http://schemas.microsoft.com/office/word/2010/wordprocessingDrawing" xmlns:wp="http://schemas.openxmlformats.org/drawingml/2006/wordprocessingDrawing" xmlns:w10="urn:schemas-microsoft-com:office:word" xmlns:w="http://schemas.openxmlformats.org/wordprocessingml/2006/main" xmlns:w14="http://schemas.microsoft.com/office/word/2010/wordml" xmlns:w15="http://schemas.microsoft.com/office/word/2012/wordml" xmlns:w16cex="http://schemas.microsoft.com/office/word/2018/wordml/cex" xmlns:w16cid="http://schemas.microsoft.com/office/word/2016/wordml/cid" xmlns:w16="http://schemas.microsoft.com/office/word/2018/wordml" xmlns:w16sdtdh="http://schemas.microsoft.com/office/word/2020/wordml/sdtdatahash" xmlns:w16se="http://schemas.microsoft.com/office/word/2015/wordml/symex" xmlns:wpg="http://schemas.microsoft.com/office/word/2010/wordprocessingGroup" xmlns:wpi="http://schemas.microsoft.com/office/word/2010/wordprocessingInk" xmlns:wne="http://schemas.microsoft.com/office/word/2006/wordml" xmlns:wps="http://schemas.microsoft.com/office/word/2010/wordprocessingShape" mc:Ignorable="w14 w15 w16se w16cid w16 w16cex w16sdtdh wp14">
+  <w:p>
+    <w:pPr>
+      <w:pStyle w:val="Footer"/>
+      <w:jc w:val="center"/>
+    </w:pPr>
+    <w:r>
+      <w:t>vi</w:t>
+    </w:r>
   </w:p>
 </w:ftr>
 </file>
@@ -1964,6 +3197,469 @@
     </w:pPr>
   </w:p>
 </w:hdr>
+</file>
+
+<file path=word/header6.xml><?xml version="1.0" encoding="utf-8"?>
+<w:hdr xmlns:wpc="http://schemas.microsoft.com/office/word/2010/wordprocessingCanvas" xmlns:cx="http://schemas.microsoft.com/office/drawing/2014/chartex" xmlns:cx1="http://schemas.microsoft.com/office/drawing/2015/9/8/chartex" xmlns:cx2="http://schemas.microsoft.com/office/drawing/2015/10/21/chartex" xmlns:cx3="http://schemas.microsoft.com/office/drawing/2016/5/9/chartex" xmlns:cx4="http://schemas.microsoft.com/office/drawing/2016/5/10/chartex" xmlns:cx5="http://schemas.microsoft.com/office/drawing/2016/5/11/chartex" xmlns:cx6="http://schemas.microsoft.com/office/drawing/2016/5/12/chartex" xmlns:cx7="http://schemas.microsoft.com/office/drawing/2016/5/13/chartex" xmlns:cx8="http://schemas.microsoft.com/office/drawing/2016/5/14/chartex" xmlns:mc="http://schemas.openxmlformats.org/markup-compatibility/2006" xmlns:aink="http://schemas.microsoft.com/office/drawing/2016/ink" xmlns:am3d="http://schemas.microsoft.com/office/drawing/2017/model3d" xmlns:o="urn:schemas-microsoft-com:office:office" xmlns:oel="http://schemas.microsoft.com/office/2019/extlst" xmlns:r="http://schemas.openxmlformats.org/officeDocument/2006/relationships" xmlns:m="http://schemas.openxmlformats.org/officeDocument/2006/math" xmlns:v="urn:schemas-microsoft-com:vml" xmlns:wp14="http://schemas.microsoft.com/office/word/2010/wordprocessingDrawing" xmlns:wp="http://schemas.openxmlformats.org/drawingml/2006/wordprocessingDrawing" xmlns:w10="urn:schemas-microsoft-com:office:word" xmlns:w="http://schemas.openxmlformats.org/wordprocessingml/2006/main" xmlns:w14="http://schemas.microsoft.com/office/word/2010/wordml" xmlns:w15="http://schemas.microsoft.com/office/word/2012/wordml" xmlns:w16cex="http://schemas.microsoft.com/office/word/2018/wordml/cex" xmlns:w16cid="http://schemas.microsoft.com/office/word/2016/wordml/cid" xmlns:w16="http://schemas.microsoft.com/office/word/2018/wordml" xmlns:w16sdtdh="http://schemas.microsoft.com/office/word/2020/wordml/sdtdatahash" xmlns:w16se="http://schemas.microsoft.com/office/word/2015/wordml/symex" xmlns:wpg="http://schemas.microsoft.com/office/word/2010/wordprocessingGroup" xmlns:wpi="http://schemas.microsoft.com/office/word/2010/wordprocessingInk" xmlns:wne="http://schemas.microsoft.com/office/word/2006/wordml" xmlns:wps="http://schemas.microsoft.com/office/word/2010/wordprocessingShape" mc:Ignorable="w14 w15 w16se w16cid w16 w16cex w16sdtdh wp14">
+  <w:p>
+    <w:pPr>
+      <w:pStyle w:val="Header"/>
+    </w:pPr>
+  </w:p>
+</w:hdr>
+</file>
+
+<file path=word/numbering.xml><?xml version="1.0" encoding="utf-8"?>
+<w:numbering xmlns:wpc="http://schemas.microsoft.com/office/word/2010/wordprocessingCanvas" xmlns:cx="http://schemas.microsoft.com/office/drawing/2014/chartex" xmlns:cx1="http://schemas.microsoft.com/office/drawing/2015/9/8/chartex" xmlns:cx2="http://schemas.microsoft.com/office/drawing/2015/10/21/chartex" xmlns:cx3="http://schemas.microsoft.com/office/drawing/2016/5/9/chartex" xmlns:cx4="http://schemas.microsoft.com/office/drawing/2016/5/10/chartex" xmlns:cx5="http://schemas.microsoft.com/office/drawing/2016/5/11/chartex" xmlns:cx6="http://schemas.microsoft.com/office/drawing/2016/5/12/chartex" xmlns:cx7="http://schemas.microsoft.com/office/drawing/2016/5/13/chartex" xmlns:cx8="http://schemas.microsoft.com/office/drawing/2016/5/14/chartex" xmlns:mc="http://schemas.openxmlformats.org/markup-compatibility/2006" xmlns:aink="http://schemas.microsoft.com/office/drawing/2016/ink" xmlns:am3d="http://schemas.microsoft.com/office/drawing/2017/model3d" xmlns:o="urn:schemas-microsoft-com:office:office" xmlns:oel="http://schemas.microsoft.com/office/2019/extlst" xmlns:r="http://schemas.openxmlformats.org/officeDocument/2006/relationships" xmlns:m="http://schemas.openxmlformats.org/officeDocument/2006/math" xmlns:v="urn:schemas-microsoft-com:vml" xmlns:wp14="http://schemas.microsoft.com/office/word/2010/wordprocessingDrawing" xmlns:wp="http://schemas.openxmlformats.org/drawingml/2006/wordprocessingDrawing" xmlns:w10="urn:schemas-microsoft-com:office:word" xmlns:w="http://schemas.openxmlformats.org/wordprocessingml/2006/main" xmlns:w14="http://schemas.microsoft.com/office/word/2010/wordml" xmlns:w15="http://schemas.microsoft.com/office/word/2012/wordml" xmlns:w16cex="http://schemas.microsoft.com/office/word/2018/wordml/cex" xmlns:w16cid="http://schemas.microsoft.com/office/word/2016/wordml/cid" xmlns:w16="http://schemas.microsoft.com/office/word/2018/wordml" xmlns:w16sdtdh="http://schemas.microsoft.com/office/word/2020/wordml/sdtdatahash" xmlns:w16se="http://schemas.microsoft.com/office/word/2015/wordml/symex" xmlns:wpg="http://schemas.microsoft.com/office/word/2010/wordprocessingGroup" xmlns:wpi="http://schemas.microsoft.com/office/word/2010/wordprocessingInk" xmlns:wne="http://schemas.microsoft.com/office/word/2006/wordml" xmlns:wps="http://schemas.microsoft.com/office/word/2010/wordprocessingShape" mc:Ignorable="w14 w15 w16se w16cid w16 w16cex w16sdtdh wp14">
+  <w:abstractNum w:abstractNumId="0" w15:restartNumberingAfterBreak="0">
+    <w:nsid w:val="127D6600"/>
+    <w:multiLevelType w:val="hybridMultilevel"/>
+    <w:tmpl w:val="CE60E094"/>
+    <w:lvl w:ilvl="0" w:tplc="8834A8AE">
+      <w:start w:val="1"/>
+      <w:numFmt w:val="decimal"/>
+      <w:lvlText w:val="1.%1"/>
+      <w:lvlJc w:val="left"/>
+      <w:pPr>
+        <w:ind w:left="1440" w:hanging="360"/>
+      </w:pPr>
+      <w:rPr>
+        <w:rFonts w:hint="default"/>
+      </w:rPr>
+    </w:lvl>
+    <w:lvl w:ilvl="1" w:tplc="04090019">
+      <w:start w:val="1"/>
+      <w:numFmt w:val="lowerLetter"/>
+      <w:lvlText w:val="%2."/>
+      <w:lvlJc w:val="left"/>
+      <w:pPr>
+        <w:ind w:left="1440" w:hanging="360"/>
+      </w:pPr>
+    </w:lvl>
+    <w:lvl w:ilvl="2" w:tplc="0409001B" w:tentative="1">
+      <w:start w:val="1"/>
+      <w:numFmt w:val="lowerRoman"/>
+      <w:lvlText w:val="%3."/>
+      <w:lvlJc w:val="right"/>
+      <w:pPr>
+        <w:ind w:left="2160" w:hanging="180"/>
+      </w:pPr>
+    </w:lvl>
+    <w:lvl w:ilvl="3" w:tplc="0409000F" w:tentative="1">
+      <w:start w:val="1"/>
+      <w:numFmt w:val="decimal"/>
+      <w:lvlText w:val="%4."/>
+      <w:lvlJc w:val="left"/>
+      <w:pPr>
+        <w:ind w:left="2880" w:hanging="360"/>
+      </w:pPr>
+    </w:lvl>
+    <w:lvl w:ilvl="4" w:tplc="04090019" w:tentative="1">
+      <w:start w:val="1"/>
+      <w:numFmt w:val="lowerLetter"/>
+      <w:lvlText w:val="%5."/>
+      <w:lvlJc w:val="left"/>
+      <w:pPr>
+        <w:ind w:left="3600" w:hanging="360"/>
+      </w:pPr>
+    </w:lvl>
+    <w:lvl w:ilvl="5" w:tplc="0409001B" w:tentative="1">
+      <w:start w:val="1"/>
+      <w:numFmt w:val="lowerRoman"/>
+      <w:lvlText w:val="%6."/>
+      <w:lvlJc w:val="right"/>
+      <w:pPr>
+        <w:ind w:left="4320" w:hanging="180"/>
+      </w:pPr>
+    </w:lvl>
+    <w:lvl w:ilvl="6" w:tplc="0409000F" w:tentative="1">
+      <w:start w:val="1"/>
+      <w:numFmt w:val="decimal"/>
+      <w:lvlText w:val="%7."/>
+      <w:lvlJc w:val="left"/>
+      <w:pPr>
+        <w:ind w:left="5040" w:hanging="360"/>
+      </w:pPr>
+    </w:lvl>
+    <w:lvl w:ilvl="7" w:tplc="04090019" w:tentative="1">
+      <w:start w:val="1"/>
+      <w:numFmt w:val="lowerLetter"/>
+      <w:lvlText w:val="%8."/>
+      <w:lvlJc w:val="left"/>
+      <w:pPr>
+        <w:ind w:left="5760" w:hanging="360"/>
+      </w:pPr>
+    </w:lvl>
+    <w:lvl w:ilvl="8" w:tplc="0409001B" w:tentative="1">
+      <w:start w:val="1"/>
+      <w:numFmt w:val="lowerRoman"/>
+      <w:lvlText w:val="%9."/>
+      <w:lvlJc w:val="right"/>
+      <w:pPr>
+        <w:ind w:left="6480" w:hanging="180"/>
+      </w:pPr>
+    </w:lvl>
+  </w:abstractNum>
+  <w:abstractNum w:abstractNumId="1" w15:restartNumberingAfterBreak="0">
+    <w:nsid w:val="17F7140A"/>
+    <w:multiLevelType w:val="multilevel"/>
+    <w:tmpl w:val="0409001F"/>
+    <w:lvl w:ilvl="0">
+      <w:start w:val="1"/>
+      <w:numFmt w:val="decimal"/>
+      <w:lvlText w:val="%1."/>
+      <w:lvlJc w:val="left"/>
+      <w:pPr>
+        <w:ind w:left="1080" w:hanging="360"/>
+      </w:pPr>
+    </w:lvl>
+    <w:lvl w:ilvl="1">
+      <w:start w:val="1"/>
+      <w:numFmt w:val="decimal"/>
+      <w:lvlText w:val="%1.%2."/>
+      <w:lvlJc w:val="left"/>
+      <w:pPr>
+        <w:ind w:left="1512" w:hanging="432"/>
+      </w:pPr>
+    </w:lvl>
+    <w:lvl w:ilvl="2">
+      <w:start w:val="1"/>
+      <w:numFmt w:val="decimal"/>
+      <w:lvlText w:val="%1.%2.%3."/>
+      <w:lvlJc w:val="left"/>
+      <w:pPr>
+        <w:ind w:left="1944" w:hanging="504"/>
+      </w:pPr>
+    </w:lvl>
+    <w:lvl w:ilvl="3">
+      <w:start w:val="1"/>
+      <w:numFmt w:val="decimal"/>
+      <w:lvlText w:val="%1.%2.%3.%4."/>
+      <w:lvlJc w:val="left"/>
+      <w:pPr>
+        <w:ind w:left="2448" w:hanging="648"/>
+      </w:pPr>
+    </w:lvl>
+    <w:lvl w:ilvl="4">
+      <w:start w:val="1"/>
+      <w:numFmt w:val="decimal"/>
+      <w:lvlText w:val="%1.%2.%3.%4.%5."/>
+      <w:lvlJc w:val="left"/>
+      <w:pPr>
+        <w:ind w:left="2952" w:hanging="792"/>
+      </w:pPr>
+    </w:lvl>
+    <w:lvl w:ilvl="5">
+      <w:start w:val="1"/>
+      <w:numFmt w:val="decimal"/>
+      <w:lvlText w:val="%1.%2.%3.%4.%5.%6."/>
+      <w:lvlJc w:val="left"/>
+      <w:pPr>
+        <w:ind w:left="3456" w:hanging="936"/>
+      </w:pPr>
+    </w:lvl>
+    <w:lvl w:ilvl="6">
+      <w:start w:val="1"/>
+      <w:numFmt w:val="decimal"/>
+      <w:lvlText w:val="%1.%2.%3.%4.%5.%6.%7."/>
+      <w:lvlJc w:val="left"/>
+      <w:pPr>
+        <w:ind w:left="3960" w:hanging="1080"/>
+      </w:pPr>
+    </w:lvl>
+    <w:lvl w:ilvl="7">
+      <w:start w:val="1"/>
+      <w:numFmt w:val="decimal"/>
+      <w:lvlText w:val="%1.%2.%3.%4.%5.%6.%7.%8."/>
+      <w:lvlJc w:val="left"/>
+      <w:pPr>
+        <w:ind w:left="4464" w:hanging="1224"/>
+      </w:pPr>
+    </w:lvl>
+    <w:lvl w:ilvl="8">
+      <w:start w:val="1"/>
+      <w:numFmt w:val="decimal"/>
+      <w:lvlText w:val="%1.%2.%3.%4.%5.%6.%7.%8.%9."/>
+      <w:lvlJc w:val="left"/>
+      <w:pPr>
+        <w:ind w:left="5040" w:hanging="1440"/>
+      </w:pPr>
+    </w:lvl>
+  </w:abstractNum>
+  <w:abstractNum w:abstractNumId="2" w15:restartNumberingAfterBreak="0">
+    <w:nsid w:val="42FD35CA"/>
+    <w:multiLevelType w:val="multilevel"/>
+    <w:tmpl w:val="0409001F"/>
+    <w:lvl w:ilvl="0">
+      <w:start w:val="1"/>
+      <w:numFmt w:val="decimal"/>
+      <w:lvlText w:val="%1."/>
+      <w:lvlJc w:val="left"/>
+      <w:pPr>
+        <w:ind w:left="360" w:hanging="360"/>
+      </w:pPr>
+    </w:lvl>
+    <w:lvl w:ilvl="1">
+      <w:start w:val="1"/>
+      <w:numFmt w:val="decimal"/>
+      <w:lvlText w:val="%1.%2."/>
+      <w:lvlJc w:val="left"/>
+      <w:pPr>
+        <w:ind w:left="792" w:hanging="432"/>
+      </w:pPr>
+    </w:lvl>
+    <w:lvl w:ilvl="2">
+      <w:start w:val="1"/>
+      <w:numFmt w:val="decimal"/>
+      <w:lvlText w:val="%1.%2.%3."/>
+      <w:lvlJc w:val="left"/>
+      <w:pPr>
+        <w:ind w:left="1224" w:hanging="504"/>
+      </w:pPr>
+    </w:lvl>
+    <w:lvl w:ilvl="3">
+      <w:start w:val="1"/>
+      <w:numFmt w:val="decimal"/>
+      <w:lvlText w:val="%1.%2.%3.%4."/>
+      <w:lvlJc w:val="left"/>
+      <w:pPr>
+        <w:ind w:left="1728" w:hanging="648"/>
+      </w:pPr>
+    </w:lvl>
+    <w:lvl w:ilvl="4">
+      <w:start w:val="1"/>
+      <w:numFmt w:val="decimal"/>
+      <w:lvlText w:val="%1.%2.%3.%4.%5."/>
+      <w:lvlJc w:val="left"/>
+      <w:pPr>
+        <w:ind w:left="2232" w:hanging="792"/>
+      </w:pPr>
+    </w:lvl>
+    <w:lvl w:ilvl="5">
+      <w:start w:val="1"/>
+      <w:numFmt w:val="decimal"/>
+      <w:lvlText w:val="%1.%2.%3.%4.%5.%6."/>
+      <w:lvlJc w:val="left"/>
+      <w:pPr>
+        <w:ind w:left="2736" w:hanging="936"/>
+      </w:pPr>
+    </w:lvl>
+    <w:lvl w:ilvl="6">
+      <w:start w:val="1"/>
+      <w:numFmt w:val="decimal"/>
+      <w:lvlText w:val="%1.%2.%3.%4.%5.%6.%7."/>
+      <w:lvlJc w:val="left"/>
+      <w:pPr>
+        <w:ind w:left="3240" w:hanging="1080"/>
+      </w:pPr>
+    </w:lvl>
+    <w:lvl w:ilvl="7">
+      <w:start w:val="1"/>
+      <w:numFmt w:val="decimal"/>
+      <w:lvlText w:val="%1.%2.%3.%4.%5.%6.%7.%8."/>
+      <w:lvlJc w:val="left"/>
+      <w:pPr>
+        <w:ind w:left="3744" w:hanging="1224"/>
+      </w:pPr>
+    </w:lvl>
+    <w:lvl w:ilvl="8">
+      <w:start w:val="1"/>
+      <w:numFmt w:val="decimal"/>
+      <w:lvlText w:val="%1.%2.%3.%4.%5.%6.%7.%8.%9."/>
+      <w:lvlJc w:val="left"/>
+      <w:pPr>
+        <w:ind w:left="4320" w:hanging="1440"/>
+      </w:pPr>
+    </w:lvl>
+  </w:abstractNum>
+  <w:abstractNum w:abstractNumId="3" w15:restartNumberingAfterBreak="0">
+    <w:nsid w:val="4FEB3797"/>
+    <w:multiLevelType w:val="multilevel"/>
+    <w:tmpl w:val="0409001D"/>
+    <w:lvl w:ilvl="0">
+      <w:start w:val="1"/>
+      <w:numFmt w:val="decimal"/>
+      <w:lvlText w:val="%1)"/>
+      <w:lvlJc w:val="left"/>
+      <w:pPr>
+        <w:ind w:left="360" w:hanging="360"/>
+      </w:pPr>
+    </w:lvl>
+    <w:lvl w:ilvl="1">
+      <w:start w:val="1"/>
+      <w:numFmt w:val="lowerLetter"/>
+      <w:lvlText w:val="%2)"/>
+      <w:lvlJc w:val="left"/>
+      <w:pPr>
+        <w:ind w:left="720" w:hanging="360"/>
+      </w:pPr>
+    </w:lvl>
+    <w:lvl w:ilvl="2">
+      <w:start w:val="1"/>
+      <w:numFmt w:val="lowerRoman"/>
+      <w:lvlText w:val="%3)"/>
+      <w:lvlJc w:val="left"/>
+      <w:pPr>
+        <w:ind w:left="1080" w:hanging="360"/>
+      </w:pPr>
+    </w:lvl>
+    <w:lvl w:ilvl="3">
+      <w:start w:val="1"/>
+      <w:numFmt w:val="decimal"/>
+      <w:lvlText w:val="(%4)"/>
+      <w:lvlJc w:val="left"/>
+      <w:pPr>
+        <w:ind w:left="1440" w:hanging="360"/>
+      </w:pPr>
+    </w:lvl>
+    <w:lvl w:ilvl="4">
+      <w:start w:val="1"/>
+      <w:numFmt w:val="lowerLetter"/>
+      <w:lvlText w:val="(%5)"/>
+      <w:lvlJc w:val="left"/>
+      <w:pPr>
+        <w:ind w:left="1800" w:hanging="360"/>
+      </w:pPr>
+    </w:lvl>
+    <w:lvl w:ilvl="5">
+      <w:start w:val="1"/>
+      <w:numFmt w:val="lowerRoman"/>
+      <w:lvlText w:val="(%6)"/>
+      <w:lvlJc w:val="left"/>
+      <w:pPr>
+        <w:ind w:left="2160" w:hanging="360"/>
+      </w:pPr>
+    </w:lvl>
+    <w:lvl w:ilvl="6">
+      <w:start w:val="1"/>
+      <w:numFmt w:val="decimal"/>
+      <w:lvlText w:val="%7."/>
+      <w:lvlJc w:val="left"/>
+      <w:pPr>
+        <w:ind w:left="2520" w:hanging="360"/>
+      </w:pPr>
+    </w:lvl>
+    <w:lvl w:ilvl="7">
+      <w:start w:val="1"/>
+      <w:numFmt w:val="lowerLetter"/>
+      <w:lvlText w:val="%8."/>
+      <w:lvlJc w:val="left"/>
+      <w:pPr>
+        <w:ind w:left="2880" w:hanging="360"/>
+      </w:pPr>
+    </w:lvl>
+    <w:lvl w:ilvl="8">
+      <w:start w:val="1"/>
+      <w:numFmt w:val="lowerRoman"/>
+      <w:lvlText w:val="%9."/>
+      <w:lvlJc w:val="left"/>
+      <w:pPr>
+        <w:ind w:left="3240" w:hanging="360"/>
+      </w:pPr>
+    </w:lvl>
+  </w:abstractNum>
+  <w:abstractNum w:abstractNumId="4" w15:restartNumberingAfterBreak="0">
+    <w:nsid w:val="554E49A5"/>
+    <w:multiLevelType w:val="multilevel"/>
+    <w:tmpl w:val="0409001F"/>
+    <w:lvl w:ilvl="0">
+      <w:start w:val="1"/>
+      <w:numFmt w:val="decimal"/>
+      <w:lvlText w:val="%1."/>
+      <w:lvlJc w:val="left"/>
+      <w:pPr>
+        <w:ind w:left="360" w:hanging="360"/>
+      </w:pPr>
+    </w:lvl>
+    <w:lvl w:ilvl="1">
+      <w:start w:val="1"/>
+      <w:numFmt w:val="decimal"/>
+      <w:lvlText w:val="%1.%2."/>
+      <w:lvlJc w:val="left"/>
+      <w:pPr>
+        <w:ind w:left="792" w:hanging="432"/>
+      </w:pPr>
+    </w:lvl>
+    <w:lvl w:ilvl="2">
+      <w:start w:val="1"/>
+      <w:numFmt w:val="decimal"/>
+      <w:lvlText w:val="%1.%2.%3."/>
+      <w:lvlJc w:val="left"/>
+      <w:pPr>
+        <w:ind w:left="1224" w:hanging="504"/>
+      </w:pPr>
+    </w:lvl>
+    <w:lvl w:ilvl="3">
+      <w:start w:val="1"/>
+      <w:numFmt w:val="decimal"/>
+      <w:lvlText w:val="%1.%2.%3.%4."/>
+      <w:lvlJc w:val="left"/>
+      <w:pPr>
+        <w:ind w:left="1728" w:hanging="648"/>
+      </w:pPr>
+    </w:lvl>
+    <w:lvl w:ilvl="4">
+      <w:start w:val="1"/>
+      <w:numFmt w:val="decimal"/>
+      <w:lvlText w:val="%1.%2.%3.%4.%5."/>
+      <w:lvlJc w:val="left"/>
+      <w:pPr>
+        <w:ind w:left="2232" w:hanging="792"/>
+      </w:pPr>
+    </w:lvl>
+    <w:lvl w:ilvl="5">
+      <w:start w:val="1"/>
+      <w:numFmt w:val="decimal"/>
+      <w:lvlText w:val="%1.%2.%3.%4.%5.%6."/>
+      <w:lvlJc w:val="left"/>
+      <w:pPr>
+        <w:ind w:left="2736" w:hanging="936"/>
+      </w:pPr>
+    </w:lvl>
+    <w:lvl w:ilvl="6">
+      <w:start w:val="1"/>
+      <w:numFmt w:val="decimal"/>
+      <w:lvlText w:val="%1.%2.%3.%4.%5.%6.%7."/>
+      <w:lvlJc w:val="left"/>
+      <w:pPr>
+        <w:ind w:left="3240" w:hanging="1080"/>
+      </w:pPr>
+    </w:lvl>
+    <w:lvl w:ilvl="7">
+      <w:start w:val="1"/>
+      <w:numFmt w:val="decimal"/>
+      <w:lvlText w:val="%1.%2.%3.%4.%5.%6.%7.%8."/>
+      <w:lvlJc w:val="left"/>
+      <w:pPr>
+        <w:ind w:left="3744" w:hanging="1224"/>
+      </w:pPr>
+    </w:lvl>
+    <w:lvl w:ilvl="8">
+      <w:start w:val="1"/>
+      <w:numFmt w:val="decimal"/>
+      <w:lvlText w:val="%1.%2.%3.%4.%5.%6.%7.%8.%9."/>
+      <w:lvlJc w:val="left"/>
+      <w:pPr>
+        <w:ind w:left="4320" w:hanging="1440"/>
+      </w:pPr>
+    </w:lvl>
+  </w:abstractNum>
+  <w:num w:numId="1" w16cid:durableId="447164185">
+    <w:abstractNumId w:val="1"/>
+  </w:num>
+  <w:num w:numId="2" w16cid:durableId="1392926687">
+    <w:abstractNumId w:val="2"/>
+  </w:num>
+  <w:num w:numId="3" w16cid:durableId="938563804">
+    <w:abstractNumId w:val="3"/>
+  </w:num>
+  <w:num w:numId="4" w16cid:durableId="1251624594">
+    <w:abstractNumId w:val="0"/>
+  </w:num>
+  <w:num w:numId="5" w16cid:durableId="355162626">
+    <w:abstractNumId w:val="4"/>
+  </w:num>
+</w:numbering>
 </file>
 
 <file path=word/styles.xml><?xml version="1.0" encoding="utf-8"?>
@@ -2440,6 +4136,17 @@
     <w:uiPriority w:val="99"/>
     <w:rsid w:val="0039771E"/>
   </w:style>
+  <w:style w:type="paragraph" w:styleId="ListParagraph">
+    <w:name w:val="List Paragraph"/>
+    <w:basedOn w:val="Normal"/>
+    <w:uiPriority w:val="34"/>
+    <w:qFormat/>
+    <w:rsid w:val="004A3223"/>
+    <w:pPr>
+      <w:ind w:left="720"/>
+      <w:contextualSpacing/>
+    </w:pPr>
+  </w:style>
 </w:styles>
 </file>
 

</xml_diff>

<commit_message>
Addition of citations doc and update of documentations
</commit_message>
<xml_diff>
--- a/Documentation.docx
+++ b/Documentation.docx
@@ -1418,7 +1418,25 @@
           <w:sz w:val="24"/>
           <w:szCs w:val="24"/>
         </w:rPr>
-        <w:t xml:space="preserve">UDO DAVID DAVID  </w:t>
+        <w:t xml:space="preserve">UDO DAVID </w:t>
+      </w:r>
+      <w:proofErr w:type="spellStart"/>
+      <w:r>
+        <w:rPr>
+          <w:rFonts w:ascii="Times New Roman" w:hAnsi="Times New Roman" w:cs="Times New Roman"/>
+          <w:sz w:val="24"/>
+          <w:szCs w:val="24"/>
+        </w:rPr>
+        <w:t>DAVID</w:t>
+      </w:r>
+      <w:proofErr w:type="spellEnd"/>
+      <w:r>
+        <w:rPr>
+          <w:rFonts w:ascii="Times New Roman" w:hAnsi="Times New Roman" w:cs="Times New Roman"/>
+          <w:sz w:val="24"/>
+          <w:szCs w:val="24"/>
+        </w:rPr>
+        <w:t xml:space="preserve">  </w:t>
       </w:r>
       <w:r>
         <w:rPr>
@@ -1900,7 +1918,16 @@
           <w:sz w:val="24"/>
           <w:szCs w:val="24"/>
         </w:rPr>
-        <w:t>, who has led us through our four years in his own university; Babcock University and has granted us the grace to produce this project which is a proof of knowledge gained at our time in the university.</w:t>
+        <w:t>, who has led us through our four years in his own university; Babcock and has granted us the grace to produce this project which is a proof of knowledge gained at our time in the university.</w:t>
+      </w:r>
+      <w:r>
+        <w:rPr>
+          <w:rFonts w:ascii="Times New Roman" w:eastAsia="Times New Roman" w:hAnsi="Times New Roman" w:cs="Times New Roman"/>
+          <w:bCs/>
+          <w:sz w:val="24"/>
+          <w:szCs w:val="24"/>
+        </w:rPr>
+        <w:t xml:space="preserve"> We also dedicate this project to all our parents, family and friends who have added to our growth and knowledge in one way or the other throughout our 4 years of studies.</w:t>
       </w:r>
     </w:p>
     <w:p>
@@ -1925,8 +1952,364 @@
           <w:szCs w:val="28"/>
         </w:rPr>
         <w:lastRenderedPageBreak/>
-        <w:t>ACKNOWLEDGEMENTS</w:t>
-      </w:r>
+        <w:t>ACKNOWLEDGEMENT</w:t>
+      </w:r>
+    </w:p>
+    <w:p>
+      <w:pPr>
+        <w:tabs>
+          <w:tab w:val="left" w:pos="0"/>
+        </w:tabs>
+        <w:spacing w:after="0" w:line="480" w:lineRule="auto"/>
+        <w:rPr>
+          <w:rFonts w:ascii="Times New Roman" w:eastAsia="Times New Roman" w:hAnsi="Times New Roman" w:cs="Times New Roman"/>
+          <w:bCs/>
+          <w:sz w:val="24"/>
+          <w:szCs w:val="24"/>
+        </w:rPr>
+      </w:pPr>
+      <w:r>
+        <w:rPr>
+          <w:rFonts w:ascii="Times New Roman" w:eastAsia="Times New Roman" w:hAnsi="Times New Roman" w:cs="Times New Roman"/>
+          <w:bCs/>
+          <w:sz w:val="24"/>
+          <w:szCs w:val="24"/>
+        </w:rPr>
+        <w:t xml:space="preserve">We thank God </w:t>
+      </w:r>
+      <w:r>
+        <w:rPr>
+          <w:rFonts w:ascii="Times New Roman" w:eastAsia="Times New Roman" w:hAnsi="Times New Roman" w:cs="Times New Roman"/>
+          <w:bCs/>
+          <w:sz w:val="24"/>
+          <w:szCs w:val="24"/>
+        </w:rPr>
+        <w:t xml:space="preserve">for his guidance, protection and intervention </w:t>
+      </w:r>
+      <w:r>
+        <w:rPr>
+          <w:rFonts w:ascii="Times New Roman" w:eastAsia="Times New Roman" w:hAnsi="Times New Roman" w:cs="Times New Roman"/>
+          <w:bCs/>
+          <w:sz w:val="24"/>
+          <w:szCs w:val="24"/>
+        </w:rPr>
+        <w:t>in</w:t>
+      </w:r>
+      <w:r>
+        <w:rPr>
+          <w:rFonts w:ascii="Times New Roman" w:eastAsia="Times New Roman" w:hAnsi="Times New Roman" w:cs="Times New Roman"/>
+          <w:bCs/>
+          <w:sz w:val="24"/>
+          <w:szCs w:val="24"/>
+        </w:rPr>
+        <w:t xml:space="preserve"> our lives throughout our journey in Babcock University and especially for the grace to overcome all challenges </w:t>
+      </w:r>
+      <w:r>
+        <w:rPr>
+          <w:rFonts w:ascii="Times New Roman" w:eastAsia="Times New Roman" w:hAnsi="Times New Roman" w:cs="Times New Roman"/>
+          <w:bCs/>
+          <w:sz w:val="24"/>
+          <w:szCs w:val="24"/>
+        </w:rPr>
+        <w:t>faced in our every endeavors</w:t>
+      </w:r>
+      <w:r>
+        <w:rPr>
+          <w:rFonts w:ascii="Times New Roman" w:eastAsia="Times New Roman" w:hAnsi="Times New Roman" w:cs="Times New Roman"/>
+          <w:bCs/>
+          <w:sz w:val="24"/>
+          <w:szCs w:val="24"/>
+        </w:rPr>
+        <w:t xml:space="preserve">. We sincerely appreciate our supervisor Dr. Adigun Taiwo for all his guidance and support throughout the creation of this project. </w:t>
+      </w:r>
+    </w:p>
+    <w:p>
+      <w:pPr>
+        <w:tabs>
+          <w:tab w:val="left" w:pos="0"/>
+        </w:tabs>
+        <w:spacing w:after="0" w:line="480" w:lineRule="auto"/>
+        <w:rPr>
+          <w:rFonts w:ascii="Times New Roman" w:eastAsia="Times New Roman" w:hAnsi="Times New Roman" w:cs="Times New Roman"/>
+          <w:bCs/>
+          <w:sz w:val="24"/>
+          <w:szCs w:val="24"/>
+        </w:rPr>
+      </w:pPr>
+    </w:p>
+    <w:p>
+      <w:pPr>
+        <w:tabs>
+          <w:tab w:val="left" w:pos="0"/>
+        </w:tabs>
+        <w:spacing w:after="0" w:line="480" w:lineRule="auto"/>
+        <w:rPr>
+          <w:rFonts w:ascii="Times New Roman" w:eastAsia="Times New Roman" w:hAnsi="Times New Roman" w:cs="Times New Roman"/>
+          <w:bCs/>
+          <w:sz w:val="24"/>
+          <w:szCs w:val="24"/>
+        </w:rPr>
+      </w:pPr>
+      <w:r>
+        <w:rPr>
+          <w:rFonts w:ascii="Times New Roman" w:eastAsia="Times New Roman" w:hAnsi="Times New Roman" w:cs="Times New Roman"/>
+          <w:bCs/>
+          <w:sz w:val="24"/>
+          <w:szCs w:val="24"/>
+        </w:rPr>
+        <w:t>We are truly grateful to all our lecturers who have impacted in us, the kno</w:t>
+      </w:r>
+      <w:r>
+        <w:rPr>
+          <w:rFonts w:ascii="Times New Roman" w:eastAsia="Times New Roman" w:hAnsi="Times New Roman" w:cs="Times New Roman"/>
+          <w:bCs/>
+          <w:sz w:val="24"/>
+          <w:szCs w:val="24"/>
+        </w:rPr>
+        <w:t>w</w:t>
+      </w:r>
+      <w:r>
+        <w:rPr>
+          <w:rFonts w:ascii="Times New Roman" w:eastAsia="Times New Roman" w:hAnsi="Times New Roman" w:cs="Times New Roman"/>
+          <w:bCs/>
+          <w:sz w:val="24"/>
+          <w:szCs w:val="24"/>
+        </w:rPr>
+        <w:t>led</w:t>
+      </w:r>
+      <w:r>
+        <w:rPr>
+          <w:rFonts w:ascii="Times New Roman" w:eastAsia="Times New Roman" w:hAnsi="Times New Roman" w:cs="Times New Roman"/>
+          <w:bCs/>
+          <w:sz w:val="24"/>
+          <w:szCs w:val="24"/>
+        </w:rPr>
+        <w:t xml:space="preserve">ge and skills which we put into practice during the several stages of our project build. Lecturers such as Dr. Adigun Taiwo who is also our project supervisor, Dr. </w:t>
+      </w:r>
+      <w:proofErr w:type="spellStart"/>
+      <w:r>
+        <w:rPr>
+          <w:rFonts w:ascii="Times New Roman" w:eastAsia="Times New Roman" w:hAnsi="Times New Roman" w:cs="Times New Roman"/>
+          <w:bCs/>
+          <w:sz w:val="24"/>
+          <w:szCs w:val="24"/>
+        </w:rPr>
+        <w:t>Adetunji</w:t>
+      </w:r>
+      <w:proofErr w:type="spellEnd"/>
+      <w:r>
+        <w:rPr>
+          <w:rFonts w:ascii="Times New Roman" w:eastAsia="Times New Roman" w:hAnsi="Times New Roman" w:cs="Times New Roman"/>
+          <w:bCs/>
+          <w:sz w:val="24"/>
+          <w:szCs w:val="24"/>
+        </w:rPr>
+        <w:t xml:space="preserve"> </w:t>
+      </w:r>
+      <w:proofErr w:type="spellStart"/>
+      <w:r>
+        <w:rPr>
+          <w:rFonts w:ascii="Times New Roman" w:eastAsia="Times New Roman" w:hAnsi="Times New Roman" w:cs="Times New Roman"/>
+          <w:bCs/>
+          <w:sz w:val="24"/>
+          <w:szCs w:val="24"/>
+        </w:rPr>
+        <w:t>Oluwatofunmi</w:t>
+      </w:r>
+      <w:proofErr w:type="spellEnd"/>
+      <w:r>
+        <w:rPr>
+          <w:rFonts w:ascii="Times New Roman" w:eastAsia="Times New Roman" w:hAnsi="Times New Roman" w:cs="Times New Roman"/>
+          <w:bCs/>
+          <w:sz w:val="24"/>
+          <w:szCs w:val="24"/>
+        </w:rPr>
+        <w:t xml:space="preserve"> our able course advisor</w:t>
+      </w:r>
+      <w:r>
+        <w:rPr>
+          <w:rFonts w:ascii="Times New Roman" w:eastAsia="Times New Roman" w:hAnsi="Times New Roman" w:cs="Times New Roman"/>
+          <w:bCs/>
+          <w:sz w:val="24"/>
+          <w:szCs w:val="24"/>
+        </w:rPr>
+        <w:t xml:space="preserve"> who taught us “Software Security Engineering, Introduction to Professional Ethics and Practice”</w:t>
+      </w:r>
+      <w:r>
+        <w:rPr>
+          <w:rFonts w:ascii="Times New Roman" w:eastAsia="Times New Roman" w:hAnsi="Times New Roman" w:cs="Times New Roman"/>
+          <w:bCs/>
+          <w:sz w:val="24"/>
+          <w:szCs w:val="24"/>
+        </w:rPr>
+        <w:t xml:space="preserve">, Professor Sunday Idowu who taught us “Introduction to Computer Science and Programming”, Dr. </w:t>
+      </w:r>
+      <w:proofErr w:type="spellStart"/>
+      <w:r>
+        <w:rPr>
+          <w:rFonts w:ascii="Times New Roman" w:eastAsia="Times New Roman" w:hAnsi="Times New Roman" w:cs="Times New Roman"/>
+          <w:bCs/>
+          <w:sz w:val="24"/>
+          <w:szCs w:val="24"/>
+        </w:rPr>
+        <w:t>Maitanmi</w:t>
+      </w:r>
+      <w:proofErr w:type="spellEnd"/>
+      <w:r>
+        <w:rPr>
+          <w:rFonts w:ascii="Times New Roman" w:eastAsia="Times New Roman" w:hAnsi="Times New Roman" w:cs="Times New Roman"/>
+          <w:bCs/>
+          <w:sz w:val="24"/>
+          <w:szCs w:val="24"/>
+        </w:rPr>
+        <w:t xml:space="preserve"> </w:t>
+      </w:r>
+      <w:r>
+        <w:rPr>
+          <w:rFonts w:ascii="Times New Roman" w:eastAsia="Times New Roman" w:hAnsi="Times New Roman" w:cs="Times New Roman"/>
+          <w:bCs/>
+          <w:sz w:val="24"/>
+          <w:szCs w:val="24"/>
+        </w:rPr>
+        <w:t xml:space="preserve">S. </w:t>
+      </w:r>
+      <w:r>
+        <w:rPr>
+          <w:rFonts w:ascii="Times New Roman" w:eastAsia="Times New Roman" w:hAnsi="Times New Roman" w:cs="Times New Roman"/>
+          <w:bCs/>
+          <w:sz w:val="24"/>
+          <w:szCs w:val="24"/>
+        </w:rPr>
+        <w:t>who taught us</w:t>
+      </w:r>
+      <w:r>
+        <w:rPr>
+          <w:rFonts w:ascii="Times New Roman" w:eastAsia="Times New Roman" w:hAnsi="Times New Roman" w:cs="Times New Roman"/>
+          <w:bCs/>
+          <w:sz w:val="24"/>
+          <w:szCs w:val="24"/>
+        </w:rPr>
+        <w:t xml:space="preserve"> “Introduction to Web Technology and development”, Mr. </w:t>
+      </w:r>
+      <w:proofErr w:type="spellStart"/>
+      <w:r>
+        <w:rPr>
+          <w:rFonts w:ascii="Times New Roman" w:eastAsia="Times New Roman" w:hAnsi="Times New Roman" w:cs="Times New Roman"/>
+          <w:bCs/>
+          <w:sz w:val="24"/>
+          <w:szCs w:val="24"/>
+        </w:rPr>
+        <w:t>Otuneme</w:t>
+      </w:r>
+      <w:proofErr w:type="spellEnd"/>
+      <w:r>
+        <w:rPr>
+          <w:rFonts w:ascii="Times New Roman" w:eastAsia="Times New Roman" w:hAnsi="Times New Roman" w:cs="Times New Roman"/>
+          <w:bCs/>
+          <w:sz w:val="24"/>
+          <w:szCs w:val="24"/>
+        </w:rPr>
+        <w:t xml:space="preserve"> who taught us “Object Oriented Software Development”, Dr. Jet </w:t>
+      </w:r>
+      <w:proofErr w:type="spellStart"/>
+      <w:r>
+        <w:rPr>
+          <w:rFonts w:ascii="Times New Roman" w:eastAsia="Times New Roman" w:hAnsi="Times New Roman" w:cs="Times New Roman"/>
+          <w:bCs/>
+          <w:sz w:val="24"/>
+          <w:szCs w:val="24"/>
+        </w:rPr>
+        <w:t>Akinsola</w:t>
+      </w:r>
+      <w:proofErr w:type="spellEnd"/>
+      <w:r>
+        <w:rPr>
+          <w:rFonts w:ascii="Times New Roman" w:eastAsia="Times New Roman" w:hAnsi="Times New Roman" w:cs="Times New Roman"/>
+          <w:bCs/>
+          <w:sz w:val="24"/>
+          <w:szCs w:val="24"/>
+        </w:rPr>
+        <w:t xml:space="preserve"> who taught us “Algorithms and Data Structures”, Dr. </w:t>
+      </w:r>
+      <w:proofErr w:type="spellStart"/>
+      <w:r>
+        <w:rPr>
+          <w:rFonts w:ascii="Times New Roman" w:eastAsia="Times New Roman" w:hAnsi="Times New Roman" w:cs="Times New Roman"/>
+          <w:bCs/>
+          <w:sz w:val="24"/>
+          <w:szCs w:val="24"/>
+        </w:rPr>
+        <w:t>Wunmi</w:t>
+      </w:r>
+      <w:proofErr w:type="spellEnd"/>
+      <w:r>
+        <w:rPr>
+          <w:rFonts w:ascii="Times New Roman" w:eastAsia="Times New Roman" w:hAnsi="Times New Roman" w:cs="Times New Roman"/>
+          <w:bCs/>
+          <w:sz w:val="24"/>
+          <w:szCs w:val="24"/>
+        </w:rPr>
+        <w:t xml:space="preserve"> Ajayi who taught us “Software Requirements Engineering</w:t>
+      </w:r>
+      <w:r>
+        <w:rPr>
+          <w:rFonts w:ascii="Times New Roman" w:eastAsia="Times New Roman" w:hAnsi="Times New Roman" w:cs="Times New Roman"/>
+          <w:bCs/>
+          <w:sz w:val="24"/>
+          <w:szCs w:val="24"/>
+        </w:rPr>
+        <w:t xml:space="preserve"> and Construction and Software Engineering Economics</w:t>
+      </w:r>
+      <w:r>
+        <w:rPr>
+          <w:rFonts w:ascii="Times New Roman" w:eastAsia="Times New Roman" w:hAnsi="Times New Roman" w:cs="Times New Roman"/>
+          <w:bCs/>
+          <w:sz w:val="24"/>
+          <w:szCs w:val="24"/>
+        </w:rPr>
+        <w:t>”</w:t>
+      </w:r>
+      <w:r>
+        <w:rPr>
+          <w:rFonts w:ascii="Times New Roman" w:eastAsia="Times New Roman" w:hAnsi="Times New Roman" w:cs="Times New Roman"/>
+          <w:bCs/>
+          <w:sz w:val="24"/>
+          <w:szCs w:val="24"/>
+        </w:rPr>
+        <w:t xml:space="preserve">, and all other lecturers whose names are not </w:t>
+      </w:r>
+      <w:r>
+        <w:rPr>
+          <w:rFonts w:ascii="Times New Roman" w:eastAsia="Times New Roman" w:hAnsi="Times New Roman" w:cs="Times New Roman"/>
+          <w:bCs/>
+          <w:sz w:val="24"/>
+          <w:szCs w:val="24"/>
+        </w:rPr>
+        <w:t>mentioned</w:t>
+      </w:r>
+      <w:r>
+        <w:rPr>
+          <w:rFonts w:ascii="Times New Roman" w:eastAsia="Times New Roman" w:hAnsi="Times New Roman" w:cs="Times New Roman"/>
+          <w:bCs/>
+          <w:sz w:val="24"/>
+          <w:szCs w:val="24"/>
+        </w:rPr>
+        <w:t>.</w:t>
+      </w:r>
+    </w:p>
+    <w:p>
+      <w:pPr>
+        <w:tabs>
+          <w:tab w:val="left" w:pos="0"/>
+        </w:tabs>
+        <w:spacing w:after="0" w:line="480" w:lineRule="auto"/>
+        <w:rPr>
+          <w:rFonts w:ascii="Times New Roman" w:eastAsia="Times New Roman" w:hAnsi="Times New Roman" w:cs="Times New Roman"/>
+          <w:bCs/>
+          <w:sz w:val="24"/>
+          <w:szCs w:val="24"/>
+        </w:rPr>
+      </w:pPr>
     </w:p>
     <w:p>
       <w:pPr>
@@ -1956,79 +2339,101 @@
           <w:sz w:val="24"/>
           <w:szCs w:val="24"/>
         </w:rPr>
-        <w:t xml:space="preserve">We thank God </w:t>
-      </w:r>
-      <w:r>
-        <w:rPr>
-          <w:rFonts w:ascii="Times New Roman" w:eastAsia="Times New Roman" w:hAnsi="Times New Roman" w:cs="Times New Roman"/>
-          <w:bCs/>
-          <w:sz w:val="24"/>
-          <w:szCs w:val="24"/>
-        </w:rPr>
-        <w:t xml:space="preserve">for his guidance, protection and intervention </w:t>
-      </w:r>
-      <w:r>
-        <w:rPr>
-          <w:rFonts w:ascii="Times New Roman" w:eastAsia="Times New Roman" w:hAnsi="Times New Roman" w:cs="Times New Roman"/>
-          <w:bCs/>
-          <w:sz w:val="24"/>
-          <w:szCs w:val="24"/>
-        </w:rPr>
-        <w:t>in</w:t>
-      </w:r>
-      <w:r>
-        <w:rPr>
-          <w:rFonts w:ascii="Times New Roman" w:eastAsia="Times New Roman" w:hAnsi="Times New Roman" w:cs="Times New Roman"/>
-          <w:bCs/>
-          <w:sz w:val="24"/>
-          <w:szCs w:val="24"/>
-        </w:rPr>
-        <w:t xml:space="preserve"> our lives throughout our journey in Babcock University and especially for the grace to overcome all challenges </w:t>
-      </w:r>
-      <w:r>
-        <w:rPr>
-          <w:rFonts w:ascii="Times New Roman" w:eastAsia="Times New Roman" w:hAnsi="Times New Roman" w:cs="Times New Roman"/>
-          <w:bCs/>
-          <w:sz w:val="24"/>
-          <w:szCs w:val="24"/>
-        </w:rPr>
-        <w:t xml:space="preserve">faced in our every endeavors. We also </w:t>
-      </w:r>
-      <w:r>
-        <w:rPr>
-          <w:rFonts w:ascii="Times New Roman" w:eastAsia="Times New Roman" w:hAnsi="Times New Roman" w:cs="Times New Roman"/>
-          <w:bCs/>
-          <w:sz w:val="24"/>
-          <w:szCs w:val="24"/>
-        </w:rPr>
-        <w:t>thank our beloved family members, friends and all other</w:t>
-      </w:r>
-      <w:r>
-        <w:rPr>
-          <w:rFonts w:ascii="Times New Roman" w:eastAsia="Times New Roman" w:hAnsi="Times New Roman" w:cs="Times New Roman"/>
-          <w:bCs/>
-          <w:sz w:val="24"/>
-          <w:szCs w:val="24"/>
-        </w:rPr>
-        <w:t xml:space="preserve"> well-wishers</w:t>
-      </w:r>
-      <w:r>
-        <w:rPr>
-          <w:rFonts w:ascii="Times New Roman" w:eastAsia="Times New Roman" w:hAnsi="Times New Roman" w:cs="Times New Roman"/>
-          <w:bCs/>
-          <w:sz w:val="24"/>
-          <w:szCs w:val="24"/>
-        </w:rPr>
-        <w:t xml:space="preserve"> who have added to our growth and knowledge in one way or the other throughout our 4 years of </w:t>
-      </w:r>
-      <w:r>
-        <w:rPr>
-          <w:rFonts w:ascii="Times New Roman" w:eastAsia="Times New Roman" w:hAnsi="Times New Roman" w:cs="Times New Roman"/>
-          <w:bCs/>
-          <w:sz w:val="24"/>
-          <w:szCs w:val="24"/>
-        </w:rPr>
-        <w:t>studies.</w:t>
+        <w:t xml:space="preserve">We also give a special thanks to our respective parents </w:t>
+      </w:r>
+      <w:r>
+        <w:rPr>
+          <w:rFonts w:ascii="Times New Roman" w:eastAsia="Times New Roman" w:hAnsi="Times New Roman" w:cs="Times New Roman"/>
+          <w:bCs/>
+          <w:sz w:val="24"/>
+          <w:szCs w:val="24"/>
+        </w:rPr>
+        <w:t>Dr</w:t>
+      </w:r>
+      <w:r>
+        <w:rPr>
+          <w:rFonts w:ascii="Times New Roman" w:eastAsia="Times New Roman" w:hAnsi="Times New Roman" w:cs="Times New Roman"/>
+          <w:bCs/>
+          <w:sz w:val="24"/>
+          <w:szCs w:val="24"/>
+        </w:rPr>
+        <w:t>.</w:t>
+      </w:r>
+      <w:r>
+        <w:rPr>
+          <w:rFonts w:ascii="Times New Roman" w:eastAsia="Times New Roman" w:hAnsi="Times New Roman" w:cs="Times New Roman"/>
+          <w:bCs/>
+          <w:sz w:val="24"/>
+          <w:szCs w:val="24"/>
+        </w:rPr>
+        <w:t xml:space="preserve"> and Mrs</w:t>
+      </w:r>
+      <w:r>
+        <w:rPr>
+          <w:rFonts w:ascii="Times New Roman" w:eastAsia="Times New Roman" w:hAnsi="Times New Roman" w:cs="Times New Roman"/>
+          <w:bCs/>
+          <w:sz w:val="24"/>
+          <w:szCs w:val="24"/>
+        </w:rPr>
+        <w:t>.</w:t>
+      </w:r>
+      <w:r>
+        <w:rPr>
+          <w:rFonts w:ascii="Times New Roman" w:eastAsia="Times New Roman" w:hAnsi="Times New Roman" w:cs="Times New Roman"/>
+          <w:bCs/>
+          <w:sz w:val="24"/>
+          <w:szCs w:val="24"/>
+        </w:rPr>
+        <w:t xml:space="preserve"> Ebereonwu, </w:t>
+      </w:r>
+      <w:r>
+        <w:rPr>
+          <w:rFonts w:ascii="Times New Roman" w:eastAsia="Times New Roman" w:hAnsi="Times New Roman" w:cs="Times New Roman"/>
+          <w:bCs/>
+          <w:sz w:val="24"/>
+          <w:szCs w:val="24"/>
+        </w:rPr>
+        <w:t xml:space="preserve">Mr. and Mrs. </w:t>
+      </w:r>
+      <w:proofErr w:type="spellStart"/>
+      <w:r>
+        <w:rPr>
+          <w:rFonts w:ascii="Times New Roman" w:eastAsia="Times New Roman" w:hAnsi="Times New Roman" w:cs="Times New Roman"/>
+          <w:bCs/>
+          <w:sz w:val="24"/>
+          <w:szCs w:val="24"/>
+        </w:rPr>
+        <w:t>Udena</w:t>
+      </w:r>
+      <w:proofErr w:type="spellEnd"/>
+      <w:r>
+        <w:rPr>
+          <w:rFonts w:ascii="Times New Roman" w:eastAsia="Times New Roman" w:hAnsi="Times New Roman" w:cs="Times New Roman"/>
+          <w:bCs/>
+          <w:sz w:val="24"/>
+          <w:szCs w:val="24"/>
+        </w:rPr>
+        <w:t xml:space="preserve">, Mr. and Mrs. </w:t>
+      </w:r>
+      <w:proofErr w:type="spellStart"/>
+      <w:r>
+        <w:rPr>
+          <w:rFonts w:ascii="Times New Roman" w:eastAsia="Times New Roman" w:hAnsi="Times New Roman" w:cs="Times New Roman"/>
+          <w:bCs/>
+          <w:sz w:val="24"/>
+          <w:szCs w:val="24"/>
+        </w:rPr>
+        <w:t>Shoyemi</w:t>
+      </w:r>
+      <w:proofErr w:type="spellEnd"/>
+      <w:r>
+        <w:rPr>
+          <w:rFonts w:ascii="Times New Roman" w:eastAsia="Times New Roman" w:hAnsi="Times New Roman" w:cs="Times New Roman"/>
+          <w:bCs/>
+          <w:sz w:val="24"/>
+          <w:szCs w:val="24"/>
+        </w:rPr>
+        <w:t xml:space="preserve"> for their continual dedication to us and support throughout.</w:t>
       </w:r>
     </w:p>
     <w:p>
@@ -2053,886 +2458,112 @@
           <w:szCs w:val="28"/>
         </w:rPr>
         <w:lastRenderedPageBreak/>
-        <w:t>TABLE OF CONTENT</w:t>
-      </w:r>
-    </w:p>
-    <w:p>
-      <w:pPr>
-        <w:tabs>
-          <w:tab w:val="left" w:pos="0"/>
-        </w:tabs>
-        <w:spacing w:after="0" w:line="480" w:lineRule="auto"/>
-        <w:jc w:val="center"/>
-        <w:rPr>
-          <w:rFonts w:ascii="Times New Roman" w:eastAsia="Times New Roman" w:hAnsi="Times New Roman" w:cs="Times New Roman"/>
-          <w:b/>
-          <w:sz w:val="28"/>
-          <w:szCs w:val="28"/>
-        </w:rPr>
-      </w:pPr>
-    </w:p>
-    <w:p>
-      <w:pPr>
-        <w:tabs>
-          <w:tab w:val="left" w:pos="0"/>
-        </w:tabs>
-        <w:spacing w:after="0" w:line="480" w:lineRule="auto"/>
-        <w:rPr>
-          <w:rFonts w:ascii="Times New Roman" w:eastAsia="Times New Roman" w:hAnsi="Times New Roman" w:cs="Times New Roman"/>
-          <w:bCs/>
-          <w:sz w:val="28"/>
-          <w:szCs w:val="28"/>
-        </w:rPr>
-      </w:pPr>
-      <w:r>
-        <w:rPr>
-          <w:rFonts w:ascii="Times New Roman" w:eastAsia="Times New Roman" w:hAnsi="Times New Roman" w:cs="Times New Roman"/>
-          <w:bCs/>
-          <w:sz w:val="28"/>
-          <w:szCs w:val="28"/>
-        </w:rPr>
-        <w:t>DECLARATION</w:t>
-      </w:r>
-      <w:r>
-        <w:rPr>
-          <w:rFonts w:ascii="Times New Roman" w:eastAsia="Times New Roman" w:hAnsi="Times New Roman" w:cs="Times New Roman"/>
-          <w:bCs/>
-          <w:sz w:val="28"/>
-          <w:szCs w:val="28"/>
-        </w:rPr>
-        <w:t>………………………………………………………………….</w:t>
-      </w:r>
-      <w:r>
-        <w:rPr>
-          <w:rFonts w:ascii="Times New Roman" w:eastAsia="Times New Roman" w:hAnsi="Times New Roman" w:cs="Times New Roman"/>
-          <w:bCs/>
-          <w:sz w:val="28"/>
-          <w:szCs w:val="28"/>
-        </w:rPr>
-        <w:t>..</w:t>
-      </w:r>
-      <w:proofErr w:type="spellStart"/>
-      <w:r>
-        <w:rPr>
-          <w:rFonts w:ascii="Times New Roman" w:eastAsia="Times New Roman" w:hAnsi="Times New Roman" w:cs="Times New Roman"/>
-          <w:bCs/>
-          <w:sz w:val="28"/>
-          <w:szCs w:val="28"/>
-        </w:rPr>
-        <w:t>i</w:t>
-      </w:r>
-      <w:proofErr w:type="spellEnd"/>
-    </w:p>
-    <w:p>
-      <w:pPr>
-        <w:tabs>
-          <w:tab w:val="left" w:pos="0"/>
-        </w:tabs>
-        <w:spacing w:after="0" w:line="480" w:lineRule="auto"/>
-        <w:rPr>
-          <w:rFonts w:ascii="Times New Roman" w:eastAsia="Times New Roman" w:hAnsi="Times New Roman" w:cs="Times New Roman"/>
-          <w:bCs/>
-          <w:sz w:val="28"/>
-          <w:szCs w:val="28"/>
-        </w:rPr>
-      </w:pPr>
-      <w:r>
-        <w:rPr>
-          <w:rFonts w:ascii="Times New Roman" w:eastAsia="Times New Roman" w:hAnsi="Times New Roman" w:cs="Times New Roman"/>
-          <w:bCs/>
-          <w:sz w:val="28"/>
-          <w:szCs w:val="28"/>
-        </w:rPr>
-        <w:t>CERTIFICATION</w:t>
-      </w:r>
-      <w:r>
-        <w:rPr>
-          <w:rFonts w:ascii="Times New Roman" w:eastAsia="Times New Roman" w:hAnsi="Times New Roman" w:cs="Times New Roman"/>
-          <w:bCs/>
-          <w:sz w:val="28"/>
-          <w:szCs w:val="28"/>
-        </w:rPr>
-        <w:t>………………………………………………………………</w:t>
-      </w:r>
-      <w:proofErr w:type="gramStart"/>
-      <w:r>
-        <w:rPr>
-          <w:rFonts w:ascii="Times New Roman" w:eastAsia="Times New Roman" w:hAnsi="Times New Roman" w:cs="Times New Roman"/>
-          <w:bCs/>
-          <w:sz w:val="28"/>
-          <w:szCs w:val="28"/>
-        </w:rPr>
-        <w:t>.</w:t>
-      </w:r>
-      <w:r>
-        <w:rPr>
-          <w:rFonts w:ascii="Times New Roman" w:eastAsia="Times New Roman" w:hAnsi="Times New Roman" w:cs="Times New Roman"/>
-          <w:bCs/>
-          <w:sz w:val="28"/>
-          <w:szCs w:val="28"/>
-        </w:rPr>
-        <w:t>..</w:t>
-      </w:r>
-      <w:r>
-        <w:rPr>
-          <w:rFonts w:ascii="Times New Roman" w:eastAsia="Times New Roman" w:hAnsi="Times New Roman" w:cs="Times New Roman"/>
-          <w:bCs/>
-          <w:sz w:val="28"/>
-          <w:szCs w:val="28"/>
-        </w:rPr>
-        <w:t>.</w:t>
-      </w:r>
-      <w:r>
-        <w:rPr>
-          <w:rFonts w:ascii="Times New Roman" w:eastAsia="Times New Roman" w:hAnsi="Times New Roman" w:cs="Times New Roman"/>
-          <w:bCs/>
-          <w:sz w:val="28"/>
-          <w:szCs w:val="28"/>
-        </w:rPr>
-        <w:t>ii</w:t>
-      </w:r>
-      <w:proofErr w:type="gramEnd"/>
-    </w:p>
-    <w:p>
-      <w:pPr>
-        <w:tabs>
-          <w:tab w:val="left" w:pos="0"/>
-        </w:tabs>
-        <w:spacing w:after="0" w:line="480" w:lineRule="auto"/>
-        <w:rPr>
-          <w:rFonts w:ascii="Times New Roman" w:eastAsia="Times New Roman" w:hAnsi="Times New Roman" w:cs="Times New Roman"/>
-          <w:bCs/>
-          <w:sz w:val="28"/>
-          <w:szCs w:val="28"/>
-        </w:rPr>
-      </w:pPr>
-      <w:r>
-        <w:rPr>
-          <w:rFonts w:ascii="Times New Roman" w:eastAsia="Times New Roman" w:hAnsi="Times New Roman" w:cs="Times New Roman"/>
-          <w:bCs/>
-          <w:sz w:val="28"/>
-          <w:szCs w:val="28"/>
-        </w:rPr>
-        <w:t>DEDICATION</w:t>
-      </w:r>
-      <w:r>
-        <w:rPr>
-          <w:rFonts w:ascii="Times New Roman" w:eastAsia="Times New Roman" w:hAnsi="Times New Roman" w:cs="Times New Roman"/>
-          <w:bCs/>
-          <w:sz w:val="28"/>
-          <w:szCs w:val="28"/>
-        </w:rPr>
-        <w:t>…………………………………………………………………</w:t>
-      </w:r>
-      <w:proofErr w:type="gramStart"/>
-      <w:r>
-        <w:rPr>
-          <w:rFonts w:ascii="Times New Roman" w:eastAsia="Times New Roman" w:hAnsi="Times New Roman" w:cs="Times New Roman"/>
-          <w:bCs/>
-          <w:sz w:val="28"/>
-          <w:szCs w:val="28"/>
-        </w:rPr>
-        <w:t>…</w:t>
-      </w:r>
-      <w:r>
-        <w:rPr>
-          <w:rFonts w:ascii="Times New Roman" w:eastAsia="Times New Roman" w:hAnsi="Times New Roman" w:cs="Times New Roman"/>
-          <w:bCs/>
-          <w:sz w:val="28"/>
-          <w:szCs w:val="28"/>
-        </w:rPr>
-        <w:t>.</w:t>
-      </w:r>
-      <w:r>
-        <w:rPr>
-          <w:rFonts w:ascii="Times New Roman" w:eastAsia="Times New Roman" w:hAnsi="Times New Roman" w:cs="Times New Roman"/>
-          <w:bCs/>
-          <w:sz w:val="28"/>
-          <w:szCs w:val="28"/>
-        </w:rPr>
-        <w:t>i</w:t>
-      </w:r>
-      <w:r>
-        <w:rPr>
-          <w:rFonts w:ascii="Times New Roman" w:eastAsia="Times New Roman" w:hAnsi="Times New Roman" w:cs="Times New Roman"/>
-          <w:bCs/>
-          <w:sz w:val="28"/>
-          <w:szCs w:val="28"/>
-        </w:rPr>
-        <w:t>ii</w:t>
-      </w:r>
-      <w:proofErr w:type="gramEnd"/>
-    </w:p>
-    <w:p>
-      <w:pPr>
-        <w:tabs>
-          <w:tab w:val="left" w:pos="0"/>
-        </w:tabs>
-        <w:spacing w:after="0" w:line="480" w:lineRule="auto"/>
-        <w:rPr>
-          <w:rFonts w:ascii="Times New Roman" w:eastAsia="Times New Roman" w:hAnsi="Times New Roman" w:cs="Times New Roman"/>
-          <w:bCs/>
-          <w:sz w:val="28"/>
-          <w:szCs w:val="28"/>
-        </w:rPr>
-      </w:pPr>
-      <w:r>
-        <w:rPr>
-          <w:rFonts w:ascii="Times New Roman" w:eastAsia="Times New Roman" w:hAnsi="Times New Roman" w:cs="Times New Roman"/>
-          <w:bCs/>
-          <w:sz w:val="28"/>
-          <w:szCs w:val="28"/>
-        </w:rPr>
-        <w:t>ACKNOWLEDGEMENT</w:t>
-      </w:r>
-      <w:r>
-        <w:rPr>
-          <w:rFonts w:ascii="Times New Roman" w:eastAsia="Times New Roman" w:hAnsi="Times New Roman" w:cs="Times New Roman"/>
-          <w:bCs/>
-          <w:sz w:val="28"/>
-          <w:szCs w:val="28"/>
-        </w:rPr>
-        <w:t>………………………………………………………</w:t>
-      </w:r>
-      <w:r>
-        <w:rPr>
-          <w:rFonts w:ascii="Times New Roman" w:eastAsia="Times New Roman" w:hAnsi="Times New Roman" w:cs="Times New Roman"/>
-          <w:bCs/>
-          <w:sz w:val="28"/>
-          <w:szCs w:val="28"/>
-        </w:rPr>
-        <w:t>…</w:t>
-      </w:r>
-      <w:r>
-        <w:rPr>
-          <w:rFonts w:ascii="Times New Roman" w:eastAsia="Times New Roman" w:hAnsi="Times New Roman" w:cs="Times New Roman"/>
-          <w:bCs/>
-          <w:sz w:val="28"/>
-          <w:szCs w:val="28"/>
-        </w:rPr>
-        <w:t>iv</w:t>
-      </w:r>
-    </w:p>
-    <w:p>
-      <w:pPr>
-        <w:tabs>
-          <w:tab w:val="left" w:pos="0"/>
-        </w:tabs>
-        <w:spacing w:after="0" w:line="480" w:lineRule="auto"/>
-        <w:rPr>
-          <w:rFonts w:ascii="Times New Roman" w:eastAsia="Times New Roman" w:hAnsi="Times New Roman" w:cs="Times New Roman"/>
-          <w:b/>
-          <w:sz w:val="28"/>
-          <w:szCs w:val="28"/>
-        </w:rPr>
-      </w:pPr>
-      <w:r>
-        <w:rPr>
-          <w:rFonts w:ascii="Times New Roman" w:eastAsia="Times New Roman" w:hAnsi="Times New Roman" w:cs="Times New Roman"/>
-          <w:bCs/>
-          <w:sz w:val="28"/>
-          <w:szCs w:val="28"/>
-        </w:rPr>
-        <w:t>LIST</w:t>
-      </w:r>
-      <w:r>
-        <w:rPr>
-          <w:rFonts w:ascii="Times New Roman" w:eastAsia="Times New Roman" w:hAnsi="Times New Roman" w:cs="Times New Roman"/>
-          <w:bCs/>
-          <w:sz w:val="28"/>
-          <w:szCs w:val="28"/>
-        </w:rPr>
-        <w:t xml:space="preserve"> OF FIGURES</w:t>
-      </w:r>
-      <w:r>
-        <w:rPr>
-          <w:rFonts w:ascii="Times New Roman" w:eastAsia="Times New Roman" w:hAnsi="Times New Roman" w:cs="Times New Roman"/>
-          <w:bCs/>
-          <w:sz w:val="28"/>
-          <w:szCs w:val="28"/>
-        </w:rPr>
-        <w:t>………………………………………………………………</w:t>
-      </w:r>
-      <w:r>
-        <w:rPr>
-          <w:rFonts w:ascii="Times New Roman" w:eastAsia="Times New Roman" w:hAnsi="Times New Roman" w:cs="Times New Roman"/>
-          <w:bCs/>
-          <w:sz w:val="28"/>
-          <w:szCs w:val="28"/>
-        </w:rPr>
-        <w:t>….</w:t>
-      </w:r>
-    </w:p>
-    <w:p>
-      <w:pPr>
-        <w:tabs>
-          <w:tab w:val="left" w:pos="0"/>
-        </w:tabs>
-        <w:spacing w:after="0" w:line="480" w:lineRule="auto"/>
-        <w:rPr>
-          <w:rFonts w:ascii="Times New Roman" w:eastAsia="Times New Roman" w:hAnsi="Times New Roman" w:cs="Times New Roman"/>
-          <w:b/>
-          <w:sz w:val="28"/>
-          <w:szCs w:val="28"/>
-        </w:rPr>
-      </w:pPr>
-      <w:r>
-        <w:rPr>
-          <w:rFonts w:ascii="Times New Roman" w:eastAsia="Times New Roman" w:hAnsi="Times New Roman" w:cs="Times New Roman"/>
-          <w:bCs/>
-          <w:sz w:val="28"/>
-          <w:szCs w:val="28"/>
-        </w:rPr>
         <w:t>ABSTRACT</w:t>
       </w:r>
-      <w:r>
-        <w:rPr>
-          <w:rFonts w:ascii="Times New Roman" w:eastAsia="Times New Roman" w:hAnsi="Times New Roman" w:cs="Times New Roman"/>
-          <w:bCs/>
-          <w:sz w:val="28"/>
-          <w:szCs w:val="28"/>
-        </w:rPr>
-        <w:t>……………………………………………………………………...</w:t>
-      </w:r>
-      <w:r>
-        <w:rPr>
-          <w:rFonts w:ascii="Times New Roman" w:eastAsia="Times New Roman" w:hAnsi="Times New Roman" w:cs="Times New Roman"/>
-          <w:bCs/>
-          <w:sz w:val="28"/>
-          <w:szCs w:val="28"/>
-        </w:rPr>
-        <w:t>....</w:t>
-      </w:r>
-    </w:p>
-    <w:p>
-      <w:pPr>
-        <w:pStyle w:val="ListParagraph"/>
-        <w:numPr>
-          <w:ilvl w:val="0"/>
-          <w:numId w:val="5"/>
-        </w:numPr>
-        <w:tabs>
-          <w:tab w:val="left" w:pos="0"/>
-        </w:tabs>
-        <w:spacing w:after="0" w:line="480" w:lineRule="auto"/>
-        <w:rPr>
-          <w:rFonts w:ascii="Times New Roman" w:eastAsia="Times New Roman" w:hAnsi="Times New Roman" w:cs="Times New Roman"/>
-          <w:bCs/>
-          <w:sz w:val="28"/>
-          <w:szCs w:val="28"/>
-        </w:rPr>
-      </w:pPr>
-      <w:r>
-        <w:rPr>
-          <w:rFonts w:ascii="Times New Roman" w:eastAsia="Times New Roman" w:hAnsi="Times New Roman" w:cs="Times New Roman"/>
-          <w:bCs/>
-          <w:sz w:val="28"/>
-          <w:szCs w:val="28"/>
-        </w:rPr>
-        <w:t>CHAPTER ONE: INTRODUCTION...................................................................</w:t>
-      </w:r>
-      <w:r>
-        <w:rPr>
-          <w:rFonts w:ascii="Times New Roman" w:eastAsia="Times New Roman" w:hAnsi="Times New Roman" w:cs="Times New Roman"/>
-          <w:bCs/>
-          <w:sz w:val="28"/>
-          <w:szCs w:val="28"/>
-        </w:rPr>
-        <w:t>.</w:t>
-      </w:r>
-    </w:p>
-    <w:p>
-      <w:pPr>
-        <w:pStyle w:val="ListParagraph"/>
-        <w:numPr>
-          <w:ilvl w:val="1"/>
-          <w:numId w:val="5"/>
-        </w:numPr>
-        <w:tabs>
-          <w:tab w:val="left" w:pos="0"/>
-        </w:tabs>
-        <w:spacing w:after="0" w:line="480" w:lineRule="auto"/>
-        <w:rPr>
-          <w:rFonts w:ascii="Times New Roman" w:eastAsia="Times New Roman" w:hAnsi="Times New Roman" w:cs="Times New Roman"/>
-          <w:bCs/>
-          <w:sz w:val="28"/>
-          <w:szCs w:val="28"/>
-        </w:rPr>
-      </w:pPr>
-      <w:r>
-        <w:rPr>
-          <w:rFonts w:ascii="Times New Roman" w:eastAsia="Times New Roman" w:hAnsi="Times New Roman" w:cs="Times New Roman"/>
-          <w:bCs/>
-          <w:sz w:val="28"/>
-          <w:szCs w:val="28"/>
-        </w:rPr>
-        <w:t xml:space="preserve"> </w:t>
-      </w:r>
-      <w:r>
-        <w:rPr>
-          <w:rFonts w:ascii="Times New Roman" w:eastAsia="Times New Roman" w:hAnsi="Times New Roman" w:cs="Times New Roman"/>
-          <w:bCs/>
-          <w:sz w:val="28"/>
-          <w:szCs w:val="28"/>
-        </w:rPr>
-        <w:t>BACKGROUND OF STUDY………………………………………</w:t>
-      </w:r>
-      <w:r>
-        <w:rPr>
-          <w:rFonts w:ascii="Times New Roman" w:eastAsia="Times New Roman" w:hAnsi="Times New Roman" w:cs="Times New Roman"/>
-          <w:bCs/>
-          <w:sz w:val="28"/>
-          <w:szCs w:val="28"/>
-        </w:rPr>
-        <w:t>…</w:t>
-      </w:r>
-      <w:proofErr w:type="gramStart"/>
-      <w:r>
-        <w:rPr>
-          <w:rFonts w:ascii="Times New Roman" w:eastAsia="Times New Roman" w:hAnsi="Times New Roman" w:cs="Times New Roman"/>
-          <w:bCs/>
-          <w:sz w:val="28"/>
-          <w:szCs w:val="28"/>
-        </w:rPr>
-        <w:t>…..</w:t>
-      </w:r>
-      <w:proofErr w:type="gramEnd"/>
-    </w:p>
-    <w:p>
-      <w:pPr>
-        <w:pStyle w:val="ListParagraph"/>
-        <w:numPr>
-          <w:ilvl w:val="1"/>
-          <w:numId w:val="5"/>
-        </w:numPr>
-        <w:tabs>
-          <w:tab w:val="left" w:pos="0"/>
-        </w:tabs>
-        <w:spacing w:after="0" w:line="480" w:lineRule="auto"/>
-        <w:rPr>
-          <w:rFonts w:ascii="Times New Roman" w:eastAsia="Times New Roman" w:hAnsi="Times New Roman" w:cs="Times New Roman"/>
-          <w:bCs/>
-          <w:sz w:val="28"/>
-          <w:szCs w:val="28"/>
-        </w:rPr>
-      </w:pPr>
-      <w:r>
-        <w:rPr>
-          <w:rFonts w:ascii="Times New Roman" w:eastAsia="Times New Roman" w:hAnsi="Times New Roman" w:cs="Times New Roman"/>
-          <w:bCs/>
-          <w:sz w:val="28"/>
-          <w:szCs w:val="28"/>
-        </w:rPr>
-        <w:t xml:space="preserve"> </w:t>
-      </w:r>
-      <w:r>
-        <w:rPr>
-          <w:rFonts w:ascii="Times New Roman" w:eastAsia="Times New Roman" w:hAnsi="Times New Roman" w:cs="Times New Roman"/>
-          <w:bCs/>
-          <w:sz w:val="28"/>
-          <w:szCs w:val="28"/>
-        </w:rPr>
-        <w:t>STATEMENT OF PROBLEM………………………………………</w:t>
-      </w:r>
-      <w:r>
-        <w:rPr>
-          <w:rFonts w:ascii="Times New Roman" w:eastAsia="Times New Roman" w:hAnsi="Times New Roman" w:cs="Times New Roman"/>
-          <w:bCs/>
-          <w:sz w:val="28"/>
-          <w:szCs w:val="28"/>
-        </w:rPr>
-        <w:t>…….</w:t>
-      </w:r>
-    </w:p>
-    <w:p>
-      <w:pPr>
-        <w:pStyle w:val="ListParagraph"/>
-        <w:numPr>
-          <w:ilvl w:val="1"/>
-          <w:numId w:val="5"/>
-        </w:numPr>
-        <w:tabs>
-          <w:tab w:val="left" w:pos="0"/>
-        </w:tabs>
-        <w:spacing w:after="0" w:line="480" w:lineRule="auto"/>
-        <w:rPr>
-          <w:rFonts w:ascii="Times New Roman" w:eastAsia="Times New Roman" w:hAnsi="Times New Roman" w:cs="Times New Roman"/>
-          <w:bCs/>
-          <w:sz w:val="28"/>
-          <w:szCs w:val="28"/>
-        </w:rPr>
-      </w:pPr>
-      <w:r>
-        <w:rPr>
-          <w:rFonts w:ascii="Times New Roman" w:eastAsia="Times New Roman" w:hAnsi="Times New Roman" w:cs="Times New Roman"/>
-          <w:bCs/>
-          <w:sz w:val="28"/>
-          <w:szCs w:val="28"/>
-        </w:rPr>
-        <w:t xml:space="preserve"> </w:t>
-      </w:r>
-      <w:r>
-        <w:rPr>
-          <w:rFonts w:ascii="Times New Roman" w:eastAsia="Times New Roman" w:hAnsi="Times New Roman" w:cs="Times New Roman"/>
-          <w:bCs/>
-          <w:sz w:val="28"/>
-          <w:szCs w:val="28"/>
-        </w:rPr>
-        <w:t>OBJECTIVE OF THE STUDY……………….……………………</w:t>
-      </w:r>
-      <w:r>
-        <w:rPr>
-          <w:rFonts w:ascii="Times New Roman" w:eastAsia="Times New Roman" w:hAnsi="Times New Roman" w:cs="Times New Roman"/>
-          <w:bCs/>
-          <w:sz w:val="28"/>
-          <w:szCs w:val="28"/>
-        </w:rPr>
-        <w:t>…</w:t>
-      </w:r>
-      <w:proofErr w:type="gramStart"/>
-      <w:r>
-        <w:rPr>
-          <w:rFonts w:ascii="Times New Roman" w:eastAsia="Times New Roman" w:hAnsi="Times New Roman" w:cs="Times New Roman"/>
-          <w:bCs/>
-          <w:sz w:val="28"/>
-          <w:szCs w:val="28"/>
-        </w:rPr>
-        <w:t>…..</w:t>
-      </w:r>
-      <w:proofErr w:type="gramEnd"/>
-    </w:p>
-    <w:p>
-      <w:pPr>
-        <w:pStyle w:val="ListParagraph"/>
-        <w:numPr>
-          <w:ilvl w:val="1"/>
-          <w:numId w:val="5"/>
-        </w:numPr>
-        <w:tabs>
-          <w:tab w:val="left" w:pos="0"/>
-        </w:tabs>
-        <w:spacing w:after="0" w:line="480" w:lineRule="auto"/>
-        <w:rPr>
-          <w:rFonts w:ascii="Times New Roman" w:eastAsia="Times New Roman" w:hAnsi="Times New Roman" w:cs="Times New Roman"/>
-          <w:bCs/>
-          <w:sz w:val="28"/>
-          <w:szCs w:val="28"/>
-        </w:rPr>
-      </w:pPr>
-      <w:r>
-        <w:rPr>
-          <w:rFonts w:ascii="Times New Roman" w:eastAsia="Times New Roman" w:hAnsi="Times New Roman" w:cs="Times New Roman"/>
-          <w:bCs/>
-          <w:sz w:val="28"/>
-          <w:szCs w:val="28"/>
-        </w:rPr>
-        <w:t xml:space="preserve"> </w:t>
-      </w:r>
-      <w:r>
-        <w:rPr>
-          <w:rFonts w:ascii="Times New Roman" w:eastAsia="Times New Roman" w:hAnsi="Times New Roman" w:cs="Times New Roman"/>
-          <w:bCs/>
-          <w:sz w:val="28"/>
-          <w:szCs w:val="28"/>
-        </w:rPr>
-        <w:t>METHODOLOGY…………………………………………………</w:t>
-      </w:r>
-      <w:r>
-        <w:rPr>
-          <w:rFonts w:ascii="Times New Roman" w:eastAsia="Times New Roman" w:hAnsi="Times New Roman" w:cs="Times New Roman"/>
-          <w:bCs/>
-          <w:sz w:val="28"/>
-          <w:szCs w:val="28"/>
-        </w:rPr>
-        <w:t>……...</w:t>
-      </w:r>
-    </w:p>
-    <w:p>
-      <w:pPr>
-        <w:pStyle w:val="ListParagraph"/>
-        <w:numPr>
-          <w:ilvl w:val="1"/>
-          <w:numId w:val="5"/>
-        </w:numPr>
-        <w:tabs>
-          <w:tab w:val="left" w:pos="0"/>
-        </w:tabs>
-        <w:spacing w:after="0" w:line="480" w:lineRule="auto"/>
-        <w:rPr>
-          <w:rFonts w:ascii="Times New Roman" w:eastAsia="Times New Roman" w:hAnsi="Times New Roman" w:cs="Times New Roman"/>
-          <w:bCs/>
-          <w:sz w:val="28"/>
-          <w:szCs w:val="28"/>
-        </w:rPr>
-      </w:pPr>
-      <w:r>
-        <w:rPr>
-          <w:rFonts w:ascii="Times New Roman" w:eastAsia="Times New Roman" w:hAnsi="Times New Roman" w:cs="Times New Roman"/>
-          <w:bCs/>
-          <w:sz w:val="28"/>
-          <w:szCs w:val="28"/>
-        </w:rPr>
-        <w:t xml:space="preserve"> </w:t>
-      </w:r>
-      <w:r>
-        <w:rPr>
-          <w:rFonts w:ascii="Times New Roman" w:eastAsia="Times New Roman" w:hAnsi="Times New Roman" w:cs="Times New Roman"/>
-          <w:bCs/>
-          <w:sz w:val="28"/>
-          <w:szCs w:val="28"/>
-        </w:rPr>
-        <w:t>SCOPE OF STUDY</w:t>
-      </w:r>
-      <w:r>
-        <w:rPr>
-          <w:rFonts w:ascii="Times New Roman" w:eastAsia="Times New Roman" w:hAnsi="Times New Roman" w:cs="Times New Roman"/>
-          <w:bCs/>
-          <w:sz w:val="28"/>
-          <w:szCs w:val="28"/>
-        </w:rPr>
-        <w:t>……………………………………………………….</w:t>
-      </w:r>
-    </w:p>
-    <w:p>
-      <w:pPr>
-        <w:pStyle w:val="ListParagraph"/>
-        <w:numPr>
-          <w:ilvl w:val="1"/>
-          <w:numId w:val="5"/>
-        </w:numPr>
-        <w:tabs>
-          <w:tab w:val="left" w:pos="0"/>
-        </w:tabs>
-        <w:spacing w:after="0" w:line="480" w:lineRule="auto"/>
-        <w:rPr>
-          <w:rFonts w:ascii="Times New Roman" w:eastAsia="Times New Roman" w:hAnsi="Times New Roman" w:cs="Times New Roman"/>
-          <w:bCs/>
-          <w:sz w:val="28"/>
-          <w:szCs w:val="28"/>
-        </w:rPr>
-      </w:pPr>
-      <w:r>
-        <w:rPr>
-          <w:rFonts w:ascii="Times New Roman" w:eastAsia="Times New Roman" w:hAnsi="Times New Roman" w:cs="Times New Roman"/>
-          <w:bCs/>
-          <w:sz w:val="28"/>
-          <w:szCs w:val="28"/>
-        </w:rPr>
-        <w:t xml:space="preserve"> SIGNIFICANCE OF STUDY…………………………………………</w:t>
-      </w:r>
-      <w:proofErr w:type="gramStart"/>
-      <w:r>
-        <w:rPr>
-          <w:rFonts w:ascii="Times New Roman" w:eastAsia="Times New Roman" w:hAnsi="Times New Roman" w:cs="Times New Roman"/>
-          <w:bCs/>
-          <w:sz w:val="28"/>
-          <w:szCs w:val="28"/>
-        </w:rPr>
-        <w:t>…..</w:t>
-      </w:r>
-      <w:proofErr w:type="gramEnd"/>
-    </w:p>
-    <w:p>
-      <w:pPr>
-        <w:pStyle w:val="ListParagraph"/>
-        <w:numPr>
-          <w:ilvl w:val="1"/>
-          <w:numId w:val="5"/>
-        </w:numPr>
-        <w:tabs>
-          <w:tab w:val="left" w:pos="0"/>
-        </w:tabs>
-        <w:spacing w:after="0" w:line="480" w:lineRule="auto"/>
-        <w:rPr>
-          <w:rFonts w:ascii="Times New Roman" w:eastAsia="Times New Roman" w:hAnsi="Times New Roman" w:cs="Times New Roman"/>
-          <w:bCs/>
-          <w:sz w:val="28"/>
-          <w:szCs w:val="28"/>
-        </w:rPr>
-      </w:pPr>
-      <w:r>
-        <w:rPr>
-          <w:rFonts w:ascii="Times New Roman" w:eastAsia="Times New Roman" w:hAnsi="Times New Roman" w:cs="Times New Roman"/>
-          <w:bCs/>
-          <w:sz w:val="28"/>
-          <w:szCs w:val="28"/>
-        </w:rPr>
-        <w:t>ORGANIZATION OF DISSERTATION………………………………….</w:t>
-      </w:r>
-    </w:p>
-    <w:p>
-      <w:pPr>
-        <w:pStyle w:val="ListParagraph"/>
-        <w:numPr>
-          <w:ilvl w:val="0"/>
-          <w:numId w:val="5"/>
-        </w:numPr>
-        <w:tabs>
-          <w:tab w:val="left" w:pos="0"/>
-        </w:tabs>
-        <w:spacing w:after="0" w:line="480" w:lineRule="auto"/>
-        <w:rPr>
-          <w:rFonts w:ascii="Times New Roman" w:eastAsia="Times New Roman" w:hAnsi="Times New Roman" w:cs="Times New Roman"/>
-          <w:bCs/>
-          <w:sz w:val="28"/>
-          <w:szCs w:val="28"/>
-        </w:rPr>
-      </w:pPr>
-      <w:r>
-        <w:rPr>
-          <w:rFonts w:ascii="Times New Roman" w:eastAsia="Times New Roman" w:hAnsi="Times New Roman" w:cs="Times New Roman"/>
-          <w:bCs/>
-          <w:sz w:val="28"/>
-          <w:szCs w:val="28"/>
-        </w:rPr>
-        <w:t>CHAPTER TWO: LITERATURE</w:t>
-      </w:r>
-    </w:p>
-    <w:p>
-      <w:pPr>
-        <w:pStyle w:val="ListParagraph"/>
-        <w:numPr>
-          <w:ilvl w:val="1"/>
-          <w:numId w:val="5"/>
-        </w:numPr>
-        <w:tabs>
-          <w:tab w:val="left" w:pos="0"/>
-        </w:tabs>
-        <w:spacing w:after="0" w:line="480" w:lineRule="auto"/>
-        <w:rPr>
-          <w:rFonts w:ascii="Times New Roman" w:eastAsia="Times New Roman" w:hAnsi="Times New Roman" w:cs="Times New Roman"/>
-          <w:bCs/>
-          <w:sz w:val="28"/>
-          <w:szCs w:val="28"/>
-        </w:rPr>
-      </w:pPr>
-      <w:r>
-        <w:rPr>
-          <w:rFonts w:ascii="Times New Roman" w:eastAsia="Times New Roman" w:hAnsi="Times New Roman" w:cs="Times New Roman"/>
-          <w:bCs/>
-          <w:sz w:val="28"/>
-          <w:szCs w:val="28"/>
-        </w:rPr>
-        <w:t xml:space="preserve"> </w:t>
-      </w:r>
-      <w:r>
-        <w:rPr>
-          <w:rFonts w:ascii="Times New Roman" w:eastAsia="Times New Roman" w:hAnsi="Times New Roman" w:cs="Times New Roman"/>
-          <w:bCs/>
-          <w:sz w:val="28"/>
-          <w:szCs w:val="28"/>
-        </w:rPr>
-        <w:t>REVIEW……………………………………</w:t>
-      </w:r>
-      <w:r>
-        <w:rPr>
-          <w:rFonts w:ascii="Times New Roman" w:eastAsia="Times New Roman" w:hAnsi="Times New Roman" w:cs="Times New Roman"/>
-          <w:bCs/>
-          <w:sz w:val="28"/>
-          <w:szCs w:val="28"/>
-        </w:rPr>
-        <w:t>….</w:t>
-      </w:r>
-    </w:p>
-    <w:p>
-      <w:pPr>
-        <w:tabs>
-          <w:tab w:val="left" w:pos="0"/>
-        </w:tabs>
-        <w:spacing w:after="0" w:line="480" w:lineRule="auto"/>
-        <w:rPr>
-          <w:rFonts w:ascii="Times New Roman" w:eastAsia="Times New Roman" w:hAnsi="Times New Roman" w:cs="Times New Roman"/>
-          <w:bCs/>
-          <w:sz w:val="28"/>
-          <w:szCs w:val="28"/>
-        </w:rPr>
-      </w:pPr>
-      <w:r>
-        <w:rPr>
-          <w:rFonts w:ascii="Times New Roman" w:eastAsia="Times New Roman" w:hAnsi="Times New Roman" w:cs="Times New Roman"/>
-          <w:bCs/>
-          <w:sz w:val="28"/>
-          <w:szCs w:val="28"/>
-        </w:rPr>
-        <w:t>CHAPTER THREE: METHODOLOGY………………………………………</w:t>
-      </w:r>
-      <w:r>
-        <w:rPr>
-          <w:rFonts w:ascii="Times New Roman" w:eastAsia="Times New Roman" w:hAnsi="Times New Roman" w:cs="Times New Roman"/>
-          <w:bCs/>
-          <w:sz w:val="28"/>
-          <w:szCs w:val="28"/>
-        </w:rPr>
-        <w:t>……</w:t>
-      </w:r>
-    </w:p>
-    <w:p>
-      <w:pPr>
-        <w:tabs>
-          <w:tab w:val="left" w:pos="0"/>
-        </w:tabs>
-        <w:spacing w:after="0" w:line="480" w:lineRule="auto"/>
-        <w:rPr>
-          <w:rFonts w:ascii="Times New Roman" w:eastAsia="Times New Roman" w:hAnsi="Times New Roman" w:cs="Times New Roman"/>
-          <w:bCs/>
-          <w:sz w:val="28"/>
-          <w:szCs w:val="28"/>
-        </w:rPr>
-      </w:pPr>
-      <w:r>
-        <w:rPr>
-          <w:rFonts w:ascii="Times New Roman" w:eastAsia="Times New Roman" w:hAnsi="Times New Roman" w:cs="Times New Roman"/>
-          <w:bCs/>
-          <w:sz w:val="28"/>
-          <w:szCs w:val="28"/>
-        </w:rPr>
-        <w:t>CHAPTER FOUR: IMPLEMENTATION…………………………………………</w:t>
-      </w:r>
-      <w:r>
-        <w:rPr>
-          <w:rFonts w:ascii="Times New Roman" w:eastAsia="Times New Roman" w:hAnsi="Times New Roman" w:cs="Times New Roman"/>
-          <w:bCs/>
-          <w:sz w:val="28"/>
-          <w:szCs w:val="28"/>
-        </w:rPr>
-        <w:t>.</w:t>
-      </w:r>
-    </w:p>
-    <w:p>
-      <w:pPr>
-        <w:tabs>
-          <w:tab w:val="left" w:pos="0"/>
-        </w:tabs>
-        <w:spacing w:after="0" w:line="480" w:lineRule="auto"/>
-        <w:rPr>
-          <w:rFonts w:ascii="Times New Roman" w:eastAsia="Times New Roman" w:hAnsi="Times New Roman" w:cs="Times New Roman"/>
-          <w:bCs/>
-          <w:sz w:val="28"/>
-          <w:szCs w:val="28"/>
-        </w:rPr>
-      </w:pPr>
-      <w:r>
-        <w:rPr>
-          <w:rFonts w:ascii="Times New Roman" w:eastAsia="Times New Roman" w:hAnsi="Times New Roman" w:cs="Times New Roman"/>
-          <w:bCs/>
-          <w:sz w:val="28"/>
-          <w:szCs w:val="28"/>
-        </w:rPr>
-        <w:lastRenderedPageBreak/>
-        <w:t>CHAPTER FIVE: SUMMARY, CONCLUSION AND RECOMMENDATION….</w:t>
-      </w:r>
-    </w:p>
-    <w:p>
-      <w:pPr>
-        <w:tabs>
-          <w:tab w:val="left" w:pos="0"/>
-        </w:tabs>
-        <w:spacing w:after="0" w:line="480" w:lineRule="auto"/>
-        <w:rPr>
-          <w:rFonts w:ascii="Times New Roman" w:eastAsia="Times New Roman" w:hAnsi="Times New Roman" w:cs="Times New Roman"/>
-          <w:bCs/>
-          <w:sz w:val="28"/>
-          <w:szCs w:val="28"/>
+    </w:p>
+    <w:p>
+      <w:pPr>
+        <w:tabs>
+          <w:tab w:val="left" w:pos="0"/>
+        </w:tabs>
+        <w:spacing w:after="0" w:line="480" w:lineRule="auto"/>
+        <w:rPr>
+          <w:rFonts w:ascii="Times New Roman" w:eastAsia="Times New Roman" w:hAnsi="Times New Roman" w:cs="Times New Roman"/>
+          <w:bCs/>
+          <w:sz w:val="24"/>
+          <w:szCs w:val="24"/>
+        </w:rPr>
+      </w:pPr>
+      <w:r>
+        <w:rPr>
+          <w:rFonts w:ascii="Times New Roman" w:eastAsia="Times New Roman" w:hAnsi="Times New Roman" w:cs="Times New Roman"/>
+          <w:bCs/>
+          <w:sz w:val="24"/>
+          <w:szCs w:val="24"/>
+        </w:rPr>
+        <w:t>Students, lecturers, accountants, businessmen &amp; women, politicians, researchers, and many more individuals of various backgrounds not listed above often have to read through large volumes of information or produce a summarized version of documents or other bodies of text. Such a task can easily be achieved with small volumes of text but becomes a hassle when individuals have to read through and summarize large volumes of text. For such a reason, the system “A WEB-BASED TEXT/DOCUMENT SUMMARIZING AND TOPIC MODELING SYSTEM: AN AI (NLP) APPROACH TO SUMMARIZING TEXT” was built. It provides a top-notch topic modeling feature where the system detects the topic of the body of text and displays it to the user, and a language detection feature where the system can identify the language of the text entered before providing an appropriate summary. In an event where a language is selected, yet the text entered into the system is of a different language, it displays an alert asking the user to choose the appropriate language.</w:t>
+      </w:r>
+    </w:p>
+    <w:p>
+      <w:pPr>
+        <w:tabs>
+          <w:tab w:val="left" w:pos="0"/>
+        </w:tabs>
+        <w:spacing w:after="0" w:line="480" w:lineRule="auto"/>
+        <w:rPr>
+          <w:rFonts w:ascii="Times New Roman" w:eastAsia="Times New Roman" w:hAnsi="Times New Roman" w:cs="Times New Roman"/>
+          <w:bCs/>
+          <w:sz w:val="24"/>
+          <w:szCs w:val="24"/>
+        </w:rPr>
+      </w:pPr>
+    </w:p>
+    <w:p>
+      <w:pPr>
+        <w:tabs>
+          <w:tab w:val="left" w:pos="0"/>
+        </w:tabs>
+        <w:spacing w:after="0" w:line="480" w:lineRule="auto"/>
+        <w:rPr>
+          <w:rFonts w:ascii="Times New Roman" w:eastAsia="Times New Roman" w:hAnsi="Times New Roman" w:cs="Times New Roman"/>
+          <w:bCs/>
+          <w:sz w:val="24"/>
+          <w:szCs w:val="24"/>
+        </w:rPr>
+      </w:pPr>
+      <w:r>
+        <w:rPr>
+          <w:rFonts w:ascii="Times New Roman" w:eastAsia="Times New Roman" w:hAnsi="Times New Roman" w:cs="Times New Roman"/>
+          <w:bCs/>
+          <w:sz w:val="24"/>
+          <w:szCs w:val="24"/>
+        </w:rPr>
+        <w:t xml:space="preserve">It focuses on a particular field of AI called Natural Language Processing (NLP) for the summarization </w:t>
+      </w:r>
+      <w:r>
+        <w:rPr>
+          <w:rFonts w:ascii="Times New Roman" w:eastAsia="Times New Roman" w:hAnsi="Times New Roman" w:cs="Times New Roman"/>
+          <w:bCs/>
+          <w:sz w:val="24"/>
+          <w:szCs w:val="24"/>
+        </w:rPr>
+        <w:t xml:space="preserve">and language detection </w:t>
+      </w:r>
+      <w:r>
+        <w:rPr>
+          <w:rFonts w:ascii="Times New Roman" w:eastAsia="Times New Roman" w:hAnsi="Times New Roman" w:cs="Times New Roman"/>
+          <w:bCs/>
+          <w:sz w:val="24"/>
+          <w:szCs w:val="24"/>
+        </w:rPr>
+        <w:t>aspect of the system, the UI/UX was designed using Figma and implemented using HTML, CSS, and JavaScript, and the server side was built with Python using the Flask framework.</w:t>
+      </w:r>
+    </w:p>
+    <w:p>
+      <w:pPr>
+        <w:tabs>
+          <w:tab w:val="left" w:pos="0"/>
+        </w:tabs>
+        <w:spacing w:after="0" w:line="480" w:lineRule="auto"/>
+        <w:rPr>
+          <w:rFonts w:ascii="Times New Roman" w:eastAsia="Times New Roman" w:hAnsi="Times New Roman" w:cs="Times New Roman"/>
+          <w:bCs/>
+          <w:sz w:val="24"/>
+          <w:szCs w:val="24"/>
+        </w:rPr>
+      </w:pPr>
+    </w:p>
+    <w:p>
+      <w:pPr>
+        <w:tabs>
+          <w:tab w:val="left" w:pos="0"/>
+        </w:tabs>
+        <w:spacing w:after="0" w:line="480" w:lineRule="auto"/>
+        <w:rPr>
+          <w:rFonts w:ascii="Times New Roman" w:eastAsia="Times New Roman" w:hAnsi="Times New Roman" w:cs="Times New Roman"/>
+          <w:bCs/>
+          <w:sz w:val="24"/>
+          <w:szCs w:val="24"/>
         </w:rPr>
         <w:sectPr>
           <w:headerReference w:type="default" r:id="rId15"/>
@@ -2947,6 +2578,1191 @@
         <w:rPr>
           <w:rFonts w:ascii="Times New Roman" w:eastAsia="Times New Roman" w:hAnsi="Times New Roman" w:cs="Times New Roman"/>
           <w:bCs/>
+          <w:sz w:val="24"/>
+          <w:szCs w:val="24"/>
+        </w:rPr>
+        <w:t>The project initially accepted only written texts</w:t>
+      </w:r>
+      <w:r>
+        <w:rPr>
+          <w:rFonts w:ascii="Times New Roman" w:eastAsia="Times New Roman" w:hAnsi="Times New Roman" w:cs="Times New Roman"/>
+          <w:bCs/>
+          <w:sz w:val="24"/>
+          <w:szCs w:val="24"/>
+        </w:rPr>
+        <w:t>, could only summarize English text and didn’t have the language detection feature</w:t>
+      </w:r>
+      <w:r>
+        <w:rPr>
+          <w:rFonts w:ascii="Times New Roman" w:eastAsia="Times New Roman" w:hAnsi="Times New Roman" w:cs="Times New Roman"/>
+          <w:bCs/>
+          <w:sz w:val="24"/>
+          <w:szCs w:val="24"/>
+        </w:rPr>
+        <w:t xml:space="preserve">. However, new feature recommendations were made and were added: document summarizing. This feature allows a user to select a word document </w:t>
+      </w:r>
+    </w:p>
+    <w:p>
+      <w:pPr>
+        <w:tabs>
+          <w:tab w:val="left" w:pos="0"/>
+        </w:tabs>
+        <w:spacing w:after="0" w:line="480" w:lineRule="auto"/>
+        <w:rPr>
+          <w:rFonts w:ascii="Times New Roman" w:eastAsia="Times New Roman" w:hAnsi="Times New Roman" w:cs="Times New Roman"/>
+          <w:bCs/>
+          <w:sz w:val="24"/>
+          <w:szCs w:val="24"/>
+        </w:rPr>
+      </w:pPr>
+      <w:r>
+        <w:rPr>
+          <w:rFonts w:ascii="Times New Roman" w:eastAsia="Times New Roman" w:hAnsi="Times New Roman" w:cs="Times New Roman"/>
+          <w:bCs/>
+          <w:sz w:val="24"/>
+          <w:szCs w:val="24"/>
+        </w:rPr>
+        <w:lastRenderedPageBreak/>
+        <w:t>(.docx) or a text document (.txt) file and summarizes the content of such file. A download summary feature lets a user download the summary as a word document (.docx).</w:t>
+      </w:r>
+      <w:r>
+        <w:rPr>
+          <w:rFonts w:ascii="Times New Roman" w:eastAsia="Times New Roman" w:hAnsi="Times New Roman" w:cs="Times New Roman"/>
+          <w:bCs/>
+          <w:sz w:val="24"/>
+          <w:szCs w:val="24"/>
+        </w:rPr>
+        <w:t xml:space="preserve"> </w:t>
+      </w:r>
+      <w:r>
+        <w:rPr>
+          <w:rFonts w:ascii="Times New Roman" w:eastAsia="Times New Roman" w:hAnsi="Times New Roman" w:cs="Times New Roman"/>
+          <w:bCs/>
+          <w:sz w:val="24"/>
+          <w:szCs w:val="24"/>
+        </w:rPr>
+        <w:t>A</w:t>
+      </w:r>
+      <w:r>
+        <w:rPr>
+          <w:rFonts w:ascii="Times New Roman" w:eastAsia="Times New Roman" w:hAnsi="Times New Roman" w:cs="Times New Roman"/>
+          <w:bCs/>
+          <w:sz w:val="24"/>
+          <w:szCs w:val="24"/>
+        </w:rPr>
+        <w:t xml:space="preserve"> language detection</w:t>
+      </w:r>
+      <w:r>
+        <w:rPr>
+          <w:rFonts w:ascii="Times New Roman" w:eastAsia="Times New Roman" w:hAnsi="Times New Roman" w:cs="Times New Roman"/>
+          <w:bCs/>
+          <w:sz w:val="24"/>
+          <w:szCs w:val="24"/>
+        </w:rPr>
+        <w:t>/ language modeling</w:t>
+      </w:r>
+      <w:r>
+        <w:rPr>
+          <w:rFonts w:ascii="Times New Roman" w:eastAsia="Times New Roman" w:hAnsi="Times New Roman" w:cs="Times New Roman"/>
+          <w:bCs/>
+          <w:sz w:val="24"/>
+          <w:szCs w:val="24"/>
+        </w:rPr>
+        <w:t xml:space="preserve"> feature allow user detect what language the body of text for summary is written in and finally, a summarize to another language feature allows users to summarize the entered text and </w:t>
+      </w:r>
+      <w:r>
+        <w:rPr>
+          <w:rFonts w:ascii="Times New Roman" w:eastAsia="Times New Roman" w:hAnsi="Times New Roman" w:cs="Times New Roman"/>
+          <w:bCs/>
+          <w:sz w:val="24"/>
+          <w:szCs w:val="24"/>
+        </w:rPr>
+        <w:t>get the summary in another language.</w:t>
+      </w:r>
+      <w:r>
+        <w:rPr>
+          <w:rFonts w:ascii="Times New Roman" w:eastAsia="Times New Roman" w:hAnsi="Times New Roman" w:cs="Times New Roman"/>
+          <w:bCs/>
+          <w:sz w:val="24"/>
+          <w:szCs w:val="24"/>
+        </w:rPr>
+        <w:t xml:space="preserve"> </w:t>
+      </w:r>
+    </w:p>
+    <w:p>
+      <w:pPr>
+        <w:tabs>
+          <w:tab w:val="left" w:pos="0"/>
+        </w:tabs>
+        <w:spacing w:after="0" w:line="480" w:lineRule="auto"/>
+        <w:rPr>
+          <w:rFonts w:ascii="Times New Roman" w:eastAsia="Times New Roman" w:hAnsi="Times New Roman" w:cs="Times New Roman"/>
+          <w:bCs/>
+          <w:sz w:val="24"/>
+          <w:szCs w:val="24"/>
+        </w:rPr>
+      </w:pPr>
+    </w:p>
+    <w:p>
+      <w:pPr>
+        <w:tabs>
+          <w:tab w:val="left" w:pos="0"/>
+        </w:tabs>
+        <w:spacing w:after="0" w:line="480" w:lineRule="auto"/>
+        <w:rPr>
+          <w:rFonts w:ascii="Times New Roman" w:eastAsia="Times New Roman" w:hAnsi="Times New Roman" w:cs="Times New Roman"/>
+          <w:bCs/>
+          <w:sz w:val="24"/>
+          <w:szCs w:val="24"/>
+        </w:rPr>
+      </w:pPr>
+    </w:p>
+    <w:p>
+      <w:pPr>
+        <w:tabs>
+          <w:tab w:val="left" w:pos="0"/>
+        </w:tabs>
+        <w:spacing w:after="0" w:line="480" w:lineRule="auto"/>
+        <w:rPr>
+          <w:rFonts w:ascii="Times New Roman" w:eastAsia="Times New Roman" w:hAnsi="Times New Roman" w:cs="Times New Roman"/>
+          <w:b/>
+          <w:sz w:val="24"/>
+          <w:szCs w:val="24"/>
+        </w:rPr>
+      </w:pPr>
+      <w:r>
+        <w:rPr>
+          <w:rFonts w:ascii="Times New Roman" w:eastAsia="Times New Roman" w:hAnsi="Times New Roman" w:cs="Times New Roman"/>
+          <w:b/>
+          <w:sz w:val="24"/>
+          <w:szCs w:val="24"/>
+        </w:rPr>
+        <w:t xml:space="preserve">Keywords: </w:t>
+      </w:r>
+      <w:r>
+        <w:rPr>
+          <w:rFonts w:ascii="Times New Roman" w:eastAsia="Times New Roman" w:hAnsi="Times New Roman" w:cs="Times New Roman"/>
+          <w:b/>
+          <w:sz w:val="24"/>
+          <w:szCs w:val="24"/>
+        </w:rPr>
+        <w:t>AI, NLP, Topic Modeling,</w:t>
+      </w:r>
+      <w:r>
+        <w:rPr>
+          <w:rFonts w:ascii="Times New Roman" w:eastAsia="Times New Roman" w:hAnsi="Times New Roman" w:cs="Times New Roman"/>
+          <w:b/>
+          <w:sz w:val="24"/>
+          <w:szCs w:val="24"/>
+        </w:rPr>
+        <w:t xml:space="preserve"> Language Detection, </w:t>
+      </w:r>
+      <w:r>
+        <w:rPr>
+          <w:rFonts w:ascii="Times New Roman" w:eastAsia="Times New Roman" w:hAnsi="Times New Roman" w:cs="Times New Roman"/>
+          <w:b/>
+          <w:sz w:val="24"/>
+          <w:szCs w:val="24"/>
+        </w:rPr>
+        <w:t xml:space="preserve">Language </w:t>
+      </w:r>
+      <w:r>
+        <w:rPr>
+          <w:rFonts w:ascii="Times New Roman" w:eastAsia="Times New Roman" w:hAnsi="Times New Roman" w:cs="Times New Roman"/>
+          <w:b/>
+          <w:sz w:val="24"/>
+          <w:szCs w:val="24"/>
+        </w:rPr>
+        <w:t>Modeling.</w:t>
+      </w:r>
+    </w:p>
+    <w:p>
+      <w:pPr>
+        <w:tabs>
+          <w:tab w:val="left" w:pos="0"/>
+        </w:tabs>
+        <w:spacing w:after="0" w:line="480" w:lineRule="auto"/>
+        <w:rPr>
+          <w:rFonts w:ascii="Times New Roman" w:eastAsia="Times New Roman" w:hAnsi="Times New Roman" w:cs="Times New Roman"/>
+          <w:bCs/>
+          <w:sz w:val="28"/>
+          <w:szCs w:val="28"/>
+        </w:rPr>
+        <w:sectPr>
+          <w:headerReference w:type="default" r:id="rId17"/>
+          <w:footerReference w:type="default" r:id="rId18"/>
+          <w:pgSz w:w="12240" w:h="15840"/>
+          <w:pgMar w:top="1440" w:right="1440" w:bottom="1440" w:left="1440" w:header="720" w:footer="720" w:gutter="0"/>
+          <w:cols w:space="720"/>
+          <w:docGrid w:linePitch="360"/>
+        </w:sectPr>
+      </w:pPr>
+      <w:r>
+        <w:rPr>
+          <w:rFonts w:ascii="Times New Roman" w:eastAsia="Times New Roman" w:hAnsi="Times New Roman" w:cs="Times New Roman"/>
+          <w:b/>
+          <w:sz w:val="24"/>
+          <w:szCs w:val="24"/>
+        </w:rPr>
+        <w:t xml:space="preserve">Word count:  </w:t>
+      </w:r>
+      <w:r>
+        <w:rPr>
+          <w:rFonts w:ascii="Times New Roman" w:eastAsia="Times New Roman" w:hAnsi="Times New Roman" w:cs="Times New Roman"/>
+          <w:b/>
+          <w:sz w:val="24"/>
+          <w:szCs w:val="24"/>
+        </w:rPr>
+        <w:t>3</w:t>
+      </w:r>
+      <w:r>
+        <w:rPr>
+          <w:rFonts w:ascii="Times New Roman" w:eastAsia="Times New Roman" w:hAnsi="Times New Roman" w:cs="Times New Roman"/>
+          <w:b/>
+          <w:sz w:val="24"/>
+          <w:szCs w:val="24"/>
+        </w:rPr>
+        <w:t>38</w:t>
+      </w:r>
+      <w:r>
+        <w:rPr>
+          <w:rFonts w:ascii="Times New Roman" w:eastAsia="Times New Roman" w:hAnsi="Times New Roman" w:cs="Times New Roman"/>
+          <w:b/>
+          <w:sz w:val="24"/>
+          <w:szCs w:val="24"/>
+        </w:rPr>
+        <w:t>.</w:t>
+      </w:r>
+    </w:p>
+    <w:p>
+      <w:pPr>
+        <w:tabs>
+          <w:tab w:val="left" w:pos="0"/>
+        </w:tabs>
+        <w:spacing w:after="0" w:line="480" w:lineRule="auto"/>
+        <w:jc w:val="center"/>
+        <w:rPr>
+          <w:rFonts w:ascii="Times New Roman" w:eastAsia="Times New Roman" w:hAnsi="Times New Roman" w:cs="Times New Roman"/>
+          <w:b/>
+          <w:sz w:val="28"/>
+          <w:szCs w:val="28"/>
+        </w:rPr>
+      </w:pPr>
+      <w:r>
+        <w:rPr>
+          <w:rFonts w:ascii="Times New Roman" w:eastAsia="Times New Roman" w:hAnsi="Times New Roman" w:cs="Times New Roman"/>
+          <w:b/>
+          <w:sz w:val="28"/>
+          <w:szCs w:val="28"/>
+        </w:rPr>
+        <w:lastRenderedPageBreak/>
+        <w:t>TABLE OF CONTENT</w:t>
+      </w:r>
+    </w:p>
+    <w:p>
+      <w:pPr>
+        <w:tabs>
+          <w:tab w:val="left" w:pos="0"/>
+        </w:tabs>
+        <w:spacing w:after="0" w:line="480" w:lineRule="auto"/>
+        <w:jc w:val="center"/>
+        <w:rPr>
+          <w:rFonts w:ascii="Times New Roman" w:eastAsia="Times New Roman" w:hAnsi="Times New Roman" w:cs="Times New Roman"/>
+          <w:b/>
+          <w:sz w:val="28"/>
+          <w:szCs w:val="28"/>
+        </w:rPr>
+      </w:pPr>
+    </w:p>
+    <w:p>
+      <w:pPr>
+        <w:tabs>
+          <w:tab w:val="left" w:pos="0"/>
+        </w:tabs>
+        <w:spacing w:after="0" w:line="480" w:lineRule="auto"/>
+        <w:rPr>
+          <w:rFonts w:ascii="Times New Roman" w:eastAsia="Times New Roman" w:hAnsi="Times New Roman" w:cs="Times New Roman"/>
+          <w:bCs/>
+          <w:sz w:val="28"/>
+          <w:szCs w:val="28"/>
+        </w:rPr>
+      </w:pPr>
+      <w:r>
+        <w:rPr>
+          <w:rFonts w:ascii="Times New Roman" w:eastAsia="Times New Roman" w:hAnsi="Times New Roman" w:cs="Times New Roman"/>
+          <w:bCs/>
+          <w:sz w:val="28"/>
+          <w:szCs w:val="28"/>
+        </w:rPr>
+        <w:t>DECLARATION</w:t>
+      </w:r>
+      <w:r>
+        <w:rPr>
+          <w:rFonts w:ascii="Times New Roman" w:eastAsia="Times New Roman" w:hAnsi="Times New Roman" w:cs="Times New Roman"/>
+          <w:bCs/>
+          <w:sz w:val="28"/>
+          <w:szCs w:val="28"/>
+        </w:rPr>
+        <w:t>………………………………………………………………….</w:t>
+      </w:r>
+      <w:r>
+        <w:rPr>
+          <w:rFonts w:ascii="Times New Roman" w:eastAsia="Times New Roman" w:hAnsi="Times New Roman" w:cs="Times New Roman"/>
+          <w:bCs/>
+          <w:sz w:val="28"/>
+          <w:szCs w:val="28"/>
+        </w:rPr>
+        <w:t>..</w:t>
+      </w:r>
+      <w:proofErr w:type="spellStart"/>
+      <w:r>
+        <w:rPr>
+          <w:rFonts w:ascii="Times New Roman" w:eastAsia="Times New Roman" w:hAnsi="Times New Roman" w:cs="Times New Roman"/>
+          <w:bCs/>
+          <w:sz w:val="28"/>
+          <w:szCs w:val="28"/>
+        </w:rPr>
+        <w:t>i</w:t>
+      </w:r>
+      <w:proofErr w:type="spellEnd"/>
+    </w:p>
+    <w:p>
+      <w:pPr>
+        <w:tabs>
+          <w:tab w:val="left" w:pos="0"/>
+        </w:tabs>
+        <w:spacing w:after="0" w:line="480" w:lineRule="auto"/>
+        <w:rPr>
+          <w:rFonts w:ascii="Times New Roman" w:eastAsia="Times New Roman" w:hAnsi="Times New Roman" w:cs="Times New Roman"/>
+          <w:bCs/>
+          <w:sz w:val="28"/>
+          <w:szCs w:val="28"/>
+        </w:rPr>
+      </w:pPr>
+      <w:r>
+        <w:rPr>
+          <w:rFonts w:ascii="Times New Roman" w:eastAsia="Times New Roman" w:hAnsi="Times New Roman" w:cs="Times New Roman"/>
+          <w:bCs/>
+          <w:sz w:val="28"/>
+          <w:szCs w:val="28"/>
+        </w:rPr>
+        <w:t>CERTIFICATION</w:t>
+      </w:r>
+      <w:r>
+        <w:rPr>
+          <w:rFonts w:ascii="Times New Roman" w:eastAsia="Times New Roman" w:hAnsi="Times New Roman" w:cs="Times New Roman"/>
+          <w:bCs/>
+          <w:sz w:val="28"/>
+          <w:szCs w:val="28"/>
+        </w:rPr>
+        <w:t>………………………………………………………………</w:t>
+      </w:r>
+      <w:proofErr w:type="gramStart"/>
+      <w:r>
+        <w:rPr>
+          <w:rFonts w:ascii="Times New Roman" w:eastAsia="Times New Roman" w:hAnsi="Times New Roman" w:cs="Times New Roman"/>
+          <w:bCs/>
+          <w:sz w:val="28"/>
+          <w:szCs w:val="28"/>
+        </w:rPr>
+        <w:t>...</w:t>
+      </w:r>
+      <w:r>
+        <w:rPr>
+          <w:rFonts w:ascii="Times New Roman" w:eastAsia="Times New Roman" w:hAnsi="Times New Roman" w:cs="Times New Roman"/>
+          <w:bCs/>
+          <w:sz w:val="28"/>
+          <w:szCs w:val="28"/>
+        </w:rPr>
+        <w:t>.</w:t>
+      </w:r>
+      <w:r>
+        <w:rPr>
+          <w:rFonts w:ascii="Times New Roman" w:eastAsia="Times New Roman" w:hAnsi="Times New Roman" w:cs="Times New Roman"/>
+          <w:bCs/>
+          <w:sz w:val="28"/>
+          <w:szCs w:val="28"/>
+        </w:rPr>
+        <w:t>ii</w:t>
+      </w:r>
+      <w:proofErr w:type="gramEnd"/>
+    </w:p>
+    <w:p>
+      <w:pPr>
+        <w:tabs>
+          <w:tab w:val="left" w:pos="0"/>
+        </w:tabs>
+        <w:spacing w:after="0" w:line="480" w:lineRule="auto"/>
+        <w:rPr>
+          <w:rFonts w:ascii="Times New Roman" w:eastAsia="Times New Roman" w:hAnsi="Times New Roman" w:cs="Times New Roman"/>
+          <w:bCs/>
+          <w:sz w:val="28"/>
+          <w:szCs w:val="28"/>
+        </w:rPr>
+      </w:pPr>
+      <w:r>
+        <w:rPr>
+          <w:rFonts w:ascii="Times New Roman" w:eastAsia="Times New Roman" w:hAnsi="Times New Roman" w:cs="Times New Roman"/>
+          <w:bCs/>
+          <w:sz w:val="28"/>
+          <w:szCs w:val="28"/>
+        </w:rPr>
+        <w:t>DEDICATION</w:t>
+      </w:r>
+      <w:r>
+        <w:rPr>
+          <w:rFonts w:ascii="Times New Roman" w:eastAsia="Times New Roman" w:hAnsi="Times New Roman" w:cs="Times New Roman"/>
+          <w:bCs/>
+          <w:sz w:val="28"/>
+          <w:szCs w:val="28"/>
+        </w:rPr>
+        <w:t>…………………………………………………………………</w:t>
+      </w:r>
+      <w:proofErr w:type="gramStart"/>
+      <w:r>
+        <w:rPr>
+          <w:rFonts w:ascii="Times New Roman" w:eastAsia="Times New Roman" w:hAnsi="Times New Roman" w:cs="Times New Roman"/>
+          <w:bCs/>
+          <w:sz w:val="28"/>
+          <w:szCs w:val="28"/>
+        </w:rPr>
+        <w:t>…</w:t>
+      </w:r>
+      <w:r>
+        <w:rPr>
+          <w:rFonts w:ascii="Times New Roman" w:eastAsia="Times New Roman" w:hAnsi="Times New Roman" w:cs="Times New Roman"/>
+          <w:bCs/>
+          <w:sz w:val="28"/>
+          <w:szCs w:val="28"/>
+        </w:rPr>
+        <w:t>.</w:t>
+      </w:r>
+      <w:r>
+        <w:rPr>
+          <w:rFonts w:ascii="Times New Roman" w:eastAsia="Times New Roman" w:hAnsi="Times New Roman" w:cs="Times New Roman"/>
+          <w:bCs/>
+          <w:sz w:val="28"/>
+          <w:szCs w:val="28"/>
+        </w:rPr>
+        <w:t>i</w:t>
+      </w:r>
+      <w:r>
+        <w:rPr>
+          <w:rFonts w:ascii="Times New Roman" w:eastAsia="Times New Roman" w:hAnsi="Times New Roman" w:cs="Times New Roman"/>
+          <w:bCs/>
+          <w:sz w:val="28"/>
+          <w:szCs w:val="28"/>
+        </w:rPr>
+        <w:t>ii</w:t>
+      </w:r>
+      <w:proofErr w:type="gramEnd"/>
+    </w:p>
+    <w:p>
+      <w:pPr>
+        <w:tabs>
+          <w:tab w:val="left" w:pos="0"/>
+        </w:tabs>
+        <w:spacing w:after="0" w:line="480" w:lineRule="auto"/>
+        <w:rPr>
+          <w:rFonts w:ascii="Times New Roman" w:eastAsia="Times New Roman" w:hAnsi="Times New Roman" w:cs="Times New Roman"/>
+          <w:bCs/>
+          <w:sz w:val="28"/>
+          <w:szCs w:val="28"/>
+        </w:rPr>
+      </w:pPr>
+      <w:r>
+        <w:rPr>
+          <w:rFonts w:ascii="Times New Roman" w:eastAsia="Times New Roman" w:hAnsi="Times New Roman" w:cs="Times New Roman"/>
+          <w:bCs/>
+          <w:sz w:val="28"/>
+          <w:szCs w:val="28"/>
+        </w:rPr>
+        <w:t>ACKNOWLEDGEMENT</w:t>
+      </w:r>
+      <w:r>
+        <w:rPr>
+          <w:rFonts w:ascii="Times New Roman" w:eastAsia="Times New Roman" w:hAnsi="Times New Roman" w:cs="Times New Roman"/>
+          <w:bCs/>
+          <w:sz w:val="28"/>
+          <w:szCs w:val="28"/>
+        </w:rPr>
+        <w:t>………………………………………………………</w:t>
+      </w:r>
+      <w:r>
+        <w:rPr>
+          <w:rFonts w:ascii="Times New Roman" w:eastAsia="Times New Roman" w:hAnsi="Times New Roman" w:cs="Times New Roman"/>
+          <w:bCs/>
+          <w:sz w:val="28"/>
+          <w:szCs w:val="28"/>
+        </w:rPr>
+        <w:t>…</w:t>
+      </w:r>
+      <w:r>
+        <w:rPr>
+          <w:rFonts w:ascii="Times New Roman" w:eastAsia="Times New Roman" w:hAnsi="Times New Roman" w:cs="Times New Roman"/>
+          <w:bCs/>
+          <w:sz w:val="28"/>
+          <w:szCs w:val="28"/>
+        </w:rPr>
+        <w:t>iv</w:t>
+      </w:r>
+    </w:p>
+    <w:p>
+      <w:pPr>
+        <w:tabs>
+          <w:tab w:val="left" w:pos="0"/>
+        </w:tabs>
+        <w:spacing w:after="0" w:line="480" w:lineRule="auto"/>
+        <w:rPr>
+          <w:rFonts w:ascii="Times New Roman" w:eastAsia="Times New Roman" w:hAnsi="Times New Roman" w:cs="Times New Roman"/>
+          <w:bCs/>
+          <w:sz w:val="28"/>
+          <w:szCs w:val="28"/>
+        </w:rPr>
+      </w:pPr>
+      <w:r>
+        <w:rPr>
+          <w:rFonts w:ascii="Times New Roman" w:eastAsia="Times New Roman" w:hAnsi="Times New Roman" w:cs="Times New Roman"/>
+          <w:bCs/>
+          <w:sz w:val="28"/>
+          <w:szCs w:val="28"/>
+        </w:rPr>
+        <w:t>ABSTRACT</w:t>
+      </w:r>
+      <w:r>
+        <w:rPr>
+          <w:rFonts w:ascii="Times New Roman" w:eastAsia="Times New Roman" w:hAnsi="Times New Roman" w:cs="Times New Roman"/>
+          <w:bCs/>
+          <w:sz w:val="28"/>
+          <w:szCs w:val="28"/>
+        </w:rPr>
+        <w:t>……………………………………………………………………...</w:t>
+      </w:r>
+      <w:r>
+        <w:rPr>
+          <w:rFonts w:ascii="Times New Roman" w:eastAsia="Times New Roman" w:hAnsi="Times New Roman" w:cs="Times New Roman"/>
+          <w:bCs/>
+          <w:sz w:val="28"/>
+          <w:szCs w:val="28"/>
+        </w:rPr>
+        <w:t>...v</w:t>
+      </w:r>
+    </w:p>
+    <w:p>
+      <w:pPr>
+        <w:tabs>
+          <w:tab w:val="left" w:pos="0"/>
+        </w:tabs>
+        <w:spacing w:after="0" w:line="480" w:lineRule="auto"/>
+        <w:rPr>
+          <w:rFonts w:ascii="Times New Roman" w:eastAsia="Times New Roman" w:hAnsi="Times New Roman" w:cs="Times New Roman"/>
+          <w:b/>
+          <w:sz w:val="28"/>
+          <w:szCs w:val="28"/>
+        </w:rPr>
+      </w:pPr>
+      <w:r>
+        <w:rPr>
+          <w:rFonts w:ascii="Times New Roman" w:eastAsia="Times New Roman" w:hAnsi="Times New Roman" w:cs="Times New Roman"/>
+          <w:bCs/>
+          <w:sz w:val="28"/>
+          <w:szCs w:val="28"/>
+        </w:rPr>
+        <w:t>LIST OF FIGURES</w:t>
+      </w:r>
+      <w:r>
+        <w:rPr>
+          <w:rFonts w:ascii="Times New Roman" w:eastAsia="Times New Roman" w:hAnsi="Times New Roman" w:cs="Times New Roman"/>
+          <w:bCs/>
+          <w:sz w:val="28"/>
+          <w:szCs w:val="28"/>
+        </w:rPr>
+        <w:t>………………………………………………………………</w:t>
+      </w:r>
+      <w:r>
+        <w:rPr>
+          <w:rFonts w:ascii="Times New Roman" w:eastAsia="Times New Roman" w:hAnsi="Times New Roman" w:cs="Times New Roman"/>
+          <w:bCs/>
+          <w:sz w:val="28"/>
+          <w:szCs w:val="28"/>
+        </w:rPr>
+        <w:t>….</w:t>
+      </w:r>
+    </w:p>
+    <w:p>
+      <w:pPr>
+        <w:pStyle w:val="ListParagraph"/>
+        <w:numPr>
+          <w:ilvl w:val="0"/>
+          <w:numId w:val="6"/>
+        </w:numPr>
+        <w:tabs>
+          <w:tab w:val="left" w:pos="0"/>
+        </w:tabs>
+        <w:spacing w:after="0" w:line="480" w:lineRule="auto"/>
+        <w:rPr>
+          <w:rFonts w:ascii="Times New Roman" w:eastAsia="Times New Roman" w:hAnsi="Times New Roman" w:cs="Times New Roman"/>
+          <w:bCs/>
+          <w:sz w:val="28"/>
+          <w:szCs w:val="28"/>
+        </w:rPr>
+      </w:pPr>
+      <w:r>
+        <w:rPr>
+          <w:rFonts w:ascii="Times New Roman" w:eastAsia="Times New Roman" w:hAnsi="Times New Roman" w:cs="Times New Roman"/>
+          <w:bCs/>
+          <w:sz w:val="28"/>
+          <w:szCs w:val="28"/>
+        </w:rPr>
+        <w:t>CHAPTER ONE</w:t>
+      </w:r>
+      <w:r>
+        <w:rPr>
+          <w:rFonts w:ascii="Times New Roman" w:eastAsia="Times New Roman" w:hAnsi="Times New Roman" w:cs="Times New Roman"/>
+          <w:bCs/>
+          <w:sz w:val="28"/>
+          <w:szCs w:val="28"/>
+        </w:rPr>
+        <w:t xml:space="preserve">: </w:t>
+      </w:r>
+      <w:r>
+        <w:rPr>
+          <w:rFonts w:ascii="Times New Roman" w:eastAsia="Times New Roman" w:hAnsi="Times New Roman" w:cs="Times New Roman"/>
+          <w:bCs/>
+          <w:sz w:val="28"/>
+          <w:szCs w:val="28"/>
+        </w:rPr>
+        <w:t>INTRODUCTION</w:t>
+      </w:r>
+      <w:r>
+        <w:rPr>
+          <w:rFonts w:ascii="Times New Roman" w:eastAsia="Times New Roman" w:hAnsi="Times New Roman" w:cs="Times New Roman"/>
+          <w:bCs/>
+          <w:sz w:val="28"/>
+          <w:szCs w:val="28"/>
+        </w:rPr>
+        <w:t>............................................</w:t>
+      </w:r>
+      <w:r>
+        <w:rPr>
+          <w:rFonts w:ascii="Times New Roman" w:eastAsia="Times New Roman" w:hAnsi="Times New Roman" w:cs="Times New Roman"/>
+          <w:bCs/>
+          <w:sz w:val="28"/>
+          <w:szCs w:val="28"/>
+        </w:rPr>
+        <w:t>.....................</w:t>
+      </w:r>
+      <w:r>
+        <w:rPr>
+          <w:rFonts w:ascii="Times New Roman" w:eastAsia="Times New Roman" w:hAnsi="Times New Roman" w:cs="Times New Roman"/>
+          <w:bCs/>
+          <w:sz w:val="28"/>
+          <w:szCs w:val="28"/>
+        </w:rPr>
+        <w:t>1</w:t>
+      </w:r>
+    </w:p>
+    <w:p>
+      <w:pPr>
+        <w:pStyle w:val="ListParagraph"/>
+        <w:numPr>
+          <w:ilvl w:val="1"/>
+          <w:numId w:val="5"/>
+        </w:numPr>
+        <w:tabs>
+          <w:tab w:val="left" w:pos="0"/>
+        </w:tabs>
+        <w:spacing w:after="0" w:line="480" w:lineRule="auto"/>
+        <w:rPr>
+          <w:rFonts w:ascii="Times New Roman" w:eastAsia="Times New Roman" w:hAnsi="Times New Roman" w:cs="Times New Roman"/>
+          <w:bCs/>
+          <w:sz w:val="28"/>
+          <w:szCs w:val="28"/>
+        </w:rPr>
+      </w:pPr>
+      <w:r>
+        <w:rPr>
+          <w:rFonts w:ascii="Times New Roman" w:eastAsia="Times New Roman" w:hAnsi="Times New Roman" w:cs="Times New Roman"/>
+          <w:bCs/>
+          <w:sz w:val="28"/>
+          <w:szCs w:val="28"/>
+        </w:rPr>
+        <w:t xml:space="preserve"> </w:t>
+      </w:r>
+      <w:r>
+        <w:rPr>
+          <w:rFonts w:ascii="Times New Roman" w:eastAsia="Times New Roman" w:hAnsi="Times New Roman" w:cs="Times New Roman"/>
+          <w:bCs/>
+          <w:sz w:val="28"/>
+          <w:szCs w:val="28"/>
+        </w:rPr>
+        <w:t>BACKGROUND OF STUDY………………………………………</w:t>
+      </w:r>
+      <w:r>
+        <w:rPr>
+          <w:rFonts w:ascii="Times New Roman" w:eastAsia="Times New Roman" w:hAnsi="Times New Roman" w:cs="Times New Roman"/>
+          <w:bCs/>
+          <w:sz w:val="28"/>
+          <w:szCs w:val="28"/>
+        </w:rPr>
+        <w:t>…….</w:t>
+      </w:r>
+      <w:r>
+        <w:rPr>
+          <w:rFonts w:ascii="Times New Roman" w:eastAsia="Times New Roman" w:hAnsi="Times New Roman" w:cs="Times New Roman"/>
+          <w:bCs/>
+          <w:sz w:val="28"/>
+          <w:szCs w:val="28"/>
+        </w:rPr>
+        <w:t>1</w:t>
+      </w:r>
+    </w:p>
+    <w:p>
+      <w:pPr>
+        <w:pStyle w:val="ListParagraph"/>
+        <w:numPr>
+          <w:ilvl w:val="1"/>
+          <w:numId w:val="5"/>
+        </w:numPr>
+        <w:tabs>
+          <w:tab w:val="left" w:pos="0"/>
+        </w:tabs>
+        <w:spacing w:after="0" w:line="480" w:lineRule="auto"/>
+        <w:rPr>
+          <w:rFonts w:ascii="Times New Roman" w:eastAsia="Times New Roman" w:hAnsi="Times New Roman" w:cs="Times New Roman"/>
+          <w:bCs/>
+          <w:sz w:val="28"/>
+          <w:szCs w:val="28"/>
+        </w:rPr>
+      </w:pPr>
+      <w:r>
+        <w:rPr>
+          <w:rFonts w:ascii="Times New Roman" w:eastAsia="Times New Roman" w:hAnsi="Times New Roman" w:cs="Times New Roman"/>
+          <w:bCs/>
+          <w:sz w:val="28"/>
+          <w:szCs w:val="28"/>
+        </w:rPr>
+        <w:t xml:space="preserve"> </w:t>
+      </w:r>
+      <w:r>
+        <w:rPr>
+          <w:rFonts w:ascii="Times New Roman" w:eastAsia="Times New Roman" w:hAnsi="Times New Roman" w:cs="Times New Roman"/>
+          <w:bCs/>
+          <w:sz w:val="28"/>
+          <w:szCs w:val="28"/>
+        </w:rPr>
+        <w:t>STATEMENT OF PROBLEM………………………………………</w:t>
+      </w:r>
+      <w:r>
+        <w:rPr>
+          <w:rFonts w:ascii="Times New Roman" w:eastAsia="Times New Roman" w:hAnsi="Times New Roman" w:cs="Times New Roman"/>
+          <w:bCs/>
+          <w:sz w:val="28"/>
+          <w:szCs w:val="28"/>
+        </w:rPr>
+        <w:t>…</w:t>
+      </w:r>
+      <w:r>
+        <w:rPr>
+          <w:rFonts w:ascii="Times New Roman" w:eastAsia="Times New Roman" w:hAnsi="Times New Roman" w:cs="Times New Roman"/>
+          <w:bCs/>
+          <w:sz w:val="28"/>
+          <w:szCs w:val="28"/>
+        </w:rPr>
+        <w:t>…2</w:t>
+      </w:r>
+    </w:p>
+    <w:p>
+      <w:pPr>
+        <w:pStyle w:val="ListParagraph"/>
+        <w:numPr>
+          <w:ilvl w:val="1"/>
+          <w:numId w:val="5"/>
+        </w:numPr>
+        <w:tabs>
+          <w:tab w:val="left" w:pos="0"/>
+        </w:tabs>
+        <w:spacing w:after="0" w:line="480" w:lineRule="auto"/>
+        <w:rPr>
+          <w:rFonts w:ascii="Times New Roman" w:eastAsia="Times New Roman" w:hAnsi="Times New Roman" w:cs="Times New Roman"/>
+          <w:bCs/>
+          <w:sz w:val="28"/>
+          <w:szCs w:val="28"/>
+        </w:rPr>
+      </w:pPr>
+      <w:r>
+        <w:rPr>
+          <w:rFonts w:ascii="Times New Roman" w:eastAsia="Times New Roman" w:hAnsi="Times New Roman" w:cs="Times New Roman"/>
+          <w:bCs/>
+          <w:sz w:val="28"/>
+          <w:szCs w:val="28"/>
+        </w:rPr>
+        <w:t xml:space="preserve"> </w:t>
+      </w:r>
+      <w:r>
+        <w:rPr>
+          <w:rFonts w:ascii="Times New Roman" w:eastAsia="Times New Roman" w:hAnsi="Times New Roman" w:cs="Times New Roman"/>
+          <w:bCs/>
+          <w:sz w:val="28"/>
+          <w:szCs w:val="28"/>
+        </w:rPr>
+        <w:t>OBJECTIVE OF THE STUDY……………….……………………</w:t>
+      </w:r>
+      <w:r>
+        <w:rPr>
+          <w:rFonts w:ascii="Times New Roman" w:eastAsia="Times New Roman" w:hAnsi="Times New Roman" w:cs="Times New Roman"/>
+          <w:bCs/>
+          <w:sz w:val="28"/>
+          <w:szCs w:val="28"/>
+        </w:rPr>
+        <w:t>…</w:t>
+      </w:r>
+      <w:proofErr w:type="gramStart"/>
+      <w:r>
+        <w:rPr>
+          <w:rFonts w:ascii="Times New Roman" w:eastAsia="Times New Roman" w:hAnsi="Times New Roman" w:cs="Times New Roman"/>
+          <w:bCs/>
+          <w:sz w:val="28"/>
+          <w:szCs w:val="28"/>
+        </w:rPr>
+        <w:t>…..</w:t>
+      </w:r>
+      <w:proofErr w:type="gramEnd"/>
+    </w:p>
+    <w:p>
+      <w:pPr>
+        <w:pStyle w:val="ListParagraph"/>
+        <w:numPr>
+          <w:ilvl w:val="1"/>
+          <w:numId w:val="5"/>
+        </w:numPr>
+        <w:tabs>
+          <w:tab w:val="left" w:pos="0"/>
+        </w:tabs>
+        <w:spacing w:after="0" w:line="480" w:lineRule="auto"/>
+        <w:rPr>
+          <w:rFonts w:ascii="Times New Roman" w:eastAsia="Times New Roman" w:hAnsi="Times New Roman" w:cs="Times New Roman"/>
+          <w:bCs/>
+          <w:sz w:val="28"/>
+          <w:szCs w:val="28"/>
+        </w:rPr>
+      </w:pPr>
+      <w:r>
+        <w:rPr>
+          <w:rFonts w:ascii="Times New Roman" w:eastAsia="Times New Roman" w:hAnsi="Times New Roman" w:cs="Times New Roman"/>
+          <w:bCs/>
+          <w:sz w:val="28"/>
+          <w:szCs w:val="28"/>
+        </w:rPr>
+        <w:t xml:space="preserve"> </w:t>
+      </w:r>
+      <w:r>
+        <w:rPr>
+          <w:rFonts w:ascii="Times New Roman" w:eastAsia="Times New Roman" w:hAnsi="Times New Roman" w:cs="Times New Roman"/>
+          <w:bCs/>
+          <w:sz w:val="28"/>
+          <w:szCs w:val="28"/>
+        </w:rPr>
+        <w:t>METHODOLOGY…………………………………………………</w:t>
+      </w:r>
+      <w:r>
+        <w:rPr>
+          <w:rFonts w:ascii="Times New Roman" w:eastAsia="Times New Roman" w:hAnsi="Times New Roman" w:cs="Times New Roman"/>
+          <w:bCs/>
+          <w:sz w:val="28"/>
+          <w:szCs w:val="28"/>
+        </w:rPr>
+        <w:t>……...</w:t>
+      </w:r>
+    </w:p>
+    <w:p>
+      <w:pPr>
+        <w:pStyle w:val="ListParagraph"/>
+        <w:numPr>
+          <w:ilvl w:val="1"/>
+          <w:numId w:val="5"/>
+        </w:numPr>
+        <w:tabs>
+          <w:tab w:val="left" w:pos="0"/>
+        </w:tabs>
+        <w:spacing w:after="0" w:line="480" w:lineRule="auto"/>
+        <w:rPr>
+          <w:rFonts w:ascii="Times New Roman" w:eastAsia="Times New Roman" w:hAnsi="Times New Roman" w:cs="Times New Roman"/>
+          <w:bCs/>
+          <w:sz w:val="28"/>
+          <w:szCs w:val="28"/>
+        </w:rPr>
+      </w:pPr>
+      <w:r>
+        <w:rPr>
+          <w:rFonts w:ascii="Times New Roman" w:eastAsia="Times New Roman" w:hAnsi="Times New Roman" w:cs="Times New Roman"/>
+          <w:bCs/>
+          <w:sz w:val="28"/>
+          <w:szCs w:val="28"/>
+        </w:rPr>
+        <w:t xml:space="preserve"> </w:t>
+      </w:r>
+      <w:r>
+        <w:rPr>
+          <w:rFonts w:ascii="Times New Roman" w:eastAsia="Times New Roman" w:hAnsi="Times New Roman" w:cs="Times New Roman"/>
+          <w:bCs/>
+          <w:sz w:val="28"/>
+          <w:szCs w:val="28"/>
+        </w:rPr>
+        <w:t>SCOPE OF STUDY</w:t>
+      </w:r>
+      <w:r>
+        <w:rPr>
+          <w:rFonts w:ascii="Times New Roman" w:eastAsia="Times New Roman" w:hAnsi="Times New Roman" w:cs="Times New Roman"/>
+          <w:bCs/>
+          <w:sz w:val="28"/>
+          <w:szCs w:val="28"/>
+        </w:rPr>
+        <w:t>……………………………………………………….</w:t>
+      </w:r>
+    </w:p>
+    <w:p>
+      <w:pPr>
+        <w:pStyle w:val="ListParagraph"/>
+        <w:numPr>
+          <w:ilvl w:val="1"/>
+          <w:numId w:val="5"/>
+        </w:numPr>
+        <w:tabs>
+          <w:tab w:val="left" w:pos="0"/>
+        </w:tabs>
+        <w:spacing w:after="0" w:line="480" w:lineRule="auto"/>
+        <w:rPr>
+          <w:rFonts w:ascii="Times New Roman" w:eastAsia="Times New Roman" w:hAnsi="Times New Roman" w:cs="Times New Roman"/>
+          <w:bCs/>
+          <w:sz w:val="28"/>
+          <w:szCs w:val="28"/>
+        </w:rPr>
+      </w:pPr>
+      <w:r>
+        <w:rPr>
+          <w:rFonts w:ascii="Times New Roman" w:eastAsia="Times New Roman" w:hAnsi="Times New Roman" w:cs="Times New Roman"/>
+          <w:bCs/>
+          <w:sz w:val="28"/>
+          <w:szCs w:val="28"/>
+        </w:rPr>
+        <w:t xml:space="preserve"> SIGNIFICANCE OF STUDY…………………………………………</w:t>
+      </w:r>
+      <w:proofErr w:type="gramStart"/>
+      <w:r>
+        <w:rPr>
+          <w:rFonts w:ascii="Times New Roman" w:eastAsia="Times New Roman" w:hAnsi="Times New Roman" w:cs="Times New Roman"/>
+          <w:bCs/>
+          <w:sz w:val="28"/>
+          <w:szCs w:val="28"/>
+        </w:rPr>
+        <w:t>…..</w:t>
+      </w:r>
+      <w:proofErr w:type="gramEnd"/>
+    </w:p>
+    <w:p>
+      <w:pPr>
+        <w:pStyle w:val="ListParagraph"/>
+        <w:numPr>
+          <w:ilvl w:val="1"/>
+          <w:numId w:val="5"/>
+        </w:numPr>
+        <w:tabs>
+          <w:tab w:val="left" w:pos="0"/>
+        </w:tabs>
+        <w:spacing w:after="0" w:line="480" w:lineRule="auto"/>
+        <w:rPr>
+          <w:rFonts w:ascii="Times New Roman" w:eastAsia="Times New Roman" w:hAnsi="Times New Roman" w:cs="Times New Roman"/>
+          <w:bCs/>
+          <w:sz w:val="28"/>
+          <w:szCs w:val="28"/>
+        </w:rPr>
+      </w:pPr>
+      <w:r>
+        <w:rPr>
+          <w:rFonts w:ascii="Times New Roman" w:eastAsia="Times New Roman" w:hAnsi="Times New Roman" w:cs="Times New Roman"/>
+          <w:bCs/>
+          <w:sz w:val="28"/>
+          <w:szCs w:val="28"/>
+        </w:rPr>
+        <w:t>ORGANIZATION OF DISSERTATION………………………………….</w:t>
+      </w:r>
+    </w:p>
+    <w:p>
+      <w:pPr>
+        <w:pStyle w:val="ListParagraph"/>
+        <w:numPr>
+          <w:ilvl w:val="0"/>
+          <w:numId w:val="5"/>
+        </w:numPr>
+        <w:tabs>
+          <w:tab w:val="left" w:pos="0"/>
+        </w:tabs>
+        <w:spacing w:after="0" w:line="480" w:lineRule="auto"/>
+        <w:rPr>
+          <w:rFonts w:ascii="Times New Roman" w:eastAsia="Times New Roman" w:hAnsi="Times New Roman" w:cs="Times New Roman"/>
+          <w:bCs/>
+          <w:sz w:val="28"/>
+          <w:szCs w:val="28"/>
+        </w:rPr>
+      </w:pPr>
+      <w:r>
+        <w:rPr>
+          <w:rFonts w:ascii="Times New Roman" w:eastAsia="Times New Roman" w:hAnsi="Times New Roman" w:cs="Times New Roman"/>
+          <w:bCs/>
+          <w:sz w:val="28"/>
+          <w:szCs w:val="28"/>
+        </w:rPr>
+        <w:t>CHAPTER TWO: LITERATURE</w:t>
+      </w:r>
+    </w:p>
+    <w:p>
+      <w:pPr>
+        <w:pStyle w:val="ListParagraph"/>
+        <w:numPr>
+          <w:ilvl w:val="1"/>
+          <w:numId w:val="5"/>
+        </w:numPr>
+        <w:tabs>
+          <w:tab w:val="left" w:pos="0"/>
+        </w:tabs>
+        <w:spacing w:after="0" w:line="480" w:lineRule="auto"/>
+        <w:rPr>
+          <w:rFonts w:ascii="Times New Roman" w:eastAsia="Times New Roman" w:hAnsi="Times New Roman" w:cs="Times New Roman"/>
+          <w:bCs/>
+          <w:sz w:val="28"/>
+          <w:szCs w:val="28"/>
+        </w:rPr>
+      </w:pPr>
+      <w:r>
+        <w:rPr>
+          <w:rFonts w:ascii="Times New Roman" w:eastAsia="Times New Roman" w:hAnsi="Times New Roman" w:cs="Times New Roman"/>
+          <w:bCs/>
+          <w:sz w:val="28"/>
+          <w:szCs w:val="28"/>
+        </w:rPr>
+        <w:t xml:space="preserve"> </w:t>
+      </w:r>
+      <w:r>
+        <w:rPr>
+          <w:rFonts w:ascii="Times New Roman" w:eastAsia="Times New Roman" w:hAnsi="Times New Roman" w:cs="Times New Roman"/>
+          <w:bCs/>
+          <w:sz w:val="28"/>
+          <w:szCs w:val="28"/>
+        </w:rPr>
+        <w:t>REVIEW………………………………………</w:t>
+      </w:r>
+      <w:r>
+        <w:rPr>
+          <w:rFonts w:ascii="Times New Roman" w:eastAsia="Times New Roman" w:hAnsi="Times New Roman" w:cs="Times New Roman"/>
+          <w:bCs/>
+          <w:sz w:val="28"/>
+          <w:szCs w:val="28"/>
+        </w:rPr>
+        <w:t>……………………………</w:t>
+      </w:r>
+    </w:p>
+    <w:p>
+      <w:pPr>
+        <w:tabs>
+          <w:tab w:val="left" w:pos="0"/>
+        </w:tabs>
+        <w:spacing w:after="0" w:line="480" w:lineRule="auto"/>
+        <w:rPr>
+          <w:rFonts w:ascii="Times New Roman" w:eastAsia="Times New Roman" w:hAnsi="Times New Roman" w:cs="Times New Roman"/>
+          <w:bCs/>
+          <w:sz w:val="28"/>
+          <w:szCs w:val="28"/>
+        </w:rPr>
+      </w:pPr>
+      <w:r>
+        <w:rPr>
+          <w:rFonts w:ascii="Times New Roman" w:eastAsia="Times New Roman" w:hAnsi="Times New Roman" w:cs="Times New Roman"/>
+          <w:bCs/>
+          <w:sz w:val="28"/>
+          <w:szCs w:val="28"/>
+        </w:rPr>
+        <w:t>CHAPTER THREE: METHODOLOGY……………………………………………</w:t>
+      </w:r>
+    </w:p>
+    <w:p>
+      <w:pPr>
+        <w:tabs>
+          <w:tab w:val="left" w:pos="0"/>
+        </w:tabs>
+        <w:spacing w:after="0" w:line="480" w:lineRule="auto"/>
+        <w:rPr>
+          <w:rFonts w:ascii="Times New Roman" w:eastAsia="Times New Roman" w:hAnsi="Times New Roman" w:cs="Times New Roman"/>
+          <w:bCs/>
+          <w:sz w:val="28"/>
+          <w:szCs w:val="28"/>
+        </w:rPr>
+        <w:sectPr>
+          <w:footerReference w:type="default" r:id="rId19"/>
+          <w:pgSz w:w="12240" w:h="15840"/>
+          <w:pgMar w:top="1440" w:right="1440" w:bottom="1440" w:left="1440" w:header="720" w:footer="720" w:gutter="0"/>
+          <w:cols w:space="720"/>
+          <w:docGrid w:linePitch="360"/>
+        </w:sectPr>
+      </w:pPr>
+      <w:r>
+        <w:rPr>
+          <w:rFonts w:ascii="Times New Roman" w:eastAsia="Times New Roman" w:hAnsi="Times New Roman" w:cs="Times New Roman"/>
+          <w:bCs/>
+          <w:sz w:val="28"/>
+          <w:szCs w:val="28"/>
+        </w:rPr>
+        <w:t>CHAPTER FOUR: IMPLEMENTATION………………………………………….</w:t>
+      </w:r>
+    </w:p>
+    <w:p>
+      <w:pPr>
+        <w:tabs>
+          <w:tab w:val="left" w:pos="0"/>
+        </w:tabs>
+        <w:spacing w:after="0" w:line="480" w:lineRule="auto"/>
+        <w:rPr>
+          <w:rFonts w:ascii="Times New Roman" w:eastAsia="Times New Roman" w:hAnsi="Times New Roman" w:cs="Times New Roman"/>
+          <w:bCs/>
+          <w:sz w:val="28"/>
+          <w:szCs w:val="28"/>
+        </w:rPr>
+      </w:pPr>
+      <w:r>
+        <w:rPr>
+          <w:rFonts w:ascii="Times New Roman" w:eastAsia="Times New Roman" w:hAnsi="Times New Roman" w:cs="Times New Roman"/>
+          <w:bCs/>
+          <w:sz w:val="28"/>
+          <w:szCs w:val="28"/>
+        </w:rPr>
+        <w:lastRenderedPageBreak/>
+        <w:t>CHAPTER FIVE: SUMMARY, CONCLUSION AND RECOMMENDATION….</w:t>
+      </w:r>
+    </w:p>
+    <w:p>
+      <w:pPr>
+        <w:tabs>
+          <w:tab w:val="left" w:pos="0"/>
+        </w:tabs>
+        <w:spacing w:after="0" w:line="480" w:lineRule="auto"/>
+        <w:rPr>
+          <w:rFonts w:ascii="Times New Roman" w:eastAsia="Times New Roman" w:hAnsi="Times New Roman" w:cs="Times New Roman"/>
+          <w:bCs/>
+          <w:sz w:val="24"/>
+          <w:szCs w:val="24"/>
+        </w:rPr>
+        <w:sectPr>
+          <w:footerReference w:type="default" r:id="rId20"/>
+          <w:pgSz w:w="12240" w:h="15840"/>
+          <w:pgMar w:top="1440" w:right="1440" w:bottom="1440" w:left="1440" w:header="720" w:footer="720" w:gutter="0"/>
+          <w:cols w:space="720"/>
+          <w:docGrid w:linePitch="360"/>
+        </w:sectPr>
+      </w:pPr>
+      <w:r>
+        <w:rPr>
+          <w:rFonts w:ascii="Times New Roman" w:eastAsia="Times New Roman" w:hAnsi="Times New Roman" w:cs="Times New Roman"/>
+          <w:bCs/>
           <w:sz w:val="28"/>
           <w:szCs w:val="28"/>
         </w:rPr>
@@ -2963,47 +3779,803 @@
         <w:rPr>
           <w:rFonts w:ascii="Times New Roman" w:eastAsia="Times New Roman" w:hAnsi="Times New Roman" w:cs="Times New Roman"/>
           <w:b/>
-          <w:sz w:val="28"/>
-          <w:szCs w:val="28"/>
-        </w:rPr>
-      </w:pPr>
-      <w:r>
-        <w:rPr>
-          <w:rFonts w:ascii="Times New Roman" w:eastAsia="Times New Roman" w:hAnsi="Times New Roman" w:cs="Times New Roman"/>
-          <w:b/>
-          <w:sz w:val="28"/>
-          <w:szCs w:val="28"/>
+          <w:sz w:val="24"/>
+          <w:szCs w:val="24"/>
+        </w:rPr>
+      </w:pPr>
+      <w:r>
+        <w:rPr>
+          <w:rFonts w:ascii="Times New Roman" w:eastAsia="Times New Roman" w:hAnsi="Times New Roman" w:cs="Times New Roman"/>
+          <w:b/>
+          <w:sz w:val="24"/>
+          <w:szCs w:val="24"/>
         </w:rPr>
         <w:lastRenderedPageBreak/>
-        <w:t>ABSTRACT</w:t>
-      </w:r>
-    </w:p>
-    <w:p>
-      <w:pPr>
-        <w:tabs>
-          <w:tab w:val="left" w:pos="0"/>
-        </w:tabs>
-        <w:spacing w:after="0" w:line="480" w:lineRule="auto"/>
-        <w:rPr>
-          <w:rFonts w:ascii="Times New Roman" w:eastAsia="Times New Roman" w:hAnsi="Times New Roman" w:cs="Times New Roman"/>
-          <w:bCs/>
-          <w:sz w:val="28"/>
-          <w:szCs w:val="28"/>
-        </w:rPr>
-      </w:pPr>
-      <w:r>
-        <w:rPr>
-          <w:rFonts w:ascii="Times New Roman" w:eastAsia="Times New Roman" w:hAnsi="Times New Roman" w:cs="Times New Roman"/>
-          <w:bCs/>
-          <w:sz w:val="28"/>
-          <w:szCs w:val="28"/>
-        </w:rPr>
-        <w:t>Text summarization</w:t>
+        <w:t>CHAPTER ONE</w:t>
+      </w:r>
+      <w:r>
+        <w:rPr>
+          <w:rFonts w:ascii="Times New Roman" w:eastAsia="Times New Roman" w:hAnsi="Times New Roman" w:cs="Times New Roman"/>
+          <w:b/>
+          <w:sz w:val="24"/>
+          <w:szCs w:val="24"/>
+        </w:rPr>
+        <w:t>: INTRODUCTION</w:t>
+      </w:r>
+    </w:p>
+    <w:p>
+      <w:pPr>
+        <w:tabs>
+          <w:tab w:val="left" w:pos="0"/>
+        </w:tabs>
+        <w:spacing w:after="0" w:line="480" w:lineRule="auto"/>
+        <w:jc w:val="center"/>
+        <w:rPr>
+          <w:rFonts w:ascii="Times New Roman" w:eastAsia="Times New Roman" w:hAnsi="Times New Roman" w:cs="Times New Roman"/>
+          <w:b/>
+          <w:sz w:val="24"/>
+          <w:szCs w:val="24"/>
+        </w:rPr>
+      </w:pPr>
+    </w:p>
+    <w:p>
+      <w:pPr>
+        <w:pStyle w:val="ListParagraph"/>
+        <w:numPr>
+          <w:ilvl w:val="0"/>
+          <w:numId w:val="8"/>
+        </w:numPr>
+        <w:tabs>
+          <w:tab w:val="left" w:pos="0"/>
+        </w:tabs>
+        <w:spacing w:after="0" w:line="480" w:lineRule="auto"/>
+        <w:rPr>
+          <w:rFonts w:ascii="Times New Roman" w:eastAsia="Times New Roman" w:hAnsi="Times New Roman" w:cs="Times New Roman"/>
+          <w:b/>
+          <w:sz w:val="24"/>
+          <w:szCs w:val="24"/>
+        </w:rPr>
+      </w:pPr>
+      <w:r>
+        <w:rPr>
+          <w:rFonts w:ascii="Times New Roman" w:eastAsia="Times New Roman" w:hAnsi="Times New Roman" w:cs="Times New Roman"/>
+          <w:b/>
+          <w:sz w:val="24"/>
+          <w:szCs w:val="24"/>
+        </w:rPr>
+        <w:t>BACKGROUND OF THE STUDY</w:t>
+      </w:r>
+    </w:p>
+    <w:p>
+      <w:pPr>
+        <w:tabs>
+          <w:tab w:val="left" w:pos="0"/>
+        </w:tabs>
+        <w:spacing w:after="0" w:line="480" w:lineRule="auto"/>
+        <w:ind w:left="360"/>
+        <w:rPr>
+          <w:rFonts w:ascii="Times New Roman" w:eastAsia="Times New Roman" w:hAnsi="Times New Roman" w:cs="Times New Roman"/>
+          <w:bCs/>
+          <w:sz w:val="24"/>
+          <w:szCs w:val="24"/>
+        </w:rPr>
+      </w:pPr>
+      <w:r>
+        <w:rPr>
+          <w:rFonts w:ascii="Times New Roman" w:eastAsia="Times New Roman" w:hAnsi="Times New Roman" w:cs="Times New Roman"/>
+          <w:bCs/>
+          <w:sz w:val="24"/>
+          <w:szCs w:val="24"/>
+        </w:rPr>
+        <w:t>In</w:t>
+      </w:r>
+      <w:r>
+        <w:rPr>
+          <w:rFonts w:ascii="Times New Roman" w:eastAsia="Times New Roman" w:hAnsi="Times New Roman" w:cs="Times New Roman"/>
+          <w:bCs/>
+          <w:sz w:val="24"/>
+          <w:szCs w:val="24"/>
+        </w:rPr>
+        <w:t xml:space="preserve"> this modern world, technology is constantly increasing the efficiency, feasibility and ease of </w:t>
+      </w:r>
+      <w:r>
+        <w:rPr>
+          <w:rFonts w:ascii="Times New Roman" w:eastAsia="Times New Roman" w:hAnsi="Times New Roman" w:cs="Times New Roman"/>
+          <w:bCs/>
+          <w:sz w:val="24"/>
+          <w:szCs w:val="24"/>
+        </w:rPr>
+        <w:t>ways</w:t>
+      </w:r>
+      <w:r>
+        <w:rPr>
+          <w:rFonts w:ascii="Times New Roman" w:eastAsia="Times New Roman" w:hAnsi="Times New Roman" w:cs="Times New Roman"/>
+          <w:bCs/>
+          <w:sz w:val="24"/>
+          <w:szCs w:val="24"/>
+        </w:rPr>
+        <w:t xml:space="preserve"> to </w:t>
+      </w:r>
+      <w:r>
+        <w:rPr>
+          <w:rFonts w:ascii="Times New Roman" w:eastAsia="Times New Roman" w:hAnsi="Times New Roman" w:cs="Times New Roman"/>
+          <w:bCs/>
+          <w:sz w:val="24"/>
+          <w:szCs w:val="24"/>
+        </w:rPr>
+        <w:t>carry out</w:t>
+      </w:r>
+      <w:r>
+        <w:rPr>
+          <w:rFonts w:ascii="Times New Roman" w:eastAsia="Times New Roman" w:hAnsi="Times New Roman" w:cs="Times New Roman"/>
+          <w:bCs/>
+          <w:sz w:val="24"/>
+          <w:szCs w:val="24"/>
+        </w:rPr>
+        <w:t xml:space="preserve"> time consuming and brain tasking </w:t>
+      </w:r>
+      <w:r>
+        <w:rPr>
+          <w:rFonts w:ascii="Times New Roman" w:eastAsia="Times New Roman" w:hAnsi="Times New Roman" w:cs="Times New Roman"/>
+          <w:bCs/>
+          <w:sz w:val="24"/>
+          <w:szCs w:val="24"/>
+        </w:rPr>
+        <w:t>activities</w:t>
+      </w:r>
+      <w:r>
+        <w:rPr>
+          <w:rFonts w:ascii="Times New Roman" w:eastAsia="Times New Roman" w:hAnsi="Times New Roman" w:cs="Times New Roman"/>
+          <w:bCs/>
+          <w:sz w:val="24"/>
+          <w:szCs w:val="24"/>
+        </w:rPr>
+        <w:t xml:space="preserve">. </w:t>
+      </w:r>
+      <w:r>
+        <w:rPr>
+          <w:rFonts w:ascii="Times New Roman" w:eastAsia="Times New Roman" w:hAnsi="Times New Roman" w:cs="Times New Roman"/>
+          <w:bCs/>
+          <w:sz w:val="24"/>
+          <w:szCs w:val="24"/>
+        </w:rPr>
+        <w:t xml:space="preserve">With the increasing amount of information </w:t>
+      </w:r>
+      <w:r>
+        <w:rPr>
+          <w:rFonts w:ascii="Times New Roman" w:eastAsia="Times New Roman" w:hAnsi="Times New Roman" w:cs="Times New Roman"/>
+          <w:bCs/>
+          <w:sz w:val="24"/>
+          <w:szCs w:val="24"/>
+        </w:rPr>
+        <w:t xml:space="preserve">to consume and limited time to do so, extracting the key information embedded in large body of text </w:t>
+      </w:r>
+      <w:r>
+        <w:rPr>
+          <w:rFonts w:ascii="Times New Roman" w:eastAsia="Times New Roman" w:hAnsi="Times New Roman" w:cs="Times New Roman"/>
+          <w:bCs/>
+          <w:sz w:val="24"/>
+          <w:szCs w:val="24"/>
+        </w:rPr>
+        <w:t>has become</w:t>
+      </w:r>
+      <w:r>
+        <w:rPr>
+          <w:rFonts w:ascii="Times New Roman" w:eastAsia="Times New Roman" w:hAnsi="Times New Roman" w:cs="Times New Roman"/>
+          <w:bCs/>
+          <w:sz w:val="24"/>
+          <w:szCs w:val="24"/>
+        </w:rPr>
+        <w:t xml:space="preserve"> almost unachievable</w:t>
+      </w:r>
+      <w:r>
+        <w:rPr>
+          <w:rFonts w:ascii="Times New Roman" w:eastAsia="Times New Roman" w:hAnsi="Times New Roman" w:cs="Times New Roman"/>
+          <w:bCs/>
+          <w:sz w:val="24"/>
+          <w:szCs w:val="24"/>
+        </w:rPr>
+        <w:t xml:space="preserve"> for </w:t>
+      </w:r>
+      <w:r>
+        <w:rPr>
+          <w:rFonts w:ascii="Times New Roman" w:eastAsia="Times New Roman" w:hAnsi="Times New Roman" w:cs="Times New Roman"/>
+          <w:bCs/>
+          <w:sz w:val="24"/>
+          <w:szCs w:val="24"/>
+        </w:rPr>
+        <w:t>individuals from various backgrounds be it education, medicine, tourism, law, and many more.</w:t>
+      </w:r>
+    </w:p>
+    <w:p>
+      <w:pPr>
+        <w:tabs>
+          <w:tab w:val="left" w:pos="0"/>
+        </w:tabs>
+        <w:spacing w:after="0" w:line="480" w:lineRule="auto"/>
+        <w:ind w:left="360"/>
+        <w:rPr>
+          <w:rFonts w:ascii="Times New Roman" w:eastAsia="Times New Roman" w:hAnsi="Times New Roman" w:cs="Times New Roman"/>
+          <w:bCs/>
+          <w:sz w:val="24"/>
+          <w:szCs w:val="24"/>
+        </w:rPr>
+      </w:pPr>
+    </w:p>
+    <w:p>
+      <w:pPr>
+        <w:tabs>
+          <w:tab w:val="left" w:pos="0"/>
+        </w:tabs>
+        <w:spacing w:after="0" w:line="480" w:lineRule="auto"/>
+        <w:ind w:left="360"/>
+        <w:rPr>
+          <w:rFonts w:ascii="Times New Roman" w:eastAsia="Times New Roman" w:hAnsi="Times New Roman" w:cs="Times New Roman"/>
+          <w:bCs/>
+          <w:sz w:val="24"/>
+          <w:szCs w:val="24"/>
+        </w:rPr>
+      </w:pPr>
+      <w:r>
+        <w:rPr>
+          <w:rFonts w:ascii="Times New Roman" w:eastAsia="Times New Roman" w:hAnsi="Times New Roman" w:cs="Times New Roman"/>
+          <w:bCs/>
+          <w:sz w:val="24"/>
+          <w:szCs w:val="24"/>
+        </w:rPr>
+        <w:t>However, because of technological advancements and the existence of Artificial Intelligence (AI), with a focus on Natural Language Processing (NLP), the work of summarizing has become a very seamless task; systems are now very capable of churning large bodies of text while also withholding the semantics. Individuals used to have to read through multiple lines of text, absorb and digest the information it contained before proceeding to write a summary of essential points included in the original body of text or take any more actions, but due to</w:t>
+      </w:r>
+      <w:r>
+        <w:rPr>
+          <w:rFonts w:ascii="Times New Roman" w:eastAsia="Times New Roman" w:hAnsi="Times New Roman" w:cs="Times New Roman"/>
+          <w:bCs/>
+          <w:sz w:val="24"/>
+          <w:szCs w:val="24"/>
+        </w:rPr>
+        <w:t xml:space="preserve"> the advancements of</w:t>
+      </w:r>
+      <w:r>
+        <w:rPr>
+          <w:rFonts w:ascii="Times New Roman" w:eastAsia="Times New Roman" w:hAnsi="Times New Roman" w:cs="Times New Roman"/>
+          <w:bCs/>
+          <w:sz w:val="24"/>
+          <w:szCs w:val="24"/>
+        </w:rPr>
+        <w:t xml:space="preserve"> AI, this is no longer the case.</w:t>
+      </w:r>
+      <w:r>
+        <w:rPr>
+          <w:rFonts w:ascii="Times New Roman" w:eastAsia="Times New Roman" w:hAnsi="Times New Roman" w:cs="Times New Roman"/>
+          <w:bCs/>
+          <w:sz w:val="24"/>
+          <w:szCs w:val="24"/>
+        </w:rPr>
+        <w:t xml:space="preserve"> </w:t>
+      </w:r>
+    </w:p>
+    <w:p>
+      <w:pPr>
+        <w:tabs>
+          <w:tab w:val="left" w:pos="0"/>
+        </w:tabs>
+        <w:spacing w:after="0" w:line="480" w:lineRule="auto"/>
+        <w:ind w:left="360"/>
+        <w:rPr>
+          <w:rFonts w:ascii="Times New Roman" w:eastAsia="Times New Roman" w:hAnsi="Times New Roman" w:cs="Times New Roman"/>
+          <w:bCs/>
+          <w:sz w:val="24"/>
+          <w:szCs w:val="24"/>
+        </w:rPr>
+      </w:pPr>
+    </w:p>
+    <w:p>
+      <w:pPr>
+        <w:tabs>
+          <w:tab w:val="left" w:pos="0"/>
+        </w:tabs>
+        <w:spacing w:after="0" w:line="480" w:lineRule="auto"/>
+        <w:ind w:left="360"/>
+        <w:rPr>
+          <w:rFonts w:ascii="Times New Roman" w:eastAsia="Times New Roman" w:hAnsi="Times New Roman" w:cs="Times New Roman"/>
+          <w:bCs/>
+          <w:sz w:val="24"/>
+          <w:szCs w:val="24"/>
+        </w:rPr>
+      </w:pPr>
+      <w:r>
+        <w:rPr>
+          <w:rFonts w:ascii="Times New Roman" w:eastAsia="Times New Roman" w:hAnsi="Times New Roman" w:cs="Times New Roman"/>
+          <w:bCs/>
+          <w:sz w:val="24"/>
+          <w:szCs w:val="24"/>
+        </w:rPr>
+        <w:t>Artificial intelligence (AI) is a field of research that includes technology emulating or attempting to clone the intellectual quotient of humans. Natural language processing, computer vision, self-driving vehicles, fraud detection and prevention, and many more applications can benefit from AI.</w:t>
+      </w:r>
+      <w:r>
+        <w:rPr>
+          <w:rFonts w:ascii="Times New Roman" w:eastAsia="Times New Roman" w:hAnsi="Times New Roman" w:cs="Times New Roman"/>
+          <w:bCs/>
+          <w:sz w:val="24"/>
+          <w:szCs w:val="24"/>
+        </w:rPr>
+        <w:t xml:space="preserve"> </w:t>
+      </w:r>
+      <w:r>
+        <w:rPr>
+          <w:rFonts w:ascii="Times New Roman" w:eastAsia="Times New Roman" w:hAnsi="Times New Roman" w:cs="Times New Roman"/>
+          <w:bCs/>
+          <w:sz w:val="24"/>
+          <w:szCs w:val="24"/>
+        </w:rPr>
+        <w:t xml:space="preserve">AI as a subject of study may be traced back to a symposium held at Dartmouth in Hanover, New Hampshire in 1956. Although the goal to create an artificially intelligent </w:t>
+      </w:r>
+      <w:r>
+        <w:rPr>
+          <w:rFonts w:ascii="Times New Roman" w:eastAsia="Times New Roman" w:hAnsi="Times New Roman" w:cs="Times New Roman"/>
+          <w:bCs/>
+          <w:sz w:val="24"/>
+          <w:szCs w:val="24"/>
+        </w:rPr>
+        <w:t>system</w:t>
+      </w:r>
+      <w:r>
+        <w:rPr>
+          <w:rFonts w:ascii="Times New Roman" w:eastAsia="Times New Roman" w:hAnsi="Times New Roman" w:cs="Times New Roman"/>
+          <w:bCs/>
+          <w:sz w:val="24"/>
+          <w:szCs w:val="24"/>
+        </w:rPr>
+        <w:t xml:space="preserve"> had been devised, it was not simple to implement, which </w:t>
+      </w:r>
+      <w:r>
+        <w:rPr>
+          <w:rFonts w:ascii="Times New Roman" w:eastAsia="Times New Roman" w:hAnsi="Times New Roman" w:cs="Times New Roman"/>
+          <w:bCs/>
+          <w:sz w:val="24"/>
+          <w:szCs w:val="24"/>
+        </w:rPr>
+        <w:t xml:space="preserve">lead to </w:t>
+      </w:r>
+    </w:p>
+    <w:p>
+      <w:pPr>
+        <w:tabs>
+          <w:tab w:val="left" w:pos="0"/>
+        </w:tabs>
+        <w:spacing w:after="0" w:line="480" w:lineRule="auto"/>
+        <w:rPr>
+          <w:rFonts w:ascii="Times New Roman" w:eastAsia="Times New Roman" w:hAnsi="Times New Roman" w:cs="Times New Roman"/>
+          <w:bCs/>
+          <w:sz w:val="24"/>
+          <w:szCs w:val="24"/>
+        </w:rPr>
+        <w:sectPr>
+          <w:headerReference w:type="default" r:id="rId21"/>
+          <w:footerReference w:type="default" r:id="rId22"/>
+          <w:pgSz w:w="12240" w:h="15840"/>
+          <w:pgMar w:top="1440" w:right="1440" w:bottom="1440" w:left="1440" w:header="720" w:footer="720" w:gutter="0"/>
+          <w:cols w:space="720"/>
+          <w:docGrid w:linePitch="360"/>
+        </w:sectPr>
+      </w:pPr>
+    </w:p>
+    <w:p>
+      <w:pPr>
+        <w:tabs>
+          <w:tab w:val="left" w:pos="0"/>
+        </w:tabs>
+        <w:spacing w:after="0" w:line="480" w:lineRule="auto"/>
+        <w:ind w:left="360"/>
+        <w:rPr>
+          <w:rFonts w:ascii="Times New Roman" w:eastAsia="Times New Roman" w:hAnsi="Times New Roman" w:cs="Times New Roman"/>
+          <w:bCs/>
+          <w:sz w:val="24"/>
+          <w:szCs w:val="24"/>
+        </w:rPr>
+      </w:pPr>
+      <w:r>
+        <w:rPr>
+          <w:rFonts w:ascii="Times New Roman" w:eastAsia="Times New Roman" w:hAnsi="Times New Roman" w:cs="Times New Roman"/>
+          <w:bCs/>
+          <w:sz w:val="24"/>
+          <w:szCs w:val="24"/>
+        </w:rPr>
+        <w:lastRenderedPageBreak/>
+        <w:t xml:space="preserve">a </w:t>
+      </w:r>
+      <w:r>
+        <w:rPr>
+          <w:rFonts w:ascii="Times New Roman" w:eastAsia="Times New Roman" w:hAnsi="Times New Roman" w:cs="Times New Roman"/>
+          <w:bCs/>
+          <w:sz w:val="24"/>
+          <w:szCs w:val="24"/>
+        </w:rPr>
+        <w:t xml:space="preserve">drop in government financing, </w:t>
+      </w:r>
+      <w:r>
+        <w:rPr>
+          <w:rFonts w:ascii="Times New Roman" w:eastAsia="Times New Roman" w:hAnsi="Times New Roman" w:cs="Times New Roman"/>
+          <w:bCs/>
+          <w:sz w:val="24"/>
+          <w:szCs w:val="24"/>
+        </w:rPr>
+        <w:t>this</w:t>
+      </w:r>
+      <w:r>
+        <w:rPr>
+          <w:rFonts w:ascii="Times New Roman" w:eastAsia="Times New Roman" w:hAnsi="Times New Roman" w:cs="Times New Roman"/>
+          <w:bCs/>
+          <w:sz w:val="24"/>
+          <w:szCs w:val="24"/>
+        </w:rPr>
+        <w:t xml:space="preserve"> resulted in a period known as the "AI winter,"</w:t>
+      </w:r>
+      <w:r>
+        <w:rPr>
+          <w:rFonts w:ascii="Times New Roman" w:eastAsia="Times New Roman" w:hAnsi="Times New Roman" w:cs="Times New Roman"/>
+          <w:bCs/>
+          <w:sz w:val="24"/>
+          <w:szCs w:val="24"/>
+        </w:rPr>
+        <w:t xml:space="preserve"> which </w:t>
+      </w:r>
+      <w:r>
+        <w:rPr>
+          <w:rFonts w:ascii="Times New Roman" w:eastAsia="Times New Roman" w:hAnsi="Times New Roman" w:cs="Times New Roman"/>
+          <w:bCs/>
+          <w:sz w:val="24"/>
+          <w:szCs w:val="24"/>
+        </w:rPr>
+        <w:t>lasted from 1970 to 1980. Following many AI achievements, such as when IBM's Deep Blue became the first computer to defeat a chess champion, and when an AI system won the game show "Jeopardy," research began to accelerate. Ever since then, AI has been found useful in several fields of study and will continue to remain relevant.</w:t>
+      </w:r>
+      <w:r>
+        <w:rPr>
+          <w:rFonts w:ascii="Times New Roman" w:eastAsia="Times New Roman" w:hAnsi="Times New Roman" w:cs="Times New Roman"/>
+          <w:bCs/>
+          <w:sz w:val="24"/>
+          <w:szCs w:val="24"/>
+        </w:rPr>
+        <w:t xml:space="preserve">    As earlier stated, this project is made possible due to the NLP branch of AI.</w:t>
+      </w:r>
+      <w:r>
+        <w:rPr>
+          <w:rFonts w:ascii="Times New Roman" w:eastAsia="Times New Roman" w:hAnsi="Times New Roman" w:cs="Times New Roman"/>
+          <w:bCs/>
+          <w:sz w:val="24"/>
+          <w:szCs w:val="24"/>
+        </w:rPr>
+        <w:t xml:space="preserve"> </w:t>
+      </w:r>
+    </w:p>
+    <w:p>
+      <w:pPr>
+        <w:tabs>
+          <w:tab w:val="left" w:pos="0"/>
+        </w:tabs>
+        <w:spacing w:after="0" w:line="480" w:lineRule="auto"/>
+        <w:ind w:left="360"/>
+        <w:rPr>
+          <w:rFonts w:ascii="Times New Roman" w:eastAsia="Times New Roman" w:hAnsi="Times New Roman" w:cs="Times New Roman"/>
+          <w:bCs/>
+          <w:sz w:val="24"/>
+          <w:szCs w:val="24"/>
+        </w:rPr>
+      </w:pPr>
+    </w:p>
+    <w:p>
+      <w:pPr>
+        <w:tabs>
+          <w:tab w:val="left" w:pos="0"/>
+        </w:tabs>
+        <w:spacing w:after="0" w:line="480" w:lineRule="auto"/>
+        <w:ind w:left="360"/>
+        <w:rPr>
+          <w:rFonts w:ascii="Times New Roman" w:eastAsia="Times New Roman" w:hAnsi="Times New Roman" w:cs="Times New Roman"/>
+          <w:bCs/>
+          <w:sz w:val="24"/>
+          <w:szCs w:val="24"/>
+        </w:rPr>
+      </w:pPr>
+      <w:r>
+        <w:rPr>
+          <w:rFonts w:ascii="Times New Roman" w:eastAsia="Times New Roman" w:hAnsi="Times New Roman" w:cs="Times New Roman"/>
+          <w:bCs/>
+          <w:sz w:val="24"/>
+          <w:szCs w:val="24"/>
+        </w:rPr>
+        <w:t xml:space="preserve">Natural Language Processing (NLP) is a subfield of Artificial Intelligence </w:t>
+      </w:r>
+      <w:r>
+        <w:rPr>
+          <w:rFonts w:ascii="Times New Roman" w:eastAsia="Times New Roman" w:hAnsi="Times New Roman" w:cs="Times New Roman"/>
+          <w:bCs/>
+          <w:sz w:val="24"/>
+          <w:szCs w:val="24"/>
+        </w:rPr>
+        <w:t>which came into existence in the middle of 20th century</w:t>
+      </w:r>
+      <w:r>
+        <w:rPr>
+          <w:rFonts w:ascii="Times New Roman" w:eastAsia="Times New Roman" w:hAnsi="Times New Roman" w:cs="Times New Roman"/>
+          <w:bCs/>
+          <w:sz w:val="24"/>
+          <w:szCs w:val="24"/>
+        </w:rPr>
+        <w:t xml:space="preserve"> i</w:t>
+      </w:r>
+      <w:r>
+        <w:rPr>
+          <w:rFonts w:ascii="Times New Roman" w:eastAsia="Times New Roman" w:hAnsi="Times New Roman" w:cs="Times New Roman"/>
+          <w:bCs/>
+          <w:sz w:val="24"/>
+          <w:szCs w:val="24"/>
+        </w:rPr>
+        <w:t xml:space="preserve">t enables computers to interpret spoken words or written texts in a way comparable to that of humans. NLP has been used to achieve several ground-breaking achievements including </w:t>
+      </w:r>
+      <w:r>
+        <w:rPr>
+          <w:rFonts w:ascii="Times New Roman" w:eastAsia="Times New Roman" w:hAnsi="Times New Roman" w:cs="Times New Roman"/>
+          <w:bCs/>
+          <w:sz w:val="24"/>
+          <w:szCs w:val="24"/>
+        </w:rPr>
+        <w:t xml:space="preserve">but not limited to </w:t>
+      </w:r>
+      <w:r>
+        <w:rPr>
+          <w:rFonts w:ascii="Times New Roman" w:eastAsia="Times New Roman" w:hAnsi="Times New Roman" w:cs="Times New Roman"/>
+          <w:bCs/>
+          <w:sz w:val="24"/>
+          <w:szCs w:val="24"/>
+        </w:rPr>
+        <w:t xml:space="preserve">text translation from one language to another, </w:t>
+      </w:r>
+      <w:r>
+        <w:rPr>
+          <w:rFonts w:ascii="Times New Roman" w:eastAsia="Times New Roman" w:hAnsi="Times New Roman" w:cs="Times New Roman"/>
+          <w:bCs/>
+          <w:sz w:val="24"/>
+          <w:szCs w:val="24"/>
+        </w:rPr>
+        <w:t xml:space="preserve">development of chat bots, </w:t>
+      </w:r>
+      <w:r>
+        <w:rPr>
+          <w:rFonts w:ascii="Times New Roman" w:eastAsia="Times New Roman" w:hAnsi="Times New Roman" w:cs="Times New Roman"/>
+          <w:bCs/>
+          <w:sz w:val="24"/>
+          <w:szCs w:val="24"/>
+        </w:rPr>
+        <w:t>text summarization as in this case, and personal</w:t>
+      </w:r>
+      <w:r>
+        <w:rPr>
+          <w:rFonts w:ascii="Times New Roman" w:eastAsia="Times New Roman" w:hAnsi="Times New Roman" w:cs="Times New Roman"/>
+          <w:bCs/>
+          <w:sz w:val="24"/>
+          <w:szCs w:val="24"/>
+        </w:rPr>
+        <w:t>-</w:t>
+      </w:r>
+      <w:r>
+        <w:rPr>
+          <w:rFonts w:ascii="Times New Roman" w:eastAsia="Times New Roman" w:hAnsi="Times New Roman" w:cs="Times New Roman"/>
+          <w:bCs/>
+          <w:sz w:val="24"/>
+          <w:szCs w:val="24"/>
+        </w:rPr>
+        <w:t>assistants such as Apple's Siri, Amazon's Alexa, and Google's Google Assistant, which are capable of having real-time non-human controlled conversations with individuals, carrying out specific tasks such as setting a reminder for 12:30, calling a friend, texting a friend, and much more</w:t>
+      </w:r>
+      <w:r>
+        <w:rPr>
+          <w:rFonts w:ascii="Times New Roman" w:eastAsia="Times New Roman" w:hAnsi="Times New Roman" w:cs="Times New Roman"/>
+          <w:bCs/>
+          <w:sz w:val="24"/>
+          <w:szCs w:val="24"/>
+        </w:rPr>
+        <w:t xml:space="preserve"> can all be achieved simply by asking a home assistant</w:t>
+      </w:r>
+      <w:r>
+        <w:rPr>
+          <w:rFonts w:ascii="Times New Roman" w:eastAsia="Times New Roman" w:hAnsi="Times New Roman" w:cs="Times New Roman"/>
+          <w:bCs/>
+          <w:sz w:val="24"/>
+          <w:szCs w:val="24"/>
+        </w:rPr>
+        <w:t xml:space="preserve"> which are able to understand humans due to their AI integration</w:t>
+      </w:r>
+      <w:r>
+        <w:rPr>
+          <w:rFonts w:ascii="Times New Roman" w:eastAsia="Times New Roman" w:hAnsi="Times New Roman" w:cs="Times New Roman"/>
+          <w:bCs/>
+          <w:sz w:val="24"/>
+          <w:szCs w:val="24"/>
+        </w:rPr>
+        <w:t>.</w:t>
+      </w:r>
+    </w:p>
+    <w:p>
+      <w:pPr>
+        <w:tabs>
+          <w:tab w:val="left" w:pos="0"/>
+        </w:tabs>
+        <w:spacing w:after="0" w:line="480" w:lineRule="auto"/>
+        <w:ind w:left="360"/>
+        <w:rPr>
+          <w:rFonts w:ascii="Times New Roman" w:eastAsia="Times New Roman" w:hAnsi="Times New Roman" w:cs="Times New Roman"/>
+          <w:bCs/>
+          <w:sz w:val="24"/>
+          <w:szCs w:val="24"/>
+        </w:rPr>
+      </w:pPr>
+    </w:p>
+    <w:p>
+      <w:pPr>
+        <w:tabs>
+          <w:tab w:val="left" w:pos="0"/>
+        </w:tabs>
+        <w:spacing w:after="0" w:line="480" w:lineRule="auto"/>
+        <w:ind w:left="360"/>
+        <w:rPr>
+          <w:rFonts w:ascii="Times New Roman" w:eastAsia="Times New Roman" w:hAnsi="Times New Roman" w:cs="Times New Roman"/>
+          <w:b/>
+          <w:sz w:val="24"/>
+          <w:szCs w:val="24"/>
+        </w:rPr>
+      </w:pPr>
+      <w:r>
+        <w:rPr>
+          <w:rFonts w:ascii="Times New Roman" w:eastAsia="Times New Roman" w:hAnsi="Times New Roman" w:cs="Times New Roman"/>
+          <w:b/>
+          <w:sz w:val="24"/>
+          <w:szCs w:val="24"/>
+        </w:rPr>
+        <w:t xml:space="preserve">1.2 </w:t>
+      </w:r>
+      <w:r>
+        <w:rPr>
+          <w:rFonts w:ascii="Times New Roman" w:eastAsia="Times New Roman" w:hAnsi="Times New Roman" w:cs="Times New Roman"/>
+          <w:b/>
+          <w:sz w:val="24"/>
+          <w:szCs w:val="24"/>
+        </w:rPr>
+        <w:t>STATEMENT OF PROBLEM</w:t>
+      </w:r>
+    </w:p>
+    <w:p>
+      <w:pPr>
+        <w:tabs>
+          <w:tab w:val="left" w:pos="0"/>
+        </w:tabs>
+        <w:spacing w:after="0" w:line="480" w:lineRule="auto"/>
+        <w:ind w:left="360"/>
+        <w:rPr>
+          <w:rFonts w:ascii="Times New Roman" w:eastAsia="Times New Roman" w:hAnsi="Times New Roman" w:cs="Times New Roman"/>
+          <w:bCs/>
+          <w:sz w:val="24"/>
+          <w:szCs w:val="24"/>
+        </w:rPr>
+        <w:sectPr>
+          <w:headerReference w:type="default" r:id="rId23"/>
+          <w:footerReference w:type="default" r:id="rId24"/>
+          <w:pgSz w:w="12240" w:h="15840"/>
+          <w:pgMar w:top="1440" w:right="1440" w:bottom="1440" w:left="1440" w:header="720" w:footer="720" w:gutter="0"/>
+          <w:cols w:space="720"/>
+          <w:docGrid w:linePitch="360"/>
+        </w:sectPr>
+      </w:pPr>
+      <w:r>
+        <w:rPr>
+          <w:rFonts w:ascii="Times New Roman" w:eastAsia="Times New Roman" w:hAnsi="Times New Roman" w:cs="Times New Roman"/>
+          <w:bCs/>
+          <w:sz w:val="24"/>
+          <w:szCs w:val="24"/>
+        </w:rPr>
+        <w:t>With the advent of computer literacy, we have so much information in circulation. Ranging from phones, texts, social media platforms, law enforcement agencies, churches, school study materials etc. Looking at the school study materials for instance, there’s usually a tremendous amount of course load to read and limited time to do so, to enable them take tests</w:t>
+      </w:r>
+      <w:r>
+        <w:rPr>
+          <w:rFonts w:ascii="Times New Roman" w:eastAsia="Times New Roman" w:hAnsi="Times New Roman" w:cs="Times New Roman"/>
+          <w:bCs/>
+          <w:sz w:val="24"/>
+          <w:szCs w:val="24"/>
+        </w:rPr>
+        <w:t xml:space="preserve"> </w:t>
+      </w:r>
+    </w:p>
+    <w:p>
+      <w:pPr>
+        <w:tabs>
+          <w:tab w:val="left" w:pos="0"/>
+        </w:tabs>
+        <w:spacing w:after="0" w:line="480" w:lineRule="auto"/>
+        <w:ind w:left="360"/>
+        <w:rPr>
+          <w:rFonts w:ascii="Times New Roman" w:eastAsia="Times New Roman" w:hAnsi="Times New Roman" w:cs="Times New Roman"/>
+          <w:bCs/>
+          <w:sz w:val="24"/>
+          <w:szCs w:val="24"/>
+        </w:rPr>
+      </w:pPr>
+      <w:r>
+        <w:rPr>
+          <w:rFonts w:ascii="Times New Roman" w:eastAsia="Times New Roman" w:hAnsi="Times New Roman" w:cs="Times New Roman"/>
+          <w:bCs/>
+          <w:sz w:val="24"/>
+          <w:szCs w:val="24"/>
+        </w:rPr>
+        <w:lastRenderedPageBreak/>
+        <w:t>and exams in turn. We as academics already know that not every detail in the material is usually relevant. Although it’s important to look closely to find the relevant details. This project is geared at providing a long-term solution of extracting the key underlying information embedded in this heavily detailed content made for consumption. In the sense the material is fed into the system by either copying and pasting, manual upload or drag and drop, the system then assimilates and digests the content with respect to time and space and then extracts the key information necessary for consumption by the reader. Moreso, the system also enables auto-detection of the language of the said body of text, summarize to other languages, detect topic of discussion of any text entered for summary. It removes the constraint of solely English language summarization as other systems have and puts the choice of language in the hands of the user</w:t>
+      </w:r>
+      <w:r>
+        <w:rPr>
+          <w:rFonts w:ascii="Times New Roman" w:eastAsia="Times New Roman" w:hAnsi="Times New Roman" w:cs="Times New Roman"/>
+          <w:bCs/>
+          <w:sz w:val="24"/>
+          <w:szCs w:val="24"/>
+        </w:rPr>
+        <w:t>.</w:t>
+      </w:r>
+    </w:p>
+    <w:p>
+      <w:pPr>
+        <w:tabs>
+          <w:tab w:val="left" w:pos="0"/>
+        </w:tabs>
+        <w:spacing w:after="0" w:line="480" w:lineRule="auto"/>
+        <w:ind w:left="360"/>
+        <w:rPr>
+          <w:rFonts w:ascii="Times New Roman" w:eastAsia="Times New Roman" w:hAnsi="Times New Roman" w:cs="Times New Roman"/>
+          <w:bCs/>
+          <w:sz w:val="24"/>
+          <w:szCs w:val="24"/>
+        </w:rPr>
+      </w:pPr>
+    </w:p>
+    <w:p>
+      <w:pPr>
+        <w:tabs>
+          <w:tab w:val="left" w:pos="0"/>
+        </w:tabs>
+        <w:spacing w:after="0" w:line="480" w:lineRule="auto"/>
+        <w:ind w:left="360"/>
+        <w:rPr>
+          <w:rFonts w:ascii="Times New Roman" w:eastAsia="Times New Roman" w:hAnsi="Times New Roman" w:cs="Times New Roman"/>
+          <w:bCs/>
+          <w:sz w:val="24"/>
+          <w:szCs w:val="24"/>
+        </w:rPr>
+      </w:pPr>
+      <w:r>
+        <w:rPr>
+          <w:rFonts w:ascii="Times New Roman" w:eastAsia="Times New Roman" w:hAnsi="Times New Roman" w:cs="Times New Roman"/>
+          <w:b/>
+          <w:sz w:val="24"/>
+          <w:szCs w:val="24"/>
+        </w:rPr>
+        <w:t>1.3</w:t>
+      </w:r>
+      <w:r>
+        <w:rPr>
+          <w:rFonts w:ascii="Times New Roman" w:eastAsia="Times New Roman" w:hAnsi="Times New Roman" w:cs="Times New Roman"/>
+          <w:bCs/>
+          <w:sz w:val="24"/>
+          <w:szCs w:val="24"/>
+        </w:rPr>
+        <w:t xml:space="preserve"> </w:t>
+      </w:r>
+      <w:r>
+        <w:rPr>
+          <w:rFonts w:ascii="Times New Roman" w:eastAsia="Times New Roman" w:hAnsi="Times New Roman" w:cs="Times New Roman"/>
+          <w:b/>
+          <w:sz w:val="24"/>
+          <w:szCs w:val="24"/>
+        </w:rPr>
+        <w:t>OBJECTIVE OF THE STUDY</w:t>
       </w:r>
     </w:p>
     <w:sectPr>
-      <w:headerReference w:type="default" r:id="rId17"/>
-      <w:footerReference w:type="default" r:id="rId18"/>
+      <w:footerReference w:type="default" r:id="rId25"/>
       <w:pgSz w:w="12240" w:h="15840"/>
       <w:pgMar w:top="1440" w:right="1440" w:bottom="1440" w:left="1440" w:header="720" w:footer="720" w:gutter="0"/>
       <w:cols w:space="720"/>
@@ -3050,6 +4622,34 @@
       <w:t>i</w:t>
     </w:r>
     <w:proofErr w:type="spellEnd"/>
+  </w:p>
+</w:ftr>
+</file>
+
+<file path=word/footer10.xml><?xml version="1.0" encoding="utf-8"?>
+<w:ftr xmlns:wpc="http://schemas.microsoft.com/office/word/2010/wordprocessingCanvas" xmlns:cx="http://schemas.microsoft.com/office/drawing/2014/chartex" xmlns:cx1="http://schemas.microsoft.com/office/drawing/2015/9/8/chartex" xmlns:cx2="http://schemas.microsoft.com/office/drawing/2015/10/21/chartex" xmlns:cx3="http://schemas.microsoft.com/office/drawing/2016/5/9/chartex" xmlns:cx4="http://schemas.microsoft.com/office/drawing/2016/5/10/chartex" xmlns:cx5="http://schemas.microsoft.com/office/drawing/2016/5/11/chartex" xmlns:cx6="http://schemas.microsoft.com/office/drawing/2016/5/12/chartex" xmlns:cx7="http://schemas.microsoft.com/office/drawing/2016/5/13/chartex" xmlns:cx8="http://schemas.microsoft.com/office/drawing/2016/5/14/chartex" xmlns:mc="http://schemas.openxmlformats.org/markup-compatibility/2006" xmlns:aink="http://schemas.microsoft.com/office/drawing/2016/ink" xmlns:am3d="http://schemas.microsoft.com/office/drawing/2017/model3d" xmlns:o="urn:schemas-microsoft-com:office:office" xmlns:oel="http://schemas.microsoft.com/office/2019/extlst" xmlns:r="http://schemas.openxmlformats.org/officeDocument/2006/relationships" xmlns:m="http://schemas.openxmlformats.org/officeDocument/2006/math" xmlns:v="urn:schemas-microsoft-com:vml" xmlns:wp14="http://schemas.microsoft.com/office/word/2010/wordprocessingDrawing" xmlns:wp="http://schemas.openxmlformats.org/drawingml/2006/wordprocessingDrawing" xmlns:w10="urn:schemas-microsoft-com:office:word" xmlns:w="http://schemas.openxmlformats.org/wordprocessingml/2006/main" xmlns:w14="http://schemas.microsoft.com/office/word/2010/wordml" xmlns:w15="http://schemas.microsoft.com/office/word/2012/wordml" xmlns:w16cex="http://schemas.microsoft.com/office/word/2018/wordml/cex" xmlns:w16cid="http://schemas.microsoft.com/office/word/2016/wordml/cid" xmlns:w16="http://schemas.microsoft.com/office/word/2018/wordml" xmlns:w16sdtdh="http://schemas.microsoft.com/office/word/2020/wordml/sdtdatahash" xmlns:w16se="http://schemas.microsoft.com/office/word/2015/wordml/symex" xmlns:wpg="http://schemas.microsoft.com/office/word/2010/wordprocessingGroup" xmlns:wpi="http://schemas.microsoft.com/office/word/2010/wordprocessingInk" xmlns:wne="http://schemas.microsoft.com/office/word/2006/wordml" xmlns:wps="http://schemas.microsoft.com/office/word/2010/wordprocessingShape" mc:Ignorable="w14 w15 w16se w16cid w16 w16cex w16sdtdh wp14">
+  <w:p>
+    <w:pPr>
+      <w:pStyle w:val="Footer"/>
+      <w:jc w:val="center"/>
+    </w:pPr>
+    <w:r>
+      <w:t>2</w:t>
+    </w:r>
+  </w:p>
+</w:ftr>
+</file>
+
+<file path=word/footer11.xml><?xml version="1.0" encoding="utf-8"?>
+<w:ftr xmlns:wpc="http://schemas.microsoft.com/office/word/2010/wordprocessingCanvas" xmlns:cx="http://schemas.microsoft.com/office/drawing/2014/chartex" xmlns:cx1="http://schemas.microsoft.com/office/drawing/2015/9/8/chartex" xmlns:cx2="http://schemas.microsoft.com/office/drawing/2015/10/21/chartex" xmlns:cx3="http://schemas.microsoft.com/office/drawing/2016/5/9/chartex" xmlns:cx4="http://schemas.microsoft.com/office/drawing/2016/5/10/chartex" xmlns:cx5="http://schemas.microsoft.com/office/drawing/2016/5/11/chartex" xmlns:cx6="http://schemas.microsoft.com/office/drawing/2016/5/12/chartex" xmlns:cx7="http://schemas.microsoft.com/office/drawing/2016/5/13/chartex" xmlns:cx8="http://schemas.microsoft.com/office/drawing/2016/5/14/chartex" xmlns:mc="http://schemas.openxmlformats.org/markup-compatibility/2006" xmlns:aink="http://schemas.microsoft.com/office/drawing/2016/ink" xmlns:am3d="http://schemas.microsoft.com/office/drawing/2017/model3d" xmlns:o="urn:schemas-microsoft-com:office:office" xmlns:oel="http://schemas.microsoft.com/office/2019/extlst" xmlns:r="http://schemas.openxmlformats.org/officeDocument/2006/relationships" xmlns:m="http://schemas.openxmlformats.org/officeDocument/2006/math" xmlns:v="urn:schemas-microsoft-com:vml" xmlns:wp14="http://schemas.microsoft.com/office/word/2010/wordprocessingDrawing" xmlns:wp="http://schemas.openxmlformats.org/drawingml/2006/wordprocessingDrawing" xmlns:w10="urn:schemas-microsoft-com:office:word" xmlns:w="http://schemas.openxmlformats.org/wordprocessingml/2006/main" xmlns:w14="http://schemas.microsoft.com/office/word/2010/wordml" xmlns:w15="http://schemas.microsoft.com/office/word/2012/wordml" xmlns:w16cex="http://schemas.microsoft.com/office/word/2018/wordml/cex" xmlns:w16cid="http://schemas.microsoft.com/office/word/2016/wordml/cid" xmlns:w16="http://schemas.microsoft.com/office/word/2018/wordml" xmlns:w16sdtdh="http://schemas.microsoft.com/office/word/2020/wordml/sdtdatahash" xmlns:w16se="http://schemas.microsoft.com/office/word/2015/wordml/symex" xmlns:wpg="http://schemas.microsoft.com/office/word/2010/wordprocessingGroup" xmlns:wpi="http://schemas.microsoft.com/office/word/2010/wordprocessingInk" xmlns:wne="http://schemas.microsoft.com/office/word/2006/wordml" xmlns:wps="http://schemas.microsoft.com/office/word/2010/wordprocessingShape" mc:Ignorable="w14 w15 w16se w16cid w16 w16cex w16sdtdh wp14">
+  <w:p>
+    <w:pPr>
+      <w:pStyle w:val="Footer"/>
+      <w:jc w:val="center"/>
+    </w:pPr>
+    <w:r>
+      <w:t>3</w:t>
+    </w:r>
   </w:p>
 </w:ftr>
 </file>
@@ -3124,6 +4724,48 @@
 </w:ftr>
 </file>
 
+<file path=word/footer7.xml><?xml version="1.0" encoding="utf-8"?>
+<w:ftr xmlns:wpc="http://schemas.microsoft.com/office/word/2010/wordprocessingCanvas" xmlns:cx="http://schemas.microsoft.com/office/drawing/2014/chartex" xmlns:cx1="http://schemas.microsoft.com/office/drawing/2015/9/8/chartex" xmlns:cx2="http://schemas.microsoft.com/office/drawing/2015/10/21/chartex" xmlns:cx3="http://schemas.microsoft.com/office/drawing/2016/5/9/chartex" xmlns:cx4="http://schemas.microsoft.com/office/drawing/2016/5/10/chartex" xmlns:cx5="http://schemas.microsoft.com/office/drawing/2016/5/11/chartex" xmlns:cx6="http://schemas.microsoft.com/office/drawing/2016/5/12/chartex" xmlns:cx7="http://schemas.microsoft.com/office/drawing/2016/5/13/chartex" xmlns:cx8="http://schemas.microsoft.com/office/drawing/2016/5/14/chartex" xmlns:mc="http://schemas.openxmlformats.org/markup-compatibility/2006" xmlns:aink="http://schemas.microsoft.com/office/drawing/2016/ink" xmlns:am3d="http://schemas.microsoft.com/office/drawing/2017/model3d" xmlns:o="urn:schemas-microsoft-com:office:office" xmlns:oel="http://schemas.microsoft.com/office/2019/extlst" xmlns:r="http://schemas.openxmlformats.org/officeDocument/2006/relationships" xmlns:m="http://schemas.openxmlformats.org/officeDocument/2006/math" xmlns:v="urn:schemas-microsoft-com:vml" xmlns:wp14="http://schemas.microsoft.com/office/word/2010/wordprocessingDrawing" xmlns:wp="http://schemas.openxmlformats.org/drawingml/2006/wordprocessingDrawing" xmlns:w10="urn:schemas-microsoft-com:office:word" xmlns:w="http://schemas.openxmlformats.org/wordprocessingml/2006/main" xmlns:w14="http://schemas.microsoft.com/office/word/2010/wordml" xmlns:w15="http://schemas.microsoft.com/office/word/2012/wordml" xmlns:w16cex="http://schemas.microsoft.com/office/word/2018/wordml/cex" xmlns:w16cid="http://schemas.microsoft.com/office/word/2016/wordml/cid" xmlns:w16="http://schemas.microsoft.com/office/word/2018/wordml" xmlns:w16sdtdh="http://schemas.microsoft.com/office/word/2020/wordml/sdtdatahash" xmlns:w16se="http://schemas.microsoft.com/office/word/2015/wordml/symex" xmlns:wpg="http://schemas.microsoft.com/office/word/2010/wordprocessingGroup" xmlns:wpi="http://schemas.microsoft.com/office/word/2010/wordprocessingInk" xmlns:wne="http://schemas.microsoft.com/office/word/2006/wordml" xmlns:wps="http://schemas.microsoft.com/office/word/2010/wordprocessingShape" mc:Ignorable="w14 w15 w16se w16cid w16 w16cex w16sdtdh wp14">
+  <w:p>
+    <w:pPr>
+      <w:pStyle w:val="Footer"/>
+      <w:jc w:val="center"/>
+    </w:pPr>
+    <w:r>
+      <w:t>vii</w:t>
+    </w:r>
+  </w:p>
+</w:ftr>
+</file>
+
+<file path=word/footer8.xml><?xml version="1.0" encoding="utf-8"?>
+<w:ftr xmlns:wpc="http://schemas.microsoft.com/office/word/2010/wordprocessingCanvas" xmlns:cx="http://schemas.microsoft.com/office/drawing/2014/chartex" xmlns:cx1="http://schemas.microsoft.com/office/drawing/2015/9/8/chartex" xmlns:cx2="http://schemas.microsoft.com/office/drawing/2015/10/21/chartex" xmlns:cx3="http://schemas.microsoft.com/office/drawing/2016/5/9/chartex" xmlns:cx4="http://schemas.microsoft.com/office/drawing/2016/5/10/chartex" xmlns:cx5="http://schemas.microsoft.com/office/drawing/2016/5/11/chartex" xmlns:cx6="http://schemas.microsoft.com/office/drawing/2016/5/12/chartex" xmlns:cx7="http://schemas.microsoft.com/office/drawing/2016/5/13/chartex" xmlns:cx8="http://schemas.microsoft.com/office/drawing/2016/5/14/chartex" xmlns:mc="http://schemas.openxmlformats.org/markup-compatibility/2006" xmlns:aink="http://schemas.microsoft.com/office/drawing/2016/ink" xmlns:am3d="http://schemas.microsoft.com/office/drawing/2017/model3d" xmlns:o="urn:schemas-microsoft-com:office:office" xmlns:oel="http://schemas.microsoft.com/office/2019/extlst" xmlns:r="http://schemas.openxmlformats.org/officeDocument/2006/relationships" xmlns:m="http://schemas.openxmlformats.org/officeDocument/2006/math" xmlns:v="urn:schemas-microsoft-com:vml" xmlns:wp14="http://schemas.microsoft.com/office/word/2010/wordprocessingDrawing" xmlns:wp="http://schemas.openxmlformats.org/drawingml/2006/wordprocessingDrawing" xmlns:w10="urn:schemas-microsoft-com:office:word" xmlns:w="http://schemas.openxmlformats.org/wordprocessingml/2006/main" xmlns:w14="http://schemas.microsoft.com/office/word/2010/wordml" xmlns:w15="http://schemas.microsoft.com/office/word/2012/wordml" xmlns:w16cex="http://schemas.microsoft.com/office/word/2018/wordml/cex" xmlns:w16cid="http://schemas.microsoft.com/office/word/2016/wordml/cid" xmlns:w16="http://schemas.microsoft.com/office/word/2018/wordml" xmlns:w16sdtdh="http://schemas.microsoft.com/office/word/2020/wordml/sdtdatahash" xmlns:w16se="http://schemas.microsoft.com/office/word/2015/wordml/symex" xmlns:wpg="http://schemas.microsoft.com/office/word/2010/wordprocessingGroup" xmlns:wpi="http://schemas.microsoft.com/office/word/2010/wordprocessingInk" xmlns:wne="http://schemas.microsoft.com/office/word/2006/wordml" xmlns:wps="http://schemas.microsoft.com/office/word/2010/wordprocessingShape" mc:Ignorable="w14 w15 w16se w16cid w16 w16cex w16sdtdh wp14">
+  <w:p>
+    <w:pPr>
+      <w:pStyle w:val="Footer"/>
+      <w:jc w:val="center"/>
+    </w:pPr>
+    <w:r>
+      <w:t>viii</w:t>
+    </w:r>
+  </w:p>
+</w:ftr>
+</file>
+
+<file path=word/footer9.xml><?xml version="1.0" encoding="utf-8"?>
+<w:ftr xmlns:wpc="http://schemas.microsoft.com/office/word/2010/wordprocessingCanvas" xmlns:cx="http://schemas.microsoft.com/office/drawing/2014/chartex" xmlns:cx1="http://schemas.microsoft.com/office/drawing/2015/9/8/chartex" xmlns:cx2="http://schemas.microsoft.com/office/drawing/2015/10/21/chartex" xmlns:cx3="http://schemas.microsoft.com/office/drawing/2016/5/9/chartex" xmlns:cx4="http://schemas.microsoft.com/office/drawing/2016/5/10/chartex" xmlns:cx5="http://schemas.microsoft.com/office/drawing/2016/5/11/chartex" xmlns:cx6="http://schemas.microsoft.com/office/drawing/2016/5/12/chartex" xmlns:cx7="http://schemas.microsoft.com/office/drawing/2016/5/13/chartex" xmlns:cx8="http://schemas.microsoft.com/office/drawing/2016/5/14/chartex" xmlns:mc="http://schemas.openxmlformats.org/markup-compatibility/2006" xmlns:aink="http://schemas.microsoft.com/office/drawing/2016/ink" xmlns:am3d="http://schemas.microsoft.com/office/drawing/2017/model3d" xmlns:o="urn:schemas-microsoft-com:office:office" xmlns:oel="http://schemas.microsoft.com/office/2019/extlst" xmlns:r="http://schemas.openxmlformats.org/officeDocument/2006/relationships" xmlns:m="http://schemas.openxmlformats.org/officeDocument/2006/math" xmlns:v="urn:schemas-microsoft-com:vml" xmlns:wp14="http://schemas.microsoft.com/office/word/2010/wordprocessingDrawing" xmlns:wp="http://schemas.openxmlformats.org/drawingml/2006/wordprocessingDrawing" xmlns:w10="urn:schemas-microsoft-com:office:word" xmlns:w="http://schemas.openxmlformats.org/wordprocessingml/2006/main" xmlns:w14="http://schemas.microsoft.com/office/word/2010/wordml" xmlns:w15="http://schemas.microsoft.com/office/word/2012/wordml" xmlns:w16cex="http://schemas.microsoft.com/office/word/2018/wordml/cex" xmlns:w16cid="http://schemas.microsoft.com/office/word/2016/wordml/cid" xmlns:w16="http://schemas.microsoft.com/office/word/2018/wordml" xmlns:w16sdtdh="http://schemas.microsoft.com/office/word/2020/wordml/sdtdatahash" xmlns:w16se="http://schemas.microsoft.com/office/word/2015/wordml/symex" xmlns:wpg="http://schemas.microsoft.com/office/word/2010/wordprocessingGroup" xmlns:wpi="http://schemas.microsoft.com/office/word/2010/wordprocessingInk" xmlns:wne="http://schemas.microsoft.com/office/word/2006/wordml" xmlns:wps="http://schemas.microsoft.com/office/word/2010/wordprocessingShape" mc:Ignorable="w14 w15 w16se w16cid w16 w16cex w16sdtdh wp14">
+  <w:p>
+    <w:pPr>
+      <w:pStyle w:val="Footer"/>
+      <w:jc w:val="center"/>
+    </w:pPr>
+    <w:r>
+      <w:t>1</w:t>
+    </w:r>
+  </w:p>
+</w:ftr>
+</file>
+
 <file path=word/footnotes.xml><?xml version="1.0" encoding="utf-8"?>
 <w:footnotes xmlns:wpc="http://schemas.microsoft.com/office/word/2010/wordprocessingCanvas" xmlns:cx="http://schemas.microsoft.com/office/drawing/2014/chartex" xmlns:cx1="http://schemas.microsoft.com/office/drawing/2015/9/8/chartex" xmlns:cx2="http://schemas.microsoft.com/office/drawing/2015/10/21/chartex" xmlns:cx3="http://schemas.microsoft.com/office/drawing/2016/5/9/chartex" xmlns:cx4="http://schemas.microsoft.com/office/drawing/2016/5/10/chartex" xmlns:cx5="http://schemas.microsoft.com/office/drawing/2016/5/11/chartex" xmlns:cx6="http://schemas.microsoft.com/office/drawing/2016/5/12/chartex" xmlns:cx7="http://schemas.microsoft.com/office/drawing/2016/5/13/chartex" xmlns:cx8="http://schemas.microsoft.com/office/drawing/2016/5/14/chartex" xmlns:mc="http://schemas.openxmlformats.org/markup-compatibility/2006" xmlns:aink="http://schemas.microsoft.com/office/drawing/2016/ink" xmlns:am3d="http://schemas.microsoft.com/office/drawing/2017/model3d" xmlns:o="urn:schemas-microsoft-com:office:office" xmlns:oel="http://schemas.microsoft.com/office/2019/extlst" xmlns:r="http://schemas.openxmlformats.org/officeDocument/2006/relationships" xmlns:m="http://schemas.openxmlformats.org/officeDocument/2006/math" xmlns:v="urn:schemas-microsoft-com:vml" xmlns:wp14="http://schemas.microsoft.com/office/word/2010/wordprocessingDrawing" xmlns:wp="http://schemas.openxmlformats.org/drawingml/2006/wordprocessingDrawing" xmlns:w10="urn:schemas-microsoft-com:office:word" xmlns:w="http://schemas.openxmlformats.org/wordprocessingml/2006/main" xmlns:w14="http://schemas.microsoft.com/office/word/2010/wordml" xmlns:w15="http://schemas.microsoft.com/office/word/2012/wordml" xmlns:w16cex="http://schemas.microsoft.com/office/word/2018/wordml/cex" xmlns:w16cid="http://schemas.microsoft.com/office/word/2016/wordml/cid" xmlns:w16="http://schemas.microsoft.com/office/word/2018/wordml" xmlns:w16sdtdh="http://schemas.microsoft.com/office/word/2020/wordml/sdtdatahash" xmlns:w16se="http://schemas.microsoft.com/office/word/2015/wordml/symex" xmlns:wpg="http://schemas.microsoft.com/office/word/2010/wordprocessingGroup" xmlns:wpi="http://schemas.microsoft.com/office/word/2010/wordprocessingInk" xmlns:wne="http://schemas.microsoft.com/office/word/2006/wordml" xmlns:wps="http://schemas.microsoft.com/office/word/2010/wordprocessingShape" mc:Ignorable="w14 w15 w16se w16cid w16 w16cex w16sdtdh wp14">
   <w:footnote w:type="separator" w:id="-1">
@@ -3209,6 +4851,26 @@
 </w:hdr>
 </file>
 
+<file path=word/header7.xml><?xml version="1.0" encoding="utf-8"?>
+<w:hdr xmlns:wpc="http://schemas.microsoft.com/office/word/2010/wordprocessingCanvas" xmlns:cx="http://schemas.microsoft.com/office/drawing/2014/chartex" xmlns:cx1="http://schemas.microsoft.com/office/drawing/2015/9/8/chartex" xmlns:cx2="http://schemas.microsoft.com/office/drawing/2015/10/21/chartex" xmlns:cx3="http://schemas.microsoft.com/office/drawing/2016/5/9/chartex" xmlns:cx4="http://schemas.microsoft.com/office/drawing/2016/5/10/chartex" xmlns:cx5="http://schemas.microsoft.com/office/drawing/2016/5/11/chartex" xmlns:cx6="http://schemas.microsoft.com/office/drawing/2016/5/12/chartex" xmlns:cx7="http://schemas.microsoft.com/office/drawing/2016/5/13/chartex" xmlns:cx8="http://schemas.microsoft.com/office/drawing/2016/5/14/chartex" xmlns:mc="http://schemas.openxmlformats.org/markup-compatibility/2006" xmlns:aink="http://schemas.microsoft.com/office/drawing/2016/ink" xmlns:am3d="http://schemas.microsoft.com/office/drawing/2017/model3d" xmlns:o="urn:schemas-microsoft-com:office:office" xmlns:oel="http://schemas.microsoft.com/office/2019/extlst" xmlns:r="http://schemas.openxmlformats.org/officeDocument/2006/relationships" xmlns:m="http://schemas.openxmlformats.org/officeDocument/2006/math" xmlns:v="urn:schemas-microsoft-com:vml" xmlns:wp14="http://schemas.microsoft.com/office/word/2010/wordprocessingDrawing" xmlns:wp="http://schemas.openxmlformats.org/drawingml/2006/wordprocessingDrawing" xmlns:w10="urn:schemas-microsoft-com:office:word" xmlns:w="http://schemas.openxmlformats.org/wordprocessingml/2006/main" xmlns:w14="http://schemas.microsoft.com/office/word/2010/wordml" xmlns:w15="http://schemas.microsoft.com/office/word/2012/wordml" xmlns:w16cex="http://schemas.microsoft.com/office/word/2018/wordml/cex" xmlns:w16cid="http://schemas.microsoft.com/office/word/2016/wordml/cid" xmlns:w16="http://schemas.microsoft.com/office/word/2018/wordml" xmlns:w16sdtdh="http://schemas.microsoft.com/office/word/2020/wordml/sdtdatahash" xmlns:w16se="http://schemas.microsoft.com/office/word/2015/wordml/symex" xmlns:wpg="http://schemas.microsoft.com/office/word/2010/wordprocessingGroup" xmlns:wpi="http://schemas.microsoft.com/office/word/2010/wordprocessingInk" xmlns:wne="http://schemas.microsoft.com/office/word/2006/wordml" xmlns:wps="http://schemas.microsoft.com/office/word/2010/wordprocessingShape" mc:Ignorable="w14 w15 w16se w16cid w16 w16cex w16sdtdh wp14">
+  <w:p>
+    <w:pPr>
+      <w:pStyle w:val="Header"/>
+    </w:pPr>
+  </w:p>
+</w:hdr>
+</file>
+
+<file path=word/header8.xml><?xml version="1.0" encoding="utf-8"?>
+<w:hdr xmlns:wpc="http://schemas.microsoft.com/office/word/2010/wordprocessingCanvas" xmlns:cx="http://schemas.microsoft.com/office/drawing/2014/chartex" xmlns:cx1="http://schemas.microsoft.com/office/drawing/2015/9/8/chartex" xmlns:cx2="http://schemas.microsoft.com/office/drawing/2015/10/21/chartex" xmlns:cx3="http://schemas.microsoft.com/office/drawing/2016/5/9/chartex" xmlns:cx4="http://schemas.microsoft.com/office/drawing/2016/5/10/chartex" xmlns:cx5="http://schemas.microsoft.com/office/drawing/2016/5/11/chartex" xmlns:cx6="http://schemas.microsoft.com/office/drawing/2016/5/12/chartex" xmlns:cx7="http://schemas.microsoft.com/office/drawing/2016/5/13/chartex" xmlns:cx8="http://schemas.microsoft.com/office/drawing/2016/5/14/chartex" xmlns:mc="http://schemas.openxmlformats.org/markup-compatibility/2006" xmlns:aink="http://schemas.microsoft.com/office/drawing/2016/ink" xmlns:am3d="http://schemas.microsoft.com/office/drawing/2017/model3d" xmlns:o="urn:schemas-microsoft-com:office:office" xmlns:oel="http://schemas.microsoft.com/office/2019/extlst" xmlns:r="http://schemas.openxmlformats.org/officeDocument/2006/relationships" xmlns:m="http://schemas.openxmlformats.org/officeDocument/2006/math" xmlns:v="urn:schemas-microsoft-com:vml" xmlns:wp14="http://schemas.microsoft.com/office/word/2010/wordprocessingDrawing" xmlns:wp="http://schemas.openxmlformats.org/drawingml/2006/wordprocessingDrawing" xmlns:w10="urn:schemas-microsoft-com:office:word" xmlns:w="http://schemas.openxmlformats.org/wordprocessingml/2006/main" xmlns:w14="http://schemas.microsoft.com/office/word/2010/wordml" xmlns:w15="http://schemas.microsoft.com/office/word/2012/wordml" xmlns:w16cex="http://schemas.microsoft.com/office/word/2018/wordml/cex" xmlns:w16cid="http://schemas.microsoft.com/office/word/2016/wordml/cid" xmlns:w16="http://schemas.microsoft.com/office/word/2018/wordml" xmlns:w16sdtdh="http://schemas.microsoft.com/office/word/2020/wordml/sdtdatahash" xmlns:w16se="http://schemas.microsoft.com/office/word/2015/wordml/symex" xmlns:wpg="http://schemas.microsoft.com/office/word/2010/wordprocessingGroup" xmlns:wpi="http://schemas.microsoft.com/office/word/2010/wordprocessingInk" xmlns:wne="http://schemas.microsoft.com/office/word/2006/wordml" xmlns:wps="http://schemas.microsoft.com/office/word/2010/wordprocessingShape" mc:Ignorable="w14 w15 w16se w16cid w16 w16cex w16sdtdh wp14">
+  <w:p>
+    <w:pPr>
+      <w:pStyle w:val="Header"/>
+    </w:pPr>
+  </w:p>
+</w:hdr>
+</file>
+
 <file path=word/numbering.xml><?xml version="1.0" encoding="utf-8"?>
 <w:numbering xmlns:wpc="http://schemas.microsoft.com/office/word/2010/wordprocessingCanvas" xmlns:cx="http://schemas.microsoft.com/office/drawing/2014/chartex" xmlns:cx1="http://schemas.microsoft.com/office/drawing/2015/9/8/chartex" xmlns:cx2="http://schemas.microsoft.com/office/drawing/2015/10/21/chartex" xmlns:cx3="http://schemas.microsoft.com/office/drawing/2016/5/9/chartex" xmlns:cx4="http://schemas.microsoft.com/office/drawing/2016/5/10/chartex" xmlns:cx5="http://schemas.microsoft.com/office/drawing/2016/5/11/chartex" xmlns:cx6="http://schemas.microsoft.com/office/drawing/2016/5/12/chartex" xmlns:cx7="http://schemas.microsoft.com/office/drawing/2016/5/13/chartex" xmlns:cx8="http://schemas.microsoft.com/office/drawing/2016/5/14/chartex" xmlns:mc="http://schemas.openxmlformats.org/markup-compatibility/2006" xmlns:aink="http://schemas.microsoft.com/office/drawing/2016/ink" xmlns:am3d="http://schemas.microsoft.com/office/drawing/2017/model3d" xmlns:o="urn:schemas-microsoft-com:office:office" xmlns:oel="http://schemas.microsoft.com/office/2019/extlst" xmlns:r="http://schemas.openxmlformats.org/officeDocument/2006/relationships" xmlns:m="http://schemas.openxmlformats.org/officeDocument/2006/math" xmlns:v="urn:schemas-microsoft-com:vml" xmlns:wp14="http://schemas.microsoft.com/office/word/2010/wordprocessingDrawing" xmlns:wp="http://schemas.openxmlformats.org/drawingml/2006/wordprocessingDrawing" xmlns:w10="urn:schemas-microsoft-com:office:word" xmlns:w="http://schemas.openxmlformats.org/wordprocessingml/2006/main" xmlns:w14="http://schemas.microsoft.com/office/word/2010/wordml" xmlns:w15="http://schemas.microsoft.com/office/word/2012/wordml" xmlns:w16cex="http://schemas.microsoft.com/office/word/2018/wordml/cex" xmlns:w16cid="http://schemas.microsoft.com/office/word/2016/wordml/cid" xmlns:w16="http://schemas.microsoft.com/office/word/2018/wordml" xmlns:w16sdtdh="http://schemas.microsoft.com/office/word/2020/wordml/sdtdatahash" xmlns:w16se="http://schemas.microsoft.com/office/word/2015/wordml/symex" xmlns:wpg="http://schemas.microsoft.com/office/word/2010/wordprocessingGroup" xmlns:wpi="http://schemas.microsoft.com/office/word/2010/wordprocessingInk" xmlns:wne="http://schemas.microsoft.com/office/word/2006/wordml" xmlns:wps="http://schemas.microsoft.com/office/word/2010/wordprocessingShape" mc:Ignorable="w14 w15 w16se w16cid w16 w16cex w16sdtdh wp14">
   <w:abstractNum w:abstractNumId="0" w15:restartNumberingAfterBreak="0">
@@ -3387,6 +5049,92 @@
     </w:lvl>
   </w:abstractNum>
   <w:abstractNum w:abstractNumId="2" w15:restartNumberingAfterBreak="0">
+    <w:nsid w:val="2A37462F"/>
+    <w:multiLevelType w:val="multilevel"/>
+    <w:tmpl w:val="0409001F"/>
+    <w:lvl w:ilvl="0">
+      <w:start w:val="1"/>
+      <w:numFmt w:val="decimal"/>
+      <w:lvlText w:val="%1."/>
+      <w:lvlJc w:val="left"/>
+      <w:pPr>
+        <w:ind w:left="360" w:hanging="360"/>
+      </w:pPr>
+    </w:lvl>
+    <w:lvl w:ilvl="1">
+      <w:start w:val="1"/>
+      <w:numFmt w:val="decimal"/>
+      <w:lvlText w:val="%1.%2."/>
+      <w:lvlJc w:val="left"/>
+      <w:pPr>
+        <w:ind w:left="792" w:hanging="432"/>
+      </w:pPr>
+    </w:lvl>
+    <w:lvl w:ilvl="2">
+      <w:start w:val="1"/>
+      <w:numFmt w:val="decimal"/>
+      <w:lvlText w:val="%1.%2.%3."/>
+      <w:lvlJc w:val="left"/>
+      <w:pPr>
+        <w:ind w:left="1224" w:hanging="504"/>
+      </w:pPr>
+    </w:lvl>
+    <w:lvl w:ilvl="3">
+      <w:start w:val="1"/>
+      <w:numFmt w:val="decimal"/>
+      <w:lvlText w:val="%1.%2.%3.%4."/>
+      <w:lvlJc w:val="left"/>
+      <w:pPr>
+        <w:ind w:left="1728" w:hanging="648"/>
+      </w:pPr>
+    </w:lvl>
+    <w:lvl w:ilvl="4">
+      <w:start w:val="1"/>
+      <w:numFmt w:val="decimal"/>
+      <w:lvlText w:val="%1.%2.%3.%4.%5."/>
+      <w:lvlJc w:val="left"/>
+      <w:pPr>
+        <w:ind w:left="2232" w:hanging="792"/>
+      </w:pPr>
+    </w:lvl>
+    <w:lvl w:ilvl="5">
+      <w:start w:val="1"/>
+      <w:numFmt w:val="decimal"/>
+      <w:lvlText w:val="%1.%2.%3.%4.%5.%6."/>
+      <w:lvlJc w:val="left"/>
+      <w:pPr>
+        <w:ind w:left="2736" w:hanging="936"/>
+      </w:pPr>
+    </w:lvl>
+    <w:lvl w:ilvl="6">
+      <w:start w:val="1"/>
+      <w:numFmt w:val="decimal"/>
+      <w:lvlText w:val="%1.%2.%3.%4.%5.%6.%7."/>
+      <w:lvlJc w:val="left"/>
+      <w:pPr>
+        <w:ind w:left="3240" w:hanging="1080"/>
+      </w:pPr>
+    </w:lvl>
+    <w:lvl w:ilvl="7">
+      <w:start w:val="1"/>
+      <w:numFmt w:val="decimal"/>
+      <w:lvlText w:val="%1.%2.%3.%4.%5.%6.%7.%8."/>
+      <w:lvlJc w:val="left"/>
+      <w:pPr>
+        <w:ind w:left="3744" w:hanging="1224"/>
+      </w:pPr>
+    </w:lvl>
+    <w:lvl w:ilvl="8">
+      <w:start w:val="1"/>
+      <w:numFmt w:val="decimal"/>
+      <w:lvlText w:val="%1.%2.%3.%4.%5.%6.%7.%8.%9."/>
+      <w:lvlJc w:val="left"/>
+      <w:pPr>
+        <w:ind w:left="4320" w:hanging="1440"/>
+      </w:pPr>
+    </w:lvl>
+  </w:abstractNum>
+  <w:abstractNum w:abstractNumId="3" w15:restartNumberingAfterBreak="0">
     <w:nsid w:val="42FD35CA"/>
     <w:multiLevelType w:val="multilevel"/>
     <w:tmpl w:val="0409001F"/>
@@ -3472,7 +5220,93 @@
       </w:pPr>
     </w:lvl>
   </w:abstractNum>
-  <w:abstractNum w:abstractNumId="3" w15:restartNumberingAfterBreak="0">
+  <w:abstractNum w:abstractNumId="4" w15:restartNumberingAfterBreak="0">
+    <w:nsid w:val="4F2E6061"/>
+    <w:multiLevelType w:val="multilevel"/>
+    <w:tmpl w:val="0409001F"/>
+    <w:lvl w:ilvl="0">
+      <w:start w:val="1"/>
+      <w:numFmt w:val="decimal"/>
+      <w:lvlText w:val="%1."/>
+      <w:lvlJc w:val="left"/>
+      <w:pPr>
+        <w:ind w:left="360" w:hanging="360"/>
+      </w:pPr>
+    </w:lvl>
+    <w:lvl w:ilvl="1">
+      <w:start w:val="1"/>
+      <w:numFmt w:val="decimal"/>
+      <w:lvlText w:val="%1.%2."/>
+      <w:lvlJc w:val="left"/>
+      <w:pPr>
+        <w:ind w:left="792" w:hanging="432"/>
+      </w:pPr>
+    </w:lvl>
+    <w:lvl w:ilvl="2">
+      <w:start w:val="1"/>
+      <w:numFmt w:val="decimal"/>
+      <w:lvlText w:val="%1.%2.%3."/>
+      <w:lvlJc w:val="left"/>
+      <w:pPr>
+        <w:ind w:left="1224" w:hanging="504"/>
+      </w:pPr>
+    </w:lvl>
+    <w:lvl w:ilvl="3">
+      <w:start w:val="1"/>
+      <w:numFmt w:val="decimal"/>
+      <w:lvlText w:val="%1.%2.%3.%4."/>
+      <w:lvlJc w:val="left"/>
+      <w:pPr>
+        <w:ind w:left="1728" w:hanging="648"/>
+      </w:pPr>
+    </w:lvl>
+    <w:lvl w:ilvl="4">
+      <w:start w:val="1"/>
+      <w:numFmt w:val="decimal"/>
+      <w:lvlText w:val="%1.%2.%3.%4.%5."/>
+      <w:lvlJc w:val="left"/>
+      <w:pPr>
+        <w:ind w:left="2232" w:hanging="792"/>
+      </w:pPr>
+    </w:lvl>
+    <w:lvl w:ilvl="5">
+      <w:start w:val="1"/>
+      <w:numFmt w:val="decimal"/>
+      <w:lvlText w:val="%1.%2.%3.%4.%5.%6."/>
+      <w:lvlJc w:val="left"/>
+      <w:pPr>
+        <w:ind w:left="2736" w:hanging="936"/>
+      </w:pPr>
+    </w:lvl>
+    <w:lvl w:ilvl="6">
+      <w:start w:val="1"/>
+      <w:numFmt w:val="decimal"/>
+      <w:lvlText w:val="%1.%2.%3.%4.%5.%6.%7."/>
+      <w:lvlJc w:val="left"/>
+      <w:pPr>
+        <w:ind w:left="3240" w:hanging="1080"/>
+      </w:pPr>
+    </w:lvl>
+    <w:lvl w:ilvl="7">
+      <w:start w:val="1"/>
+      <w:numFmt w:val="decimal"/>
+      <w:lvlText w:val="%1.%2.%3.%4.%5.%6.%7.%8."/>
+      <w:lvlJc w:val="left"/>
+      <w:pPr>
+        <w:ind w:left="3744" w:hanging="1224"/>
+      </w:pPr>
+    </w:lvl>
+    <w:lvl w:ilvl="8">
+      <w:start w:val="1"/>
+      <w:numFmt w:val="decimal"/>
+      <w:lvlText w:val="%1.%2.%3.%4.%5.%6.%7.%8.%9."/>
+      <w:lvlJc w:val="left"/>
+      <w:pPr>
+        <w:ind w:left="4320" w:hanging="1440"/>
+      </w:pPr>
+    </w:lvl>
+  </w:abstractNum>
+  <w:abstractNum w:abstractNumId="5" w15:restartNumberingAfterBreak="0">
     <w:nsid w:val="4FEB3797"/>
     <w:multiLevelType w:val="multilevel"/>
     <w:tmpl w:val="0409001D"/>
@@ -3558,7 +5392,7 @@
       </w:pPr>
     </w:lvl>
   </w:abstractNum>
-  <w:abstractNum w:abstractNumId="4" w15:restartNumberingAfterBreak="0">
+  <w:abstractNum w:abstractNumId="6" w15:restartNumberingAfterBreak="0">
     <w:nsid w:val="554E49A5"/>
     <w:multiLevelType w:val="multilevel"/>
     <w:tmpl w:val="0409001F"/>
@@ -3641,6 +5475,95 @@
       <w:lvlJc w:val="left"/>
       <w:pPr>
         <w:ind w:left="4320" w:hanging="1440"/>
+      </w:pPr>
+    </w:lvl>
+  </w:abstractNum>
+  <w:abstractNum w:abstractNumId="7" w15:restartNumberingAfterBreak="0">
+    <w:nsid w:val="77F83BED"/>
+    <w:multiLevelType w:val="hybridMultilevel"/>
+    <w:tmpl w:val="73223DEA"/>
+    <w:lvl w:ilvl="0" w:tplc="8834A8AE">
+      <w:start w:val="1"/>
+      <w:numFmt w:val="decimal"/>
+      <w:lvlText w:val="1.%1"/>
+      <w:lvlJc w:val="left"/>
+      <w:pPr>
+        <w:ind w:left="720" w:hanging="360"/>
+      </w:pPr>
+      <w:rPr>
+        <w:rFonts w:hint="default"/>
+      </w:rPr>
+    </w:lvl>
+    <w:lvl w:ilvl="1" w:tplc="04090019" w:tentative="1">
+      <w:start w:val="1"/>
+      <w:numFmt w:val="lowerLetter"/>
+      <w:lvlText w:val="%2."/>
+      <w:lvlJc w:val="left"/>
+      <w:pPr>
+        <w:ind w:left="1440" w:hanging="360"/>
+      </w:pPr>
+    </w:lvl>
+    <w:lvl w:ilvl="2" w:tplc="0409001B" w:tentative="1">
+      <w:start w:val="1"/>
+      <w:numFmt w:val="lowerRoman"/>
+      <w:lvlText w:val="%3."/>
+      <w:lvlJc w:val="right"/>
+      <w:pPr>
+        <w:ind w:left="2160" w:hanging="180"/>
+      </w:pPr>
+    </w:lvl>
+    <w:lvl w:ilvl="3" w:tplc="0409000F" w:tentative="1">
+      <w:start w:val="1"/>
+      <w:numFmt w:val="decimal"/>
+      <w:lvlText w:val="%4."/>
+      <w:lvlJc w:val="left"/>
+      <w:pPr>
+        <w:ind w:left="2880" w:hanging="360"/>
+      </w:pPr>
+    </w:lvl>
+    <w:lvl w:ilvl="4" w:tplc="04090019" w:tentative="1">
+      <w:start w:val="1"/>
+      <w:numFmt w:val="lowerLetter"/>
+      <w:lvlText w:val="%5."/>
+      <w:lvlJc w:val="left"/>
+      <w:pPr>
+        <w:ind w:left="3600" w:hanging="360"/>
+      </w:pPr>
+    </w:lvl>
+    <w:lvl w:ilvl="5" w:tplc="0409001B" w:tentative="1">
+      <w:start w:val="1"/>
+      <w:numFmt w:val="lowerRoman"/>
+      <w:lvlText w:val="%6."/>
+      <w:lvlJc w:val="right"/>
+      <w:pPr>
+        <w:ind w:left="4320" w:hanging="180"/>
+      </w:pPr>
+    </w:lvl>
+    <w:lvl w:ilvl="6" w:tplc="0409000F" w:tentative="1">
+      <w:start w:val="1"/>
+      <w:numFmt w:val="decimal"/>
+      <w:lvlText w:val="%7."/>
+      <w:lvlJc w:val="left"/>
+      <w:pPr>
+        <w:ind w:left="5040" w:hanging="360"/>
+      </w:pPr>
+    </w:lvl>
+    <w:lvl w:ilvl="7" w:tplc="04090019" w:tentative="1">
+      <w:start w:val="1"/>
+      <w:numFmt w:val="lowerLetter"/>
+      <w:lvlText w:val="%8."/>
+      <w:lvlJc w:val="left"/>
+      <w:pPr>
+        <w:ind w:left="5760" w:hanging="360"/>
+      </w:pPr>
+    </w:lvl>
+    <w:lvl w:ilvl="8" w:tplc="0409001B" w:tentative="1">
+      <w:start w:val="1"/>
+      <w:numFmt w:val="lowerRoman"/>
+      <w:lvlText w:val="%9."/>
+      <w:lvlJc w:val="right"/>
+      <w:pPr>
+        <w:ind w:left="6480" w:hanging="180"/>
       </w:pPr>
     </w:lvl>
   </w:abstractNum>
@@ -3648,16 +5571,25 @@
     <w:abstractNumId w:val="1"/>
   </w:num>
   <w:num w:numId="2" w16cid:durableId="1392926687">
-    <w:abstractNumId w:val="2"/>
+    <w:abstractNumId w:val="3"/>
   </w:num>
   <w:num w:numId="3" w16cid:durableId="938563804">
-    <w:abstractNumId w:val="3"/>
+    <w:abstractNumId w:val="5"/>
   </w:num>
   <w:num w:numId="4" w16cid:durableId="1251624594">
     <w:abstractNumId w:val="0"/>
   </w:num>
   <w:num w:numId="5" w16cid:durableId="355162626">
+    <w:abstractNumId w:val="6"/>
+  </w:num>
+  <w:num w:numId="6" w16cid:durableId="613252935">
+    <w:abstractNumId w:val="2"/>
+  </w:num>
+  <w:num w:numId="7" w16cid:durableId="1417247937">
     <w:abstractNumId w:val="4"/>
+  </w:num>
+  <w:num w:numId="8" w16cid:durableId="14700008">
+    <w:abstractNumId w:val="7"/>
   </w:num>
 </w:numbering>
 </file>

</xml_diff>

<commit_message>
Chapter 1 almost complete
</commit_message>
<xml_diff>
--- a/Documentation.docx
+++ b/Documentation.docx
@@ -85,7 +85,17 @@
           <w:sz w:val="28"/>
           <w:szCs w:val="28"/>
         </w:rPr>
-        <w:t>APPROCAH TO SUMMARIZING TEXT</w:t>
+        <w:t>APPROACH</w:t>
+      </w:r>
+      <w:r>
+        <w:rPr>
+          <w:rFonts w:ascii="Times New Roman" w:hAnsi="Times New Roman" w:cs="Times New Roman"/>
+          <w:b/>
+          <w:bCs/>
+          <w:sz w:val="28"/>
+          <w:szCs w:val="28"/>
+        </w:rPr>
+        <w:t xml:space="preserve"> TO SUMMARIZING TEXT</w:t>
       </w:r>
     </w:p>
     <w:p>
@@ -463,22 +473,6 @@
         </w:rPr>
         <w:t>OGUN STATE, NIGERIA</w:t>
       </w:r>
-    </w:p>
-    <w:p>
-      <w:pPr>
-        <w:tabs>
-          <w:tab w:val="left" w:pos="0"/>
-        </w:tabs>
-        <w:spacing w:after="0" w:line="480" w:lineRule="auto"/>
-        <w:jc w:val="center"/>
-        <w:rPr>
-          <w:rFonts w:ascii="Times New Roman" w:hAnsi="Times New Roman" w:cs="Times New Roman"/>
-          <w:b/>
-          <w:bCs/>
-          <w:sz w:val="28"/>
-          <w:szCs w:val="28"/>
-        </w:rPr>
-      </w:pPr>
     </w:p>
     <w:p>
       <w:pPr>
@@ -507,7 +501,6 @@
           <w:sz w:val="28"/>
           <w:szCs w:val="28"/>
         </w:rPr>
-        <w:lastRenderedPageBreak/>
         <w:t>MAY 202</w:t>
       </w:r>
       <w:r>
@@ -573,7 +566,39 @@
           <w:sz w:val="24"/>
           <w:szCs w:val="24"/>
         </w:rPr>
-        <w:t>A WEB-BASED TEXT/DOCUMENT SUMMARIZING AND TOPIC MODELING SYSTEM: AN AI (NLP) APPROCAH TO SUMMARIZING TEXT</w:t>
+        <w:t xml:space="preserve">A WEB-BASED TEXT/DOCUMENT SUMMARIZING AND TOPIC MODELING SYSTEM: AN AI (NLP) </w:t>
+      </w:r>
+      <w:r>
+        <w:rPr>
+          <w:rFonts w:ascii="Times New Roman" w:hAnsi="Times New Roman" w:cs="Times New Roman"/>
+          <w:sz w:val="24"/>
+          <w:szCs w:val="24"/>
+        </w:rPr>
+        <w:t>APPROA</w:t>
+      </w:r>
+      <w:r>
+        <w:rPr>
+          <w:rFonts w:ascii="Times New Roman" w:hAnsi="Times New Roman" w:cs="Times New Roman"/>
+          <w:sz w:val="24"/>
+          <w:szCs w:val="24"/>
+        </w:rPr>
+        <w:t>C</w:t>
+      </w:r>
+      <w:r>
+        <w:rPr>
+          <w:rFonts w:ascii="Times New Roman" w:hAnsi="Times New Roman" w:cs="Times New Roman"/>
+          <w:sz w:val="24"/>
+          <w:szCs w:val="24"/>
+        </w:rPr>
+        <w:t>H</w:t>
+      </w:r>
+      <w:r>
+        <w:rPr>
+          <w:rFonts w:ascii="Times New Roman" w:hAnsi="Times New Roman" w:cs="Times New Roman"/>
+          <w:sz w:val="24"/>
+          <w:szCs w:val="24"/>
+        </w:rPr>
+        <w:t xml:space="preserve"> TO SUMMARIZING TEXT</w:t>
       </w:r>
       <w:r>
         <w:rPr>
@@ -608,6 +633,8 @@
         <w:jc w:val="both"/>
         <w:rPr>
           <w:rFonts w:ascii="Times New Roman" w:eastAsia="Times New Roman" w:hAnsi="Times New Roman" w:cs="Times New Roman"/>
+          <w:b/>
+          <w:bCs/>
           <w:sz w:val="24"/>
           <w:szCs w:val="24"/>
         </w:rPr>
@@ -615,6 +642,8 @@
       <w:r>
         <w:rPr>
           <w:rFonts w:ascii="Times New Roman" w:hAnsi="Times New Roman" w:cs="Times New Roman"/>
+          <w:b/>
+          <w:bCs/>
           <w:sz w:val="24"/>
           <w:szCs w:val="24"/>
         </w:rPr>
@@ -623,6 +652,8 @@
       <w:r>
         <w:rPr>
           <w:rFonts w:ascii="Times New Roman" w:eastAsia="Times New Roman" w:hAnsi="Times New Roman" w:cs="Times New Roman"/>
+          <w:b/>
+          <w:bCs/>
           <w:sz w:val="24"/>
           <w:szCs w:val="24"/>
         </w:rPr>
@@ -631,6 +662,8 @@
       <w:r>
         <w:rPr>
           <w:rFonts w:ascii="Times New Roman" w:eastAsia="Times New Roman" w:hAnsi="Times New Roman" w:cs="Times New Roman"/>
+          <w:b/>
+          <w:bCs/>
           <w:sz w:val="24"/>
           <w:szCs w:val="24"/>
         </w:rPr>
@@ -639,6 +672,8 @@
       <w:r>
         <w:rPr>
           <w:rFonts w:ascii="Times New Roman" w:eastAsia="Times New Roman" w:hAnsi="Times New Roman" w:cs="Times New Roman"/>
+          <w:b/>
+          <w:bCs/>
           <w:sz w:val="24"/>
           <w:szCs w:val="24"/>
         </w:rPr>
@@ -647,6 +682,8 @@
       <w:r>
         <w:rPr>
           <w:rFonts w:ascii="Times New Roman" w:eastAsia="Times New Roman" w:hAnsi="Times New Roman" w:cs="Times New Roman"/>
+          <w:b/>
+          <w:bCs/>
           <w:sz w:val="24"/>
           <w:szCs w:val="24"/>
         </w:rPr>
@@ -655,6 +692,8 @@
       <w:r>
         <w:rPr>
           <w:rFonts w:ascii="Times New Roman" w:eastAsia="Times New Roman" w:hAnsi="Times New Roman" w:cs="Times New Roman"/>
+          <w:b/>
+          <w:bCs/>
           <w:sz w:val="24"/>
           <w:szCs w:val="24"/>
         </w:rPr>
@@ -663,6 +702,8 @@
       <w:r>
         <w:rPr>
           <w:rFonts w:ascii="Times New Roman" w:eastAsia="Times New Roman" w:hAnsi="Times New Roman" w:cs="Times New Roman"/>
+          <w:b/>
+          <w:bCs/>
           <w:sz w:val="24"/>
           <w:szCs w:val="24"/>
         </w:rPr>
@@ -671,6 +712,8 @@
       <w:r>
         <w:rPr>
           <w:rFonts w:ascii="Times New Roman" w:eastAsia="Times New Roman" w:hAnsi="Times New Roman" w:cs="Times New Roman"/>
+          <w:b/>
+          <w:bCs/>
           <w:sz w:val="24"/>
           <w:szCs w:val="24"/>
         </w:rPr>
@@ -679,6 +722,8 @@
       <w:r>
         <w:rPr>
           <w:rFonts w:ascii="Times New Roman" w:eastAsia="Times New Roman" w:hAnsi="Times New Roman" w:cs="Times New Roman"/>
+          <w:b/>
+          <w:bCs/>
           <w:sz w:val="24"/>
           <w:szCs w:val="24"/>
         </w:rPr>
@@ -687,14 +732,18 @@
       <w:r>
         <w:rPr>
           <w:rFonts w:ascii="Times New Roman" w:eastAsia="Times New Roman" w:hAnsi="Times New Roman" w:cs="Times New Roman"/>
-          <w:sz w:val="24"/>
-          <w:szCs w:val="24"/>
-        </w:rPr>
-        <w:t xml:space="preserve">     </w:t>
-      </w:r>
-      <w:r>
-        <w:rPr>
-          <w:rFonts w:ascii="Times New Roman" w:eastAsia="Times New Roman" w:hAnsi="Times New Roman" w:cs="Times New Roman"/>
+          <w:b/>
+          <w:bCs/>
+          <w:sz w:val="24"/>
+          <w:szCs w:val="24"/>
+        </w:rPr>
+        <w:t xml:space="preserve">   </w:t>
+      </w:r>
+      <w:r>
+        <w:rPr>
+          <w:rFonts w:ascii="Times New Roman" w:eastAsia="Times New Roman" w:hAnsi="Times New Roman" w:cs="Times New Roman"/>
+          <w:b/>
+          <w:bCs/>
           <w:sz w:val="24"/>
           <w:szCs w:val="24"/>
         </w:rPr>
@@ -703,6 +752,8 @@
       <w:r>
         <w:rPr>
           <w:rFonts w:ascii="Times New Roman" w:eastAsia="Times New Roman" w:hAnsi="Times New Roman" w:cs="Times New Roman"/>
+          <w:b/>
+          <w:bCs/>
           <w:sz w:val="24"/>
           <w:szCs w:val="24"/>
         </w:rPr>
@@ -718,13 +769,17 @@
         <w:jc w:val="both"/>
         <w:rPr>
           <w:rFonts w:ascii="Times New Roman" w:eastAsia="Times New Roman" w:hAnsi="Times New Roman" w:cs="Times New Roman"/>
-          <w:sz w:val="24"/>
-          <w:szCs w:val="24"/>
-        </w:rPr>
-      </w:pPr>
-      <w:r>
-        <w:rPr>
-          <w:rFonts w:ascii="Times New Roman" w:eastAsia="Times New Roman" w:hAnsi="Times New Roman" w:cs="Times New Roman"/>
+          <w:b/>
+          <w:bCs/>
+          <w:sz w:val="24"/>
+          <w:szCs w:val="24"/>
+        </w:rPr>
+      </w:pPr>
+      <w:r>
+        <w:rPr>
+          <w:rFonts w:ascii="Times New Roman" w:eastAsia="Times New Roman" w:hAnsi="Times New Roman" w:cs="Times New Roman"/>
+          <w:b/>
+          <w:bCs/>
           <w:sz w:val="24"/>
           <w:szCs w:val="24"/>
         </w:rPr>
@@ -733,6 +788,8 @@
       <w:r>
         <w:rPr>
           <w:rFonts w:ascii="Times New Roman" w:eastAsia="Times New Roman" w:hAnsi="Times New Roman" w:cs="Times New Roman"/>
+          <w:b/>
+          <w:bCs/>
           <w:sz w:val="24"/>
           <w:szCs w:val="24"/>
         </w:rPr>
@@ -741,6 +798,8 @@
       <w:r>
         <w:rPr>
           <w:rFonts w:ascii="Times New Roman" w:eastAsia="Times New Roman" w:hAnsi="Times New Roman" w:cs="Times New Roman"/>
+          <w:b/>
+          <w:bCs/>
           <w:sz w:val="24"/>
           <w:szCs w:val="24"/>
         </w:rPr>
@@ -749,6 +808,8 @@
       <w:r>
         <w:rPr>
           <w:rFonts w:ascii="Times New Roman" w:eastAsia="Times New Roman" w:hAnsi="Times New Roman" w:cs="Times New Roman"/>
+          <w:b/>
+          <w:bCs/>
           <w:sz w:val="24"/>
           <w:szCs w:val="24"/>
         </w:rPr>
@@ -757,6 +818,8 @@
       <w:r>
         <w:rPr>
           <w:rFonts w:ascii="Times New Roman" w:eastAsia="Times New Roman" w:hAnsi="Times New Roman" w:cs="Times New Roman"/>
+          <w:b/>
+          <w:bCs/>
           <w:sz w:val="24"/>
           <w:szCs w:val="24"/>
         </w:rPr>
@@ -765,6 +828,8 @@
       <w:r>
         <w:rPr>
           <w:rFonts w:ascii="Times New Roman" w:eastAsia="Times New Roman" w:hAnsi="Times New Roman" w:cs="Times New Roman"/>
+          <w:b/>
+          <w:bCs/>
           <w:sz w:val="24"/>
           <w:szCs w:val="24"/>
         </w:rPr>
@@ -774,14 +839,38 @@
       <w:r>
         <w:rPr>
           <w:rFonts w:ascii="Times New Roman" w:eastAsia="Times New Roman" w:hAnsi="Times New Roman" w:cs="Times New Roman"/>
-          <w:sz w:val="24"/>
-          <w:szCs w:val="24"/>
-        </w:rPr>
-        <w:t xml:space="preserve">       </w:t>
-      </w:r>
-      <w:r>
-        <w:rPr>
-          <w:rFonts w:ascii="Times New Roman" w:eastAsia="Times New Roman" w:hAnsi="Times New Roman" w:cs="Times New Roman"/>
+          <w:b/>
+          <w:bCs/>
+          <w:sz w:val="24"/>
+          <w:szCs w:val="24"/>
+        </w:rPr>
+        <w:t xml:space="preserve">      </w:t>
+      </w:r>
+      <w:r>
+        <w:rPr>
+          <w:rFonts w:ascii="Times New Roman" w:eastAsia="Times New Roman" w:hAnsi="Times New Roman" w:cs="Times New Roman"/>
+          <w:b/>
+          <w:bCs/>
+          <w:sz w:val="24"/>
+          <w:szCs w:val="24"/>
+        </w:rPr>
+        <w:t xml:space="preserve">  </w:t>
+      </w:r>
+      <w:r>
+        <w:rPr>
+          <w:rFonts w:ascii="Times New Roman" w:eastAsia="Times New Roman" w:hAnsi="Times New Roman" w:cs="Times New Roman"/>
+          <w:b/>
+          <w:bCs/>
+          <w:sz w:val="24"/>
+          <w:szCs w:val="24"/>
+        </w:rPr>
+        <w:t xml:space="preserve"> </w:t>
+      </w:r>
+      <w:r>
+        <w:rPr>
+          <w:rFonts w:ascii="Times New Roman" w:eastAsia="Times New Roman" w:hAnsi="Times New Roman" w:cs="Times New Roman"/>
+          <w:b/>
+          <w:bCs/>
           <w:sz w:val="24"/>
           <w:szCs w:val="24"/>
         </w:rPr>
@@ -797,6 +886,8 @@
         <w:jc w:val="both"/>
         <w:rPr>
           <w:rFonts w:ascii="Times New Roman" w:eastAsia="Times New Roman" w:hAnsi="Times New Roman" w:cs="Times New Roman"/>
+          <w:b/>
+          <w:bCs/>
           <w:sz w:val="24"/>
           <w:szCs w:val="24"/>
         </w:rPr>
@@ -811,6 +902,8 @@
         <w:jc w:val="both"/>
         <w:rPr>
           <w:rFonts w:ascii="Times New Roman" w:eastAsia="Times New Roman" w:hAnsi="Times New Roman" w:cs="Times New Roman"/>
+          <w:b/>
+          <w:bCs/>
           <w:sz w:val="24"/>
           <w:szCs w:val="24"/>
         </w:rPr>
@@ -818,6 +911,8 @@
       <w:r>
         <w:rPr>
           <w:rFonts w:ascii="Times New Roman" w:hAnsi="Times New Roman" w:cs="Times New Roman"/>
+          <w:b/>
+          <w:bCs/>
           <w:sz w:val="24"/>
           <w:szCs w:val="24"/>
         </w:rPr>
@@ -826,6 +921,8 @@
       <w:r>
         <w:rPr>
           <w:rFonts w:ascii="Times New Roman" w:hAnsi="Times New Roman" w:cs="Times New Roman"/>
+          <w:b/>
+          <w:bCs/>
           <w:sz w:val="24"/>
           <w:szCs w:val="24"/>
         </w:rPr>
@@ -834,6 +931,8 @@
       <w:r>
         <w:rPr>
           <w:rFonts w:ascii="Times New Roman" w:hAnsi="Times New Roman" w:cs="Times New Roman"/>
+          <w:b/>
+          <w:bCs/>
           <w:sz w:val="24"/>
           <w:szCs w:val="24"/>
         </w:rPr>
@@ -842,6 +941,8 @@
       <w:r>
         <w:rPr>
           <w:rFonts w:ascii="Times New Roman" w:eastAsia="Times New Roman" w:hAnsi="Times New Roman" w:cs="Times New Roman"/>
+          <w:b/>
+          <w:bCs/>
           <w:sz w:val="24"/>
           <w:szCs w:val="24"/>
         </w:rPr>
@@ -850,6 +951,8 @@
       <w:r>
         <w:rPr>
           <w:rFonts w:ascii="Times New Roman" w:eastAsia="Times New Roman" w:hAnsi="Times New Roman" w:cs="Times New Roman"/>
+          <w:b/>
+          <w:bCs/>
           <w:sz w:val="24"/>
           <w:szCs w:val="24"/>
         </w:rPr>
@@ -858,6 +961,8 @@
       <w:r>
         <w:rPr>
           <w:rFonts w:ascii="Times New Roman" w:eastAsia="Times New Roman" w:hAnsi="Times New Roman" w:cs="Times New Roman"/>
+          <w:b/>
+          <w:bCs/>
           <w:sz w:val="24"/>
           <w:szCs w:val="24"/>
         </w:rPr>
@@ -866,14 +971,18 @@
       <w:r>
         <w:rPr>
           <w:rFonts w:ascii="Times New Roman" w:eastAsia="Times New Roman" w:hAnsi="Times New Roman" w:cs="Times New Roman"/>
-          <w:sz w:val="24"/>
-          <w:szCs w:val="24"/>
-        </w:rPr>
-        <w:t xml:space="preserve">      </w:t>
-      </w:r>
-      <w:r>
-        <w:rPr>
-          <w:rFonts w:ascii="Times New Roman" w:eastAsia="Times New Roman" w:hAnsi="Times New Roman" w:cs="Times New Roman"/>
+          <w:b/>
+          <w:bCs/>
+          <w:sz w:val="24"/>
+          <w:szCs w:val="24"/>
+        </w:rPr>
+        <w:t xml:space="preserve">    </w:t>
+      </w:r>
+      <w:r>
+        <w:rPr>
+          <w:rFonts w:ascii="Times New Roman" w:eastAsia="Times New Roman" w:hAnsi="Times New Roman" w:cs="Times New Roman"/>
+          <w:b/>
+          <w:bCs/>
           <w:sz w:val="24"/>
           <w:szCs w:val="24"/>
         </w:rPr>
@@ -882,6 +991,8 @@
       <w:r>
         <w:rPr>
           <w:rFonts w:ascii="Times New Roman" w:eastAsia="Times New Roman" w:hAnsi="Times New Roman" w:cs="Times New Roman"/>
+          <w:b/>
+          <w:bCs/>
           <w:sz w:val="24"/>
           <w:szCs w:val="24"/>
         </w:rPr>
@@ -897,13 +1008,17 @@
         <w:jc w:val="both"/>
         <w:rPr>
           <w:rFonts w:ascii="Times New Roman" w:eastAsia="Times New Roman" w:hAnsi="Times New Roman" w:cs="Times New Roman"/>
-          <w:sz w:val="24"/>
-          <w:szCs w:val="24"/>
-        </w:rPr>
-      </w:pPr>
-      <w:r>
-        <w:rPr>
-          <w:rFonts w:ascii="Times New Roman" w:eastAsia="Times New Roman" w:hAnsi="Times New Roman" w:cs="Times New Roman"/>
+          <w:b/>
+          <w:bCs/>
+          <w:sz w:val="24"/>
+          <w:szCs w:val="24"/>
+        </w:rPr>
+      </w:pPr>
+      <w:r>
+        <w:rPr>
+          <w:rFonts w:ascii="Times New Roman" w:eastAsia="Times New Roman" w:hAnsi="Times New Roman" w:cs="Times New Roman"/>
+          <w:b/>
+          <w:bCs/>
           <w:sz w:val="24"/>
           <w:szCs w:val="24"/>
         </w:rPr>
@@ -912,6 +1027,8 @@
       <w:r>
         <w:rPr>
           <w:rFonts w:ascii="Times New Roman" w:eastAsia="Times New Roman" w:hAnsi="Times New Roman" w:cs="Times New Roman"/>
+          <w:b/>
+          <w:bCs/>
           <w:sz w:val="24"/>
           <w:szCs w:val="24"/>
         </w:rPr>
@@ -920,6 +1037,8 @@
       <w:r>
         <w:rPr>
           <w:rFonts w:ascii="Times New Roman" w:eastAsia="Times New Roman" w:hAnsi="Times New Roman" w:cs="Times New Roman"/>
+          <w:b/>
+          <w:bCs/>
           <w:sz w:val="24"/>
           <w:szCs w:val="24"/>
         </w:rPr>
@@ -928,6 +1047,8 @@
       <w:r>
         <w:rPr>
           <w:rFonts w:ascii="Times New Roman" w:eastAsia="Times New Roman" w:hAnsi="Times New Roman" w:cs="Times New Roman"/>
+          <w:b/>
+          <w:bCs/>
           <w:sz w:val="24"/>
           <w:szCs w:val="24"/>
         </w:rPr>
@@ -936,6 +1057,8 @@
       <w:r>
         <w:rPr>
           <w:rFonts w:ascii="Times New Roman" w:eastAsia="Times New Roman" w:hAnsi="Times New Roman" w:cs="Times New Roman"/>
+          <w:b/>
+          <w:bCs/>
           <w:sz w:val="24"/>
           <w:szCs w:val="24"/>
         </w:rPr>
@@ -944,6 +1067,8 @@
       <w:r>
         <w:rPr>
           <w:rFonts w:ascii="Times New Roman" w:eastAsia="Times New Roman" w:hAnsi="Times New Roman" w:cs="Times New Roman"/>
+          <w:b/>
+          <w:bCs/>
           <w:sz w:val="24"/>
           <w:szCs w:val="24"/>
         </w:rPr>
@@ -953,6 +1078,8 @@
       <w:r>
         <w:rPr>
           <w:rFonts w:ascii="Times New Roman" w:eastAsia="Times New Roman" w:hAnsi="Times New Roman" w:cs="Times New Roman"/>
+          <w:b/>
+          <w:bCs/>
           <w:sz w:val="24"/>
           <w:szCs w:val="24"/>
         </w:rPr>
@@ -961,10 +1088,32 @@
       <w:r>
         <w:rPr>
           <w:rFonts w:ascii="Times New Roman" w:eastAsia="Times New Roman" w:hAnsi="Times New Roman" w:cs="Times New Roman"/>
-          <w:sz w:val="24"/>
-          <w:szCs w:val="24"/>
-        </w:rPr>
-        <w:t xml:space="preserve">        SIGNATURE/ DATE </w:t>
+          <w:b/>
+          <w:bCs/>
+          <w:sz w:val="24"/>
+          <w:szCs w:val="24"/>
+        </w:rPr>
+        <w:t xml:space="preserve">        </w:t>
+      </w:r>
+      <w:r>
+        <w:rPr>
+          <w:rFonts w:ascii="Times New Roman" w:eastAsia="Times New Roman" w:hAnsi="Times New Roman" w:cs="Times New Roman"/>
+          <w:b/>
+          <w:bCs/>
+          <w:sz w:val="24"/>
+          <w:szCs w:val="24"/>
+        </w:rPr>
+        <w:t xml:space="preserve">  </w:t>
+      </w:r>
+      <w:r>
+        <w:rPr>
+          <w:rFonts w:ascii="Times New Roman" w:eastAsia="Times New Roman" w:hAnsi="Times New Roman" w:cs="Times New Roman"/>
+          <w:b/>
+          <w:bCs/>
+          <w:sz w:val="24"/>
+          <w:szCs w:val="24"/>
+        </w:rPr>
+        <w:t xml:space="preserve">SIGNATURE/ DATE </w:t>
       </w:r>
     </w:p>
     <w:p>
@@ -976,6 +1125,8 @@
         <w:jc w:val="both"/>
         <w:rPr>
           <w:rFonts w:ascii="Times New Roman" w:eastAsia="Times New Roman" w:hAnsi="Times New Roman" w:cs="Times New Roman"/>
+          <w:b/>
+          <w:bCs/>
           <w:sz w:val="24"/>
           <w:szCs w:val="24"/>
         </w:rPr>
@@ -990,6 +1141,8 @@
         <w:jc w:val="both"/>
         <w:rPr>
           <w:rFonts w:ascii="Times New Roman" w:eastAsia="Times New Roman" w:hAnsi="Times New Roman" w:cs="Times New Roman"/>
+          <w:b/>
+          <w:bCs/>
           <w:sz w:val="24"/>
           <w:szCs w:val="24"/>
         </w:rPr>
@@ -997,6 +1150,8 @@
       <w:r>
         <w:rPr>
           <w:rFonts w:ascii="Times New Roman" w:hAnsi="Times New Roman" w:cs="Times New Roman"/>
+          <w:b/>
+          <w:bCs/>
           <w:sz w:val="24"/>
           <w:szCs w:val="24"/>
         </w:rPr>
@@ -1006,6 +1161,8 @@
       <w:r>
         <w:rPr>
           <w:rFonts w:ascii="Times New Roman" w:hAnsi="Times New Roman" w:cs="Times New Roman"/>
+          <w:b/>
+          <w:bCs/>
           <w:sz w:val="24"/>
           <w:szCs w:val="24"/>
         </w:rPr>
@@ -1015,6 +1172,8 @@
       <w:r>
         <w:rPr>
           <w:rFonts w:ascii="Times New Roman" w:hAnsi="Times New Roman" w:cs="Times New Roman"/>
+          <w:b/>
+          <w:bCs/>
           <w:sz w:val="24"/>
           <w:szCs w:val="24"/>
         </w:rPr>
@@ -1023,6 +1182,8 @@
       <w:r>
         <w:rPr>
           <w:rFonts w:ascii="Times New Roman" w:hAnsi="Times New Roman" w:cs="Times New Roman"/>
+          <w:b/>
+          <w:bCs/>
           <w:sz w:val="24"/>
           <w:szCs w:val="24"/>
         </w:rPr>
@@ -1031,22 +1192,48 @@
       <w:r>
         <w:rPr>
           <w:rFonts w:ascii="Times New Roman" w:hAnsi="Times New Roman" w:cs="Times New Roman"/>
-          <w:sz w:val="24"/>
-          <w:szCs w:val="24"/>
-        </w:rPr>
-        <w:t>19/1326</w:t>
-      </w:r>
-      <w:r>
-        <w:rPr>
-          <w:rFonts w:ascii="Times New Roman" w:eastAsia="Times New Roman" w:hAnsi="Times New Roman" w:cs="Times New Roman"/>
-          <w:sz w:val="24"/>
-          <w:szCs w:val="24"/>
-        </w:rPr>
-        <w:t xml:space="preserve">       </w:t>
-      </w:r>
-      <w:r>
-        <w:rPr>
-          <w:rFonts w:ascii="Times New Roman" w:eastAsia="Times New Roman" w:hAnsi="Times New Roman" w:cs="Times New Roman"/>
+          <w:b/>
+          <w:bCs/>
+          <w:sz w:val="24"/>
+          <w:szCs w:val="24"/>
+        </w:rPr>
+        <w:t xml:space="preserve">   </w:t>
+      </w:r>
+      <w:r>
+        <w:rPr>
+          <w:rFonts w:ascii="Times New Roman" w:hAnsi="Times New Roman" w:cs="Times New Roman"/>
+          <w:b/>
+          <w:bCs/>
+          <w:sz w:val="24"/>
+          <w:szCs w:val="24"/>
+        </w:rPr>
+        <w:t>19/132</w:t>
+      </w:r>
+      <w:r>
+        <w:rPr>
+          <w:rFonts w:ascii="Times New Roman" w:hAnsi="Times New Roman" w:cs="Times New Roman"/>
+          <w:b/>
+          <w:bCs/>
+          <w:sz w:val="24"/>
+          <w:szCs w:val="24"/>
+        </w:rPr>
+        <w:t>6</w:t>
+      </w:r>
+      <w:r>
+        <w:rPr>
+          <w:rFonts w:ascii="Times New Roman" w:eastAsia="Times New Roman" w:hAnsi="Times New Roman" w:cs="Times New Roman"/>
+          <w:b/>
+          <w:bCs/>
+          <w:sz w:val="24"/>
+          <w:szCs w:val="24"/>
+        </w:rPr>
+        <w:t xml:space="preserve">    </w:t>
+      </w:r>
+      <w:r>
+        <w:rPr>
+          <w:rFonts w:ascii="Times New Roman" w:eastAsia="Times New Roman" w:hAnsi="Times New Roman" w:cs="Times New Roman"/>
+          <w:b/>
+          <w:bCs/>
           <w:sz w:val="24"/>
           <w:szCs w:val="24"/>
         </w:rPr>
@@ -1055,6 +1242,8 @@
       <w:r>
         <w:rPr>
           <w:rFonts w:ascii="Times New Roman" w:eastAsia="Times New Roman" w:hAnsi="Times New Roman" w:cs="Times New Roman"/>
+          <w:b/>
+          <w:bCs/>
           <w:sz w:val="24"/>
           <w:szCs w:val="24"/>
         </w:rPr>
@@ -1063,6 +1252,8 @@
       <w:r>
         <w:rPr>
           <w:rFonts w:ascii="Times New Roman" w:eastAsia="Times New Roman" w:hAnsi="Times New Roman" w:cs="Times New Roman"/>
+          <w:b/>
+          <w:bCs/>
           <w:sz w:val="24"/>
           <w:szCs w:val="24"/>
         </w:rPr>
@@ -1071,14 +1262,38 @@
       <w:r>
         <w:rPr>
           <w:rFonts w:ascii="Times New Roman" w:eastAsia="Times New Roman" w:hAnsi="Times New Roman" w:cs="Times New Roman"/>
-          <w:sz w:val="24"/>
-          <w:szCs w:val="24"/>
-        </w:rPr>
-        <w:t xml:space="preserve"> _______________</w:t>
-      </w:r>
-      <w:r>
-        <w:rPr>
-          <w:rFonts w:ascii="Times New Roman" w:eastAsia="Times New Roman" w:hAnsi="Times New Roman" w:cs="Times New Roman"/>
+          <w:b/>
+          <w:bCs/>
+          <w:sz w:val="24"/>
+          <w:szCs w:val="24"/>
+        </w:rPr>
+        <w:t xml:space="preserve"> </w:t>
+      </w:r>
+      <w:r>
+        <w:rPr>
+          <w:rFonts w:ascii="Times New Roman" w:eastAsia="Times New Roman" w:hAnsi="Times New Roman" w:cs="Times New Roman"/>
+          <w:b/>
+          <w:bCs/>
+          <w:sz w:val="24"/>
+          <w:szCs w:val="24"/>
+        </w:rPr>
+        <w:t xml:space="preserve"> </w:t>
+      </w:r>
+      <w:r>
+        <w:rPr>
+          <w:rFonts w:ascii="Times New Roman" w:eastAsia="Times New Roman" w:hAnsi="Times New Roman" w:cs="Times New Roman"/>
+          <w:b/>
+          <w:bCs/>
+          <w:sz w:val="24"/>
+          <w:szCs w:val="24"/>
+        </w:rPr>
+        <w:t>_______________</w:t>
+      </w:r>
+      <w:r>
+        <w:rPr>
+          <w:rFonts w:ascii="Times New Roman" w:eastAsia="Times New Roman" w:hAnsi="Times New Roman" w:cs="Times New Roman"/>
+          <w:b/>
+          <w:bCs/>
           <w:sz w:val="24"/>
           <w:szCs w:val="24"/>
         </w:rPr>
@@ -1093,6 +1308,8 @@
         <w:spacing w:after="0" w:line="480" w:lineRule="auto"/>
         <w:rPr>
           <w:rFonts w:ascii="Times New Roman" w:eastAsia="Times New Roman" w:hAnsi="Times New Roman" w:cs="Times New Roman"/>
+          <w:b/>
+          <w:bCs/>
           <w:sz w:val="24"/>
           <w:szCs w:val="24"/>
         </w:rPr>
@@ -1108,6 +1325,8 @@
       <w:r>
         <w:rPr>
           <w:rFonts w:ascii="Times New Roman" w:eastAsia="Times New Roman" w:hAnsi="Times New Roman" w:cs="Times New Roman"/>
+          <w:b/>
+          <w:bCs/>
           <w:sz w:val="24"/>
           <w:szCs w:val="24"/>
         </w:rPr>
@@ -1116,6 +1335,8 @@
       <w:r>
         <w:rPr>
           <w:rFonts w:ascii="Times New Roman" w:eastAsia="Times New Roman" w:hAnsi="Times New Roman" w:cs="Times New Roman"/>
+          <w:b/>
+          <w:bCs/>
           <w:sz w:val="24"/>
           <w:szCs w:val="24"/>
         </w:rPr>
@@ -1124,6 +1345,8 @@
       <w:r>
         <w:rPr>
           <w:rFonts w:ascii="Times New Roman" w:eastAsia="Times New Roman" w:hAnsi="Times New Roman" w:cs="Times New Roman"/>
+          <w:b/>
+          <w:bCs/>
           <w:sz w:val="24"/>
           <w:szCs w:val="24"/>
         </w:rPr>
@@ -1132,6 +1355,8 @@
       <w:r>
         <w:rPr>
           <w:rFonts w:ascii="Times New Roman" w:eastAsia="Times New Roman" w:hAnsi="Times New Roman" w:cs="Times New Roman"/>
+          <w:b/>
+          <w:bCs/>
           <w:sz w:val="24"/>
           <w:szCs w:val="24"/>
         </w:rPr>
@@ -1140,6 +1365,8 @@
       <w:r>
         <w:rPr>
           <w:rFonts w:ascii="Times New Roman" w:eastAsia="Times New Roman" w:hAnsi="Times New Roman" w:cs="Times New Roman"/>
+          <w:b/>
+          <w:bCs/>
           <w:sz w:val="24"/>
           <w:szCs w:val="24"/>
         </w:rPr>
@@ -1148,6 +1375,8 @@
       <w:r>
         <w:rPr>
           <w:rFonts w:ascii="Times New Roman" w:eastAsia="Times New Roman" w:hAnsi="Times New Roman" w:cs="Times New Roman"/>
+          <w:b/>
+          <w:bCs/>
           <w:sz w:val="24"/>
           <w:szCs w:val="24"/>
         </w:rPr>
@@ -1157,6 +1386,8 @@
       <w:r>
         <w:rPr>
           <w:rFonts w:ascii="Times New Roman" w:eastAsia="Times New Roman" w:hAnsi="Times New Roman" w:cs="Times New Roman"/>
+          <w:b/>
+          <w:bCs/>
           <w:sz w:val="24"/>
           <w:szCs w:val="24"/>
         </w:rPr>
@@ -1165,14 +1396,38 @@
       <w:r>
         <w:rPr>
           <w:rFonts w:ascii="Times New Roman" w:eastAsia="Times New Roman" w:hAnsi="Times New Roman" w:cs="Times New Roman"/>
-          <w:sz w:val="24"/>
-          <w:szCs w:val="24"/>
-        </w:rPr>
-        <w:t xml:space="preserve">   SIGNATURE/ DAT</w:t>
-      </w:r>
-      <w:r>
-        <w:rPr>
-          <w:rFonts w:ascii="Times New Roman" w:eastAsia="Times New Roman" w:hAnsi="Times New Roman" w:cs="Times New Roman"/>
+          <w:b/>
+          <w:bCs/>
+          <w:sz w:val="24"/>
+          <w:szCs w:val="24"/>
+        </w:rPr>
+        <w:t xml:space="preserve">  </w:t>
+      </w:r>
+      <w:r>
+        <w:rPr>
+          <w:rFonts w:ascii="Times New Roman" w:eastAsia="Times New Roman" w:hAnsi="Times New Roman" w:cs="Times New Roman"/>
+          <w:b/>
+          <w:bCs/>
+          <w:sz w:val="24"/>
+          <w:szCs w:val="24"/>
+        </w:rPr>
+        <w:t xml:space="preserve">  </w:t>
+      </w:r>
+      <w:r>
+        <w:rPr>
+          <w:rFonts w:ascii="Times New Roman" w:eastAsia="Times New Roman" w:hAnsi="Times New Roman" w:cs="Times New Roman"/>
+          <w:b/>
+          <w:bCs/>
+          <w:sz w:val="24"/>
+          <w:szCs w:val="24"/>
+        </w:rPr>
+        <w:t xml:space="preserve"> SIGNATURE/ DAT</w:t>
+      </w:r>
+      <w:r>
+        <w:rPr>
+          <w:rFonts w:ascii="Times New Roman" w:eastAsia="Times New Roman" w:hAnsi="Times New Roman" w:cs="Times New Roman"/>
+          <w:b/>
+          <w:bCs/>
           <w:sz w:val="24"/>
           <w:szCs w:val="24"/>
         </w:rPr>
@@ -1262,8 +1517,50 @@
           <w:sz w:val="24"/>
           <w:szCs w:val="24"/>
         </w:rPr>
-        <w:t>A WEB-BASED TEXT/DOCUMENT SUMMARIZING AND TOPIC MODELING SYSTEM: AN AI (NLP) APPROCAH TO SUMMARIZING TEXT</w:t>
-      </w:r>
+        <w:t xml:space="preserve">A </w:t>
+      </w:r>
+      <w:bookmarkStart w:id="0" w:name="_Hlk115470755"/>
+      <w:r>
+        <w:rPr>
+          <w:rFonts w:ascii="Times New Roman" w:hAnsi="Times New Roman" w:cs="Times New Roman"/>
+          <w:sz w:val="24"/>
+          <w:szCs w:val="24"/>
+        </w:rPr>
+        <w:t xml:space="preserve">WEB-BASED TEXT/DOCUMENT SUMMARIZING AND TOPIC MODELING SYSTEM: AN AI (NLP) </w:t>
+      </w:r>
+      <w:r>
+        <w:rPr>
+          <w:rFonts w:ascii="Times New Roman" w:hAnsi="Times New Roman" w:cs="Times New Roman"/>
+          <w:sz w:val="24"/>
+          <w:szCs w:val="24"/>
+        </w:rPr>
+        <w:t>APPROA</w:t>
+      </w:r>
+      <w:r>
+        <w:rPr>
+          <w:rFonts w:ascii="Times New Roman" w:hAnsi="Times New Roman" w:cs="Times New Roman"/>
+          <w:sz w:val="24"/>
+          <w:szCs w:val="24"/>
+        </w:rPr>
+        <w:t>C</w:t>
+      </w:r>
+      <w:r>
+        <w:rPr>
+          <w:rFonts w:ascii="Times New Roman" w:hAnsi="Times New Roman" w:cs="Times New Roman"/>
+          <w:sz w:val="24"/>
+          <w:szCs w:val="24"/>
+        </w:rPr>
+        <w:t>H</w:t>
+      </w:r>
+      <w:r>
+        <w:rPr>
+          <w:rFonts w:ascii="Times New Roman" w:hAnsi="Times New Roman" w:cs="Times New Roman"/>
+          <w:sz w:val="24"/>
+          <w:szCs w:val="24"/>
+        </w:rPr>
+        <w:t xml:space="preserve"> TO SUMMARIZING TEXT</w:t>
+      </w:r>
+      <w:bookmarkEnd w:id="0"/>
       <w:r>
         <w:rPr>
           <w:rFonts w:ascii="Times New Roman" w:eastAsia="Times New Roman" w:hAnsi="Times New Roman" w:cs="Times New Roman"/>
@@ -1331,6 +1628,8 @@
       <w:r>
         <w:rPr>
           <w:rFonts w:ascii="Times New Roman" w:hAnsi="Times New Roman" w:cs="Times New Roman"/>
+          <w:b/>
+          <w:bCs/>
           <w:sz w:val="24"/>
           <w:szCs w:val="24"/>
         </w:rPr>
@@ -1339,18 +1638,20 @@
       <w:r>
         <w:rPr>
           <w:rFonts w:ascii="Times New Roman" w:eastAsia="Times New Roman" w:hAnsi="Times New Roman" w:cs="Times New Roman"/>
-          <w:sz w:val="24"/>
-          <w:szCs w:val="24"/>
-        </w:rPr>
-        <w:t xml:space="preserve"> </w:t>
-      </w:r>
-      <w:r>
-        <w:rPr>
-          <w:rFonts w:ascii="Times New Roman" w:eastAsia="Times New Roman" w:hAnsi="Times New Roman" w:cs="Times New Roman"/>
-          <w:sz w:val="24"/>
-          <w:szCs w:val="24"/>
-        </w:rPr>
-        <w:t xml:space="preserve">                 19/0512          ____________________</w:t>
+          <w:b/>
+          <w:bCs/>
+          <w:sz w:val="24"/>
+          <w:szCs w:val="24"/>
+        </w:rPr>
+        <w:t xml:space="preserve">               19/0512</w:t>
+      </w:r>
+      <w:r>
+        <w:rPr>
+          <w:rFonts w:ascii="Times New Roman" w:eastAsia="Times New Roman" w:hAnsi="Times New Roman" w:cs="Times New Roman"/>
+          <w:sz w:val="24"/>
+          <w:szCs w:val="24"/>
+        </w:rPr>
+        <w:t xml:space="preserve">          ____________________</w:t>
       </w:r>
     </w:p>
     <w:p>
@@ -1369,26 +1670,66 @@
       <w:r>
         <w:rPr>
           <w:rFonts w:ascii="Times New Roman" w:hAnsi="Times New Roman" w:cs="Times New Roman"/>
-          <w:sz w:val="24"/>
-          <w:szCs w:val="24"/>
-        </w:rPr>
-        <w:t xml:space="preserve">SHOYEMI OLASUBOMI TUTULORO  </w:t>
-      </w:r>
+          <w:b/>
+          <w:bCs/>
+          <w:sz w:val="24"/>
+          <w:szCs w:val="24"/>
+        </w:rPr>
+        <w:t>SHOYEMI OLASUBOMI TUTULORO                   19/1167</w:t>
+      </w:r>
+      <w:r>
+        <w:rPr>
+          <w:rFonts w:ascii="Times New Roman" w:eastAsia="Times New Roman" w:hAnsi="Times New Roman" w:cs="Times New Roman"/>
+          <w:sz w:val="24"/>
+          <w:szCs w:val="24"/>
+        </w:rPr>
+        <w:t xml:space="preserve">          ____________________</w:t>
+      </w:r>
+    </w:p>
+    <w:p>
+      <w:pPr>
+        <w:tabs>
+          <w:tab w:val="left" w:pos="0"/>
+        </w:tabs>
+        <w:spacing w:after="0" w:line="480" w:lineRule="auto"/>
+        <w:jc w:val="both"/>
+        <w:rPr>
+          <w:rFonts w:ascii="Times New Roman" w:eastAsia="Times New Roman" w:hAnsi="Times New Roman" w:cs="Times New Roman"/>
+          <w:sz w:val="24"/>
+          <w:szCs w:val="24"/>
+        </w:rPr>
+      </w:pPr>
       <w:r>
         <w:rPr>
           <w:rFonts w:ascii="Times New Roman" w:hAnsi="Times New Roman" w:cs="Times New Roman"/>
-          <w:sz w:val="24"/>
-          <w:szCs w:val="24"/>
-        </w:rPr>
-        <w:t xml:space="preserve">                    </w:t>
-      </w:r>
+          <w:b/>
+          <w:bCs/>
+          <w:sz w:val="24"/>
+          <w:szCs w:val="24"/>
+        </w:rPr>
+        <w:t xml:space="preserve">UDO DAVID </w:t>
+      </w:r>
+      <w:proofErr w:type="spellStart"/>
       <w:r>
         <w:rPr>
           <w:rFonts w:ascii="Times New Roman" w:hAnsi="Times New Roman" w:cs="Times New Roman"/>
-          <w:sz w:val="24"/>
-          <w:szCs w:val="24"/>
-        </w:rPr>
-        <w:t>19/1167</w:t>
+          <w:b/>
+          <w:bCs/>
+          <w:sz w:val="24"/>
+          <w:szCs w:val="24"/>
+        </w:rPr>
+        <w:t>DAVID</w:t>
+      </w:r>
+      <w:proofErr w:type="spellEnd"/>
+      <w:r>
+        <w:rPr>
+          <w:rFonts w:ascii="Times New Roman" w:hAnsi="Times New Roman" w:cs="Times New Roman"/>
+          <w:b/>
+          <w:bCs/>
+          <w:sz w:val="24"/>
+          <w:szCs w:val="24"/>
+        </w:rPr>
+        <w:t xml:space="preserve">                                                   19/1326</w:t>
       </w:r>
       <w:r>
         <w:rPr>
@@ -1412,56 +1753,19 @@
           <w:szCs w:val="24"/>
         </w:rPr>
       </w:pPr>
-      <w:r>
-        <w:rPr>
-          <w:rFonts w:ascii="Times New Roman" w:hAnsi="Times New Roman" w:cs="Times New Roman"/>
-          <w:sz w:val="24"/>
-          <w:szCs w:val="24"/>
-        </w:rPr>
-        <w:t xml:space="preserve">UDO DAVID </w:t>
-      </w:r>
-      <w:proofErr w:type="spellStart"/>
-      <w:r>
-        <w:rPr>
-          <w:rFonts w:ascii="Times New Roman" w:hAnsi="Times New Roman" w:cs="Times New Roman"/>
-          <w:sz w:val="24"/>
-          <w:szCs w:val="24"/>
-        </w:rPr>
-        <w:t>DAVID</w:t>
-      </w:r>
-      <w:proofErr w:type="spellEnd"/>
-      <w:r>
-        <w:rPr>
-          <w:rFonts w:ascii="Times New Roman" w:hAnsi="Times New Roman" w:cs="Times New Roman"/>
-          <w:sz w:val="24"/>
-          <w:szCs w:val="24"/>
-        </w:rPr>
-        <w:t xml:space="preserve">  </w:t>
-      </w:r>
-      <w:r>
-        <w:rPr>
-          <w:rFonts w:ascii="Times New Roman" w:hAnsi="Times New Roman" w:cs="Times New Roman"/>
-          <w:sz w:val="24"/>
-          <w:szCs w:val="24"/>
-        </w:rPr>
-        <w:t xml:space="preserve">                                                 </w:t>
-      </w:r>
-      <w:r>
-        <w:rPr>
-          <w:rFonts w:ascii="Times New Roman" w:hAnsi="Times New Roman" w:cs="Times New Roman"/>
-          <w:sz w:val="24"/>
-          <w:szCs w:val="24"/>
-        </w:rPr>
-        <w:t>19/1326</w:t>
-      </w:r>
-      <w:r>
-        <w:rPr>
-          <w:rFonts w:ascii="Times New Roman" w:eastAsia="Times New Roman" w:hAnsi="Times New Roman" w:cs="Times New Roman"/>
-          <w:sz w:val="24"/>
-          <w:szCs w:val="24"/>
-        </w:rPr>
-        <w:t xml:space="preserve">          ____________________</w:t>
-      </w:r>
+    </w:p>
+    <w:p>
+      <w:pPr>
+        <w:tabs>
+          <w:tab w:val="left" w:pos="0"/>
+        </w:tabs>
+        <w:spacing w:after="0" w:line="480" w:lineRule="auto"/>
+        <w:rPr>
+          <w:rFonts w:ascii="Times New Roman" w:eastAsia="Times New Roman" w:hAnsi="Times New Roman" w:cs="Times New Roman"/>
+          <w:sz w:val="24"/>
+          <w:szCs w:val="24"/>
+        </w:rPr>
+      </w:pPr>
     </w:p>
     <w:p>
       <w:pPr>
@@ -1476,19 +1780,38 @@
           <w:szCs w:val="24"/>
         </w:rPr>
       </w:pPr>
-    </w:p>
-    <w:p>
-      <w:pPr>
-        <w:tabs>
-          <w:tab w:val="left" w:pos="0"/>
-        </w:tabs>
-        <w:spacing w:after="0" w:line="480" w:lineRule="auto"/>
-        <w:rPr>
-          <w:rFonts w:ascii="Times New Roman" w:eastAsia="Times New Roman" w:hAnsi="Times New Roman" w:cs="Times New Roman"/>
-          <w:sz w:val="24"/>
-          <w:szCs w:val="24"/>
-        </w:rPr>
-      </w:pPr>
+      <w:r>
+        <w:rPr>
+          <w:rFonts w:ascii="Times New Roman" w:eastAsia="Times New Roman" w:hAnsi="Times New Roman" w:cs="Times New Roman"/>
+          <w:sz w:val="24"/>
+          <w:szCs w:val="24"/>
+        </w:rPr>
+        <w:t>___________________</w:t>
+      </w:r>
+      <w:r>
+        <w:rPr>
+          <w:rFonts w:ascii="Times New Roman" w:eastAsia="Times New Roman" w:hAnsi="Times New Roman" w:cs="Times New Roman"/>
+          <w:sz w:val="24"/>
+          <w:szCs w:val="24"/>
+        </w:rPr>
+        <w:t>____</w:t>
+      </w:r>
+      <w:r>
+        <w:rPr>
+          <w:rFonts w:ascii="Times New Roman" w:eastAsia="Times New Roman" w:hAnsi="Times New Roman" w:cs="Times New Roman"/>
+          <w:sz w:val="24"/>
+          <w:szCs w:val="24"/>
+        </w:rPr>
+        <w:t xml:space="preserve">                                                                 ___________________</w:t>
+      </w:r>
+      <w:r>
+        <w:rPr>
+          <w:rFonts w:ascii="Times New Roman" w:eastAsia="Times New Roman" w:hAnsi="Times New Roman" w:cs="Times New Roman"/>
+          <w:sz w:val="24"/>
+          <w:szCs w:val="24"/>
+        </w:rPr>
+        <w:t>_</w:t>
+      </w:r>
     </w:p>
     <w:p>
       <w:pPr>
@@ -1499,59 +1822,17 @@
         <w:jc w:val="both"/>
         <w:rPr>
           <w:rFonts w:ascii="Times New Roman" w:eastAsia="Times New Roman" w:hAnsi="Times New Roman" w:cs="Times New Roman"/>
-          <w:sz w:val="24"/>
-          <w:szCs w:val="24"/>
-        </w:rPr>
-      </w:pPr>
-      <w:r>
-        <w:rPr>
-          <w:rFonts w:ascii="Times New Roman" w:eastAsia="Times New Roman" w:hAnsi="Times New Roman" w:cs="Times New Roman"/>
-          <w:sz w:val="24"/>
-          <w:szCs w:val="24"/>
-        </w:rPr>
-        <w:t>___________________</w:t>
-      </w:r>
-      <w:r>
-        <w:rPr>
-          <w:rFonts w:ascii="Times New Roman" w:eastAsia="Times New Roman" w:hAnsi="Times New Roman" w:cs="Times New Roman"/>
-          <w:sz w:val="24"/>
-          <w:szCs w:val="24"/>
-        </w:rPr>
-        <w:t>____</w:t>
-      </w:r>
-      <w:r>
-        <w:rPr>
-          <w:rFonts w:ascii="Times New Roman" w:eastAsia="Times New Roman" w:hAnsi="Times New Roman" w:cs="Times New Roman"/>
-          <w:sz w:val="24"/>
-          <w:szCs w:val="24"/>
-        </w:rPr>
-        <w:t xml:space="preserve">                                                                 ___________________</w:t>
-      </w:r>
-      <w:r>
-        <w:rPr>
-          <w:rFonts w:ascii="Times New Roman" w:eastAsia="Times New Roman" w:hAnsi="Times New Roman" w:cs="Times New Roman"/>
-          <w:sz w:val="24"/>
-          <w:szCs w:val="24"/>
-        </w:rPr>
-        <w:t>_</w:t>
-      </w:r>
-    </w:p>
-    <w:p>
-      <w:pPr>
-        <w:tabs>
-          <w:tab w:val="left" w:pos="0"/>
-        </w:tabs>
-        <w:spacing w:after="0" w:line="480" w:lineRule="auto"/>
-        <w:jc w:val="both"/>
-        <w:rPr>
-          <w:rFonts w:ascii="Times New Roman" w:eastAsia="Times New Roman" w:hAnsi="Times New Roman" w:cs="Times New Roman"/>
-          <w:sz w:val="24"/>
-          <w:szCs w:val="24"/>
-        </w:rPr>
-      </w:pPr>
-      <w:r>
-        <w:rPr>
-          <w:rFonts w:ascii="Times New Roman" w:eastAsia="Times New Roman" w:hAnsi="Times New Roman" w:cs="Times New Roman"/>
+          <w:b/>
+          <w:bCs/>
+          <w:sz w:val="24"/>
+          <w:szCs w:val="24"/>
+        </w:rPr>
+      </w:pPr>
+      <w:r>
+        <w:rPr>
+          <w:rFonts w:ascii="Times New Roman" w:eastAsia="Times New Roman" w:hAnsi="Times New Roman" w:cs="Times New Roman"/>
+          <w:b/>
+          <w:bCs/>
           <w:sz w:val="24"/>
           <w:szCs w:val="24"/>
         </w:rPr>
@@ -1560,6 +1841,8 @@
       <w:r>
         <w:rPr>
           <w:rFonts w:ascii="Times New Roman" w:eastAsia="Times New Roman" w:hAnsi="Times New Roman" w:cs="Times New Roman"/>
+          <w:b/>
+          <w:bCs/>
           <w:sz w:val="24"/>
           <w:szCs w:val="24"/>
         </w:rPr>
@@ -1568,6 +1851,8 @@
       <w:r>
         <w:rPr>
           <w:rFonts w:ascii="Times New Roman" w:eastAsia="Times New Roman" w:hAnsi="Times New Roman" w:cs="Times New Roman"/>
+          <w:b/>
+          <w:bCs/>
           <w:sz w:val="24"/>
           <w:szCs w:val="24"/>
         </w:rPr>
@@ -1576,6 +1861,8 @@
       <w:r>
         <w:rPr>
           <w:rFonts w:ascii="Times New Roman" w:eastAsia="Times New Roman" w:hAnsi="Times New Roman" w:cs="Times New Roman"/>
+          <w:b/>
+          <w:bCs/>
           <w:sz w:val="24"/>
           <w:szCs w:val="24"/>
         </w:rPr>
@@ -1584,6 +1871,8 @@
       <w:r>
         <w:rPr>
           <w:rFonts w:ascii="Times New Roman" w:eastAsia="Times New Roman" w:hAnsi="Times New Roman" w:cs="Times New Roman"/>
+          <w:b/>
+          <w:bCs/>
           <w:sz w:val="24"/>
           <w:szCs w:val="24"/>
         </w:rPr>
@@ -1607,10 +1896,20 @@
       <w:r>
         <w:rPr>
           <w:rFonts w:ascii="Times New Roman" w:eastAsia="Times New Roman" w:hAnsi="Times New Roman" w:cs="Times New Roman"/>
-          <w:sz w:val="24"/>
-          <w:szCs w:val="24"/>
-        </w:rPr>
-        <w:t xml:space="preserve">PROJECT SUPERVISOR </w:t>
+          <w:b/>
+          <w:bCs/>
+          <w:sz w:val="24"/>
+          <w:szCs w:val="24"/>
+        </w:rPr>
+        <w:t>PROJECT SUPERVISOR</w:t>
+      </w:r>
+      <w:r>
+        <w:rPr>
+          <w:rFonts w:ascii="Times New Roman" w:eastAsia="Times New Roman" w:hAnsi="Times New Roman" w:cs="Times New Roman"/>
+          <w:sz w:val="24"/>
+          <w:szCs w:val="24"/>
+        </w:rPr>
+        <w:t xml:space="preserve"> </w:t>
       </w:r>
     </w:p>
     <w:p>
@@ -1683,13 +1982,17 @@
         <w:jc w:val="both"/>
         <w:rPr>
           <w:rFonts w:ascii="Times New Roman" w:eastAsia="Times New Roman" w:hAnsi="Times New Roman" w:cs="Times New Roman"/>
-          <w:sz w:val="24"/>
-          <w:szCs w:val="24"/>
-        </w:rPr>
-      </w:pPr>
-      <w:r>
-        <w:rPr>
-          <w:rFonts w:ascii="Times New Roman" w:eastAsia="Times New Roman" w:hAnsi="Times New Roman" w:cs="Times New Roman"/>
+          <w:b/>
+          <w:bCs/>
+          <w:sz w:val="24"/>
+          <w:szCs w:val="24"/>
+        </w:rPr>
+      </w:pPr>
+      <w:r>
+        <w:rPr>
+          <w:rFonts w:ascii="Times New Roman" w:eastAsia="Times New Roman" w:hAnsi="Times New Roman" w:cs="Times New Roman"/>
+          <w:b/>
+          <w:bCs/>
           <w:sz w:val="24"/>
           <w:szCs w:val="24"/>
         </w:rPr>
@@ -1698,6 +2001,8 @@
       <w:r>
         <w:rPr>
           <w:rFonts w:ascii="Times New Roman" w:eastAsia="Times New Roman" w:hAnsi="Times New Roman" w:cs="Times New Roman"/>
+          <w:b/>
+          <w:bCs/>
           <w:sz w:val="24"/>
           <w:szCs w:val="24"/>
         </w:rPr>
@@ -1706,6 +2011,8 @@
       <w:r>
         <w:rPr>
           <w:rFonts w:ascii="Times New Roman" w:eastAsia="Times New Roman" w:hAnsi="Times New Roman" w:cs="Times New Roman"/>
+          <w:b/>
+          <w:bCs/>
           <w:sz w:val="24"/>
           <w:szCs w:val="24"/>
         </w:rPr>
@@ -1789,13 +2096,17 @@
         <w:jc w:val="both"/>
         <w:rPr>
           <w:rFonts w:ascii="Times New Roman" w:eastAsia="Times New Roman" w:hAnsi="Times New Roman" w:cs="Times New Roman"/>
-          <w:sz w:val="24"/>
-          <w:szCs w:val="24"/>
-        </w:rPr>
-      </w:pPr>
-      <w:r>
-        <w:rPr>
-          <w:rFonts w:ascii="Times New Roman" w:eastAsia="Times New Roman" w:hAnsi="Times New Roman" w:cs="Times New Roman"/>
+          <w:b/>
+          <w:bCs/>
+          <w:sz w:val="24"/>
+          <w:szCs w:val="24"/>
+        </w:rPr>
+      </w:pPr>
+      <w:r>
+        <w:rPr>
+          <w:rFonts w:ascii="Times New Roman" w:eastAsia="Times New Roman" w:hAnsi="Times New Roman" w:cs="Times New Roman"/>
+          <w:b/>
+          <w:bCs/>
           <w:sz w:val="24"/>
           <w:szCs w:val="24"/>
         </w:rPr>
@@ -1804,6 +2115,8 @@
       <w:r>
         <w:rPr>
           <w:rFonts w:ascii="Times New Roman" w:eastAsia="Times New Roman" w:hAnsi="Times New Roman" w:cs="Times New Roman"/>
+          <w:b/>
+          <w:bCs/>
           <w:sz w:val="24"/>
           <w:szCs w:val="24"/>
         </w:rPr>
@@ -1812,6 +2125,8 @@
       <w:r>
         <w:rPr>
           <w:rFonts w:ascii="Times New Roman" w:eastAsia="Times New Roman" w:hAnsi="Times New Roman" w:cs="Times New Roman"/>
+          <w:b/>
+          <w:bCs/>
           <w:sz w:val="24"/>
           <w:szCs w:val="24"/>
         </w:rPr>
@@ -1827,6 +2142,8 @@
         <w:jc w:val="both"/>
         <w:rPr>
           <w:rFonts w:ascii="Times New Roman" w:eastAsia="Times New Roman" w:hAnsi="Times New Roman" w:cs="Times New Roman"/>
+          <w:b/>
+          <w:bCs/>
           <w:sz w:val="24"/>
           <w:szCs w:val="24"/>
         </w:rPr>
@@ -1842,6 +2159,8 @@
       <w:r>
         <w:rPr>
           <w:rFonts w:ascii="Times New Roman" w:eastAsia="Times New Roman" w:hAnsi="Times New Roman" w:cs="Times New Roman"/>
+          <w:b/>
+          <w:bCs/>
           <w:sz w:val="24"/>
           <w:szCs w:val="24"/>
         </w:rPr>
@@ -1850,6 +2169,8 @@
       <w:r>
         <w:rPr>
           <w:rFonts w:ascii="Times New Roman" w:eastAsia="Times New Roman" w:hAnsi="Times New Roman" w:cs="Times New Roman"/>
+          <w:b/>
+          <w:bCs/>
           <w:sz w:val="24"/>
           <w:szCs w:val="24"/>
         </w:rPr>
@@ -2481,7 +2802,48 @@
           <w:sz w:val="24"/>
           <w:szCs w:val="24"/>
         </w:rPr>
-        <w:t>Students, lecturers, accountants, businessmen &amp; women, politicians, researchers, and many more individuals of various backgrounds not listed above often have to read through large volumes of information or produce a summarized version of documents or other bodies of text. Such a task can easily be achieved with small volumes of text but becomes a hassle when individuals have to read through and summarize large volumes of text. For such a reason, the system “A WEB-BASED TEXT/DOCUMENT SUMMARIZING AND TOPIC MODELING SYSTEM: AN AI (NLP) APPROACH TO SUMMARIZING TEXT” was built. It provides a top-notch topic modeling feature where the system detects the topic of the body of text and displays it to the user, and a language detection feature where the system can identify the language of the text entered before providing an appropriate summary. In an event where a language is selected, yet the text entered into the system is of a different language, it displays an alert asking the user to choose the appropriate language.</w:t>
+        <w:t xml:space="preserve">Students, lecturers, accountants, businessmen &amp; women, politicians, researchers, and many more individuals of various backgrounds not listed above often have to read through large volumes of information or produce a summarized version of documents or other bodies of text. Such a task can easily be achieved with small volumes of text but becomes a hassle when individuals have to read through and summarize large volumes of text. For such a reason, the system “A WEB-BASED TEXT/DOCUMENT SUMMARIZING AND TOPIC MODELING SYSTEM: AN AI (NLP) </w:t>
+      </w:r>
+      <w:r>
+        <w:rPr>
+          <w:rFonts w:ascii="Times New Roman" w:hAnsi="Times New Roman" w:cs="Times New Roman"/>
+          <w:sz w:val="24"/>
+          <w:szCs w:val="24"/>
+        </w:rPr>
+        <w:t>APPROA</w:t>
+      </w:r>
+      <w:r>
+        <w:rPr>
+          <w:rFonts w:ascii="Times New Roman" w:hAnsi="Times New Roman" w:cs="Times New Roman"/>
+          <w:sz w:val="24"/>
+          <w:szCs w:val="24"/>
+        </w:rPr>
+        <w:t>C</w:t>
+      </w:r>
+      <w:r>
+        <w:rPr>
+          <w:rFonts w:ascii="Times New Roman" w:hAnsi="Times New Roman" w:cs="Times New Roman"/>
+          <w:sz w:val="24"/>
+          <w:szCs w:val="24"/>
+        </w:rPr>
+        <w:t>H</w:t>
+      </w:r>
+      <w:r>
+        <w:rPr>
+          <w:rFonts w:ascii="Times New Roman" w:hAnsi="Times New Roman" w:cs="Times New Roman"/>
+          <w:sz w:val="24"/>
+          <w:szCs w:val="24"/>
+        </w:rPr>
+        <w:t>.</w:t>
+      </w:r>
+      <w:r>
+        <w:rPr>
+          <w:rFonts w:ascii="Times New Roman" w:eastAsia="Times New Roman" w:hAnsi="Times New Roman" w:cs="Times New Roman"/>
+          <w:bCs/>
+          <w:sz w:val="24"/>
+          <w:szCs w:val="24"/>
+        </w:rPr>
+        <w:t xml:space="preserve"> TO SUMMARIZING TEXT” was built. It provides a top-notch topic modeling feature where the system detects the topic of the body of text and displays it to the user, and a language detection feature where the system can identify the language of the text entered before providing an appropriate summary. In an event where a language is selected, yet the text entered into the system is of a different language, it displays an alert asking the user to choose the appropriate language.</w:t>
       </w:r>
     </w:p>
     <w:p>
@@ -3259,6 +3621,15 @@
           <w:sz w:val="28"/>
           <w:szCs w:val="28"/>
         </w:rPr>
+        <w:t>.</w:t>
+      </w:r>
+      <w:r>
+        <w:rPr>
+          <w:rFonts w:ascii="Times New Roman" w:eastAsia="Times New Roman" w:hAnsi="Times New Roman" w:cs="Times New Roman"/>
+          <w:bCs/>
+          <w:sz w:val="28"/>
+          <w:szCs w:val="28"/>
+        </w:rPr>
         <w:t>1</w:t>
       </w:r>
     </w:p>
@@ -3305,8 +3676,28 @@
           <w:sz w:val="28"/>
           <w:szCs w:val="28"/>
         </w:rPr>
-        <w:t>…….</w:t>
-      </w:r>
+        <w:t>…</w:t>
+      </w:r>
+      <w:proofErr w:type="gramStart"/>
+      <w:r>
+        <w:rPr>
+          <w:rFonts w:ascii="Times New Roman" w:eastAsia="Times New Roman" w:hAnsi="Times New Roman" w:cs="Times New Roman"/>
+          <w:bCs/>
+          <w:sz w:val="28"/>
+          <w:szCs w:val="28"/>
+        </w:rPr>
+        <w:t>….</w:t>
+      </w:r>
+      <w:r>
+        <w:rPr>
+          <w:rFonts w:ascii="Times New Roman" w:eastAsia="Times New Roman" w:hAnsi="Times New Roman" w:cs="Times New Roman"/>
+          <w:bCs/>
+          <w:sz w:val="28"/>
+          <w:szCs w:val="28"/>
+        </w:rPr>
+        <w:t>.</w:t>
+      </w:r>
+      <w:proofErr w:type="gramEnd"/>
       <w:r>
         <w:rPr>
           <w:rFonts w:ascii="Times New Roman" w:eastAsia="Times New Roman" w:hAnsi="Times New Roman" w:cs="Times New Roman"/>
@@ -3369,7 +3760,25 @@
           <w:sz w:val="28"/>
           <w:szCs w:val="28"/>
         </w:rPr>
-        <w:t>…2</w:t>
+        <w:t>…</w:t>
+      </w:r>
+      <w:r>
+        <w:rPr>
+          <w:rFonts w:ascii="Times New Roman" w:eastAsia="Times New Roman" w:hAnsi="Times New Roman" w:cs="Times New Roman"/>
+          <w:bCs/>
+          <w:sz w:val="28"/>
+          <w:szCs w:val="28"/>
+        </w:rPr>
+        <w:t>.</w:t>
+      </w:r>
+      <w:r>
+        <w:rPr>
+          <w:rFonts w:ascii="Times New Roman" w:eastAsia="Times New Roman" w:hAnsi="Times New Roman" w:cs="Times New Roman"/>
+          <w:bCs/>
+          <w:sz w:val="28"/>
+          <w:szCs w:val="28"/>
+        </w:rPr>
+        <w:t>2</w:t>
       </w:r>
     </w:p>
     <w:p>
@@ -3406,7 +3815,34 @@
           <w:sz w:val="28"/>
           <w:szCs w:val="28"/>
         </w:rPr>
-        <w:t>OBJECTIVE OF THE STUDY……………….……………………</w:t>
+        <w:t xml:space="preserve">AIM AND </w:t>
+      </w:r>
+      <w:r>
+        <w:rPr>
+          <w:rFonts w:ascii="Times New Roman" w:eastAsia="Times New Roman" w:hAnsi="Times New Roman" w:cs="Times New Roman"/>
+          <w:bCs/>
+          <w:sz w:val="28"/>
+          <w:szCs w:val="28"/>
+        </w:rPr>
+        <w:t>OBJECTIVE</w:t>
+      </w:r>
+      <w:r>
+        <w:rPr>
+          <w:rFonts w:ascii="Times New Roman" w:eastAsia="Times New Roman" w:hAnsi="Times New Roman" w:cs="Times New Roman"/>
+          <w:bCs/>
+          <w:sz w:val="28"/>
+          <w:szCs w:val="28"/>
+        </w:rPr>
+        <w:t>S</w:t>
+      </w:r>
+      <w:r>
+        <w:rPr>
+          <w:rFonts w:ascii="Times New Roman" w:eastAsia="Times New Roman" w:hAnsi="Times New Roman" w:cs="Times New Roman"/>
+          <w:bCs/>
+          <w:sz w:val="28"/>
+          <w:szCs w:val="28"/>
+        </w:rPr>
+        <w:t xml:space="preserve"> OF THE STUDY…….…………………</w:t>
       </w:r>
       <w:r>
         <w:rPr>
@@ -3425,9 +3861,27 @@
           <w:sz w:val="28"/>
           <w:szCs w:val="28"/>
         </w:rPr>
-        <w:t>…..</w:t>
+        <w:t>….</w:t>
+      </w:r>
+      <w:r>
+        <w:rPr>
+          <w:rFonts w:ascii="Times New Roman" w:eastAsia="Times New Roman" w:hAnsi="Times New Roman" w:cs="Times New Roman"/>
+          <w:bCs/>
+          <w:sz w:val="28"/>
+          <w:szCs w:val="28"/>
+        </w:rPr>
+        <w:t>.</w:t>
       </w:r>
       <w:proofErr w:type="gramEnd"/>
+      <w:r>
+        <w:rPr>
+          <w:rFonts w:ascii="Times New Roman" w:eastAsia="Times New Roman" w:hAnsi="Times New Roman" w:cs="Times New Roman"/>
+          <w:bCs/>
+          <w:sz w:val="28"/>
+          <w:szCs w:val="28"/>
+        </w:rPr>
+        <w:t>4</w:t>
+      </w:r>
     </w:p>
     <w:p>
       <w:pPr>
@@ -3472,7 +3926,16 @@
           <w:sz w:val="28"/>
           <w:szCs w:val="28"/>
         </w:rPr>
-        <w:t>……...</w:t>
+        <w:t>…</w:t>
+      </w:r>
+      <w:r>
+        <w:rPr>
+          <w:rFonts w:ascii="Times New Roman" w:eastAsia="Times New Roman" w:hAnsi="Times New Roman" w:cs="Times New Roman"/>
+          <w:bCs/>
+          <w:sz w:val="28"/>
+          <w:szCs w:val="28"/>
+        </w:rPr>
+        <w:t>…...5</w:t>
       </w:r>
     </w:p>
     <w:p>
@@ -3502,6 +3965,7 @@
         </w:rPr>
         <w:t xml:space="preserve"> </w:t>
       </w:r>
+      <w:bookmarkStart w:id="1" w:name="_Hlk115466415"/>
       <w:r>
         <w:rPr>
           <w:rFonts w:ascii="Times New Roman" w:eastAsia="Times New Roman" w:hAnsi="Times New Roman" w:cs="Times New Roman"/>
@@ -3511,6 +3975,7 @@
         </w:rPr>
         <w:t>SCOPE OF STUDY</w:t>
       </w:r>
+      <w:bookmarkEnd w:id="1"/>
       <w:r>
         <w:rPr>
           <w:rFonts w:ascii="Times New Roman" w:eastAsia="Times New Roman" w:hAnsi="Times New Roman" w:cs="Times New Roman"/>
@@ -3519,6 +3984,15 @@
           <w:szCs w:val="28"/>
         </w:rPr>
         <w:t>……………………………………………………….</w:t>
+      </w:r>
+      <w:r>
+        <w:rPr>
+          <w:rFonts w:ascii="Times New Roman" w:eastAsia="Times New Roman" w:hAnsi="Times New Roman" w:cs="Times New Roman"/>
+          <w:bCs/>
+          <w:sz w:val="28"/>
+          <w:szCs w:val="28"/>
+        </w:rPr>
+        <w:t>5</w:t>
       </w:r>
     </w:p>
     <w:p>
@@ -3556,9 +4030,27 @@
           <w:sz w:val="28"/>
           <w:szCs w:val="28"/>
         </w:rPr>
-        <w:t>…..</w:t>
+        <w:t>….</w:t>
+      </w:r>
+      <w:r>
+        <w:rPr>
+          <w:rFonts w:ascii="Times New Roman" w:eastAsia="Times New Roman" w:hAnsi="Times New Roman" w:cs="Times New Roman"/>
+          <w:bCs/>
+          <w:sz w:val="28"/>
+          <w:szCs w:val="28"/>
+        </w:rPr>
+        <w:t>.</w:t>
       </w:r>
       <w:proofErr w:type="gramEnd"/>
+      <w:r>
+        <w:rPr>
+          <w:rFonts w:ascii="Times New Roman" w:eastAsia="Times New Roman" w:hAnsi="Times New Roman" w:cs="Times New Roman"/>
+          <w:bCs/>
+          <w:sz w:val="28"/>
+          <w:szCs w:val="28"/>
+        </w:rPr>
+        <w:t>6</w:t>
+      </w:r>
     </w:p>
     <w:p>
       <w:pPr>
@@ -4235,16 +4727,7 @@
           <w:sz w:val="24"/>
           <w:szCs w:val="24"/>
         </w:rPr>
-        <w:t xml:space="preserve">    As earlier stated, this project is made possible due to the NLP branch of AI.</w:t>
-      </w:r>
-      <w:r>
-        <w:rPr>
-          <w:rFonts w:ascii="Times New Roman" w:eastAsia="Times New Roman" w:hAnsi="Times New Roman" w:cs="Times New Roman"/>
-          <w:bCs/>
-          <w:sz w:val="24"/>
-          <w:szCs w:val="24"/>
-        </w:rPr>
-        <w:t xml:space="preserve"> </w:t>
+        <w:t xml:space="preserve">    As earlier stated, this project is made possible due to the NLP branch of AI. </w:t>
       </w:r>
     </w:p>
     <w:p>
@@ -4534,31 +5017,997 @@
     </w:p>
     <w:p>
       <w:pPr>
+        <w:pStyle w:val="ListParagraph"/>
+        <w:numPr>
+          <w:ilvl w:val="1"/>
+          <w:numId w:val="12"/>
+        </w:numPr>
+        <w:tabs>
+          <w:tab w:val="left" w:pos="0"/>
+        </w:tabs>
+        <w:spacing w:after="0" w:line="480" w:lineRule="auto"/>
+        <w:rPr>
+          <w:rFonts w:ascii="Times New Roman" w:eastAsia="Times New Roman" w:hAnsi="Times New Roman" w:cs="Times New Roman"/>
+          <w:b/>
+          <w:sz w:val="24"/>
+          <w:szCs w:val="24"/>
+        </w:rPr>
+      </w:pPr>
+      <w:r>
+        <w:rPr>
+          <w:rFonts w:ascii="Times New Roman" w:eastAsia="Times New Roman" w:hAnsi="Times New Roman" w:cs="Times New Roman"/>
+          <w:b/>
+          <w:sz w:val="24"/>
+          <w:szCs w:val="24"/>
+        </w:rPr>
+        <w:t>AIM AND OBJECTIVES OF THE STUDY</w:t>
+      </w:r>
+    </w:p>
+    <w:p>
+      <w:pPr>
+        <w:tabs>
+          <w:tab w:val="left" w:pos="0"/>
+        </w:tabs>
+        <w:spacing w:after="0" w:line="480" w:lineRule="auto"/>
+        <w:ind w:left="363"/>
+        <w:rPr>
+          <w:rFonts w:ascii="Times New Roman" w:hAnsi="Times New Roman" w:cs="Times New Roman"/>
+          <w:sz w:val="24"/>
+          <w:szCs w:val="24"/>
+        </w:rPr>
+      </w:pPr>
+      <w:r>
+        <w:rPr>
+          <w:rFonts w:ascii="Times New Roman" w:eastAsia="Times New Roman" w:hAnsi="Times New Roman" w:cs="Times New Roman"/>
+          <w:bCs/>
+          <w:sz w:val="24"/>
+          <w:szCs w:val="24"/>
+        </w:rPr>
+        <w:t>The aim of this study is to develop and implemen</w:t>
+      </w:r>
+      <w:r>
+        <w:rPr>
+          <w:rFonts w:ascii="Times New Roman" w:eastAsia="Times New Roman" w:hAnsi="Times New Roman" w:cs="Times New Roman"/>
+          <w:bCs/>
+          <w:sz w:val="24"/>
+          <w:szCs w:val="24"/>
+        </w:rPr>
+        <w:t xml:space="preserve">t a </w:t>
+      </w:r>
+      <w:r>
+        <w:rPr>
+          <w:rFonts w:ascii="Times New Roman" w:hAnsi="Times New Roman" w:cs="Times New Roman"/>
+          <w:sz w:val="24"/>
+          <w:szCs w:val="24"/>
+        </w:rPr>
+        <w:t>web-based text/document summarizing and topic modeling system: an AI (NLP) approach to summarizing text</w:t>
+      </w:r>
+      <w:r>
+        <w:rPr>
+          <w:rFonts w:ascii="Times New Roman" w:hAnsi="Times New Roman" w:cs="Times New Roman"/>
+          <w:sz w:val="24"/>
+          <w:szCs w:val="24"/>
+        </w:rPr>
+        <w:t>.</w:t>
+      </w:r>
+      <w:r>
+        <w:rPr>
+          <w:rFonts w:ascii="Times New Roman" w:hAnsi="Times New Roman" w:cs="Times New Roman"/>
+          <w:sz w:val="24"/>
+          <w:szCs w:val="24"/>
+        </w:rPr>
+        <w:t xml:space="preserve"> The above</w:t>
+      </w:r>
+      <w:r>
+        <w:rPr>
+          <w:rFonts w:ascii="Times New Roman" w:hAnsi="Times New Roman" w:cs="Times New Roman"/>
+          <w:sz w:val="24"/>
+          <w:szCs w:val="24"/>
+        </w:rPr>
+        <w:t>-</w:t>
+      </w:r>
+      <w:r>
+        <w:rPr>
+          <w:rFonts w:ascii="Times New Roman" w:hAnsi="Times New Roman" w:cs="Times New Roman"/>
+          <w:sz w:val="24"/>
+          <w:szCs w:val="24"/>
+        </w:rPr>
+        <w:t>mentioned system is to:</w:t>
+      </w:r>
+    </w:p>
+    <w:p>
+      <w:pPr>
+        <w:pStyle w:val="ListParagraph"/>
+        <w:numPr>
+          <w:ilvl w:val="0"/>
+          <w:numId w:val="10"/>
+        </w:numPr>
+        <w:tabs>
+          <w:tab w:val="left" w:pos="0"/>
+        </w:tabs>
+        <w:spacing w:after="0" w:line="480" w:lineRule="auto"/>
+        <w:ind w:left="1086"/>
+        <w:rPr>
+          <w:rFonts w:ascii="Times New Roman" w:hAnsi="Times New Roman" w:cs="Times New Roman"/>
+          <w:sz w:val="24"/>
+          <w:szCs w:val="24"/>
+        </w:rPr>
+      </w:pPr>
+      <w:r>
+        <w:rPr>
+          <w:rFonts w:ascii="Times New Roman" w:eastAsia="Times New Roman" w:hAnsi="Times New Roman" w:cs="Times New Roman"/>
+          <w:bCs/>
+          <w:sz w:val="24"/>
+          <w:szCs w:val="24"/>
+        </w:rPr>
+        <w:t>Be able to give comprehensive and accurate summaries of text provided in it for summarization</w:t>
+      </w:r>
+      <w:r>
+        <w:rPr>
+          <w:rFonts w:ascii="Times New Roman" w:eastAsia="Times New Roman" w:hAnsi="Times New Roman" w:cs="Times New Roman"/>
+          <w:bCs/>
+          <w:sz w:val="24"/>
+          <w:szCs w:val="24"/>
+        </w:rPr>
+        <w:t>.</w:t>
+      </w:r>
+    </w:p>
+    <w:p>
+      <w:pPr>
+        <w:pStyle w:val="ListParagraph"/>
+        <w:numPr>
+          <w:ilvl w:val="0"/>
+          <w:numId w:val="10"/>
+        </w:numPr>
+        <w:tabs>
+          <w:tab w:val="left" w:pos="0"/>
+        </w:tabs>
+        <w:spacing w:after="0" w:line="480" w:lineRule="auto"/>
+        <w:ind w:left="1086"/>
+        <w:rPr>
+          <w:rFonts w:ascii="Times New Roman" w:eastAsia="Times New Roman" w:hAnsi="Times New Roman" w:cs="Times New Roman"/>
+          <w:bCs/>
+          <w:sz w:val="24"/>
+          <w:szCs w:val="24"/>
+        </w:rPr>
+      </w:pPr>
+      <w:r>
+        <w:rPr>
+          <w:rFonts w:ascii="Times New Roman" w:eastAsia="Times New Roman" w:hAnsi="Times New Roman" w:cs="Times New Roman"/>
+          <w:bCs/>
+          <w:sz w:val="24"/>
+          <w:szCs w:val="24"/>
+        </w:rPr>
+        <w:t>Be able to detect the subject/ topic of the provided body of text.</w:t>
+      </w:r>
+    </w:p>
+    <w:p>
+      <w:pPr>
+        <w:pStyle w:val="ListParagraph"/>
+        <w:numPr>
+          <w:ilvl w:val="0"/>
+          <w:numId w:val="10"/>
+        </w:numPr>
+        <w:tabs>
+          <w:tab w:val="left" w:pos="0"/>
+        </w:tabs>
+        <w:spacing w:after="0" w:line="480" w:lineRule="auto"/>
+        <w:ind w:left="1086"/>
+        <w:rPr>
+          <w:rFonts w:ascii="Times New Roman" w:eastAsia="Times New Roman" w:hAnsi="Times New Roman" w:cs="Times New Roman"/>
+          <w:bCs/>
+          <w:sz w:val="24"/>
+          <w:szCs w:val="24"/>
+        </w:rPr>
+      </w:pPr>
+      <w:r>
+        <w:rPr>
+          <w:rFonts w:ascii="Times New Roman" w:eastAsia="Times New Roman" w:hAnsi="Times New Roman" w:cs="Times New Roman"/>
+          <w:bCs/>
+          <w:sz w:val="24"/>
+          <w:szCs w:val="24"/>
+        </w:rPr>
+        <w:t>Be able to detect the language the provided body of text is written in.</w:t>
+      </w:r>
+    </w:p>
+    <w:p>
+      <w:pPr>
+        <w:pStyle w:val="ListParagraph"/>
+        <w:numPr>
+          <w:ilvl w:val="0"/>
+          <w:numId w:val="10"/>
+        </w:numPr>
+        <w:tabs>
+          <w:tab w:val="left" w:pos="0"/>
+        </w:tabs>
+        <w:spacing w:after="0" w:line="480" w:lineRule="auto"/>
+        <w:ind w:left="1086"/>
+        <w:rPr>
+          <w:rFonts w:ascii="Times New Roman" w:eastAsia="Times New Roman" w:hAnsi="Times New Roman" w:cs="Times New Roman"/>
+          <w:bCs/>
+          <w:sz w:val="24"/>
+          <w:szCs w:val="24"/>
+        </w:rPr>
+        <w:sectPr>
+          <w:footerReference w:type="default" r:id="rId25"/>
+          <w:pgSz w:w="12240" w:h="15840"/>
+          <w:pgMar w:top="1440" w:right="1440" w:bottom="1440" w:left="1440" w:header="720" w:footer="720" w:gutter="0"/>
+          <w:cols w:space="720"/>
+          <w:docGrid w:linePitch="360"/>
+        </w:sectPr>
+      </w:pPr>
+      <w:r>
+        <w:rPr>
+          <w:rFonts w:ascii="Times New Roman" w:eastAsia="Times New Roman" w:hAnsi="Times New Roman" w:cs="Times New Roman"/>
+          <w:bCs/>
+          <w:sz w:val="24"/>
+          <w:szCs w:val="24"/>
+        </w:rPr>
+        <w:t>Be able to summarize text to another languag</w:t>
+      </w:r>
+      <w:r>
+        <w:rPr>
+          <w:rFonts w:ascii="Times New Roman" w:eastAsia="Times New Roman" w:hAnsi="Times New Roman" w:cs="Times New Roman"/>
+          <w:bCs/>
+          <w:sz w:val="24"/>
+          <w:szCs w:val="24"/>
+        </w:rPr>
+        <w:t>e</w:t>
+      </w:r>
+      <w:r>
+        <w:rPr>
+          <w:rFonts w:ascii="Times New Roman" w:eastAsia="Times New Roman" w:hAnsi="Times New Roman" w:cs="Times New Roman"/>
+          <w:bCs/>
+          <w:sz w:val="24"/>
+          <w:szCs w:val="24"/>
+        </w:rPr>
+        <w:t>.</w:t>
+      </w:r>
+    </w:p>
+    <w:p>
+      <w:pPr>
+        <w:tabs>
+          <w:tab w:val="left" w:pos="0"/>
+        </w:tabs>
+        <w:spacing w:after="0" w:line="480" w:lineRule="auto"/>
+        <w:ind w:left="363"/>
+        <w:rPr>
+          <w:rFonts w:ascii="Times New Roman" w:eastAsia="Times New Roman" w:hAnsi="Times New Roman" w:cs="Times New Roman"/>
+          <w:b/>
+          <w:sz w:val="24"/>
+          <w:szCs w:val="24"/>
+        </w:rPr>
+      </w:pPr>
+      <w:r>
+        <w:rPr>
+          <w:rFonts w:ascii="Times New Roman" w:eastAsia="Times New Roman" w:hAnsi="Times New Roman" w:cs="Times New Roman"/>
+          <w:b/>
+          <w:sz w:val="24"/>
+          <w:szCs w:val="24"/>
+        </w:rPr>
+        <w:lastRenderedPageBreak/>
+        <w:t>1.4 METHODOLOGY</w:t>
+      </w:r>
+    </w:p>
+    <w:p>
+      <w:pPr>
+        <w:tabs>
+          <w:tab w:val="left" w:pos="0"/>
+        </w:tabs>
+        <w:spacing w:after="0" w:line="480" w:lineRule="auto"/>
+        <w:ind w:left="363"/>
+        <w:rPr>
+          <w:rFonts w:ascii="Times New Roman" w:eastAsia="Times New Roman" w:hAnsi="Times New Roman" w:cs="Times New Roman"/>
+          <w:bCs/>
+          <w:sz w:val="24"/>
+          <w:szCs w:val="24"/>
+        </w:rPr>
+      </w:pPr>
+      <w:r>
+        <w:rPr>
+          <w:rFonts w:ascii="Times New Roman" w:eastAsia="Times New Roman" w:hAnsi="Times New Roman" w:cs="Times New Roman"/>
+          <w:bCs/>
+          <w:sz w:val="24"/>
+          <w:szCs w:val="24"/>
+        </w:rPr>
+        <w:t xml:space="preserve">This study uses the methodologies </w:t>
+      </w:r>
+      <w:r>
+        <w:rPr>
+          <w:rFonts w:ascii="Times New Roman" w:eastAsia="Times New Roman" w:hAnsi="Times New Roman" w:cs="Times New Roman"/>
+          <w:bCs/>
+          <w:sz w:val="24"/>
+          <w:szCs w:val="24"/>
+        </w:rPr>
+        <w:t xml:space="preserve">below </w:t>
+      </w:r>
+      <w:r>
+        <w:rPr>
+          <w:rFonts w:ascii="Times New Roman" w:eastAsia="Times New Roman" w:hAnsi="Times New Roman" w:cs="Times New Roman"/>
+          <w:bCs/>
+          <w:sz w:val="24"/>
+          <w:szCs w:val="24"/>
+        </w:rPr>
+        <w:t xml:space="preserve">to achieve the </w:t>
+      </w:r>
+      <w:r>
+        <w:rPr>
+          <w:rFonts w:ascii="Times New Roman" w:eastAsia="Times New Roman" w:hAnsi="Times New Roman" w:cs="Times New Roman"/>
+          <w:bCs/>
+          <w:sz w:val="24"/>
+          <w:szCs w:val="24"/>
+        </w:rPr>
+        <w:t>a</w:t>
+      </w:r>
+      <w:r>
+        <w:rPr>
+          <w:rFonts w:ascii="Times New Roman" w:eastAsia="Times New Roman" w:hAnsi="Times New Roman" w:cs="Times New Roman"/>
+          <w:bCs/>
+          <w:sz w:val="24"/>
+          <w:szCs w:val="24"/>
+        </w:rPr>
+        <w:t>forementioned objectives</w:t>
+      </w:r>
+      <w:r>
+        <w:rPr>
+          <w:rFonts w:ascii="Times New Roman" w:eastAsia="Times New Roman" w:hAnsi="Times New Roman" w:cs="Times New Roman"/>
+          <w:bCs/>
+          <w:sz w:val="24"/>
+          <w:szCs w:val="24"/>
+        </w:rPr>
+        <w:t>:</w:t>
+      </w:r>
+    </w:p>
+    <w:p>
+      <w:pPr>
+        <w:pStyle w:val="ListParagraph"/>
+        <w:numPr>
+          <w:ilvl w:val="0"/>
+          <w:numId w:val="11"/>
+        </w:numPr>
+        <w:tabs>
+          <w:tab w:val="left" w:pos="0"/>
+        </w:tabs>
+        <w:spacing w:after="0" w:line="480" w:lineRule="auto"/>
+        <w:rPr>
+          <w:rFonts w:ascii="Times New Roman" w:eastAsia="Times New Roman" w:hAnsi="Times New Roman" w:cs="Times New Roman"/>
+          <w:bCs/>
+          <w:sz w:val="24"/>
+          <w:szCs w:val="24"/>
+        </w:rPr>
+      </w:pPr>
+      <w:r>
+        <w:rPr>
+          <w:rFonts w:ascii="Times New Roman" w:eastAsia="Times New Roman" w:hAnsi="Times New Roman" w:cs="Times New Roman"/>
+          <w:bCs/>
+          <w:sz w:val="24"/>
+          <w:szCs w:val="24"/>
+        </w:rPr>
+        <w:t>An intense and critical analysis of already existing closely related software systems was done in order to aid in the design of the system from a user’s point of view.</w:t>
+      </w:r>
+    </w:p>
+    <w:p>
+      <w:pPr>
+        <w:pStyle w:val="ListParagraph"/>
+        <w:numPr>
+          <w:ilvl w:val="0"/>
+          <w:numId w:val="11"/>
+        </w:numPr>
+        <w:tabs>
+          <w:tab w:val="left" w:pos="0"/>
+        </w:tabs>
+        <w:spacing w:after="0" w:line="480" w:lineRule="auto"/>
+        <w:rPr>
+          <w:rFonts w:ascii="Times New Roman" w:eastAsia="Times New Roman" w:hAnsi="Times New Roman" w:cs="Times New Roman"/>
+          <w:bCs/>
+          <w:sz w:val="24"/>
+          <w:szCs w:val="24"/>
+        </w:rPr>
+      </w:pPr>
+      <w:r>
+        <w:rPr>
+          <w:rFonts w:ascii="Times New Roman" w:eastAsia="Times New Roman" w:hAnsi="Times New Roman" w:cs="Times New Roman"/>
+          <w:bCs/>
+          <w:sz w:val="24"/>
+          <w:szCs w:val="24"/>
+        </w:rPr>
+        <w:t xml:space="preserve">The prototyping Software Development Life Cycle (SDLC) model was adopted as user input was heavily </w:t>
+      </w:r>
+      <w:r>
+        <w:rPr>
+          <w:rFonts w:ascii="Times New Roman" w:eastAsia="Times New Roman" w:hAnsi="Times New Roman" w:cs="Times New Roman"/>
+          <w:bCs/>
+          <w:sz w:val="24"/>
+          <w:szCs w:val="24"/>
+        </w:rPr>
+        <w:t>required in order to improve software quality.</w:t>
+      </w:r>
+    </w:p>
+    <w:p>
+      <w:pPr>
+        <w:pStyle w:val="ListParagraph"/>
+        <w:numPr>
+          <w:ilvl w:val="0"/>
+          <w:numId w:val="11"/>
+        </w:numPr>
+        <w:tabs>
+          <w:tab w:val="left" w:pos="0"/>
+        </w:tabs>
+        <w:spacing w:after="0" w:line="480" w:lineRule="auto"/>
+        <w:rPr>
+          <w:rFonts w:ascii="Times New Roman" w:eastAsia="Times New Roman" w:hAnsi="Times New Roman" w:cs="Times New Roman"/>
+          <w:bCs/>
+          <w:sz w:val="24"/>
+          <w:szCs w:val="24"/>
+        </w:rPr>
+      </w:pPr>
+      <w:r>
+        <w:rPr>
+          <w:rFonts w:ascii="Times New Roman" w:eastAsia="Times New Roman" w:hAnsi="Times New Roman" w:cs="Times New Roman"/>
+          <w:bCs/>
+          <w:sz w:val="24"/>
+          <w:szCs w:val="24"/>
+        </w:rPr>
+        <w:t>The web app will be divided into server (to be built using Flask) and client side (with HTML, CSS and JavaScript.)</w:t>
+      </w:r>
+    </w:p>
+    <w:p>
+      <w:pPr>
+        <w:pStyle w:val="ListParagraph"/>
+        <w:numPr>
+          <w:ilvl w:val="0"/>
+          <w:numId w:val="11"/>
+        </w:numPr>
+        <w:tabs>
+          <w:tab w:val="left" w:pos="0"/>
+        </w:tabs>
+        <w:spacing w:after="0" w:line="480" w:lineRule="auto"/>
+        <w:rPr>
+          <w:rFonts w:ascii="Times New Roman" w:eastAsia="Times New Roman" w:hAnsi="Times New Roman" w:cs="Times New Roman"/>
+          <w:bCs/>
+          <w:sz w:val="24"/>
+          <w:szCs w:val="24"/>
+        </w:rPr>
+      </w:pPr>
+      <w:r>
+        <w:rPr>
+          <w:rFonts w:ascii="Times New Roman" w:eastAsia="Times New Roman" w:hAnsi="Times New Roman" w:cs="Times New Roman"/>
+          <w:bCs/>
+          <w:sz w:val="24"/>
+          <w:szCs w:val="24"/>
+        </w:rPr>
+        <w:t>A Machine</w:t>
+      </w:r>
+      <w:r>
+        <w:rPr>
+          <w:rFonts w:ascii="Times New Roman" w:eastAsia="Times New Roman" w:hAnsi="Times New Roman" w:cs="Times New Roman"/>
+          <w:bCs/>
+          <w:sz w:val="24"/>
+          <w:szCs w:val="24"/>
+        </w:rPr>
+        <w:t xml:space="preserve"> </w:t>
+      </w:r>
+      <w:r>
+        <w:rPr>
+          <w:rFonts w:ascii="Times New Roman" w:eastAsia="Times New Roman" w:hAnsi="Times New Roman" w:cs="Times New Roman"/>
+          <w:bCs/>
+          <w:sz w:val="24"/>
+          <w:szCs w:val="24"/>
+        </w:rPr>
+        <w:t>Learning mode</w:t>
+      </w:r>
+      <w:r>
+        <w:rPr>
+          <w:rFonts w:ascii="Times New Roman" w:eastAsia="Times New Roman" w:hAnsi="Times New Roman" w:cs="Times New Roman"/>
+          <w:bCs/>
+          <w:sz w:val="24"/>
+          <w:szCs w:val="24"/>
+        </w:rPr>
+        <w:t xml:space="preserve"> is to be trained to detect languages and return the result as an end point.</w:t>
+      </w:r>
+    </w:p>
+    <w:p>
+      <w:pPr>
+        <w:pStyle w:val="ListParagraph"/>
+        <w:numPr>
+          <w:ilvl w:val="0"/>
+          <w:numId w:val="11"/>
+        </w:numPr>
+        <w:tabs>
+          <w:tab w:val="left" w:pos="0"/>
+        </w:tabs>
+        <w:spacing w:after="0" w:line="480" w:lineRule="auto"/>
+        <w:rPr>
+          <w:rFonts w:ascii="Times New Roman" w:eastAsia="Times New Roman" w:hAnsi="Times New Roman" w:cs="Times New Roman"/>
+          <w:bCs/>
+          <w:sz w:val="24"/>
+          <w:szCs w:val="24"/>
+        </w:rPr>
+      </w:pPr>
+      <w:r>
+        <w:rPr>
+          <w:rFonts w:ascii="Times New Roman" w:eastAsia="Times New Roman" w:hAnsi="Times New Roman" w:cs="Times New Roman"/>
+          <w:bCs/>
+          <w:sz w:val="24"/>
+          <w:szCs w:val="24"/>
+        </w:rPr>
+        <w:t>An NLP system is to detect the most popular non</w:t>
+      </w:r>
+      <w:r>
+        <w:rPr>
+          <w:rFonts w:ascii="Times New Roman" w:eastAsia="Times New Roman" w:hAnsi="Times New Roman" w:cs="Times New Roman"/>
+          <w:bCs/>
+          <w:sz w:val="24"/>
+          <w:szCs w:val="24"/>
+        </w:rPr>
+        <w:t>-</w:t>
+      </w:r>
+      <w:r>
+        <w:rPr>
+          <w:rFonts w:ascii="Times New Roman" w:eastAsia="Times New Roman" w:hAnsi="Times New Roman" w:cs="Times New Roman"/>
+          <w:bCs/>
+          <w:sz w:val="24"/>
+          <w:szCs w:val="24"/>
+        </w:rPr>
+        <w:t>stop word and return that as the topic of the body of text.</w:t>
+      </w:r>
+    </w:p>
+    <w:p>
+      <w:pPr>
+        <w:tabs>
+          <w:tab w:val="left" w:pos="0"/>
+        </w:tabs>
+        <w:spacing w:after="0" w:line="480" w:lineRule="auto"/>
+        <w:rPr>
+          <w:rFonts w:ascii="Times New Roman" w:eastAsia="Times New Roman" w:hAnsi="Times New Roman" w:cs="Times New Roman"/>
+          <w:bCs/>
+          <w:sz w:val="24"/>
+          <w:szCs w:val="24"/>
+        </w:rPr>
+      </w:pPr>
+    </w:p>
+    <w:p>
+      <w:pPr>
+        <w:pStyle w:val="ListParagraph"/>
+        <w:numPr>
+          <w:ilvl w:val="1"/>
+          <w:numId w:val="12"/>
+        </w:numPr>
+        <w:tabs>
+          <w:tab w:val="left" w:pos="0"/>
+        </w:tabs>
+        <w:spacing w:after="0" w:line="480" w:lineRule="auto"/>
+        <w:rPr>
+          <w:rFonts w:ascii="Times New Roman" w:eastAsia="Times New Roman" w:hAnsi="Times New Roman" w:cs="Times New Roman"/>
+          <w:b/>
+          <w:bCs/>
+          <w:sz w:val="24"/>
+          <w:szCs w:val="24"/>
+        </w:rPr>
+      </w:pPr>
+      <w:r>
+        <w:rPr>
+          <w:rFonts w:ascii="Times New Roman" w:eastAsia="Times New Roman" w:hAnsi="Times New Roman" w:cs="Times New Roman"/>
+          <w:b/>
+          <w:bCs/>
+          <w:sz w:val="24"/>
+          <w:szCs w:val="24"/>
+        </w:rPr>
+        <w:t>SCOPE OF STUDY</w:t>
+      </w:r>
+    </w:p>
+    <w:p>
+      <w:pPr>
         <w:tabs>
           <w:tab w:val="left" w:pos="0"/>
         </w:tabs>
         <w:spacing w:after="0" w:line="480" w:lineRule="auto"/>
         <w:ind w:left="360"/>
         <w:rPr>
-          <w:rFonts w:ascii="Times New Roman" w:eastAsia="Times New Roman" w:hAnsi="Times New Roman" w:cs="Times New Roman"/>
-          <w:bCs/>
-          <w:sz w:val="24"/>
-          <w:szCs w:val="24"/>
-        </w:rPr>
-      </w:pPr>
-      <w:r>
-        <w:rPr>
-          <w:rFonts w:ascii="Times New Roman" w:eastAsia="Times New Roman" w:hAnsi="Times New Roman" w:cs="Times New Roman"/>
-          <w:b/>
-          <w:sz w:val="24"/>
-          <w:szCs w:val="24"/>
-        </w:rPr>
-        <w:t>1.3</w:t>
-      </w:r>
-      <w:r>
-        <w:rPr>
-          <w:rFonts w:ascii="Times New Roman" w:eastAsia="Times New Roman" w:hAnsi="Times New Roman" w:cs="Times New Roman"/>
-          <w:bCs/>
+          <w:rFonts w:ascii="Times New Roman" w:hAnsi="Times New Roman" w:cs="Times New Roman"/>
+          <w:sz w:val="24"/>
+          <w:szCs w:val="24"/>
+        </w:rPr>
+      </w:pPr>
+      <w:r>
+        <w:rPr>
+          <w:rFonts w:ascii="Times New Roman" w:eastAsia="Times New Roman" w:hAnsi="Times New Roman" w:cs="Times New Roman"/>
+          <w:sz w:val="24"/>
+          <w:szCs w:val="24"/>
+        </w:rPr>
+        <w:t xml:space="preserve">This study focuses on developing a </w:t>
+      </w:r>
+      <w:r>
+        <w:rPr>
+          <w:rFonts w:ascii="Times New Roman" w:hAnsi="Times New Roman" w:cs="Times New Roman"/>
+          <w:sz w:val="24"/>
+          <w:szCs w:val="24"/>
+        </w:rPr>
+        <w:t>web-based text/document summarizing and topic modeling system: an AI (NLP) approach to summarizing text</w:t>
+      </w:r>
+      <w:r>
+        <w:rPr>
+          <w:rFonts w:ascii="Times New Roman" w:hAnsi="Times New Roman" w:cs="Times New Roman"/>
+          <w:sz w:val="24"/>
+          <w:szCs w:val="24"/>
+        </w:rPr>
+        <w:t xml:space="preserve">. The system will also be able to provide the topic of a body of text, detect text language, </w:t>
+      </w:r>
+      <w:r>
+        <w:rPr>
+          <w:rFonts w:ascii="Times New Roman" w:hAnsi="Times New Roman" w:cs="Times New Roman"/>
+          <w:sz w:val="24"/>
+          <w:szCs w:val="24"/>
+        </w:rPr>
+        <w:t>and summarize to other languages. However, the project scope will be limited to the following</w:t>
+      </w:r>
+      <w:r>
+        <w:rPr>
+          <w:rFonts w:ascii="Times New Roman" w:hAnsi="Times New Roman" w:cs="Times New Roman"/>
+          <w:sz w:val="24"/>
+          <w:szCs w:val="24"/>
+        </w:rPr>
+        <w:t>:</w:t>
+      </w:r>
+    </w:p>
+    <w:p>
+      <w:pPr>
+        <w:pStyle w:val="ListParagraph"/>
+        <w:numPr>
+          <w:ilvl w:val="0"/>
+          <w:numId w:val="13"/>
+        </w:numPr>
+        <w:tabs>
+          <w:tab w:val="left" w:pos="0"/>
+        </w:tabs>
+        <w:spacing w:after="0" w:line="480" w:lineRule="auto"/>
+        <w:rPr>
+          <w:rFonts w:ascii="Times New Roman" w:eastAsia="Times New Roman" w:hAnsi="Times New Roman" w:cs="Times New Roman"/>
+          <w:sz w:val="24"/>
+          <w:szCs w:val="24"/>
+        </w:rPr>
+      </w:pPr>
+      <w:r>
+        <w:rPr>
+          <w:rFonts w:ascii="Times New Roman" w:eastAsia="Times New Roman" w:hAnsi="Times New Roman" w:cs="Times New Roman"/>
+          <w:sz w:val="24"/>
+          <w:szCs w:val="24"/>
+        </w:rPr>
+        <w:t>Summarizing documents: It will summarize documents written in a few languages, not all.</w:t>
+      </w:r>
+    </w:p>
+    <w:p>
+      <w:pPr>
+        <w:pStyle w:val="ListParagraph"/>
+        <w:numPr>
+          <w:ilvl w:val="0"/>
+          <w:numId w:val="13"/>
+        </w:numPr>
+        <w:tabs>
+          <w:tab w:val="left" w:pos="0"/>
+        </w:tabs>
+        <w:spacing w:after="0" w:line="480" w:lineRule="auto"/>
+        <w:rPr>
+          <w:rFonts w:ascii="Times New Roman" w:eastAsia="Times New Roman" w:hAnsi="Times New Roman" w:cs="Times New Roman"/>
+          <w:sz w:val="24"/>
+          <w:szCs w:val="24"/>
+        </w:rPr>
+      </w:pPr>
+      <w:r>
+        <w:rPr>
+          <w:rFonts w:ascii="Times New Roman" w:eastAsia="Times New Roman" w:hAnsi="Times New Roman" w:cs="Times New Roman"/>
+          <w:sz w:val="24"/>
+          <w:szCs w:val="24"/>
+        </w:rPr>
+        <w:t xml:space="preserve">Detecting languages: It will detect a select few </w:t>
+      </w:r>
+      <w:r>
+        <w:rPr>
+          <w:rFonts w:ascii="Times New Roman" w:eastAsia="Times New Roman" w:hAnsi="Times New Roman" w:cs="Times New Roman"/>
+          <w:sz w:val="24"/>
+          <w:szCs w:val="24"/>
+        </w:rPr>
+        <w:t>numbers</w:t>
+      </w:r>
+      <w:r>
+        <w:rPr>
+          <w:rFonts w:ascii="Times New Roman" w:eastAsia="Times New Roman" w:hAnsi="Times New Roman" w:cs="Times New Roman"/>
+          <w:sz w:val="24"/>
+          <w:szCs w:val="24"/>
+        </w:rPr>
+        <w:t xml:space="preserve"> of languages; languages that were used to train the model</w:t>
+      </w:r>
+      <w:r>
+        <w:rPr>
+          <w:rFonts w:ascii="Times New Roman" w:eastAsia="Times New Roman" w:hAnsi="Times New Roman" w:cs="Times New Roman"/>
+          <w:sz w:val="24"/>
+          <w:szCs w:val="24"/>
+        </w:rPr>
+        <w:t xml:space="preserve"> for its detection</w:t>
+      </w:r>
+      <w:r>
+        <w:rPr>
+          <w:rFonts w:ascii="Times New Roman" w:eastAsia="Times New Roman" w:hAnsi="Times New Roman" w:cs="Times New Roman"/>
+          <w:sz w:val="24"/>
+          <w:szCs w:val="24"/>
+        </w:rPr>
+        <w:t>.</w:t>
+      </w:r>
+    </w:p>
+    <w:p>
+      <w:pPr>
+        <w:pStyle w:val="ListParagraph"/>
+        <w:numPr>
+          <w:ilvl w:val="0"/>
+          <w:numId w:val="13"/>
+        </w:numPr>
+        <w:tabs>
+          <w:tab w:val="left" w:pos="0"/>
+        </w:tabs>
+        <w:spacing w:after="0" w:line="480" w:lineRule="auto"/>
+        <w:rPr>
+          <w:rFonts w:ascii="Times New Roman" w:eastAsia="Times New Roman" w:hAnsi="Times New Roman" w:cs="Times New Roman"/>
+          <w:sz w:val="24"/>
+          <w:szCs w:val="24"/>
+        </w:rPr>
+      </w:pPr>
+      <w:r>
+        <w:rPr>
+          <w:rFonts w:ascii="Times New Roman" w:eastAsia="Times New Roman" w:hAnsi="Times New Roman" w:cs="Times New Roman"/>
+          <w:sz w:val="24"/>
+          <w:szCs w:val="24"/>
+        </w:rPr>
+        <w:lastRenderedPageBreak/>
+        <w:t>Topic modeling: It will analyze and provide the topic/ subject matter of the body of text for only a reasonable amount of text.</w:t>
+      </w:r>
+    </w:p>
+    <w:p>
+      <w:pPr>
+        <w:pStyle w:val="ListParagraph"/>
+        <w:numPr>
+          <w:ilvl w:val="0"/>
+          <w:numId w:val="13"/>
+        </w:numPr>
+        <w:tabs>
+          <w:tab w:val="left" w:pos="0"/>
+        </w:tabs>
+        <w:spacing w:after="0" w:line="480" w:lineRule="auto"/>
+        <w:rPr>
+          <w:rFonts w:ascii="Times New Roman" w:eastAsia="Times New Roman" w:hAnsi="Times New Roman" w:cs="Times New Roman"/>
+          <w:sz w:val="24"/>
+          <w:szCs w:val="24"/>
+        </w:rPr>
+      </w:pPr>
+      <w:r>
+        <w:rPr>
+          <w:rFonts w:ascii="Times New Roman" w:eastAsia="Times New Roman" w:hAnsi="Times New Roman" w:cs="Times New Roman"/>
+          <w:sz w:val="24"/>
+          <w:szCs w:val="24"/>
+        </w:rPr>
+        <w:t>Only written text, .txt files and .docx file contents can be summarized directly by the system.</w:t>
+      </w:r>
+    </w:p>
+    <w:p>
+      <w:pPr>
+        <w:pStyle w:val="ListParagraph"/>
+        <w:numPr>
+          <w:ilvl w:val="0"/>
+          <w:numId w:val="13"/>
+        </w:numPr>
+        <w:tabs>
+          <w:tab w:val="left" w:pos="0"/>
+        </w:tabs>
+        <w:spacing w:after="0" w:line="480" w:lineRule="auto"/>
+        <w:rPr>
+          <w:rFonts w:ascii="Times New Roman" w:eastAsia="Times New Roman" w:hAnsi="Times New Roman" w:cs="Times New Roman"/>
+          <w:sz w:val="24"/>
+          <w:szCs w:val="24"/>
+        </w:rPr>
+      </w:pPr>
+      <w:r>
+        <w:rPr>
+          <w:rFonts w:ascii="Times New Roman" w:eastAsia="Times New Roman" w:hAnsi="Times New Roman" w:cs="Times New Roman"/>
+          <w:sz w:val="24"/>
+          <w:szCs w:val="24"/>
+        </w:rPr>
+        <w:t>Summaries can only be downloaded as .docx files.</w:t>
+      </w:r>
+    </w:p>
+    <w:p>
+      <w:pPr>
+        <w:tabs>
+          <w:tab w:val="left" w:pos="0"/>
+        </w:tabs>
+        <w:spacing w:after="0" w:line="480" w:lineRule="auto"/>
+        <w:rPr>
+          <w:rFonts w:ascii="Times New Roman" w:eastAsia="Times New Roman" w:hAnsi="Times New Roman" w:cs="Times New Roman"/>
+          <w:sz w:val="24"/>
+          <w:szCs w:val="24"/>
+        </w:rPr>
+      </w:pPr>
+    </w:p>
+    <w:p>
+      <w:pPr>
+        <w:pStyle w:val="ListParagraph"/>
+        <w:tabs>
+          <w:tab w:val="left" w:pos="0"/>
+        </w:tabs>
+        <w:spacing w:after="0" w:line="480" w:lineRule="auto"/>
+        <w:ind w:left="369"/>
+        <w:rPr>
+          <w:rFonts w:ascii="Times New Roman" w:eastAsia="Times New Roman" w:hAnsi="Times New Roman" w:cs="Times New Roman"/>
+          <w:b/>
+          <w:sz w:val="24"/>
+          <w:szCs w:val="24"/>
+        </w:rPr>
+      </w:pPr>
+      <w:r>
+        <w:rPr>
+          <w:rFonts w:ascii="Times New Roman" w:eastAsia="Times New Roman" w:hAnsi="Times New Roman" w:cs="Times New Roman"/>
+          <w:b/>
+          <w:bCs/>
+          <w:sz w:val="24"/>
+          <w:szCs w:val="24"/>
+        </w:rPr>
+        <w:t>1.</w:t>
+      </w:r>
+      <w:r>
+        <w:rPr>
+          <w:rFonts w:ascii="Times New Roman" w:eastAsia="Times New Roman" w:hAnsi="Times New Roman" w:cs="Times New Roman"/>
+          <w:b/>
+          <w:bCs/>
+          <w:sz w:val="24"/>
+          <w:szCs w:val="24"/>
+        </w:rPr>
+        <w:t xml:space="preserve">6 </w:t>
+      </w:r>
+      <w:r>
+        <w:rPr>
+          <w:rFonts w:ascii="Times New Roman" w:eastAsia="Times New Roman" w:hAnsi="Times New Roman" w:cs="Times New Roman"/>
+          <w:b/>
+          <w:sz w:val="24"/>
+          <w:szCs w:val="24"/>
+        </w:rPr>
+        <w:t>SIGNIFICANCE OF STUDY</w:t>
+      </w:r>
+    </w:p>
+    <w:p>
+      <w:pPr>
+        <w:pStyle w:val="ListParagraph"/>
+        <w:tabs>
+          <w:tab w:val="left" w:pos="0"/>
+        </w:tabs>
+        <w:spacing w:after="0" w:line="480" w:lineRule="auto"/>
+        <w:ind w:left="363"/>
+        <w:rPr>
+          <w:rFonts w:ascii="Times New Roman" w:eastAsia="Times New Roman" w:hAnsi="Times New Roman" w:cs="Times New Roman"/>
+          <w:bCs/>
+          <w:sz w:val="24"/>
+          <w:szCs w:val="24"/>
+        </w:rPr>
+      </w:pPr>
+      <w:r>
+        <w:rPr>
+          <w:rFonts w:ascii="Times New Roman" w:eastAsia="Times New Roman" w:hAnsi="Times New Roman" w:cs="Times New Roman"/>
+          <w:bCs/>
+          <w:sz w:val="24"/>
+          <w:szCs w:val="24"/>
+        </w:rPr>
+        <w:t>The study focuses on developing an intelligent system that is able to quickly produce un-biased, un-ambiguous and relevant summaries (in a select few languages) for individuals at any point in time, show individuals the topic of discussion of any body of text in order to aid individuals decide if it is truly worth reading or not and finally provide individuals the ability to detect the language in which a given body of text is written in.</w:t>
+      </w:r>
+    </w:p>
+    <w:p>
+      <w:pPr>
+        <w:pStyle w:val="ListParagraph"/>
+        <w:tabs>
+          <w:tab w:val="left" w:pos="0"/>
+        </w:tabs>
+        <w:spacing w:after="0" w:line="480" w:lineRule="auto"/>
+        <w:ind w:left="363"/>
+        <w:rPr>
+          <w:rFonts w:ascii="Times New Roman" w:eastAsia="Times New Roman" w:hAnsi="Times New Roman" w:cs="Times New Roman"/>
+          <w:bCs/>
+          <w:sz w:val="24"/>
+          <w:szCs w:val="24"/>
+        </w:rPr>
+      </w:pPr>
+    </w:p>
+    <w:p>
+      <w:pPr>
+        <w:pStyle w:val="ListParagraph"/>
+        <w:tabs>
+          <w:tab w:val="left" w:pos="0"/>
+        </w:tabs>
+        <w:spacing w:after="0" w:line="480" w:lineRule="auto"/>
+        <w:ind w:left="363"/>
+        <w:rPr>
+          <w:rFonts w:ascii="Times New Roman" w:eastAsia="Times New Roman" w:hAnsi="Times New Roman" w:cs="Times New Roman"/>
+          <w:bCs/>
+          <w:sz w:val="24"/>
+          <w:szCs w:val="24"/>
+        </w:rPr>
+      </w:pPr>
+      <w:r>
+        <w:rPr>
+          <w:rFonts w:ascii="Times New Roman" w:eastAsia="Times New Roman" w:hAnsi="Times New Roman" w:cs="Times New Roman"/>
+          <w:bCs/>
+          <w:sz w:val="24"/>
+          <w:szCs w:val="24"/>
+        </w:rPr>
+        <w:t>Thanks to the advent of AI, the project which is of immerse importance to academics, research and other fields will significantly reduce the amount of time it takes to summariz</w:t>
+      </w:r>
+      <w:r>
+        <w:rPr>
+          <w:rFonts w:ascii="Times New Roman" w:eastAsia="Times New Roman" w:hAnsi="Times New Roman" w:cs="Times New Roman"/>
+          <w:bCs/>
+          <w:sz w:val="24"/>
+          <w:szCs w:val="24"/>
+        </w:rPr>
+        <w:t xml:space="preserve">e </w:t>
+      </w:r>
+      <w:r>
+        <w:rPr>
+          <w:rFonts w:ascii="Times New Roman" w:eastAsia="Times New Roman" w:hAnsi="Times New Roman" w:cs="Times New Roman"/>
+          <w:bCs/>
+          <w:sz w:val="24"/>
+          <w:szCs w:val="24"/>
+        </w:rPr>
+        <w:t>any given body of text therefore giving individuals more time to extract the necessary information and carry out the intended activitie</w:t>
+      </w:r>
+      <w:r>
+        <w:rPr>
+          <w:rFonts w:ascii="Times New Roman" w:eastAsia="Times New Roman" w:hAnsi="Times New Roman" w:cs="Times New Roman"/>
+          <w:bCs/>
+          <w:sz w:val="24"/>
+          <w:szCs w:val="24"/>
+        </w:rPr>
+        <w:t>s.</w:t>
+      </w:r>
+    </w:p>
+    <w:p>
+      <w:pPr>
+        <w:pStyle w:val="ListParagraph"/>
+        <w:tabs>
+          <w:tab w:val="left" w:pos="0"/>
+        </w:tabs>
+        <w:spacing w:after="0" w:line="480" w:lineRule="auto"/>
+        <w:ind w:left="363"/>
+        <w:rPr>
+          <w:rFonts w:ascii="Times New Roman" w:eastAsia="Times New Roman" w:hAnsi="Times New Roman" w:cs="Times New Roman"/>
+          <w:bCs/>
+          <w:sz w:val="24"/>
+          <w:szCs w:val="24"/>
+        </w:rPr>
+      </w:pPr>
+    </w:p>
+    <w:p>
+      <w:pPr>
+        <w:pStyle w:val="ListParagraph"/>
+        <w:tabs>
+          <w:tab w:val="left" w:pos="0"/>
+        </w:tabs>
+        <w:spacing w:after="0" w:line="480" w:lineRule="auto"/>
+        <w:ind w:left="363"/>
+        <w:rPr>
+          <w:rFonts w:ascii="Times New Roman" w:eastAsia="Times New Roman" w:hAnsi="Times New Roman" w:cs="Times New Roman"/>
+          <w:b/>
+          <w:sz w:val="24"/>
+          <w:szCs w:val="24"/>
+        </w:rPr>
+      </w:pPr>
+      <w:r>
+        <w:rPr>
+          <w:rFonts w:ascii="Times New Roman" w:eastAsia="Times New Roman" w:hAnsi="Times New Roman" w:cs="Times New Roman"/>
+          <w:b/>
+          <w:sz w:val="24"/>
+          <w:szCs w:val="24"/>
+        </w:rPr>
+        <w:t>1.7</w:t>
+      </w:r>
+      <w:r>
+        <w:rPr>
+          <w:rFonts w:ascii="Times New Roman" w:eastAsia="Times New Roman" w:hAnsi="Times New Roman" w:cs="Times New Roman"/>
+          <w:b/>
           <w:sz w:val="24"/>
           <w:szCs w:val="24"/>
         </w:rPr>
@@ -4571,11 +6020,135 @@
           <w:sz w:val="24"/>
           <w:szCs w:val="24"/>
         </w:rPr>
-        <w:t>OBJECTIVE OF THE STUDY</w:t>
-      </w:r>
+        <w:t>ORGANIZATION OF SUBSEQUENT CHAPTER</w:t>
+      </w:r>
+      <w:r>
+        <w:rPr>
+          <w:rFonts w:ascii="Times New Roman" w:eastAsia="Times New Roman" w:hAnsi="Times New Roman" w:cs="Times New Roman"/>
+          <w:b/>
+          <w:sz w:val="24"/>
+          <w:szCs w:val="24"/>
+        </w:rPr>
+        <w:t>S</w:t>
+      </w:r>
+    </w:p>
+    <w:p>
+      <w:pPr>
+        <w:pStyle w:val="ListParagraph"/>
+        <w:tabs>
+          <w:tab w:val="left" w:pos="0"/>
+        </w:tabs>
+        <w:spacing w:after="0" w:line="480" w:lineRule="auto"/>
+        <w:ind w:left="363"/>
+        <w:rPr>
+          <w:rFonts w:ascii="Times New Roman" w:eastAsia="Times New Roman" w:hAnsi="Times New Roman" w:cs="Times New Roman"/>
+          <w:bCs/>
+          <w:sz w:val="24"/>
+          <w:szCs w:val="24"/>
+        </w:rPr>
+        <w:sectPr>
+          <w:footerReference w:type="default" r:id="rId26"/>
+          <w:pgSz w:w="12240" w:h="15840"/>
+          <w:pgMar w:top="1440" w:right="1440" w:bottom="1440" w:left="1440" w:header="720" w:footer="720" w:gutter="0"/>
+          <w:cols w:space="720"/>
+          <w:docGrid w:linePitch="360"/>
+        </w:sectPr>
+      </w:pPr>
+      <w:r>
+        <w:rPr>
+          <w:rFonts w:ascii="Times New Roman" w:eastAsia="Times New Roman" w:hAnsi="Times New Roman" w:cs="Times New Roman"/>
+          <w:bCs/>
+          <w:sz w:val="24"/>
+          <w:szCs w:val="24"/>
+        </w:rPr>
+        <w:t>T</w:t>
+      </w:r>
+      <w:r>
+        <w:rPr>
+          <w:rFonts w:ascii="Times New Roman" w:eastAsia="Times New Roman" w:hAnsi="Times New Roman" w:cs="Times New Roman"/>
+          <w:bCs/>
+          <w:sz w:val="24"/>
+          <w:szCs w:val="24"/>
+        </w:rPr>
+        <w:t>his chapter has successfully introduced th</w:t>
+      </w:r>
+      <w:r>
+        <w:rPr>
+          <w:rFonts w:ascii="Times New Roman" w:eastAsia="Times New Roman" w:hAnsi="Times New Roman" w:cs="Times New Roman"/>
+          <w:bCs/>
+          <w:sz w:val="24"/>
+          <w:szCs w:val="24"/>
+        </w:rPr>
+        <w:t xml:space="preserve">e </w:t>
+      </w:r>
+      <w:r>
+        <w:rPr>
+          <w:rFonts w:ascii="Times New Roman" w:eastAsia="Times New Roman" w:hAnsi="Times New Roman" w:cs="Times New Roman"/>
+          <w:bCs/>
+          <w:sz w:val="24"/>
+          <w:szCs w:val="24"/>
+        </w:rPr>
+        <w:t>web-based text/document summarizing and topic modeling system: an AI (NLP) approach to summarizing text</w:t>
+      </w:r>
+      <w:r>
+        <w:rPr>
+          <w:rFonts w:ascii="Times New Roman" w:eastAsia="Times New Roman" w:hAnsi="Times New Roman" w:cs="Times New Roman"/>
+          <w:bCs/>
+          <w:sz w:val="24"/>
+          <w:szCs w:val="24"/>
+        </w:rPr>
+        <w:t xml:space="preserve"> including its </w:t>
+      </w:r>
+    </w:p>
+    <w:p>
+      <w:pPr>
+        <w:tabs>
+          <w:tab w:val="left" w:pos="0"/>
+        </w:tabs>
+        <w:spacing w:after="0" w:line="480" w:lineRule="auto"/>
+        <w:rPr>
+          <w:rFonts w:ascii="Times New Roman" w:eastAsia="Times New Roman" w:hAnsi="Times New Roman" w:cs="Times New Roman"/>
+          <w:b/>
+          <w:bCs/>
+          <w:sz w:val="24"/>
+          <w:szCs w:val="24"/>
+        </w:rPr>
+      </w:pPr>
+    </w:p>
+    <w:p>
+      <w:pPr>
+        <w:pStyle w:val="ListParagraph"/>
+        <w:tabs>
+          <w:tab w:val="left" w:pos="0"/>
+        </w:tabs>
+        <w:spacing w:after="0" w:line="480" w:lineRule="auto"/>
+        <w:ind w:left="363"/>
+        <w:rPr>
+          <w:rFonts w:ascii="Times New Roman" w:eastAsia="Times New Roman" w:hAnsi="Times New Roman" w:cs="Times New Roman"/>
+          <w:bCs/>
+          <w:sz w:val="24"/>
+          <w:szCs w:val="24"/>
+        </w:rPr>
+      </w:pPr>
+    </w:p>
+    <w:p>
+      <w:pPr>
+        <w:tabs>
+          <w:tab w:val="left" w:pos="0"/>
+        </w:tabs>
+        <w:spacing w:after="0" w:line="480" w:lineRule="auto"/>
+        <w:ind w:left="363"/>
+        <w:rPr>
+          <w:rFonts w:ascii="Times New Roman" w:eastAsia="Times New Roman" w:hAnsi="Times New Roman" w:cs="Times New Roman"/>
+          <w:b/>
+          <w:sz w:val="24"/>
+          <w:szCs w:val="24"/>
+        </w:rPr>
+      </w:pPr>
     </w:p>
     <w:sectPr>
-      <w:footerReference w:type="default" r:id="rId25"/>
+      <w:headerReference w:type="default" r:id="rId27"/>
+      <w:footerReference w:type="default" r:id="rId28"/>
       <w:pgSz w:w="12240" w:h="15840"/>
       <w:pgMar w:top="1440" w:right="1440" w:bottom="1440" w:left="1440" w:header="720" w:footer="720" w:gutter="0"/>
       <w:cols w:space="720"/>
@@ -4648,7 +6221,35 @@
       <w:jc w:val="center"/>
     </w:pPr>
     <w:r>
-      <w:t>3</w:t>
+      <w:t>4</w:t>
+    </w:r>
+  </w:p>
+</w:ftr>
+</file>
+
+<file path=word/footer12.xml><?xml version="1.0" encoding="utf-8"?>
+<w:ftr xmlns:wpc="http://schemas.microsoft.com/office/word/2010/wordprocessingCanvas" xmlns:cx="http://schemas.microsoft.com/office/drawing/2014/chartex" xmlns:cx1="http://schemas.microsoft.com/office/drawing/2015/9/8/chartex" xmlns:cx2="http://schemas.microsoft.com/office/drawing/2015/10/21/chartex" xmlns:cx3="http://schemas.microsoft.com/office/drawing/2016/5/9/chartex" xmlns:cx4="http://schemas.microsoft.com/office/drawing/2016/5/10/chartex" xmlns:cx5="http://schemas.microsoft.com/office/drawing/2016/5/11/chartex" xmlns:cx6="http://schemas.microsoft.com/office/drawing/2016/5/12/chartex" xmlns:cx7="http://schemas.microsoft.com/office/drawing/2016/5/13/chartex" xmlns:cx8="http://schemas.microsoft.com/office/drawing/2016/5/14/chartex" xmlns:mc="http://schemas.openxmlformats.org/markup-compatibility/2006" xmlns:aink="http://schemas.microsoft.com/office/drawing/2016/ink" xmlns:am3d="http://schemas.microsoft.com/office/drawing/2017/model3d" xmlns:o="urn:schemas-microsoft-com:office:office" xmlns:oel="http://schemas.microsoft.com/office/2019/extlst" xmlns:r="http://schemas.openxmlformats.org/officeDocument/2006/relationships" xmlns:m="http://schemas.openxmlformats.org/officeDocument/2006/math" xmlns:v="urn:schemas-microsoft-com:vml" xmlns:wp14="http://schemas.microsoft.com/office/word/2010/wordprocessingDrawing" xmlns:wp="http://schemas.openxmlformats.org/drawingml/2006/wordprocessingDrawing" xmlns:w10="urn:schemas-microsoft-com:office:word" xmlns:w="http://schemas.openxmlformats.org/wordprocessingml/2006/main" xmlns:w14="http://schemas.microsoft.com/office/word/2010/wordml" xmlns:w15="http://schemas.microsoft.com/office/word/2012/wordml" xmlns:w16cex="http://schemas.microsoft.com/office/word/2018/wordml/cex" xmlns:w16cid="http://schemas.microsoft.com/office/word/2016/wordml/cid" xmlns:w16="http://schemas.microsoft.com/office/word/2018/wordml" xmlns:w16sdtdh="http://schemas.microsoft.com/office/word/2020/wordml/sdtdatahash" xmlns:w16se="http://schemas.microsoft.com/office/word/2015/wordml/symex" xmlns:wpg="http://schemas.microsoft.com/office/word/2010/wordprocessingGroup" xmlns:wpi="http://schemas.microsoft.com/office/word/2010/wordprocessingInk" xmlns:wne="http://schemas.microsoft.com/office/word/2006/wordml" xmlns:wps="http://schemas.microsoft.com/office/word/2010/wordprocessingShape" mc:Ignorable="w14 w15 w16se w16cid w16 w16cex w16sdtdh wp14">
+  <w:p>
+    <w:pPr>
+      <w:pStyle w:val="Footer"/>
+      <w:jc w:val="center"/>
+    </w:pPr>
+    <w:r>
+      <w:t>5</w:t>
+    </w:r>
+  </w:p>
+</w:ftr>
+</file>
+
+<file path=word/footer13.xml><?xml version="1.0" encoding="utf-8"?>
+<w:ftr xmlns:wpc="http://schemas.microsoft.com/office/word/2010/wordprocessingCanvas" xmlns:cx="http://schemas.microsoft.com/office/drawing/2014/chartex" xmlns:cx1="http://schemas.microsoft.com/office/drawing/2015/9/8/chartex" xmlns:cx2="http://schemas.microsoft.com/office/drawing/2015/10/21/chartex" xmlns:cx3="http://schemas.microsoft.com/office/drawing/2016/5/9/chartex" xmlns:cx4="http://schemas.microsoft.com/office/drawing/2016/5/10/chartex" xmlns:cx5="http://schemas.microsoft.com/office/drawing/2016/5/11/chartex" xmlns:cx6="http://schemas.microsoft.com/office/drawing/2016/5/12/chartex" xmlns:cx7="http://schemas.microsoft.com/office/drawing/2016/5/13/chartex" xmlns:cx8="http://schemas.microsoft.com/office/drawing/2016/5/14/chartex" xmlns:mc="http://schemas.openxmlformats.org/markup-compatibility/2006" xmlns:aink="http://schemas.microsoft.com/office/drawing/2016/ink" xmlns:am3d="http://schemas.microsoft.com/office/drawing/2017/model3d" xmlns:o="urn:schemas-microsoft-com:office:office" xmlns:oel="http://schemas.microsoft.com/office/2019/extlst" xmlns:r="http://schemas.openxmlformats.org/officeDocument/2006/relationships" xmlns:m="http://schemas.openxmlformats.org/officeDocument/2006/math" xmlns:v="urn:schemas-microsoft-com:vml" xmlns:wp14="http://schemas.microsoft.com/office/word/2010/wordprocessingDrawing" xmlns:wp="http://schemas.openxmlformats.org/drawingml/2006/wordprocessingDrawing" xmlns:w10="urn:schemas-microsoft-com:office:word" xmlns:w="http://schemas.openxmlformats.org/wordprocessingml/2006/main" xmlns:w14="http://schemas.microsoft.com/office/word/2010/wordml" xmlns:w15="http://schemas.microsoft.com/office/word/2012/wordml" xmlns:w16cex="http://schemas.microsoft.com/office/word/2018/wordml/cex" xmlns:w16cid="http://schemas.microsoft.com/office/word/2016/wordml/cid" xmlns:w16="http://schemas.microsoft.com/office/word/2018/wordml" xmlns:w16sdtdh="http://schemas.microsoft.com/office/word/2020/wordml/sdtdatahash" xmlns:w16se="http://schemas.microsoft.com/office/word/2015/wordml/symex" xmlns:wpg="http://schemas.microsoft.com/office/word/2010/wordprocessingGroup" xmlns:wpi="http://schemas.microsoft.com/office/word/2010/wordprocessingInk" xmlns:wne="http://schemas.microsoft.com/office/word/2006/wordml" xmlns:wps="http://schemas.microsoft.com/office/word/2010/wordprocessingShape" mc:Ignorable="w14 w15 w16se w16cid w16 w16cex w16sdtdh wp14">
+  <w:p>
+    <w:pPr>
+      <w:pStyle w:val="Footer"/>
+      <w:jc w:val="center"/>
+    </w:pPr>
+    <w:r>
+      <w:t>6</w:t>
     </w:r>
   </w:p>
 </w:ftr>
@@ -4871,9 +6472,132 @@
 </w:hdr>
 </file>
 
+<file path=word/header9.xml><?xml version="1.0" encoding="utf-8"?>
+<w:hdr xmlns:wpc="http://schemas.microsoft.com/office/word/2010/wordprocessingCanvas" xmlns:cx="http://schemas.microsoft.com/office/drawing/2014/chartex" xmlns:cx1="http://schemas.microsoft.com/office/drawing/2015/9/8/chartex" xmlns:cx2="http://schemas.microsoft.com/office/drawing/2015/10/21/chartex" xmlns:cx3="http://schemas.microsoft.com/office/drawing/2016/5/9/chartex" xmlns:cx4="http://schemas.microsoft.com/office/drawing/2016/5/10/chartex" xmlns:cx5="http://schemas.microsoft.com/office/drawing/2016/5/11/chartex" xmlns:cx6="http://schemas.microsoft.com/office/drawing/2016/5/12/chartex" xmlns:cx7="http://schemas.microsoft.com/office/drawing/2016/5/13/chartex" xmlns:cx8="http://schemas.microsoft.com/office/drawing/2016/5/14/chartex" xmlns:mc="http://schemas.openxmlformats.org/markup-compatibility/2006" xmlns:aink="http://schemas.microsoft.com/office/drawing/2016/ink" xmlns:am3d="http://schemas.microsoft.com/office/drawing/2017/model3d" xmlns:o="urn:schemas-microsoft-com:office:office" xmlns:oel="http://schemas.microsoft.com/office/2019/extlst" xmlns:r="http://schemas.openxmlformats.org/officeDocument/2006/relationships" xmlns:m="http://schemas.openxmlformats.org/officeDocument/2006/math" xmlns:v="urn:schemas-microsoft-com:vml" xmlns:wp14="http://schemas.microsoft.com/office/word/2010/wordprocessingDrawing" xmlns:wp="http://schemas.openxmlformats.org/drawingml/2006/wordprocessingDrawing" xmlns:w10="urn:schemas-microsoft-com:office:word" xmlns:w="http://schemas.openxmlformats.org/wordprocessingml/2006/main" xmlns:w14="http://schemas.microsoft.com/office/word/2010/wordml" xmlns:w15="http://schemas.microsoft.com/office/word/2012/wordml" xmlns:w16cex="http://schemas.microsoft.com/office/word/2018/wordml/cex" xmlns:w16cid="http://schemas.microsoft.com/office/word/2016/wordml/cid" xmlns:w16="http://schemas.microsoft.com/office/word/2018/wordml" xmlns:w16sdtdh="http://schemas.microsoft.com/office/word/2020/wordml/sdtdatahash" xmlns:w16se="http://schemas.microsoft.com/office/word/2015/wordml/symex" xmlns:wpg="http://schemas.microsoft.com/office/word/2010/wordprocessingGroup" xmlns:wpi="http://schemas.microsoft.com/office/word/2010/wordprocessingInk" xmlns:wne="http://schemas.microsoft.com/office/word/2006/wordml" xmlns:wps="http://schemas.microsoft.com/office/word/2010/wordprocessingShape" mc:Ignorable="w14 w15 w16se w16cid w16 w16cex w16sdtdh wp14">
+  <w:p>
+    <w:pPr>
+      <w:pStyle w:val="Header"/>
+    </w:pPr>
+  </w:p>
+</w:hdr>
+</file>
+
 <file path=word/numbering.xml><?xml version="1.0" encoding="utf-8"?>
 <w:numbering xmlns:wpc="http://schemas.microsoft.com/office/word/2010/wordprocessingCanvas" xmlns:cx="http://schemas.microsoft.com/office/drawing/2014/chartex" xmlns:cx1="http://schemas.microsoft.com/office/drawing/2015/9/8/chartex" xmlns:cx2="http://schemas.microsoft.com/office/drawing/2015/10/21/chartex" xmlns:cx3="http://schemas.microsoft.com/office/drawing/2016/5/9/chartex" xmlns:cx4="http://schemas.microsoft.com/office/drawing/2016/5/10/chartex" xmlns:cx5="http://schemas.microsoft.com/office/drawing/2016/5/11/chartex" xmlns:cx6="http://schemas.microsoft.com/office/drawing/2016/5/12/chartex" xmlns:cx7="http://schemas.microsoft.com/office/drawing/2016/5/13/chartex" xmlns:cx8="http://schemas.microsoft.com/office/drawing/2016/5/14/chartex" xmlns:mc="http://schemas.openxmlformats.org/markup-compatibility/2006" xmlns:aink="http://schemas.microsoft.com/office/drawing/2016/ink" xmlns:am3d="http://schemas.microsoft.com/office/drawing/2017/model3d" xmlns:o="urn:schemas-microsoft-com:office:office" xmlns:oel="http://schemas.microsoft.com/office/2019/extlst" xmlns:r="http://schemas.openxmlformats.org/officeDocument/2006/relationships" xmlns:m="http://schemas.openxmlformats.org/officeDocument/2006/math" xmlns:v="urn:schemas-microsoft-com:vml" xmlns:wp14="http://schemas.microsoft.com/office/word/2010/wordprocessingDrawing" xmlns:wp="http://schemas.openxmlformats.org/drawingml/2006/wordprocessingDrawing" xmlns:w10="urn:schemas-microsoft-com:office:word" xmlns:w="http://schemas.openxmlformats.org/wordprocessingml/2006/main" xmlns:w14="http://schemas.microsoft.com/office/word/2010/wordml" xmlns:w15="http://schemas.microsoft.com/office/word/2012/wordml" xmlns:w16cex="http://schemas.microsoft.com/office/word/2018/wordml/cex" xmlns:w16cid="http://schemas.microsoft.com/office/word/2016/wordml/cid" xmlns:w16="http://schemas.microsoft.com/office/word/2018/wordml" xmlns:w16sdtdh="http://schemas.microsoft.com/office/word/2020/wordml/sdtdatahash" xmlns:w16se="http://schemas.microsoft.com/office/word/2015/wordml/symex" xmlns:wpg="http://schemas.microsoft.com/office/word/2010/wordprocessingGroup" xmlns:wpi="http://schemas.microsoft.com/office/word/2010/wordprocessingInk" xmlns:wne="http://schemas.microsoft.com/office/word/2006/wordml" xmlns:wps="http://schemas.microsoft.com/office/word/2010/wordprocessingShape" mc:Ignorable="w14 w15 w16se w16cid w16 w16cex w16sdtdh wp14">
   <w:abstractNum w:abstractNumId="0" w15:restartNumberingAfterBreak="0">
+    <w:nsid w:val="0B7A014B"/>
+    <w:multiLevelType w:val="multilevel"/>
+    <w:tmpl w:val="9F180148"/>
+    <w:lvl w:ilvl="0">
+      <w:start w:val="1"/>
+      <w:numFmt w:val="decimal"/>
+      <w:lvlText w:val="%1"/>
+      <w:lvlJc w:val="left"/>
+      <w:pPr>
+        <w:ind w:left="360" w:hanging="360"/>
+      </w:pPr>
+      <w:rPr>
+        <w:rFonts w:hint="default"/>
+      </w:rPr>
+    </w:lvl>
+    <w:lvl w:ilvl="1">
+      <w:start w:val="3"/>
+      <w:numFmt w:val="decimal"/>
+      <w:lvlText w:val="%1.%2"/>
+      <w:lvlJc w:val="left"/>
+      <w:pPr>
+        <w:ind w:left="720" w:hanging="360"/>
+      </w:pPr>
+      <w:rPr>
+        <w:rFonts w:hint="default"/>
+      </w:rPr>
+    </w:lvl>
+    <w:lvl w:ilvl="2">
+      <w:start w:val="1"/>
+      <w:numFmt w:val="decimal"/>
+      <w:lvlText w:val="%1.%2.%3"/>
+      <w:lvlJc w:val="left"/>
+      <w:pPr>
+        <w:ind w:left="1440" w:hanging="720"/>
+      </w:pPr>
+      <w:rPr>
+        <w:rFonts w:hint="default"/>
+      </w:rPr>
+    </w:lvl>
+    <w:lvl w:ilvl="3">
+      <w:start w:val="1"/>
+      <w:numFmt w:val="decimal"/>
+      <w:lvlText w:val="%1.%2.%3.%4"/>
+      <w:lvlJc w:val="left"/>
+      <w:pPr>
+        <w:ind w:left="1800" w:hanging="720"/>
+      </w:pPr>
+      <w:rPr>
+        <w:rFonts w:hint="default"/>
+      </w:rPr>
+    </w:lvl>
+    <w:lvl w:ilvl="4">
+      <w:start w:val="1"/>
+      <w:numFmt w:val="decimal"/>
+      <w:lvlText w:val="%1.%2.%3.%4.%5"/>
+      <w:lvlJc w:val="left"/>
+      <w:pPr>
+        <w:ind w:left="2520" w:hanging="1080"/>
+      </w:pPr>
+      <w:rPr>
+        <w:rFonts w:hint="default"/>
+      </w:rPr>
+    </w:lvl>
+    <w:lvl w:ilvl="5">
+      <w:start w:val="1"/>
+      <w:numFmt w:val="decimal"/>
+      <w:lvlText w:val="%1.%2.%3.%4.%5.%6"/>
+      <w:lvlJc w:val="left"/>
+      <w:pPr>
+        <w:ind w:left="2880" w:hanging="1080"/>
+      </w:pPr>
+      <w:rPr>
+        <w:rFonts w:hint="default"/>
+      </w:rPr>
+    </w:lvl>
+    <w:lvl w:ilvl="6">
+      <w:start w:val="1"/>
+      <w:numFmt w:val="decimal"/>
+      <w:lvlText w:val="%1.%2.%3.%4.%5.%6.%7"/>
+      <w:lvlJc w:val="left"/>
+      <w:pPr>
+        <w:ind w:left="3600" w:hanging="1440"/>
+      </w:pPr>
+      <w:rPr>
+        <w:rFonts w:hint="default"/>
+      </w:rPr>
+    </w:lvl>
+    <w:lvl w:ilvl="7">
+      <w:start w:val="1"/>
+      <w:numFmt w:val="decimal"/>
+      <w:lvlText w:val="%1.%2.%3.%4.%5.%6.%7.%8"/>
+      <w:lvlJc w:val="left"/>
+      <w:pPr>
+        <w:ind w:left="3960" w:hanging="1440"/>
+      </w:pPr>
+      <w:rPr>
+        <w:rFonts w:hint="default"/>
+      </w:rPr>
+    </w:lvl>
+    <w:lvl w:ilvl="8">
+      <w:start w:val="1"/>
+      <w:numFmt w:val="decimal"/>
+      <w:lvlText w:val="%1.%2.%3.%4.%5.%6.%7.%8.%9"/>
+      <w:lvlJc w:val="left"/>
+      <w:pPr>
+        <w:ind w:left="4680" w:hanging="1800"/>
+      </w:pPr>
+      <w:rPr>
+        <w:rFonts w:hint="default"/>
+      </w:rPr>
+    </w:lvl>
+  </w:abstractNum>
+  <w:abstractNum w:abstractNumId="1" w15:restartNumberingAfterBreak="0">
     <w:nsid w:val="127D6600"/>
     <w:multiLevelType w:val="hybridMultilevel"/>
     <w:tmpl w:val="CE60E094"/>
@@ -4962,7 +6686,93 @@
       </w:pPr>
     </w:lvl>
   </w:abstractNum>
-  <w:abstractNum w:abstractNumId="1" w15:restartNumberingAfterBreak="0">
+  <w:abstractNum w:abstractNumId="2" w15:restartNumberingAfterBreak="0">
+    <w:nsid w:val="145A7F25"/>
+    <w:multiLevelType w:val="hybridMultilevel"/>
+    <w:tmpl w:val="F5FEBD96"/>
+    <w:lvl w:ilvl="0" w:tplc="04090013">
+      <w:start w:val="1"/>
+      <w:numFmt w:val="upperRoman"/>
+      <w:lvlText w:val="%1."/>
+      <w:lvlJc w:val="right"/>
+      <w:pPr>
+        <w:ind w:left="1080" w:hanging="360"/>
+      </w:pPr>
+    </w:lvl>
+    <w:lvl w:ilvl="1" w:tplc="04090019" w:tentative="1">
+      <w:start w:val="1"/>
+      <w:numFmt w:val="lowerLetter"/>
+      <w:lvlText w:val="%2."/>
+      <w:lvlJc w:val="left"/>
+      <w:pPr>
+        <w:ind w:left="1800" w:hanging="360"/>
+      </w:pPr>
+    </w:lvl>
+    <w:lvl w:ilvl="2" w:tplc="0409001B" w:tentative="1">
+      <w:start w:val="1"/>
+      <w:numFmt w:val="lowerRoman"/>
+      <w:lvlText w:val="%3."/>
+      <w:lvlJc w:val="right"/>
+      <w:pPr>
+        <w:ind w:left="2520" w:hanging="180"/>
+      </w:pPr>
+    </w:lvl>
+    <w:lvl w:ilvl="3" w:tplc="0409000F" w:tentative="1">
+      <w:start w:val="1"/>
+      <w:numFmt w:val="decimal"/>
+      <w:lvlText w:val="%4."/>
+      <w:lvlJc w:val="left"/>
+      <w:pPr>
+        <w:ind w:left="3240" w:hanging="360"/>
+      </w:pPr>
+    </w:lvl>
+    <w:lvl w:ilvl="4" w:tplc="04090019" w:tentative="1">
+      <w:start w:val="1"/>
+      <w:numFmt w:val="lowerLetter"/>
+      <w:lvlText w:val="%5."/>
+      <w:lvlJc w:val="left"/>
+      <w:pPr>
+        <w:ind w:left="3960" w:hanging="360"/>
+      </w:pPr>
+    </w:lvl>
+    <w:lvl w:ilvl="5" w:tplc="0409001B" w:tentative="1">
+      <w:start w:val="1"/>
+      <w:numFmt w:val="lowerRoman"/>
+      <w:lvlText w:val="%6."/>
+      <w:lvlJc w:val="right"/>
+      <w:pPr>
+        <w:ind w:left="4680" w:hanging="180"/>
+      </w:pPr>
+    </w:lvl>
+    <w:lvl w:ilvl="6" w:tplc="0409000F" w:tentative="1">
+      <w:start w:val="1"/>
+      <w:numFmt w:val="decimal"/>
+      <w:lvlText w:val="%7."/>
+      <w:lvlJc w:val="left"/>
+      <w:pPr>
+        <w:ind w:left="5400" w:hanging="360"/>
+      </w:pPr>
+    </w:lvl>
+    <w:lvl w:ilvl="7" w:tplc="04090019" w:tentative="1">
+      <w:start w:val="1"/>
+      <w:numFmt w:val="lowerLetter"/>
+      <w:lvlText w:val="%8."/>
+      <w:lvlJc w:val="left"/>
+      <w:pPr>
+        <w:ind w:left="6120" w:hanging="360"/>
+      </w:pPr>
+    </w:lvl>
+    <w:lvl w:ilvl="8" w:tplc="0409001B" w:tentative="1">
+      <w:start w:val="1"/>
+      <w:numFmt w:val="lowerRoman"/>
+      <w:lvlText w:val="%9."/>
+      <w:lvlJc w:val="right"/>
+      <w:pPr>
+        <w:ind w:left="6840" w:hanging="180"/>
+      </w:pPr>
+    </w:lvl>
+  </w:abstractNum>
+  <w:abstractNum w:abstractNumId="3" w15:restartNumberingAfterBreak="0">
     <w:nsid w:val="17F7140A"/>
     <w:multiLevelType w:val="multilevel"/>
     <w:tmpl w:val="0409001F"/>
@@ -5048,7 +6858,7 @@
       </w:pPr>
     </w:lvl>
   </w:abstractNum>
-  <w:abstractNum w:abstractNumId="2" w15:restartNumberingAfterBreak="0">
+  <w:abstractNum w:abstractNumId="4" w15:restartNumberingAfterBreak="0">
     <w:nsid w:val="2A37462F"/>
     <w:multiLevelType w:val="multilevel"/>
     <w:tmpl w:val="0409001F"/>
@@ -5134,7 +6944,93 @@
       </w:pPr>
     </w:lvl>
   </w:abstractNum>
-  <w:abstractNum w:abstractNumId="3" w15:restartNumberingAfterBreak="0">
+  <w:abstractNum w:abstractNumId="5" w15:restartNumberingAfterBreak="0">
+    <w:nsid w:val="335A5082"/>
+    <w:multiLevelType w:val="hybridMultilevel"/>
+    <w:tmpl w:val="9370A3A2"/>
+    <w:lvl w:ilvl="0" w:tplc="04090013">
+      <w:start w:val="1"/>
+      <w:numFmt w:val="upperRoman"/>
+      <w:lvlText w:val="%1."/>
+      <w:lvlJc w:val="right"/>
+      <w:pPr>
+        <w:ind w:left="1800" w:hanging="360"/>
+      </w:pPr>
+    </w:lvl>
+    <w:lvl w:ilvl="1" w:tplc="04090019" w:tentative="1">
+      <w:start w:val="1"/>
+      <w:numFmt w:val="lowerLetter"/>
+      <w:lvlText w:val="%2."/>
+      <w:lvlJc w:val="left"/>
+      <w:pPr>
+        <w:ind w:left="2520" w:hanging="360"/>
+      </w:pPr>
+    </w:lvl>
+    <w:lvl w:ilvl="2" w:tplc="0409001B" w:tentative="1">
+      <w:start w:val="1"/>
+      <w:numFmt w:val="lowerRoman"/>
+      <w:lvlText w:val="%3."/>
+      <w:lvlJc w:val="right"/>
+      <w:pPr>
+        <w:ind w:left="3240" w:hanging="180"/>
+      </w:pPr>
+    </w:lvl>
+    <w:lvl w:ilvl="3" w:tplc="0409000F" w:tentative="1">
+      <w:start w:val="1"/>
+      <w:numFmt w:val="decimal"/>
+      <w:lvlText w:val="%4."/>
+      <w:lvlJc w:val="left"/>
+      <w:pPr>
+        <w:ind w:left="3960" w:hanging="360"/>
+      </w:pPr>
+    </w:lvl>
+    <w:lvl w:ilvl="4" w:tplc="04090019" w:tentative="1">
+      <w:start w:val="1"/>
+      <w:numFmt w:val="lowerLetter"/>
+      <w:lvlText w:val="%5."/>
+      <w:lvlJc w:val="left"/>
+      <w:pPr>
+        <w:ind w:left="4680" w:hanging="360"/>
+      </w:pPr>
+    </w:lvl>
+    <w:lvl w:ilvl="5" w:tplc="0409001B" w:tentative="1">
+      <w:start w:val="1"/>
+      <w:numFmt w:val="lowerRoman"/>
+      <w:lvlText w:val="%6."/>
+      <w:lvlJc w:val="right"/>
+      <w:pPr>
+        <w:ind w:left="5400" w:hanging="180"/>
+      </w:pPr>
+    </w:lvl>
+    <w:lvl w:ilvl="6" w:tplc="0409000F" w:tentative="1">
+      <w:start w:val="1"/>
+      <w:numFmt w:val="decimal"/>
+      <w:lvlText w:val="%7."/>
+      <w:lvlJc w:val="left"/>
+      <w:pPr>
+        <w:ind w:left="6120" w:hanging="360"/>
+      </w:pPr>
+    </w:lvl>
+    <w:lvl w:ilvl="7" w:tplc="04090019" w:tentative="1">
+      <w:start w:val="1"/>
+      <w:numFmt w:val="lowerLetter"/>
+      <w:lvlText w:val="%8."/>
+      <w:lvlJc w:val="left"/>
+      <w:pPr>
+        <w:ind w:left="6840" w:hanging="360"/>
+      </w:pPr>
+    </w:lvl>
+    <w:lvl w:ilvl="8" w:tplc="0409001B" w:tentative="1">
+      <w:start w:val="1"/>
+      <w:numFmt w:val="lowerRoman"/>
+      <w:lvlText w:val="%9."/>
+      <w:lvlJc w:val="right"/>
+      <w:pPr>
+        <w:ind w:left="7560" w:hanging="180"/>
+      </w:pPr>
+    </w:lvl>
+  </w:abstractNum>
+  <w:abstractNum w:abstractNumId="6" w15:restartNumberingAfterBreak="0">
     <w:nsid w:val="42FD35CA"/>
     <w:multiLevelType w:val="multilevel"/>
     <w:tmpl w:val="0409001F"/>
@@ -5220,7 +7116,7 @@
       </w:pPr>
     </w:lvl>
   </w:abstractNum>
-  <w:abstractNum w:abstractNumId="4" w15:restartNumberingAfterBreak="0">
+  <w:abstractNum w:abstractNumId="7" w15:restartNumberingAfterBreak="0">
     <w:nsid w:val="4F2E6061"/>
     <w:multiLevelType w:val="multilevel"/>
     <w:tmpl w:val="0409001F"/>
@@ -5306,7 +7202,7 @@
       </w:pPr>
     </w:lvl>
   </w:abstractNum>
-  <w:abstractNum w:abstractNumId="5" w15:restartNumberingAfterBreak="0">
+  <w:abstractNum w:abstractNumId="8" w15:restartNumberingAfterBreak="0">
     <w:nsid w:val="4FEB3797"/>
     <w:multiLevelType w:val="multilevel"/>
     <w:tmpl w:val="0409001D"/>
@@ -5392,7 +7288,93 @@
       </w:pPr>
     </w:lvl>
   </w:abstractNum>
-  <w:abstractNum w:abstractNumId="6" w15:restartNumberingAfterBreak="0">
+  <w:abstractNum w:abstractNumId="9" w15:restartNumberingAfterBreak="0">
+    <w:nsid w:val="552C4AE8"/>
+    <w:multiLevelType w:val="hybridMultilevel"/>
+    <w:tmpl w:val="CEDE915E"/>
+    <w:lvl w:ilvl="0" w:tplc="04090013">
+      <w:start w:val="1"/>
+      <w:numFmt w:val="upperRoman"/>
+      <w:lvlText w:val="%1."/>
+      <w:lvlJc w:val="right"/>
+      <w:pPr>
+        <w:ind w:left="1080" w:hanging="360"/>
+      </w:pPr>
+    </w:lvl>
+    <w:lvl w:ilvl="1" w:tplc="04090019" w:tentative="1">
+      <w:start w:val="1"/>
+      <w:numFmt w:val="lowerLetter"/>
+      <w:lvlText w:val="%2."/>
+      <w:lvlJc w:val="left"/>
+      <w:pPr>
+        <w:ind w:left="1800" w:hanging="360"/>
+      </w:pPr>
+    </w:lvl>
+    <w:lvl w:ilvl="2" w:tplc="0409001B" w:tentative="1">
+      <w:start w:val="1"/>
+      <w:numFmt w:val="lowerRoman"/>
+      <w:lvlText w:val="%3."/>
+      <w:lvlJc w:val="right"/>
+      <w:pPr>
+        <w:ind w:left="2520" w:hanging="180"/>
+      </w:pPr>
+    </w:lvl>
+    <w:lvl w:ilvl="3" w:tplc="0409000F" w:tentative="1">
+      <w:start w:val="1"/>
+      <w:numFmt w:val="decimal"/>
+      <w:lvlText w:val="%4."/>
+      <w:lvlJc w:val="left"/>
+      <w:pPr>
+        <w:ind w:left="3240" w:hanging="360"/>
+      </w:pPr>
+    </w:lvl>
+    <w:lvl w:ilvl="4" w:tplc="04090019" w:tentative="1">
+      <w:start w:val="1"/>
+      <w:numFmt w:val="lowerLetter"/>
+      <w:lvlText w:val="%5."/>
+      <w:lvlJc w:val="left"/>
+      <w:pPr>
+        <w:ind w:left="3960" w:hanging="360"/>
+      </w:pPr>
+    </w:lvl>
+    <w:lvl w:ilvl="5" w:tplc="0409001B" w:tentative="1">
+      <w:start w:val="1"/>
+      <w:numFmt w:val="lowerRoman"/>
+      <w:lvlText w:val="%6."/>
+      <w:lvlJc w:val="right"/>
+      <w:pPr>
+        <w:ind w:left="4680" w:hanging="180"/>
+      </w:pPr>
+    </w:lvl>
+    <w:lvl w:ilvl="6" w:tplc="0409000F" w:tentative="1">
+      <w:start w:val="1"/>
+      <w:numFmt w:val="decimal"/>
+      <w:lvlText w:val="%7."/>
+      <w:lvlJc w:val="left"/>
+      <w:pPr>
+        <w:ind w:left="5400" w:hanging="360"/>
+      </w:pPr>
+    </w:lvl>
+    <w:lvl w:ilvl="7" w:tplc="04090019" w:tentative="1">
+      <w:start w:val="1"/>
+      <w:numFmt w:val="lowerLetter"/>
+      <w:lvlText w:val="%8."/>
+      <w:lvlJc w:val="left"/>
+      <w:pPr>
+        <w:ind w:left="6120" w:hanging="360"/>
+      </w:pPr>
+    </w:lvl>
+    <w:lvl w:ilvl="8" w:tplc="0409001B" w:tentative="1">
+      <w:start w:val="1"/>
+      <w:numFmt w:val="lowerRoman"/>
+      <w:lvlText w:val="%9."/>
+      <w:lvlJc w:val="right"/>
+      <w:pPr>
+        <w:ind w:left="6840" w:hanging="180"/>
+      </w:pPr>
+    </w:lvl>
+  </w:abstractNum>
+  <w:abstractNum w:abstractNumId="10" w15:restartNumberingAfterBreak="0">
     <w:nsid w:val="554E49A5"/>
     <w:multiLevelType w:val="multilevel"/>
     <w:tmpl w:val="0409001F"/>
@@ -5478,7 +7460,93 @@
       </w:pPr>
     </w:lvl>
   </w:abstractNum>
-  <w:abstractNum w:abstractNumId="7" w15:restartNumberingAfterBreak="0">
+  <w:abstractNum w:abstractNumId="11" w15:restartNumberingAfterBreak="0">
+    <w:nsid w:val="5B7309D6"/>
+    <w:multiLevelType w:val="hybridMultilevel"/>
+    <w:tmpl w:val="00AE64D0"/>
+    <w:lvl w:ilvl="0" w:tplc="04090013">
+      <w:start w:val="1"/>
+      <w:numFmt w:val="upperRoman"/>
+      <w:lvlText w:val="%1."/>
+      <w:lvlJc w:val="right"/>
+      <w:pPr>
+        <w:ind w:left="1083" w:hanging="360"/>
+      </w:pPr>
+    </w:lvl>
+    <w:lvl w:ilvl="1" w:tplc="04090019" w:tentative="1">
+      <w:start w:val="1"/>
+      <w:numFmt w:val="lowerLetter"/>
+      <w:lvlText w:val="%2."/>
+      <w:lvlJc w:val="left"/>
+      <w:pPr>
+        <w:ind w:left="1803" w:hanging="360"/>
+      </w:pPr>
+    </w:lvl>
+    <w:lvl w:ilvl="2" w:tplc="0409001B" w:tentative="1">
+      <w:start w:val="1"/>
+      <w:numFmt w:val="lowerRoman"/>
+      <w:lvlText w:val="%3."/>
+      <w:lvlJc w:val="right"/>
+      <w:pPr>
+        <w:ind w:left="2523" w:hanging="180"/>
+      </w:pPr>
+    </w:lvl>
+    <w:lvl w:ilvl="3" w:tplc="0409000F" w:tentative="1">
+      <w:start w:val="1"/>
+      <w:numFmt w:val="decimal"/>
+      <w:lvlText w:val="%4."/>
+      <w:lvlJc w:val="left"/>
+      <w:pPr>
+        <w:ind w:left="3243" w:hanging="360"/>
+      </w:pPr>
+    </w:lvl>
+    <w:lvl w:ilvl="4" w:tplc="04090019" w:tentative="1">
+      <w:start w:val="1"/>
+      <w:numFmt w:val="lowerLetter"/>
+      <w:lvlText w:val="%5."/>
+      <w:lvlJc w:val="left"/>
+      <w:pPr>
+        <w:ind w:left="3963" w:hanging="360"/>
+      </w:pPr>
+    </w:lvl>
+    <w:lvl w:ilvl="5" w:tplc="0409001B" w:tentative="1">
+      <w:start w:val="1"/>
+      <w:numFmt w:val="lowerRoman"/>
+      <w:lvlText w:val="%6."/>
+      <w:lvlJc w:val="right"/>
+      <w:pPr>
+        <w:ind w:left="4683" w:hanging="180"/>
+      </w:pPr>
+    </w:lvl>
+    <w:lvl w:ilvl="6" w:tplc="0409000F" w:tentative="1">
+      <w:start w:val="1"/>
+      <w:numFmt w:val="decimal"/>
+      <w:lvlText w:val="%7."/>
+      <w:lvlJc w:val="left"/>
+      <w:pPr>
+        <w:ind w:left="5403" w:hanging="360"/>
+      </w:pPr>
+    </w:lvl>
+    <w:lvl w:ilvl="7" w:tplc="04090019" w:tentative="1">
+      <w:start w:val="1"/>
+      <w:numFmt w:val="lowerLetter"/>
+      <w:lvlText w:val="%8."/>
+      <w:lvlJc w:val="left"/>
+      <w:pPr>
+        <w:ind w:left="6123" w:hanging="360"/>
+      </w:pPr>
+    </w:lvl>
+    <w:lvl w:ilvl="8" w:tplc="0409001B" w:tentative="1">
+      <w:start w:val="1"/>
+      <w:numFmt w:val="lowerRoman"/>
+      <w:lvlText w:val="%9."/>
+      <w:lvlJc w:val="right"/>
+      <w:pPr>
+        <w:ind w:left="6843" w:hanging="180"/>
+      </w:pPr>
+    </w:lvl>
+  </w:abstractNum>
+  <w:abstractNum w:abstractNumId="12" w15:restartNumberingAfterBreak="0">
     <w:nsid w:val="77F83BED"/>
     <w:multiLevelType w:val="hybridMultilevel"/>
     <w:tmpl w:val="73223DEA"/>
@@ -5568,28 +7636,43 @@
     </w:lvl>
   </w:abstractNum>
   <w:num w:numId="1" w16cid:durableId="447164185">
+    <w:abstractNumId w:val="3"/>
+  </w:num>
+  <w:num w:numId="2" w16cid:durableId="1392926687">
+    <w:abstractNumId w:val="6"/>
+  </w:num>
+  <w:num w:numId="3" w16cid:durableId="938563804">
+    <w:abstractNumId w:val="8"/>
+  </w:num>
+  <w:num w:numId="4" w16cid:durableId="1251624594">
     <w:abstractNumId w:val="1"/>
   </w:num>
-  <w:num w:numId="2" w16cid:durableId="1392926687">
-    <w:abstractNumId w:val="3"/>
+  <w:num w:numId="5" w16cid:durableId="355162626">
+    <w:abstractNumId w:val="10"/>
   </w:num>
-  <w:num w:numId="3" w16cid:durableId="938563804">
+  <w:num w:numId="6" w16cid:durableId="613252935">
+    <w:abstractNumId w:val="4"/>
+  </w:num>
+  <w:num w:numId="7" w16cid:durableId="1417247937">
+    <w:abstractNumId w:val="7"/>
+  </w:num>
+  <w:num w:numId="8" w16cid:durableId="14700008">
+    <w:abstractNumId w:val="12"/>
+  </w:num>
+  <w:num w:numId="9" w16cid:durableId="663779524">
+    <w:abstractNumId w:val="9"/>
+  </w:num>
+  <w:num w:numId="10" w16cid:durableId="1532840959">
     <w:abstractNumId w:val="5"/>
   </w:num>
-  <w:num w:numId="4" w16cid:durableId="1251624594">
+  <w:num w:numId="11" w16cid:durableId="823204787">
+    <w:abstractNumId w:val="11"/>
+  </w:num>
+  <w:num w:numId="12" w16cid:durableId="809321649">
     <w:abstractNumId w:val="0"/>
   </w:num>
-  <w:num w:numId="5" w16cid:durableId="355162626">
-    <w:abstractNumId w:val="6"/>
-  </w:num>
-  <w:num w:numId="6" w16cid:durableId="613252935">
+  <w:num w:numId="13" w16cid:durableId="35666307">
     <w:abstractNumId w:val="2"/>
-  </w:num>
-  <w:num w:numId="7" w16cid:durableId="1417247937">
-    <w:abstractNumId w:val="4"/>
-  </w:num>
-  <w:num w:numId="8" w16cid:durableId="14700008">
-    <w:abstractNumId w:val="7"/>
   </w:num>
 </w:numbering>
 </file>
@@ -6000,7 +8083,6 @@
   <w:style w:type="character" w:default="1" w:styleId="DefaultParagraphFont">
     <w:name w:val="Default Paragraph Font"/>
     <w:uiPriority w:val="1"/>
-    <w:semiHidden/>
     <w:unhideWhenUsed/>
   </w:style>
   <w:style w:type="table" w:default="1" w:styleId="TableNormal">

</xml_diff>